<commit_message>
finish the done jobs in the project report
</commit_message>
<xml_diff>
--- a/Project final documentation/Project report.docx
+++ b/Project final documentation/Project report.docx
@@ -1,6 +1,6 @@
 
 <file path=word/document.xml><?xml version="1.0" encoding="utf-8"?>
-<w:document xmlns:wpc="http://schemas.microsoft.com/office/word/2010/wordprocessingCanvas" xmlns:cx="http://schemas.microsoft.com/office/drawing/2014/chartex" xmlns:cx1="http://schemas.microsoft.com/office/drawing/2015/9/8/chartex" xmlns:mc="http://schemas.openxmlformats.org/markup-compatibility/2006" xmlns:o="urn:schemas-microsoft-com:office:office" xmlns:r="http://schemas.openxmlformats.org/officeDocument/2006/relationships" xmlns:m="http://schemas.openxmlformats.org/officeDocument/2006/math" xmlns:v="urn:schemas-microsoft-com:vml" xmlns:wp14="http://schemas.microsoft.com/office/word/2010/wordprocessingDrawing" xmlns:wp="http://schemas.openxmlformats.org/drawingml/2006/wordprocessingDrawing" xmlns:w10="urn:schemas-microsoft-com:office:word" xmlns:w="http://schemas.openxmlformats.org/wordprocessingml/2006/main" xmlns:w14="http://schemas.microsoft.com/office/word/2010/wordml" xmlns:w15="http://schemas.microsoft.com/office/word/2012/wordml" xmlns:w16se="http://schemas.microsoft.com/office/word/2015/wordml/symex" xmlns:wpg="http://schemas.microsoft.com/office/word/2010/wordprocessingGroup" xmlns:wpi="http://schemas.microsoft.com/office/word/2010/wordprocessingInk" xmlns:wne="http://schemas.microsoft.com/office/word/2006/wordml" xmlns:wps="http://schemas.microsoft.com/office/word/2010/wordprocessingShape" mc:Ignorable="w14 w15 w16se wp14">
+<w:document xmlns:wpc="http://schemas.microsoft.com/office/word/2010/wordprocessingCanvas" xmlns:cx="http://schemas.microsoft.com/office/drawing/2014/chartex" xmlns:cx1="http://schemas.microsoft.com/office/drawing/2015/9/8/chartex" xmlns:cx2="http://schemas.microsoft.com/office/drawing/2015/10/21/chartex" xmlns:cx3="http://schemas.microsoft.com/office/drawing/2016/5/9/chartex" xmlns:cx4="http://schemas.microsoft.com/office/drawing/2016/5/10/chartex" xmlns:cx5="http://schemas.microsoft.com/office/drawing/2016/5/11/chartex" xmlns:cx6="http://schemas.microsoft.com/office/drawing/2016/5/12/chartex" xmlns:cx7="http://schemas.microsoft.com/office/drawing/2016/5/13/chartex" xmlns:cx8="http://schemas.microsoft.com/office/drawing/2016/5/14/chartex" xmlns:mc="http://schemas.openxmlformats.org/markup-compatibility/2006" xmlns:aink="http://schemas.microsoft.com/office/drawing/2016/ink" xmlns:am3d="http://schemas.microsoft.com/office/drawing/2017/model3d" xmlns:o="urn:schemas-microsoft-com:office:office" xmlns:oel="http://schemas.microsoft.com/office/2019/extlst" xmlns:r="http://schemas.openxmlformats.org/officeDocument/2006/relationships" xmlns:m="http://schemas.openxmlformats.org/officeDocument/2006/math" xmlns:v="urn:schemas-microsoft-com:vml" xmlns:wp14="http://schemas.microsoft.com/office/word/2010/wordprocessingDrawing" xmlns:wp="http://schemas.openxmlformats.org/drawingml/2006/wordprocessingDrawing" xmlns:w10="urn:schemas-microsoft-com:office:word" xmlns:w="http://schemas.openxmlformats.org/wordprocessingml/2006/main" xmlns:w14="http://schemas.microsoft.com/office/word/2010/wordml" xmlns:w15="http://schemas.microsoft.com/office/word/2012/wordml" xmlns:w16cex="http://schemas.microsoft.com/office/word/2018/wordml/cex" xmlns:w16cid="http://schemas.microsoft.com/office/word/2016/wordml/cid" xmlns:w16="http://schemas.microsoft.com/office/word/2018/wordml" xmlns:w16du="http://schemas.microsoft.com/office/word/2023/wordml/word16du" xmlns:w16sdtdh="http://schemas.microsoft.com/office/word/2020/wordml/sdtdatahash" xmlns:w16sdtfl="http://schemas.microsoft.com/office/word/2024/wordml/sdtformatlock" xmlns:w16se="http://schemas.microsoft.com/office/word/2015/wordml/symex" xmlns:wpg="http://schemas.microsoft.com/office/word/2010/wordprocessingGroup" xmlns:wpi="http://schemas.microsoft.com/office/word/2010/wordprocessingInk" xmlns:wne="http://schemas.microsoft.com/office/word/2006/wordml" xmlns:wps="http://schemas.microsoft.com/office/word/2010/wordprocessingShape" mc:Ignorable="w14 w15 w16se w16cid w16 w16cex w16sdtdh w16sdtfl w16du wp14">
   <w:body>
     <w:p/>
     <w:p/>
@@ -669,7 +669,7 @@
     </w:p>
     <w:p>
       <w:pPr>
-        <w:pStyle w:val="TDC1"/>
+        <w:pStyle w:val="TOC1"/>
         <w:rPr>
           <w:rFonts w:asciiTheme="minorHAnsi" w:eastAsiaTheme="minorEastAsia" w:hAnsiTheme="minorHAnsi" w:cstheme="minorBidi"/>
           <w:caps w:val="0"/>
@@ -782,7 +782,7 @@
     </w:p>
     <w:p>
       <w:pPr>
-        <w:pStyle w:val="TDC2"/>
+        <w:pStyle w:val="TOC2"/>
         <w:rPr>
           <w:rFonts w:asciiTheme="minorHAnsi" w:eastAsiaTheme="minorEastAsia" w:hAnsiTheme="minorHAnsi" w:cstheme="minorBidi"/>
           <w:noProof/>
@@ -855,7 +855,7 @@
     </w:p>
     <w:p>
       <w:pPr>
-        <w:pStyle w:val="TDC2"/>
+        <w:pStyle w:val="TOC2"/>
         <w:rPr>
           <w:rFonts w:asciiTheme="minorHAnsi" w:eastAsiaTheme="minorEastAsia" w:hAnsiTheme="minorHAnsi" w:cstheme="minorBidi"/>
           <w:noProof/>
@@ -928,7 +928,7 @@
     </w:p>
     <w:p>
       <w:pPr>
-        <w:pStyle w:val="TDC3"/>
+        <w:pStyle w:val="TOC3"/>
         <w:rPr>
           <w:rFonts w:asciiTheme="minorHAnsi" w:eastAsiaTheme="minorEastAsia" w:hAnsiTheme="minorHAnsi" w:cstheme="minorBidi"/>
           <w:noProof/>
@@ -1000,7 +1000,7 @@
     </w:p>
     <w:p>
       <w:pPr>
-        <w:pStyle w:val="TDC3"/>
+        <w:pStyle w:val="TOC3"/>
         <w:rPr>
           <w:rFonts w:asciiTheme="minorHAnsi" w:eastAsiaTheme="minorEastAsia" w:hAnsiTheme="minorHAnsi" w:cstheme="minorBidi"/>
           <w:noProof/>
@@ -1072,7 +1072,7 @@
     </w:p>
     <w:p>
       <w:pPr>
-        <w:pStyle w:val="TDC3"/>
+        <w:pStyle w:val="TOC3"/>
         <w:rPr>
           <w:rFonts w:asciiTheme="minorHAnsi" w:eastAsiaTheme="minorEastAsia" w:hAnsiTheme="minorHAnsi" w:cstheme="minorBidi"/>
           <w:noProof/>
@@ -1144,7 +1144,7 @@
     </w:p>
     <w:p>
       <w:pPr>
-        <w:pStyle w:val="TDC3"/>
+        <w:pStyle w:val="TOC3"/>
         <w:rPr>
           <w:rFonts w:asciiTheme="minorHAnsi" w:eastAsiaTheme="minorEastAsia" w:hAnsiTheme="minorHAnsi" w:cstheme="minorBidi"/>
           <w:noProof/>
@@ -1216,7 +1216,7 @@
     </w:p>
     <w:p>
       <w:pPr>
-        <w:pStyle w:val="TDC3"/>
+        <w:pStyle w:val="TOC3"/>
         <w:rPr>
           <w:rFonts w:asciiTheme="minorHAnsi" w:eastAsiaTheme="minorEastAsia" w:hAnsiTheme="minorHAnsi" w:cstheme="minorBidi"/>
           <w:noProof/>
@@ -1288,7 +1288,7 @@
     </w:p>
     <w:p>
       <w:pPr>
-        <w:pStyle w:val="TDC2"/>
+        <w:pStyle w:val="TOC2"/>
         <w:rPr>
           <w:rFonts w:asciiTheme="minorHAnsi" w:eastAsiaTheme="minorEastAsia" w:hAnsiTheme="minorHAnsi" w:cstheme="minorBidi"/>
           <w:noProof/>
@@ -1361,7 +1361,7 @@
     </w:p>
     <w:p>
       <w:pPr>
-        <w:pStyle w:val="TDC2"/>
+        <w:pStyle w:val="TOC2"/>
         <w:rPr>
           <w:rFonts w:asciiTheme="minorHAnsi" w:eastAsiaTheme="minorEastAsia" w:hAnsiTheme="minorHAnsi" w:cstheme="minorBidi"/>
           <w:noProof/>
@@ -1434,7 +1434,7 @@
     </w:p>
     <w:p>
       <w:pPr>
-        <w:pStyle w:val="TDC2"/>
+        <w:pStyle w:val="TOC2"/>
         <w:rPr>
           <w:rFonts w:asciiTheme="minorHAnsi" w:eastAsiaTheme="minorEastAsia" w:hAnsiTheme="minorHAnsi" w:cstheme="minorBidi"/>
           <w:noProof/>
@@ -1507,7 +1507,7 @@
     </w:p>
     <w:p>
       <w:pPr>
-        <w:pStyle w:val="TDC1"/>
+        <w:pStyle w:val="TOC1"/>
         <w:rPr>
           <w:rFonts w:asciiTheme="minorHAnsi" w:eastAsiaTheme="minorEastAsia" w:hAnsiTheme="minorHAnsi" w:cstheme="minorBidi"/>
           <w:caps w:val="0"/>
@@ -1580,7 +1580,7 @@
     </w:p>
     <w:p>
       <w:pPr>
-        <w:pStyle w:val="TDC2"/>
+        <w:pStyle w:val="TOC2"/>
         <w:rPr>
           <w:rFonts w:asciiTheme="minorHAnsi" w:eastAsiaTheme="minorEastAsia" w:hAnsiTheme="minorHAnsi" w:cstheme="minorBidi"/>
           <w:noProof/>
@@ -1651,7 +1651,7 @@
     </w:p>
     <w:p>
       <w:pPr>
-        <w:pStyle w:val="TDC2"/>
+        <w:pStyle w:val="TOC2"/>
         <w:rPr>
           <w:rFonts w:asciiTheme="minorHAnsi" w:eastAsiaTheme="minorEastAsia" w:hAnsiTheme="minorHAnsi" w:cstheme="minorBidi"/>
           <w:noProof/>
@@ -1722,7 +1722,7 @@
     </w:p>
     <w:p>
       <w:pPr>
-        <w:pStyle w:val="TDC2"/>
+        <w:pStyle w:val="TOC2"/>
         <w:rPr>
           <w:rFonts w:asciiTheme="minorHAnsi" w:eastAsiaTheme="minorEastAsia" w:hAnsiTheme="minorHAnsi" w:cstheme="minorBidi"/>
           <w:noProof/>
@@ -1793,7 +1793,7 @@
     </w:p>
     <w:p>
       <w:pPr>
-        <w:pStyle w:val="TDC2"/>
+        <w:pStyle w:val="TOC2"/>
         <w:rPr>
           <w:rFonts w:asciiTheme="minorHAnsi" w:eastAsiaTheme="minorEastAsia" w:hAnsiTheme="minorHAnsi" w:cstheme="minorBidi"/>
           <w:noProof/>
@@ -1864,7 +1864,7 @@
     </w:p>
     <w:p>
       <w:pPr>
-        <w:pStyle w:val="TDC1"/>
+        <w:pStyle w:val="TOC1"/>
         <w:rPr>
           <w:rFonts w:asciiTheme="minorHAnsi" w:eastAsiaTheme="minorEastAsia" w:hAnsiTheme="minorHAnsi" w:cstheme="minorBidi"/>
           <w:caps w:val="0"/>
@@ -1937,7 +1937,7 @@
     </w:p>
     <w:p>
       <w:pPr>
-        <w:pStyle w:val="TDC1"/>
+        <w:pStyle w:val="TOC1"/>
         <w:rPr>
           <w:rFonts w:asciiTheme="minorHAnsi" w:eastAsiaTheme="minorEastAsia" w:hAnsiTheme="minorHAnsi" w:cstheme="minorBidi"/>
           <w:caps w:val="0"/>
@@ -2044,7 +2044,7 @@
     </w:p>
     <w:p>
       <w:pPr>
-        <w:pStyle w:val="Ttulo1"/>
+        <w:pStyle w:val="Heading1"/>
         <w:rPr>
           <w:color w:val="0D0D0D" w:themeColor="text1" w:themeTint="F2"/>
         </w:rPr>
@@ -2081,7 +2081,7 @@
     </w:p>
     <w:p>
       <w:pPr>
-        <w:pStyle w:val="Ttulo2"/>
+        <w:pStyle w:val="Heading2"/>
         <w:rPr>
           <w:color w:val="0D0D0D" w:themeColor="text1" w:themeTint="F2"/>
         </w:rPr>
@@ -2207,7 +2207,7 @@
     </w:p>
     <w:p>
       <w:pPr>
-        <w:pStyle w:val="Ttulo2"/>
+        <w:pStyle w:val="Heading2"/>
         <w:rPr>
           <w:color w:val="0D0D0D" w:themeColor="text1" w:themeTint="F2"/>
         </w:rPr>
@@ -2272,7 +2272,7 @@
     </w:p>
     <w:p>
       <w:pPr>
-        <w:pStyle w:val="Ttulo3"/>
+        <w:pStyle w:val="Heading3"/>
         <w:rPr>
           <w:b/>
         </w:rPr>
@@ -2328,12 +2328,13 @@
         <w:pStyle w:val="Text-laufAbstze"/>
       </w:pPr>
       <w:r>
+        <w:lastRenderedPageBreak/>
         <w:t>On average a user story would be broken down into 2-3 tasks</w:t>
       </w:r>
     </w:p>
     <w:p>
       <w:pPr>
-        <w:pStyle w:val="Ttulo3"/>
+        <w:pStyle w:val="Heading3"/>
         <w:rPr>
           <w:b/>
         </w:rPr>
@@ -2344,7 +2345,6 @@
           <w:b/>
           <w:lang w:val="en-US"/>
         </w:rPr>
-        <w:lastRenderedPageBreak/>
         <w:t xml:space="preserve"> </w:t>
       </w:r>
       <w:r>
@@ -2549,7 +2549,7 @@
     </w:p>
     <w:p>
       <w:pPr>
-        <w:pStyle w:val="Ttulo3"/>
+        <w:pStyle w:val="Heading3"/>
         <w:rPr>
           <w:b/>
           <w:lang w:val="en-US"/>
@@ -2747,6 +2747,7 @@
           <w:b/>
           <w:bCs/>
         </w:rPr>
+        <w:lastRenderedPageBreak/>
         <w:t>Acceptance Criteria:</w:t>
       </w:r>
       <w:r>
@@ -2808,7 +2809,7 @@
     </w:p>
     <w:p>
       <w:pPr>
-        <w:pStyle w:val="Ttulo3"/>
+        <w:pStyle w:val="Heading3"/>
         <w:rPr>
           <w:b/>
         </w:rPr>
@@ -2880,7 +2881,7 @@
     </w:p>
     <w:p>
       <w:pPr>
-        <w:pStyle w:val="Ttulo3"/>
+        <w:pStyle w:val="Heading3"/>
         <w:rPr>
           <w:b/>
         </w:rPr>
@@ -3023,7 +3024,7 @@
     </w:p>
     <w:p>
       <w:pPr>
-        <w:pStyle w:val="Ttulo2"/>
+        <w:pStyle w:val="Heading2"/>
         <w:rPr>
           <w:color w:val="0D0D0D" w:themeColor="text1" w:themeTint="F2"/>
         </w:rPr>
@@ -3032,18 +3033,906 @@
       <w:r>
         <w:rPr>
           <w:color w:val="0D0D0D" w:themeColor="text1" w:themeTint="F2"/>
+          <w:lang w:val="en-US"/>
+        </w:rPr>
+        <w:t xml:space="preserve"> </w:t>
+      </w:r>
+      <w:r>
+        <w:rPr>
+          <w:color w:val="0D0D0D" w:themeColor="text1" w:themeTint="F2"/>
+        </w:rPr>
+        <w:t>SCRUM roles</w:t>
+      </w:r>
+      <w:bookmarkEnd w:id="13"/>
+    </w:p>
+    <w:p>
+      <w:pPr>
+        <w:pStyle w:val="Text-1Absatz"/>
+      </w:pPr>
+    </w:p>
+    <w:p>
+      <w:pPr>
+        <w:pStyle w:val="Text-laufAbstze"/>
+      </w:pPr>
+      <w:r>
+        <w:t xml:space="preserve">Scrum master: </w:t>
+      </w:r>
+      <w:r>
+        <w:t>ensures the team participates and each of them give feedback and contribute to any on going process. Protect the team from the product owner. Moderates meetings, motivates the team.</w:t>
+      </w:r>
+    </w:p>
+    <w:p>
+      <w:pPr>
+        <w:pStyle w:val="Text-laufAbstze"/>
+      </w:pPr>
+      <w:r>
+        <w:t xml:space="preserve"> </w:t>
+      </w:r>
+      <w:r>
+        <w:t xml:space="preserve"> </w:t>
+      </w:r>
+    </w:p>
+    <w:p>
+      <w:pPr>
+        <w:pStyle w:val="Text-laufAbstze"/>
+      </w:pPr>
+      <w:r>
+        <w:t>Product owner: sets the goal and the vision for the product sets the acceptance criteria. Craft the user stories (then reviewed by the team).</w:t>
+      </w:r>
+    </w:p>
+    <w:p>
+      <w:pPr>
+        <w:pStyle w:val="Text-laufAbstze"/>
+      </w:pPr>
+    </w:p>
+    <w:p>
+      <w:pPr>
+        <w:pStyle w:val="Text-laufAbstze"/>
+      </w:pPr>
+    </w:p>
+    <w:p>
+      <w:pPr>
+        <w:pStyle w:val="Heading2"/>
+        <w:rPr>
+          <w:color w:val="0D0D0D" w:themeColor="text1" w:themeTint="F2"/>
+        </w:rPr>
+      </w:pPr>
+      <w:bookmarkStart w:id="14" w:name="_Toc199172762"/>
+      <w:r>
+        <w:rPr>
+          <w:color w:val="0D0D0D" w:themeColor="text1" w:themeTint="F2"/>
+        </w:rPr>
+        <w:t xml:space="preserve"> </w:t>
+      </w:r>
+      <w:r>
+        <w:rPr>
+          <w:color w:val="0D0D0D" w:themeColor="text1" w:themeTint="F2"/>
+        </w:rPr>
+        <w:t>DoD</w:t>
+      </w:r>
+      <w:bookmarkEnd w:id="14"/>
+    </w:p>
+    <w:p>
+      <w:pPr>
+        <w:pStyle w:val="Text-1Absatz"/>
+        <w:rPr>
+          <w:color w:val="1F497D" w:themeColor="text2"/>
+        </w:rPr>
+      </w:pPr>
+      <w:r>
+        <w:t>Insert your DoD here</w:t>
+      </w:r>
+      <w:r>
+        <w:t xml:space="preserve">: </w:t>
+      </w:r>
+      <w:r>
+        <w:rPr>
+          <w:color w:val="1F497D" w:themeColor="text2"/>
+        </w:rPr>
+        <w:t xml:space="preserve">https://ahuesag.atlassian.net/wiki/x/l4AB </w:t>
+      </w:r>
+    </w:p>
+    <w:p>
+      <w:pPr>
+        <w:pStyle w:val="Text-laufAbstze"/>
+      </w:pPr>
+    </w:p>
+    <w:p>
+      <w:pPr>
+        <w:pStyle w:val="Text-laufAbstze"/>
+      </w:pPr>
+    </w:p>
+    <w:p>
+      <w:pPr>
+        <w:pStyle w:val="Text-laufAbstze"/>
+      </w:pPr>
+      <w:r>
+        <w:t>Tasks are reviewd by peers, product owner accepts according to their acceptance criteria.</w:t>
+      </w:r>
+    </w:p>
+    <w:p>
+      <w:pPr>
+        <w:pStyle w:val="Text-laufAbstze"/>
+      </w:pPr>
+    </w:p>
+    <w:p>
+      <w:pPr>
+        <w:pStyle w:val="Heading2"/>
+        <w:rPr>
+          <w:color w:val="0D0D0D" w:themeColor="text1" w:themeTint="F2"/>
+        </w:rPr>
+      </w:pPr>
+      <w:bookmarkStart w:id="15" w:name="_Toc199172763"/>
+      <w:r>
+        <w:rPr>
+          <w:color w:val="0D0D0D" w:themeColor="text1" w:themeTint="F2"/>
+        </w:rPr>
+        <w:t xml:space="preserve"> </w:t>
+      </w:r>
+      <w:r>
+        <w:rPr>
+          <w:color w:val="0D0D0D" w:themeColor="text1" w:themeTint="F2"/>
+        </w:rPr>
+        <w:t>Mapping for individual performance</w:t>
+      </w:r>
+      <w:bookmarkEnd w:id="15"/>
+    </w:p>
+    <w:p>
+      <w:pPr>
+        <w:pStyle w:val="Text-laufAbstze"/>
+        <w:rPr>
+          <w:color w:val="0D0D0D" w:themeColor="text1" w:themeTint="F2"/>
+          <w:lang w:val="en-US"/>
+        </w:rPr>
+      </w:pPr>
+      <w:r>
+        <w:rPr>
+          <w:color w:val="0D0D0D" w:themeColor="text1" w:themeTint="F2"/>
+          <w:lang w:val="en-US"/>
+        </w:rPr>
+        <w:t>Antonio Guardiola:</w:t>
+      </w:r>
+    </w:p>
+    <w:p>
+      <w:pPr>
+        <w:pStyle w:val="Text-laufAbstze"/>
+        <w:ind w:firstLine="0"/>
+        <w:rPr>
+          <w:color w:val="0D0D0D" w:themeColor="text1" w:themeTint="F2"/>
+          <w:lang w:val="en-US"/>
+        </w:rPr>
+      </w:pPr>
+      <w:r>
+        <w:rPr>
+          <w:color w:val="0D0D0D" w:themeColor="text1" w:themeTint="F2"/>
+          <w:lang w:val="en-US"/>
+        </w:rPr>
+        <w:tab/>
+      </w:r>
+      <w:r>
+        <w:rPr>
+          <w:color w:val="0D0D0D" w:themeColor="text1" w:themeTint="F2"/>
+          <w:lang w:val="en-US"/>
+        </w:rPr>
+        <w:t>Pipeline: ()</w:t>
+      </w:r>
+    </w:p>
+    <w:p>
+      <w:pPr>
+        <w:pStyle w:val="Text-laufAbstze"/>
+        <w:rPr>
+          <w:color w:val="0D0D0D" w:themeColor="text1" w:themeTint="F2"/>
+          <w:lang w:val="en-US"/>
+        </w:rPr>
+      </w:pPr>
+      <w:r>
+        <w:rPr>
+          <w:color w:val="0D0D0D" w:themeColor="text1" w:themeTint="F2"/>
+          <w:lang w:val="en-US"/>
+        </w:rPr>
+        <w:tab/>
+        <w:t>Vulnerability</w:t>
+      </w:r>
+      <w:r>
+        <w:rPr>
+          <w:color w:val="0D0D0D" w:themeColor="text1" w:themeTint="F2"/>
+          <w:lang w:val="en-US"/>
+        </w:rPr>
+        <w:t xml:space="preserve"> Dashboard</w:t>
+      </w:r>
+      <w:r>
+        <w:rPr>
+          <w:color w:val="0D0D0D" w:themeColor="text1" w:themeTint="F2"/>
+          <w:lang w:val="en-US"/>
+        </w:rPr>
+        <w:t>:</w:t>
+      </w:r>
+      <w:r>
+        <w:rPr>
+          <w:color w:val="0D0D0D" w:themeColor="text1" w:themeTint="F2"/>
+          <w:lang w:val="en-US"/>
+        </w:rPr>
+        <w:t xml:space="preserve"> (fuzzing</w:t>
+      </w:r>
+      <w:proofErr w:type="gramStart"/>
+      <w:r>
+        <w:rPr>
+          <w:color w:val="0D0D0D" w:themeColor="text1" w:themeTint="F2"/>
+          <w:lang w:val="en-US"/>
+        </w:rPr>
+        <w:t>, )</w:t>
+      </w:r>
+      <w:proofErr w:type="gramEnd"/>
+    </w:p>
+    <w:p>
+      <w:pPr>
+        <w:pStyle w:val="Text-laufAbstze"/>
+        <w:rPr>
+          <w:color w:val="0D0D0D" w:themeColor="text1" w:themeTint="F2"/>
+          <w:lang w:val="en-US"/>
+        </w:rPr>
+      </w:pPr>
+    </w:p>
+    <w:p>
+      <w:pPr>
+        <w:pStyle w:val="Text-laufAbstze"/>
+        <w:rPr>
+          <w:color w:val="0D0D0D" w:themeColor="text1" w:themeTint="F2"/>
+          <w:lang w:val="en-US"/>
+        </w:rPr>
+      </w:pPr>
+      <w:r>
+        <w:rPr>
+          <w:color w:val="0D0D0D" w:themeColor="text1" w:themeTint="F2"/>
+          <w:lang w:val="en-US"/>
+        </w:rPr>
+        <w:t xml:space="preserve">Aadit </w:t>
+      </w:r>
+      <w:proofErr w:type="spellStart"/>
+      <w:r>
+        <w:rPr>
+          <w:color w:val="0D0D0D" w:themeColor="text1" w:themeTint="F2"/>
+          <w:lang w:val="en-US"/>
+        </w:rPr>
+        <w:t>Karnavat</w:t>
+      </w:r>
+      <w:proofErr w:type="spellEnd"/>
+      <w:r>
+        <w:rPr>
+          <w:color w:val="0D0D0D" w:themeColor="text1" w:themeTint="F2"/>
+          <w:lang w:val="en-US"/>
+        </w:rPr>
+        <w:t>:</w:t>
+      </w:r>
+      <w:r>
+        <w:rPr>
+          <w:color w:val="0D0D0D" w:themeColor="text1" w:themeTint="F2"/>
+          <w:lang w:val="en-US"/>
+        </w:rPr>
+        <w:t xml:space="preserve"> </w:t>
+      </w:r>
+    </w:p>
+    <w:p>
+      <w:pPr>
+        <w:pStyle w:val="Text-laufAbstze"/>
+        <w:ind w:firstLine="0"/>
+        <w:rPr>
+          <w:color w:val="0D0D0D" w:themeColor="text1" w:themeTint="F2"/>
+          <w:lang w:val="en-US"/>
+        </w:rPr>
+      </w:pPr>
+      <w:r>
+        <w:rPr>
+          <w:color w:val="0D0D0D" w:themeColor="text1" w:themeTint="F2"/>
+          <w:lang w:val="en-US"/>
+        </w:rPr>
+        <w:tab/>
+        <w:t>Pipeline: ()</w:t>
+      </w:r>
+    </w:p>
+    <w:p>
+      <w:pPr>
+        <w:pStyle w:val="Text-laufAbstze"/>
+        <w:rPr>
+          <w:color w:val="0D0D0D" w:themeColor="text1" w:themeTint="F2"/>
+          <w:lang w:val="en-US"/>
+        </w:rPr>
+      </w:pPr>
+      <w:r>
+        <w:rPr>
+          <w:color w:val="0D0D0D" w:themeColor="text1" w:themeTint="F2"/>
+          <w:lang w:val="en-US"/>
+        </w:rPr>
+        <w:tab/>
+        <w:t>Vulnerability Dashboard:</w:t>
+      </w:r>
+    </w:p>
+    <w:p>
+      <w:pPr>
+        <w:pStyle w:val="Text-laufAbstze"/>
+        <w:rPr>
+          <w:color w:val="0D0D0D" w:themeColor="text1" w:themeTint="F2"/>
+          <w:lang w:val="en-US"/>
+        </w:rPr>
+      </w:pPr>
+    </w:p>
+    <w:p>
+      <w:pPr>
+        <w:pStyle w:val="Text-laufAbstze"/>
+        <w:rPr>
+          <w:color w:val="0D0D0D" w:themeColor="text1" w:themeTint="F2"/>
+          <w:lang w:val="en-US"/>
+        </w:rPr>
+      </w:pPr>
+      <w:r>
+        <w:rPr>
+          <w:color w:val="0D0D0D" w:themeColor="text1" w:themeTint="F2"/>
+          <w:lang w:val="en-US"/>
+        </w:rPr>
+        <w:t xml:space="preserve">Beshoy Farag: </w:t>
+      </w:r>
+    </w:p>
+    <w:p>
+      <w:pPr>
+        <w:pStyle w:val="Text-laufAbstze"/>
+        <w:rPr>
+          <w:color w:val="0D0D0D" w:themeColor="text1" w:themeTint="F2"/>
+          <w:lang w:val="en-US"/>
+        </w:rPr>
+      </w:pPr>
+      <w:r>
+        <w:rPr>
+          <w:color w:val="0D0D0D" w:themeColor="text1" w:themeTint="F2"/>
+          <w:lang w:val="en-US"/>
+        </w:rPr>
+        <w:tab/>
+      </w:r>
+    </w:p>
+    <w:p>
+      <w:pPr>
+        <w:pStyle w:val="Text-laufAbstze"/>
+        <w:rPr>
+          <w:lang w:val="en-US"/>
+        </w:rPr>
+      </w:pPr>
+      <w:r>
+        <w:rPr>
+          <w:lang w:val="en-US"/>
+        </w:rPr>
+        <w:tab/>
+        <w:t>Pipeline: (</w:t>
+      </w:r>
+      <w:proofErr w:type="spellStart"/>
+      <w:r>
+        <w:rPr>
+          <w:lang w:val="en-US"/>
+        </w:rPr>
+        <w:t>gitleaks</w:t>
+      </w:r>
+      <w:proofErr w:type="spellEnd"/>
+      <w:r>
+        <w:rPr>
+          <w:lang w:val="en-US"/>
+        </w:rPr>
+        <w:t>, SAST, DAST, Deploy)</w:t>
+      </w:r>
+    </w:p>
+    <w:p>
+      <w:pPr>
+        <w:pStyle w:val="Text-laufAbstze"/>
+        <w:rPr>
+          <w:lang w:val="en-US"/>
+        </w:rPr>
+      </w:pPr>
+      <w:r>
+        <w:rPr>
+          <w:lang w:val="en-US"/>
+        </w:rPr>
+        <w:tab/>
+        <w:t>Vulnerability Dashboards: (</w:t>
+      </w:r>
+      <w:proofErr w:type="spellStart"/>
+      <w:r>
+        <w:rPr>
+          <w:lang w:val="en-US"/>
+        </w:rPr>
+        <w:t>gitleaks</w:t>
+      </w:r>
+      <w:proofErr w:type="spellEnd"/>
+      <w:r>
+        <w:rPr>
+          <w:lang w:val="en-US"/>
+        </w:rPr>
+        <w:t>, SAST, DAST)</w:t>
+      </w:r>
+    </w:p>
+    <w:p>
+      <w:pPr>
+        <w:pStyle w:val="Text-laufAbstze"/>
+        <w:rPr>
+          <w:lang w:val="en-US"/>
+        </w:rPr>
+      </w:pPr>
+      <w:r>
+        <w:rPr>
+          <w:lang w:val="en-US"/>
+        </w:rPr>
+        <w:tab/>
+        <w:t>Free space on the virtual machine.</w:t>
+      </w:r>
+    </w:p>
+    <w:p>
+      <w:pPr>
+        <w:pStyle w:val="Text-laufAbstze"/>
+        <w:rPr>
+          <w:lang w:val="en-US"/>
+        </w:rPr>
+      </w:pPr>
+      <w:r>
+        <w:rPr>
+          <w:lang w:val="en-US"/>
+        </w:rPr>
+        <w:tab/>
+        <w:t>Connect GitLab to the virtual machine</w:t>
+      </w:r>
+    </w:p>
+    <w:p>
+      <w:pPr>
+        <w:pStyle w:val="Text-laufAbstze"/>
+        <w:rPr>
+          <w:lang w:val="en-US"/>
+        </w:rPr>
+      </w:pPr>
+      <w:r>
+        <w:rPr>
+          <w:lang w:val="en-US"/>
+        </w:rPr>
+        <w:tab/>
+      </w:r>
+    </w:p>
+    <w:p>
+      <w:pPr>
+        <w:pStyle w:val="Text-laufAbstze"/>
+        <w:rPr>
+          <w:lang w:val="en-US"/>
+        </w:rPr>
+      </w:pPr>
+      <w:r>
+        <w:rPr>
+          <w:lang w:val="en-US"/>
+        </w:rPr>
+        <w:tab/>
+      </w:r>
+    </w:p>
+    <w:p>
+      <w:pPr>
+        <w:pStyle w:val="Text-laufAbstze"/>
+        <w:rPr>
+          <w:lang w:val="en-US"/>
+        </w:rPr>
+      </w:pPr>
+    </w:p>
+    <w:p>
+      <w:pPr>
+        <w:pStyle w:val="Heading1"/>
+      </w:pPr>
+      <w:bookmarkStart w:id="16" w:name="_Toc199172764"/>
+      <w:r>
+        <w:t>Team</w:t>
+      </w:r>
+      <w:bookmarkEnd w:id="16"/>
+    </w:p>
+    <w:p>
+      <w:pPr>
+        <w:pStyle w:val="Heading2"/>
+      </w:pPr>
+      <w:bookmarkStart w:id="17" w:name="_Toc199172765"/>
+      <w:r>
+        <w:lastRenderedPageBreak/>
+        <w:t xml:space="preserve"> Team name and members</w:t>
+      </w:r>
+      <w:bookmarkEnd w:id="17"/>
+    </w:p>
+    <w:p>
+      <w:pPr>
+        <w:pStyle w:val="Text-1Absatz"/>
+        <w:ind w:left="708"/>
+      </w:pPr>
+      <w:r>
+        <w:t>Team 14, GitGuradians</w:t>
+      </w:r>
+    </w:p>
+    <w:p>
+      <w:pPr>
+        <w:pStyle w:val="Text-laufAbstze"/>
+      </w:pPr>
+    </w:p>
+    <w:p>
+      <w:pPr>
+        <w:pStyle w:val="Text-laufAbstze"/>
+        <w:ind w:left="707" w:firstLine="0"/>
+      </w:pPr>
+      <w:r>
+        <w:t>All team members participated in the backlog refinement the magic estimation and the documentation of single tasks.</w:t>
+      </w:r>
+      <w:r>
+        <w:tab/>
+      </w:r>
+    </w:p>
+    <w:p>
+      <w:pPr>
+        <w:pStyle w:val="Text-laufAbstze"/>
+      </w:pPr>
+    </w:p>
+    <w:p>
+      <w:pPr>
+        <w:pStyle w:val="Text-laufAbstze"/>
+        <w:ind w:left="707" w:firstLine="0"/>
+      </w:pPr>
+      <w:r>
+        <w:t xml:space="preserve">Aadit Karnavat (security champ): Ensures security practices are considered, </w:t>
+      </w:r>
+      <w:r>
+        <w:t>Helps identify security risks during sprint planning.</w:t>
+      </w:r>
+      <w:r>
+        <w:t xml:space="preserve"> </w:t>
+      </w:r>
+    </w:p>
+    <w:p>
+      <w:pPr>
+        <w:pStyle w:val="Text-laufAbstze"/>
+      </w:pPr>
+    </w:p>
+    <w:p>
+      <w:pPr>
+        <w:pStyle w:val="Text-laufAbstze"/>
+      </w:pPr>
+    </w:p>
+    <w:p>
+      <w:pPr>
+        <w:pStyle w:val="Text-laufAbstze"/>
+        <w:ind w:left="708" w:firstLine="0"/>
+      </w:pPr>
+      <w:r>
+        <w:t>Antonio Guardiola (product owner): Product owner: sets the goal and the vision for the product sets the acceptance criteria. Craft the user stories (then reviewed by the team).</w:t>
+      </w:r>
+    </w:p>
+    <w:p>
+      <w:pPr>
+        <w:pStyle w:val="Text-laufAbstze"/>
+      </w:pPr>
+    </w:p>
+    <w:p>
+      <w:pPr>
+        <w:pStyle w:val="Text-laufAbstze"/>
+        <w:ind w:left="708" w:firstLine="0"/>
+      </w:pPr>
+      <w:r>
+        <w:t>Beshoy Farag. (scrum master): ensures the team participates and each of them give feedback and contribute to any on going process. Protect the team from the</w:t>
+      </w:r>
+    </w:p>
+    <w:p>
+      <w:pPr>
+        <w:pStyle w:val="Text-laufAbstze"/>
+      </w:pPr>
+    </w:p>
+    <w:p>
+      <w:pPr>
+        <w:pStyle w:val="Text-laufAbstze"/>
+      </w:pPr>
+    </w:p>
+    <w:p>
+      <w:pPr>
+        <w:pStyle w:val="Text-laufAbstze"/>
+        <w:ind w:firstLine="0"/>
+        <w:rPr>
+          <w:lang w:val="en-US"/>
+        </w:rPr>
+      </w:pPr>
+    </w:p>
+    <w:p>
+      <w:pPr>
+        <w:pStyle w:val="Heading2"/>
+      </w:pPr>
+      <w:bookmarkStart w:id="18" w:name="_Toc199172766"/>
+      <w:r>
+        <w:rPr>
+          <w:lang w:val="en-US"/>
+        </w:rPr>
+        <w:t xml:space="preserve"> </w:t>
+      </w:r>
+      <w:r>
+        <w:t xml:space="preserve">Team Commitment </w:t>
+      </w:r>
+      <w:bookmarkEnd w:id="18"/>
+    </w:p>
+    <w:p>
+      <w:pPr>
+        <w:pStyle w:val="Text-1Absatz"/>
+        <w:rPr>
+          <w:lang w:val="en-US"/>
+        </w:rPr>
+      </w:pPr>
+      <w:r>
+        <w:rPr>
+          <w:lang w:val="en-US"/>
+        </w:rPr>
+        <w:t>Transparency:</w:t>
+      </w:r>
+    </w:p>
+    <w:p>
+      <w:pPr>
+        <w:pStyle w:val="Text-laufAbstze"/>
+        <w:ind w:left="227" w:firstLine="0"/>
+        <w:rPr>
+          <w:lang w:val="en-US"/>
+        </w:rPr>
+      </w:pPr>
+      <w:r>
+        <w:rPr>
+          <w:lang w:val="en-US"/>
+        </w:rPr>
+        <w:t>Reach out for help when you need it, let the team know if there will be any delay.</w:t>
+      </w:r>
+    </w:p>
+    <w:p>
+      <w:pPr>
+        <w:pStyle w:val="Text-laufAbstze"/>
+        <w:ind w:left="227" w:firstLine="0"/>
+        <w:rPr>
+          <w:lang w:val="en-US"/>
+        </w:rPr>
+      </w:pPr>
+    </w:p>
+    <w:p>
+      <w:pPr>
+        <w:pStyle w:val="Text-laufAbstze"/>
+        <w:ind w:firstLine="0"/>
+        <w:rPr>
+          <w:lang w:val="en-US"/>
+        </w:rPr>
+      </w:pPr>
+      <w:r>
+        <w:rPr>
+          <w:lang w:val="en-US"/>
+        </w:rPr>
+        <w:t>Respect &amp; communication:</w:t>
+      </w:r>
+    </w:p>
+    <w:p>
+      <w:pPr>
+        <w:pStyle w:val="Text-laufAbstze"/>
+        <w:ind w:firstLine="0"/>
+        <w:rPr>
+          <w:lang w:val="en-US"/>
+        </w:rPr>
+      </w:pPr>
+      <w:r>
+        <w:rPr>
+          <w:lang w:val="en-US"/>
+        </w:rPr>
+        <w:t xml:space="preserve">    Communication every 1-2 days online, and attending each lecture.</w:t>
+      </w:r>
+    </w:p>
+    <w:p>
+      <w:pPr>
+        <w:pStyle w:val="Text-laufAbstze"/>
+        <w:ind w:firstLine="0"/>
+        <w:rPr>
+          <w:lang w:val="en-US"/>
+        </w:rPr>
+      </w:pPr>
+      <w:r>
+        <w:rPr>
+          <w:lang w:val="en-US"/>
+        </w:rPr>
+        <w:t xml:space="preserve">    When a team member does not agree on something they should address</w:t>
+      </w:r>
+    </w:p>
+    <w:p>
+      <w:pPr>
+        <w:pStyle w:val="Text-laufAbstze"/>
+        <w:ind w:firstLine="0"/>
+        <w:rPr>
+          <w:lang w:val="en-US"/>
+        </w:rPr>
+      </w:pPr>
+      <w:r>
+        <w:rPr>
+          <w:lang w:val="en-US"/>
+        </w:rPr>
+        <w:t xml:space="preserve">    Respectfully.</w:t>
+      </w:r>
+    </w:p>
+    <w:p>
+      <w:pPr>
+        <w:pStyle w:val="Text-laufAbstze"/>
+        <w:ind w:firstLine="0"/>
+        <w:rPr>
+          <w:lang w:val="en-US"/>
+        </w:rPr>
+      </w:pPr>
+    </w:p>
+    <w:p>
+      <w:pPr>
+        <w:pStyle w:val="Text-laufAbstze"/>
+        <w:ind w:firstLine="0"/>
+        <w:rPr>
+          <w:lang w:val="en-US"/>
+        </w:rPr>
+      </w:pPr>
+      <w:r>
+        <w:rPr>
+          <w:lang w:val="en-US"/>
+        </w:rPr>
+        <w:t>Continuous improvement:</w:t>
+      </w:r>
+    </w:p>
+    <w:p>
+      <w:pPr>
+        <w:pStyle w:val="Text-laufAbstze"/>
+        <w:ind w:firstLine="0"/>
+        <w:rPr>
+          <w:lang w:val="en-US"/>
+        </w:rPr>
+      </w:pPr>
+      <w:r>
+        <w:rPr>
+          <w:lang w:val="en-US"/>
+        </w:rPr>
+        <w:t xml:space="preserve">    After each sprint during the retrospective each team member should say </w:t>
+      </w:r>
+    </w:p>
+    <w:p>
+      <w:pPr>
+        <w:pStyle w:val="Text-laufAbstze"/>
+        <w:ind w:firstLine="0"/>
+        <w:rPr>
+          <w:lang w:val="en-US"/>
+        </w:rPr>
+      </w:pPr>
+      <w:r>
+        <w:rPr>
+          <w:lang w:val="en-US"/>
+        </w:rPr>
+        <w:t xml:space="preserve">    What we can improve, the team members then follow these suggestions</w:t>
+      </w:r>
+    </w:p>
+    <w:p>
+      <w:pPr>
+        <w:pStyle w:val="Text-laufAbstze"/>
+        <w:ind w:firstLine="0"/>
+        <w:rPr>
+          <w:lang w:val="en-US"/>
+        </w:rPr>
+      </w:pPr>
+      <w:r>
+        <w:rPr>
+          <w:lang w:val="en-US"/>
+        </w:rPr>
+        <w:t xml:space="preserve">    The next sprints.</w:t>
+      </w:r>
+    </w:p>
+    <w:p>
+      <w:pPr>
+        <w:pStyle w:val="Text-laufAbstze"/>
+        <w:ind w:firstLine="0"/>
+        <w:rPr>
+          <w:lang w:val="en-US"/>
+        </w:rPr>
+      </w:pPr>
+    </w:p>
+    <w:p>
+      <w:pPr>
+        <w:pStyle w:val="Text-laufAbstze"/>
+        <w:ind w:firstLine="0"/>
+        <w:rPr>
+          <w:lang w:val="en-US"/>
+        </w:rPr>
+      </w:pPr>
+      <w:r>
+        <w:rPr>
+          <w:lang w:val="en-US"/>
+        </w:rPr>
+        <w:t>Shared goal:</w:t>
+      </w:r>
+    </w:p>
+    <w:p>
+      <w:pPr>
+        <w:pStyle w:val="Text-laufAbstze"/>
+        <w:ind w:firstLine="0"/>
+        <w:rPr>
+          <w:lang w:val="en-US"/>
+        </w:rPr>
+      </w:pPr>
+      <w:r>
+        <w:rPr>
+          <w:lang w:val="en-US"/>
+        </w:rPr>
+        <w:t xml:space="preserve">     Each team member knows what our clear final goal is, each sprint </w:t>
+      </w:r>
+    </w:p>
+    <w:p>
+      <w:pPr>
+        <w:pStyle w:val="Text-laufAbstze"/>
+        <w:ind w:firstLine="0"/>
+        <w:rPr>
+          <w:lang w:val="en-US"/>
+        </w:rPr>
+      </w:pPr>
+      <w:r>
+        <w:rPr>
+          <w:lang w:val="en-US"/>
+        </w:rPr>
+        <w:t xml:space="preserve">    Planning addresses the goal of the sprint in an understandable way</w:t>
+      </w:r>
+    </w:p>
+    <w:p>
+      <w:pPr>
+        <w:pStyle w:val="Text-laufAbstze"/>
+        <w:ind w:firstLine="0"/>
+        <w:rPr>
+          <w:lang w:val="en-US"/>
+        </w:rPr>
+      </w:pPr>
+    </w:p>
+    <w:p>
+      <w:pPr>
+        <w:pStyle w:val="Text-laufAbstze"/>
+        <w:ind w:firstLine="0"/>
+        <w:rPr>
+          <w:lang w:val="en-US"/>
+        </w:rPr>
+      </w:pPr>
+    </w:p>
+    <w:p>
+      <w:pPr>
+        <w:pStyle w:val="Text-laufAbstze"/>
+        <w:ind w:firstLine="0"/>
+        <w:rPr>
+          <w:lang w:val="en-US"/>
+        </w:rPr>
+      </w:pPr>
+      <w:r>
+        <w:rPr>
+          <w:lang w:val="en-US"/>
+        </w:rPr>
+        <w:tab/>
+      </w:r>
+    </w:p>
+    <w:p>
+      <w:pPr>
+        <w:pStyle w:val="Text-laufAbstze"/>
+        <w:rPr>
+          <w:lang w:val="en-US"/>
+        </w:rPr>
+      </w:pPr>
+    </w:p>
+    <w:p>
+      <w:pPr>
+        <w:pStyle w:val="Text-laufAbstze"/>
+        <w:rPr>
+          <w:lang w:val="en-US"/>
+        </w:rPr>
+      </w:pPr>
+    </w:p>
+    <w:p>
+      <w:pPr>
+        <w:pStyle w:val="Heading2"/>
+      </w:pPr>
+      <w:bookmarkStart w:id="19" w:name="_Toc199172767"/>
+      <w:r>
+        <w:rPr>
           <w:lang w:val="en-US"/>
         </w:rPr>
         <w:lastRenderedPageBreak/>
         <w:t xml:space="preserve"> </w:t>
       </w:r>
       <w:r>
-        <w:rPr>
-          <w:color w:val="0D0D0D" w:themeColor="text1" w:themeTint="F2"/>
-        </w:rPr>
-        <w:t>SCRUM roles</w:t>
-      </w:r>
-      <w:bookmarkEnd w:id="13"/>
+        <w:t xml:space="preserve">Team Values </w:t>
+      </w:r>
+      <w:bookmarkEnd w:id="19"/>
     </w:p>
     <w:p>
       <w:pPr>
@@ -3055,940 +3944,108 @@
         <w:pStyle w:val="Text-laufAbstze"/>
       </w:pPr>
       <w:r>
-        <w:t xml:space="preserve">Scrum master: </w:t>
-      </w:r>
-      <w:r>
-        <w:t>ensures the team participates and each of them give feedback and contribute to any on going process. Protect the team from the product owner. Moderates meetings, motivates the team.</w:t>
-      </w:r>
-    </w:p>
-    <w:p>
-      <w:pPr>
-        <w:pStyle w:val="Text-laufAbstze"/>
-      </w:pPr>
-      <w:r>
-        <w:t xml:space="preserve"> </w:t>
-      </w:r>
-      <w:r>
-        <w:t xml:space="preserve"> </w:t>
-      </w:r>
-    </w:p>
-    <w:p>
-      <w:pPr>
-        <w:pStyle w:val="Text-laufAbstze"/>
-      </w:pPr>
-      <w:r>
-        <w:t>Product owner: sets the goal and the vision for the product sets the acceptance criteria. Craft the user stories (then reviewed by the team).</w:t>
-      </w:r>
-    </w:p>
-    <w:p>
-      <w:pPr>
-        <w:pStyle w:val="Text-laufAbstze"/>
-      </w:pPr>
-    </w:p>
-    <w:p>
-      <w:pPr>
-        <w:pStyle w:val="Text-laufAbstze"/>
-      </w:pPr>
-    </w:p>
-    <w:p>
-      <w:pPr>
-        <w:pStyle w:val="Ttulo2"/>
-        <w:rPr>
-          <w:color w:val="0D0D0D" w:themeColor="text1" w:themeTint="F2"/>
-        </w:rPr>
-      </w:pPr>
-      <w:bookmarkStart w:id="14" w:name="_Toc199172762"/>
-      <w:r>
-        <w:rPr>
-          <w:color w:val="0D0D0D" w:themeColor="text1" w:themeTint="F2"/>
-        </w:rPr>
-        <w:t xml:space="preserve"> </w:t>
-      </w:r>
-      <w:r>
-        <w:rPr>
-          <w:color w:val="0D0D0D" w:themeColor="text1" w:themeTint="F2"/>
-        </w:rPr>
-        <w:t>DoD</w:t>
-      </w:r>
-      <w:bookmarkEnd w:id="14"/>
+        <w:t xml:space="preserve">Continuous </w:t>
+      </w:r>
+      <w:r>
+        <w:t>C</w:t>
+      </w:r>
+      <w:r>
+        <w:t xml:space="preserve">ommunication, Transparency, </w:t>
+      </w:r>
+      <w:r>
+        <w:t>Team Morale.</w:t>
+      </w:r>
+    </w:p>
+    <w:p>
+      <w:pPr>
+        <w:pStyle w:val="Text-laufAbstze"/>
+      </w:pPr>
+    </w:p>
+    <w:p>
+      <w:pPr>
+        <w:pStyle w:val="Text-laufAbstze"/>
+        <w:ind w:left="227" w:firstLine="0"/>
+      </w:pPr>
+    </w:p>
+    <w:p>
+      <w:pPr>
+        <w:pStyle w:val="Text-laufAbstze"/>
+        <w:ind w:left="227" w:firstLine="0"/>
+      </w:pPr>
+    </w:p>
+    <w:p>
+      <w:pPr>
+        <w:pStyle w:val="Text-laufAbstze"/>
+        <w:ind w:left="227" w:firstLine="0"/>
+      </w:pPr>
+    </w:p>
+    <w:p>
+      <w:pPr>
+        <w:pStyle w:val="Text-laufAbstze"/>
+      </w:pPr>
+    </w:p>
+    <w:p>
+      <w:pPr>
+        <w:pStyle w:val="Text-laufAbstze"/>
+      </w:pPr>
     </w:p>
     <w:p>
       <w:pPr>
         <w:pStyle w:val="Text-1Absatz"/>
-        <w:rPr>
-          <w:color w:val="1F497D" w:themeColor="text2"/>
-        </w:rPr>
-      </w:pPr>
-      <w:r>
-        <w:t>Insert your DoD here</w:t>
-      </w:r>
-      <w:r>
-        <w:t xml:space="preserve">: </w:t>
-      </w:r>
-      <w:r>
-        <w:rPr>
-          <w:color w:val="1F497D" w:themeColor="text2"/>
-        </w:rPr>
-        <w:t xml:space="preserve">https://ahuesag.atlassian.net/wiki/x/l4AB </w:t>
-      </w:r>
-    </w:p>
-    <w:p>
-      <w:pPr>
-        <w:pStyle w:val="Text-laufAbstze"/>
-      </w:pPr>
-    </w:p>
-    <w:p>
-      <w:pPr>
-        <w:pStyle w:val="Text-laufAbstze"/>
-      </w:pPr>
-    </w:p>
-    <w:p>
-      <w:pPr>
-        <w:pStyle w:val="Text-laufAbstze"/>
-      </w:pPr>
-      <w:r>
-        <w:t>Tasks are reviewd by peers, product owner accepts according to their acceptance criteria.</w:t>
-      </w:r>
-    </w:p>
-    <w:p>
-      <w:pPr>
-        <w:pStyle w:val="Text-laufAbstze"/>
-      </w:pPr>
-    </w:p>
-    <w:p>
-      <w:pPr>
-        <w:pStyle w:val="Ttulo2"/>
-        <w:rPr>
-          <w:color w:val="0D0D0D" w:themeColor="text1" w:themeTint="F2"/>
-        </w:rPr>
-      </w:pPr>
-      <w:bookmarkStart w:id="15" w:name="_Toc199172763"/>
-      <w:r>
-        <w:rPr>
-          <w:color w:val="0D0D0D" w:themeColor="text1" w:themeTint="F2"/>
-        </w:rPr>
-        <w:t xml:space="preserve"> </w:t>
-      </w:r>
-      <w:r>
-        <w:rPr>
-          <w:color w:val="0D0D0D" w:themeColor="text1" w:themeTint="F2"/>
-        </w:rPr>
-        <w:t>Mapping for individual performance</w:t>
-      </w:r>
-      <w:bookmarkEnd w:id="15"/>
-    </w:p>
-    <w:p>
-      <w:pPr>
-        <w:pStyle w:val="Text-laufAbstze"/>
-        <w:rPr>
-          <w:color w:val="0D0D0D" w:themeColor="text1" w:themeTint="F2"/>
-          <w:lang w:val="en-US"/>
-        </w:rPr>
-      </w:pPr>
-      <w:r>
-        <w:rPr>
-          <w:color w:val="0D0D0D" w:themeColor="text1" w:themeTint="F2"/>
-          <w:lang w:val="en-US"/>
-        </w:rPr>
-        <w:t>Antonio Guardiola:</w:t>
-      </w:r>
-    </w:p>
-    <w:p>
-      <w:pPr>
-        <w:pStyle w:val="Text-laufAbstze"/>
-        <w:ind w:firstLine="0"/>
-        <w:rPr>
-          <w:color w:val="0D0D0D" w:themeColor="text1" w:themeTint="F2"/>
-          <w:lang w:val="en-US"/>
-        </w:rPr>
-      </w:pPr>
-      <w:r>
-        <w:rPr>
-          <w:color w:val="0D0D0D" w:themeColor="text1" w:themeTint="F2"/>
-          <w:lang w:val="en-US"/>
-        </w:rPr>
-        <w:tab/>
-      </w:r>
-      <w:r>
-        <w:rPr>
-          <w:color w:val="0D0D0D" w:themeColor="text1" w:themeTint="F2"/>
-          <w:lang w:val="en-US"/>
-        </w:rPr>
-        <w:t>Pipeline: ()</w:t>
-      </w:r>
-    </w:p>
-    <w:p>
-      <w:pPr>
-        <w:pStyle w:val="Text-laufAbstze"/>
-        <w:rPr>
-          <w:color w:val="0D0D0D" w:themeColor="text1" w:themeTint="F2"/>
-          <w:lang w:val="en-US"/>
-        </w:rPr>
-      </w:pPr>
-      <w:r>
-        <w:rPr>
-          <w:color w:val="0D0D0D" w:themeColor="text1" w:themeTint="F2"/>
-          <w:lang w:val="en-US"/>
-        </w:rPr>
-        <w:tab/>
-        <w:t>Vulnerability</w:t>
-      </w:r>
-      <w:r>
-        <w:rPr>
-          <w:color w:val="0D0D0D" w:themeColor="text1" w:themeTint="F2"/>
-          <w:lang w:val="en-US"/>
-        </w:rPr>
-        <w:t xml:space="preserve"> Dashboard</w:t>
-      </w:r>
-      <w:r>
-        <w:rPr>
-          <w:color w:val="0D0D0D" w:themeColor="text1" w:themeTint="F2"/>
-          <w:lang w:val="en-US"/>
-        </w:rPr>
-        <w:t>:</w:t>
-      </w:r>
-      <w:r>
-        <w:rPr>
-          <w:color w:val="0D0D0D" w:themeColor="text1" w:themeTint="F2"/>
-          <w:lang w:val="en-US"/>
-        </w:rPr>
-        <w:t xml:space="preserve"> </w:t>
-      </w:r>
-      <w:bookmarkStart w:id="16" w:name="_GoBack"/>
-      <w:r>
-        <w:rPr>
-          <w:color w:val="0D0D0D" w:themeColor="text1" w:themeTint="F2"/>
-          <w:lang w:val="en-US"/>
-        </w:rPr>
-        <w:t>(fuzzing</w:t>
-      </w:r>
-      <w:proofErr w:type="gramStart"/>
-      <w:r>
-        <w:rPr>
-          <w:color w:val="0D0D0D" w:themeColor="text1" w:themeTint="F2"/>
-          <w:lang w:val="en-US"/>
-        </w:rPr>
-        <w:t>, )</w:t>
-      </w:r>
-      <w:bookmarkEnd w:id="16"/>
-      <w:proofErr w:type="gramEnd"/>
-    </w:p>
-    <w:p>
-      <w:pPr>
-        <w:pStyle w:val="Text-laufAbstze"/>
-        <w:rPr>
-          <w:color w:val="0D0D0D" w:themeColor="text1" w:themeTint="F2"/>
-          <w:lang w:val="en-US"/>
-        </w:rPr>
-      </w:pPr>
-    </w:p>
-    <w:p>
-      <w:pPr>
-        <w:pStyle w:val="Text-laufAbstze"/>
-        <w:rPr>
-          <w:color w:val="0D0D0D" w:themeColor="text1" w:themeTint="F2"/>
-          <w:lang w:val="en-US"/>
-        </w:rPr>
-      </w:pPr>
-      <w:proofErr w:type="spellStart"/>
-      <w:r>
-        <w:rPr>
-          <w:color w:val="0D0D0D" w:themeColor="text1" w:themeTint="F2"/>
-          <w:lang w:val="en-US"/>
-        </w:rPr>
-        <w:t>Aadit</w:t>
-      </w:r>
-      <w:proofErr w:type="spellEnd"/>
-      <w:r>
-        <w:rPr>
-          <w:color w:val="0D0D0D" w:themeColor="text1" w:themeTint="F2"/>
-          <w:lang w:val="en-US"/>
-        </w:rPr>
-        <w:t xml:space="preserve"> </w:t>
-      </w:r>
-      <w:proofErr w:type="spellStart"/>
-      <w:r>
-        <w:rPr>
-          <w:color w:val="0D0D0D" w:themeColor="text1" w:themeTint="F2"/>
-          <w:lang w:val="en-US"/>
-        </w:rPr>
-        <w:t>Karnavat</w:t>
-      </w:r>
-      <w:proofErr w:type="spellEnd"/>
-      <w:r>
-        <w:rPr>
-          <w:color w:val="0D0D0D" w:themeColor="text1" w:themeTint="F2"/>
-          <w:lang w:val="en-US"/>
-        </w:rPr>
-        <w:t>:</w:t>
-      </w:r>
-      <w:r>
-        <w:rPr>
-          <w:color w:val="0D0D0D" w:themeColor="text1" w:themeTint="F2"/>
-          <w:lang w:val="en-US"/>
-        </w:rPr>
-        <w:t xml:space="preserve"> </w:t>
-      </w:r>
-    </w:p>
-    <w:p>
-      <w:pPr>
-        <w:pStyle w:val="Text-laufAbstze"/>
-        <w:ind w:firstLine="0"/>
-        <w:rPr>
-          <w:color w:val="0D0D0D" w:themeColor="text1" w:themeTint="F2"/>
-          <w:lang w:val="en-US"/>
-        </w:rPr>
-      </w:pPr>
-      <w:r>
-        <w:rPr>
-          <w:color w:val="0D0D0D" w:themeColor="text1" w:themeTint="F2"/>
-          <w:lang w:val="en-US"/>
-        </w:rPr>
-        <w:tab/>
-        <w:t>Pipeline: ()</w:t>
-      </w:r>
-    </w:p>
-    <w:p>
-      <w:pPr>
-        <w:pStyle w:val="Text-laufAbstze"/>
-        <w:rPr>
-          <w:color w:val="0D0D0D" w:themeColor="text1" w:themeTint="F2"/>
-          <w:lang w:val="en-US"/>
-        </w:rPr>
-      </w:pPr>
-      <w:r>
-        <w:rPr>
-          <w:color w:val="0D0D0D" w:themeColor="text1" w:themeTint="F2"/>
-          <w:lang w:val="en-US"/>
-        </w:rPr>
-        <w:tab/>
-        <w:t>Vulnerability Dashboard:</w:t>
-      </w:r>
-    </w:p>
-    <w:p>
-      <w:pPr>
-        <w:pStyle w:val="Text-laufAbstze"/>
-        <w:rPr>
-          <w:color w:val="0D0D0D" w:themeColor="text1" w:themeTint="F2"/>
-          <w:lang w:val="en-US"/>
-        </w:rPr>
-      </w:pPr>
-    </w:p>
-    <w:p>
-      <w:pPr>
-        <w:pStyle w:val="Text-laufAbstze"/>
-        <w:rPr>
-          <w:color w:val="0D0D0D" w:themeColor="text1" w:themeTint="F2"/>
-          <w:lang w:val="en-US"/>
-        </w:rPr>
-      </w:pPr>
-      <w:r>
-        <w:rPr>
-          <w:color w:val="0D0D0D" w:themeColor="text1" w:themeTint="F2"/>
-          <w:lang w:val="en-US"/>
-        </w:rPr>
-        <w:t xml:space="preserve">Beshoy Farag: </w:t>
-      </w:r>
-    </w:p>
-    <w:p>
-      <w:pPr>
-        <w:pStyle w:val="Text-laufAbstze"/>
-        <w:rPr>
-          <w:lang w:val="en-US"/>
-        </w:rPr>
-      </w:pPr>
-      <w:r>
-        <w:rPr>
-          <w:lang w:val="en-US"/>
-        </w:rPr>
-        <w:tab/>
-        <w:t>Pipeline: (</w:t>
-      </w:r>
-      <w:proofErr w:type="spellStart"/>
-      <w:r>
-        <w:rPr>
-          <w:lang w:val="en-US"/>
-        </w:rPr>
-        <w:t>gitleaks</w:t>
-      </w:r>
-      <w:proofErr w:type="spellEnd"/>
-      <w:r>
-        <w:rPr>
-          <w:lang w:val="en-US"/>
-        </w:rPr>
-        <w:t>, SAST, DAST, Deploy)</w:t>
-      </w:r>
-    </w:p>
-    <w:p>
-      <w:pPr>
-        <w:pStyle w:val="Text-laufAbstze"/>
-        <w:rPr>
-          <w:lang w:val="en-US"/>
-        </w:rPr>
-      </w:pPr>
-      <w:r>
-        <w:rPr>
-          <w:lang w:val="en-US"/>
-        </w:rPr>
-        <w:tab/>
-        <w:t>Vulnerability Dashboards: (</w:t>
-      </w:r>
-      <w:proofErr w:type="spellStart"/>
-      <w:r>
-        <w:rPr>
-          <w:lang w:val="en-US"/>
-        </w:rPr>
-        <w:t>gitleaks</w:t>
-      </w:r>
-      <w:proofErr w:type="spellEnd"/>
-      <w:r>
-        <w:rPr>
-          <w:lang w:val="en-US"/>
-        </w:rPr>
-        <w:t>, SAST, DAST)</w:t>
-      </w:r>
-    </w:p>
-    <w:p>
-      <w:pPr>
-        <w:pStyle w:val="Text-laufAbstze"/>
-        <w:rPr>
-          <w:lang w:val="en-US"/>
-        </w:rPr>
-      </w:pPr>
-    </w:p>
-    <w:p>
-      <w:pPr>
-        <w:pStyle w:val="Ttulo1"/>
-      </w:pPr>
-      <w:bookmarkStart w:id="17" w:name="_Toc199172764"/>
-      <w:r>
-        <w:t>Team</w:t>
-      </w:r>
-      <w:bookmarkEnd w:id="17"/>
-    </w:p>
-    <w:p>
-      <w:pPr>
-        <w:pStyle w:val="Ttulo2"/>
-      </w:pPr>
-      <w:bookmarkStart w:id="18" w:name="_Toc199172765"/>
-      <w:r>
-        <w:t xml:space="preserve"> Team name and members</w:t>
-      </w:r>
-      <w:bookmarkEnd w:id="18"/>
-    </w:p>
-    <w:p>
-      <w:pPr>
-        <w:pStyle w:val="Text-1Absatz"/>
-        <w:ind w:left="708"/>
-      </w:pPr>
-      <w:r>
-        <w:t>Team 14, GitGuradians</w:t>
-      </w:r>
-    </w:p>
-    <w:p>
-      <w:pPr>
-        <w:pStyle w:val="Text-laufAbstze"/>
-      </w:pPr>
-    </w:p>
-    <w:p>
-      <w:pPr>
-        <w:pStyle w:val="Text-laufAbstze"/>
-        <w:ind w:left="707" w:firstLine="0"/>
-      </w:pPr>
-      <w:r>
-        <w:t>All team members participated in the backlog refinement the magic estimation and the documentation of single tasks.</w:t>
-      </w:r>
-      <w:r>
-        <w:tab/>
-      </w:r>
-    </w:p>
-    <w:p>
-      <w:pPr>
-        <w:pStyle w:val="Text-laufAbstze"/>
-      </w:pPr>
-    </w:p>
-    <w:p>
-      <w:pPr>
-        <w:pStyle w:val="Text-laufAbstze"/>
-        <w:ind w:left="707" w:firstLine="0"/>
-      </w:pPr>
-      <w:r>
-        <w:lastRenderedPageBreak/>
-        <w:t xml:space="preserve">Aadit Karnavat (security champ): Ensures security practices are considered, </w:t>
-      </w:r>
-      <w:r>
-        <w:t>Helps identify security risks during sprint planning.</w:t>
-      </w:r>
-      <w:r>
-        <w:t xml:space="preserve"> </w:t>
-      </w:r>
-    </w:p>
-    <w:p>
-      <w:pPr>
-        <w:pStyle w:val="Text-laufAbstze"/>
-      </w:pPr>
-    </w:p>
-    <w:p>
-      <w:pPr>
-        <w:pStyle w:val="Text-laufAbstze"/>
-      </w:pPr>
-    </w:p>
-    <w:p>
-      <w:pPr>
-        <w:pStyle w:val="Text-laufAbstze"/>
-        <w:ind w:left="708" w:firstLine="0"/>
-      </w:pPr>
-      <w:r>
-        <w:t>Antonio Guardiola (product owner): Product owner: sets the goal and the vision for the product sets the acceptance criteria. Craft the user stories (then reviewed by the team).</w:t>
-      </w:r>
-    </w:p>
-    <w:p>
-      <w:pPr>
-        <w:pStyle w:val="Text-laufAbstze"/>
-      </w:pPr>
-    </w:p>
-    <w:p>
-      <w:pPr>
-        <w:pStyle w:val="Text-laufAbstze"/>
-        <w:ind w:left="708" w:firstLine="0"/>
-      </w:pPr>
-      <w:r>
-        <w:t>Beshoy Farag. (scrum master): ensures the team participates and each of them give feedback and contribute to any on going process. Protect the team from the</w:t>
-      </w:r>
-    </w:p>
-    <w:p>
-      <w:pPr>
-        <w:pStyle w:val="Text-laufAbstze"/>
-      </w:pPr>
-    </w:p>
-    <w:p>
-      <w:pPr>
-        <w:pStyle w:val="Text-laufAbstze"/>
-      </w:pPr>
-    </w:p>
-    <w:p>
-      <w:pPr>
-        <w:pStyle w:val="Text-laufAbstze"/>
-        <w:ind w:firstLine="0"/>
-        <w:rPr>
-          <w:lang w:val="en-US"/>
-        </w:rPr>
-      </w:pPr>
-    </w:p>
-    <w:p>
-      <w:pPr>
-        <w:pStyle w:val="Ttulo2"/>
-      </w:pPr>
-      <w:bookmarkStart w:id="19" w:name="_Toc199172766"/>
-      <w:r>
-        <w:rPr>
-          <w:lang w:val="en-US"/>
-        </w:rPr>
-        <w:t xml:space="preserve"> </w:t>
-      </w:r>
-      <w:r>
-        <w:t xml:space="preserve">Team Commitment </w:t>
-      </w:r>
-      <w:bookmarkEnd w:id="19"/>
-    </w:p>
-    <w:p>
-      <w:pPr>
-        <w:pStyle w:val="Text-1Absatz"/>
-        <w:rPr>
-          <w:lang w:val="en-US"/>
-        </w:rPr>
-      </w:pPr>
-      <w:r>
-        <w:rPr>
-          <w:lang w:val="en-US"/>
-        </w:rPr>
-        <w:t>Transparency:</w:t>
-      </w:r>
-    </w:p>
-    <w:p>
-      <w:pPr>
-        <w:pStyle w:val="Text-laufAbstze"/>
-        <w:ind w:left="227" w:firstLine="0"/>
-        <w:rPr>
-          <w:lang w:val="en-US"/>
-        </w:rPr>
-      </w:pPr>
-      <w:r>
-        <w:rPr>
-          <w:lang w:val="en-US"/>
-        </w:rPr>
-        <w:t>Reach out for help when you need it, let the team know if there will be any delay.</w:t>
-      </w:r>
-    </w:p>
-    <w:p>
-      <w:pPr>
-        <w:pStyle w:val="Text-laufAbstze"/>
-        <w:ind w:left="227" w:firstLine="0"/>
-        <w:rPr>
-          <w:lang w:val="en-US"/>
-        </w:rPr>
-      </w:pPr>
-    </w:p>
-    <w:p>
-      <w:pPr>
-        <w:pStyle w:val="Text-laufAbstze"/>
-        <w:ind w:firstLine="0"/>
-        <w:rPr>
-          <w:lang w:val="en-US"/>
-        </w:rPr>
-      </w:pPr>
-      <w:r>
-        <w:rPr>
-          <w:lang w:val="en-US"/>
-        </w:rPr>
-        <w:t>Respect &amp; communication:</w:t>
-      </w:r>
-    </w:p>
-    <w:p>
-      <w:pPr>
-        <w:pStyle w:val="Text-laufAbstze"/>
-        <w:ind w:firstLine="0"/>
-        <w:rPr>
-          <w:lang w:val="en-US"/>
-        </w:rPr>
-      </w:pPr>
-      <w:r>
-        <w:rPr>
-          <w:lang w:val="en-US"/>
-        </w:rPr>
-        <w:t xml:space="preserve">    Communication every 1-2 days online, and attending each lecture.</w:t>
-      </w:r>
-    </w:p>
-    <w:p>
-      <w:pPr>
-        <w:pStyle w:val="Text-laufAbstze"/>
-        <w:ind w:firstLine="0"/>
-        <w:rPr>
-          <w:lang w:val="en-US"/>
-        </w:rPr>
-      </w:pPr>
-      <w:r>
-        <w:rPr>
-          <w:lang w:val="en-US"/>
-        </w:rPr>
-        <w:t xml:space="preserve">    When a team member does not agree on something they should address</w:t>
-      </w:r>
-    </w:p>
-    <w:p>
-      <w:pPr>
-        <w:pStyle w:val="Text-laufAbstze"/>
-        <w:ind w:firstLine="0"/>
-        <w:rPr>
-          <w:lang w:val="en-US"/>
-        </w:rPr>
-      </w:pPr>
-      <w:r>
-        <w:rPr>
-          <w:lang w:val="en-US"/>
-        </w:rPr>
-        <w:t xml:space="preserve">    Respectfully.</w:t>
-      </w:r>
-    </w:p>
-    <w:p>
-      <w:pPr>
-        <w:pStyle w:val="Text-laufAbstze"/>
-        <w:ind w:firstLine="0"/>
-        <w:rPr>
-          <w:lang w:val="en-US"/>
-        </w:rPr>
-      </w:pPr>
-    </w:p>
-    <w:p>
-      <w:pPr>
-        <w:pStyle w:val="Text-laufAbstze"/>
-        <w:ind w:firstLine="0"/>
-        <w:rPr>
-          <w:lang w:val="en-US"/>
-        </w:rPr>
-      </w:pPr>
-      <w:r>
-        <w:rPr>
-          <w:lang w:val="en-US"/>
-        </w:rPr>
-        <w:t>Continuous improvement:</w:t>
-      </w:r>
-    </w:p>
-    <w:p>
-      <w:pPr>
-        <w:pStyle w:val="Text-laufAbstze"/>
-        <w:ind w:firstLine="0"/>
-        <w:rPr>
-          <w:lang w:val="en-US"/>
-        </w:rPr>
-      </w:pPr>
-      <w:r>
-        <w:rPr>
-          <w:lang w:val="en-US"/>
-        </w:rPr>
-        <w:t xml:space="preserve">    After each sprint during the retrospective each team member should say </w:t>
-      </w:r>
-    </w:p>
-    <w:p>
-      <w:pPr>
-        <w:pStyle w:val="Text-laufAbstze"/>
-        <w:ind w:firstLine="0"/>
-        <w:rPr>
-          <w:lang w:val="en-US"/>
-        </w:rPr>
-      </w:pPr>
-      <w:r>
-        <w:rPr>
-          <w:lang w:val="en-US"/>
-        </w:rPr>
-        <w:t xml:space="preserve">    What we can improve, the team members then follow these suggestions</w:t>
-      </w:r>
-    </w:p>
-    <w:p>
-      <w:pPr>
-        <w:pStyle w:val="Text-laufAbstze"/>
-        <w:ind w:firstLine="0"/>
-        <w:rPr>
-          <w:lang w:val="en-US"/>
-        </w:rPr>
-      </w:pPr>
-      <w:r>
-        <w:rPr>
-          <w:lang w:val="en-US"/>
-        </w:rPr>
-        <w:t xml:space="preserve">    The next sprints.</w:t>
-      </w:r>
-    </w:p>
-    <w:p>
-      <w:pPr>
-        <w:pStyle w:val="Text-laufAbstze"/>
-        <w:ind w:firstLine="0"/>
-        <w:rPr>
-          <w:lang w:val="en-US"/>
-        </w:rPr>
-      </w:pPr>
-    </w:p>
-    <w:p>
-      <w:pPr>
-        <w:pStyle w:val="Text-laufAbstze"/>
-        <w:ind w:firstLine="0"/>
-        <w:rPr>
-          <w:lang w:val="en-US"/>
-        </w:rPr>
-      </w:pPr>
-      <w:r>
-        <w:rPr>
-          <w:lang w:val="en-US"/>
-        </w:rPr>
-        <w:t>Shared goal:</w:t>
-      </w:r>
-    </w:p>
-    <w:p>
-      <w:pPr>
-        <w:pStyle w:val="Text-laufAbstze"/>
-        <w:ind w:firstLine="0"/>
-        <w:rPr>
-          <w:lang w:val="en-US"/>
-        </w:rPr>
-      </w:pPr>
-      <w:r>
-        <w:rPr>
-          <w:lang w:val="en-US"/>
-        </w:rPr>
-        <w:t xml:space="preserve">     Each team member knows what our clear final goal is, each sprint </w:t>
-      </w:r>
-    </w:p>
-    <w:p>
-      <w:pPr>
-        <w:pStyle w:val="Text-laufAbstze"/>
-        <w:ind w:firstLine="0"/>
-        <w:rPr>
-          <w:lang w:val="en-US"/>
-        </w:rPr>
-      </w:pPr>
-      <w:r>
-        <w:rPr>
-          <w:lang w:val="en-US"/>
-        </w:rPr>
-        <w:t xml:space="preserve">    Planning addresses the goal of the sprint in an understandable way</w:t>
-      </w:r>
-    </w:p>
-    <w:p>
-      <w:pPr>
-        <w:pStyle w:val="Text-laufAbstze"/>
-        <w:ind w:firstLine="0"/>
-        <w:rPr>
-          <w:lang w:val="en-US"/>
-        </w:rPr>
-      </w:pPr>
-    </w:p>
-    <w:p>
-      <w:pPr>
-        <w:pStyle w:val="Text-laufAbstze"/>
-        <w:ind w:firstLine="0"/>
-        <w:rPr>
-          <w:lang w:val="en-US"/>
-        </w:rPr>
-      </w:pPr>
-    </w:p>
-    <w:p>
-      <w:pPr>
-        <w:pStyle w:val="Text-laufAbstze"/>
-        <w:ind w:firstLine="0"/>
-        <w:rPr>
-          <w:lang w:val="en-US"/>
-        </w:rPr>
-      </w:pPr>
-      <w:r>
-        <w:rPr>
-          <w:lang w:val="en-US"/>
-        </w:rPr>
-        <w:tab/>
-      </w:r>
-    </w:p>
-    <w:p>
-      <w:pPr>
-        <w:pStyle w:val="Text-laufAbstze"/>
-        <w:rPr>
-          <w:lang w:val="en-US"/>
-        </w:rPr>
-      </w:pPr>
-    </w:p>
-    <w:p>
-      <w:pPr>
-        <w:pStyle w:val="Text-laufAbstze"/>
-        <w:rPr>
-          <w:lang w:val="en-US"/>
-        </w:rPr>
-      </w:pPr>
-    </w:p>
-    <w:p>
-      <w:pPr>
-        <w:pStyle w:val="Ttulo2"/>
-      </w:pPr>
-      <w:bookmarkStart w:id="20" w:name="_Toc199172767"/>
-      <w:r>
-        <w:rPr>
-          <w:lang w:val="en-US"/>
-        </w:rPr>
-        <w:t xml:space="preserve"> </w:t>
-      </w:r>
-      <w:r>
-        <w:t xml:space="preserve">Team Values </w:t>
+      </w:pPr>
+      <w:r>
+        <w:rPr>
+          <w:lang w:val="en-US"/>
+        </w:rPr>
+        <w:t xml:space="preserve">Describe your most important team values (at least 3 of them). Explain why these values were particularly important to you. </w:t>
+      </w:r>
+      <w:r>
+        <w:rPr>
+          <w:lang w:val="en-US"/>
+        </w:rPr>
+        <w:t xml:space="preserve">Attach </w:t>
+      </w:r>
+      <w:r>
+        <w:rPr>
+          <w:lang w:val="en-US"/>
+        </w:rPr>
+        <w:t xml:space="preserve">a video/picture of your Lego model </w:t>
+      </w:r>
+      <w:r>
+        <w:rPr>
+          <w:lang w:val="en-US"/>
+        </w:rPr>
+        <w:t>in the appendix</w:t>
+      </w:r>
+      <w:r>
+        <w:rPr>
+          <w:lang w:val="en-US"/>
+        </w:rPr>
+        <w:t xml:space="preserve">. </w:t>
+      </w:r>
+      <w:r>
+        <w:t xml:space="preserve">If this is not self-explanatory, please explain. </w:t>
+      </w:r>
+    </w:p>
+    <w:p>
+      <w:pPr>
+        <w:pStyle w:val="Text-laufAbstze"/>
+      </w:pPr>
+    </w:p>
+    <w:p>
+      <w:pPr>
+        <w:pStyle w:val="Text-laufAbstze"/>
+      </w:pPr>
+    </w:p>
+    <w:p>
+      <w:pPr>
+        <w:pStyle w:val="Heading2"/>
+      </w:pPr>
+      <w:bookmarkStart w:id="20" w:name="_Toc199172768"/>
+      <w:r>
+        <w:t xml:space="preserve"> Retrospectives </w:t>
       </w:r>
       <w:bookmarkEnd w:id="20"/>
-    </w:p>
-    <w:p>
-      <w:pPr>
-        <w:pStyle w:val="Text-1Absatz"/>
-      </w:pPr>
-    </w:p>
-    <w:p>
-      <w:pPr>
-        <w:pStyle w:val="Text-laufAbstze"/>
-      </w:pPr>
-      <w:r>
-        <w:t xml:space="preserve">Continuous </w:t>
-      </w:r>
-      <w:r>
-        <w:t>C</w:t>
-      </w:r>
-      <w:r>
-        <w:t xml:space="preserve">ommunication, Transparency, </w:t>
-      </w:r>
-      <w:r>
-        <w:t>Team Morale.</w:t>
-      </w:r>
-    </w:p>
-    <w:p>
-      <w:pPr>
-        <w:pStyle w:val="Text-laufAbstze"/>
-      </w:pPr>
-    </w:p>
-    <w:p>
-      <w:pPr>
-        <w:pStyle w:val="Text-laufAbstze"/>
-        <w:ind w:left="227" w:firstLine="0"/>
-      </w:pPr>
-    </w:p>
-    <w:p>
-      <w:pPr>
-        <w:pStyle w:val="Text-laufAbstze"/>
-        <w:ind w:left="227" w:firstLine="0"/>
-      </w:pPr>
-    </w:p>
-    <w:p>
-      <w:pPr>
-        <w:pStyle w:val="Text-laufAbstze"/>
-        <w:ind w:left="227" w:firstLine="0"/>
-      </w:pPr>
-    </w:p>
-    <w:p>
-      <w:pPr>
-        <w:pStyle w:val="Text-laufAbstze"/>
-      </w:pPr>
-    </w:p>
-    <w:p>
-      <w:pPr>
-        <w:pStyle w:val="Text-laufAbstze"/>
-      </w:pPr>
-    </w:p>
-    <w:p>
-      <w:pPr>
-        <w:pStyle w:val="Text-1Absatz"/>
-      </w:pPr>
-      <w:r>
-        <w:rPr>
-          <w:lang w:val="en-US"/>
-        </w:rPr>
-        <w:t xml:space="preserve">Describe your most important team values (at least 3 of them). Explain why these values were particularly important to you. </w:t>
-      </w:r>
-      <w:r>
-        <w:rPr>
-          <w:lang w:val="en-US"/>
-        </w:rPr>
-        <w:t xml:space="preserve">Attach </w:t>
-      </w:r>
-      <w:r>
-        <w:rPr>
-          <w:lang w:val="en-US"/>
-        </w:rPr>
-        <w:t xml:space="preserve">a video/picture of your Lego model </w:t>
-      </w:r>
-      <w:r>
-        <w:rPr>
-          <w:lang w:val="en-US"/>
-        </w:rPr>
-        <w:t>in the appendix</w:t>
-      </w:r>
-      <w:r>
-        <w:rPr>
-          <w:lang w:val="en-US"/>
-        </w:rPr>
-        <w:t xml:space="preserve">. </w:t>
-      </w:r>
-      <w:r>
-        <w:t xml:space="preserve">If this is not self-explanatory, please explain. </w:t>
-      </w:r>
-    </w:p>
-    <w:p>
-      <w:pPr>
-        <w:pStyle w:val="Text-laufAbstze"/>
-      </w:pPr>
-    </w:p>
-    <w:p>
-      <w:pPr>
-        <w:pStyle w:val="Text-laufAbstze"/>
-      </w:pPr>
-    </w:p>
-    <w:p>
-      <w:pPr>
-        <w:pStyle w:val="Ttulo2"/>
-      </w:pPr>
-      <w:bookmarkStart w:id="21" w:name="_Toc199172768"/>
-      <w:r>
-        <w:t xml:space="preserve"> Retrospectives </w:t>
-      </w:r>
-      <w:bookmarkEnd w:id="21"/>
     </w:p>
     <w:p>
       <w:pPr>
@@ -4233,22 +4290,14 @@
           <w:lang w:val="en-US"/>
         </w:rPr>
       </w:pPr>
+      <w:proofErr w:type="gramStart"/>
       <w:r>
         <w:rPr>
           <w:b/>
           <w:bCs/>
           <w:lang w:val="en-US"/>
         </w:rPr>
-        <w:t>Date</w:t>
-      </w:r>
-      <w:proofErr w:type="gramStart"/>
-      <w:r>
-        <w:rPr>
-          <w:b/>
-          <w:bCs/>
-          <w:lang w:val="en-US"/>
-        </w:rPr>
-        <w:t>:</w:t>
+        <w:t>Date:</w:t>
       </w:r>
       <w:r>
         <w:rPr>
@@ -4501,6 +4550,7 @@
         <w:rPr>
           <w:lang w:val="en-US"/>
         </w:rPr>
+        <w:lastRenderedPageBreak/>
         <w:t>Set and adhere to task timelines.</w:t>
       </w:r>
     </w:p>
@@ -4588,13 +4638,13 @@
     </w:p>
     <w:p>
       <w:pPr>
-        <w:pStyle w:val="Ttulo1"/>
-      </w:pPr>
-      <w:bookmarkStart w:id="22" w:name="_Toc199172769"/>
+        <w:pStyle w:val="Heading1"/>
+      </w:pPr>
+      <w:bookmarkStart w:id="21" w:name="_Toc199172769"/>
       <w:r>
         <w:t>Summary</w:t>
       </w:r>
-      <w:bookmarkEnd w:id="22"/>
+      <w:bookmarkEnd w:id="21"/>
     </w:p>
     <w:p>
       <w:pPr>
@@ -4811,9 +4861,9 @@
     </w:p>
     <w:p>
       <w:pPr>
-        <w:pStyle w:val="Ttulo1"/>
-      </w:pPr>
-      <w:bookmarkStart w:id="23" w:name="_Toc199172770"/>
+        <w:pStyle w:val="Heading1"/>
+      </w:pPr>
+      <w:bookmarkStart w:id="22" w:name="_Toc199172770"/>
       <w:r>
         <w:rPr>
           <w:rFonts w:ascii="Roboto" w:hAnsi="Roboto"/>
@@ -4873,7 +4923,7 @@
       <w:r>
         <w:t xml:space="preserve">Appendix </w:t>
       </w:r>
-      <w:bookmarkEnd w:id="23"/>
+      <w:bookmarkEnd w:id="22"/>
     </w:p>
     <w:p>
       <w:pPr>
@@ -5381,7 +5431,7 @@
 </file>
 
 <file path=word/endnotes.xml><?xml version="1.0" encoding="utf-8"?>
-<w:endnotes xmlns:wpc="http://schemas.microsoft.com/office/word/2010/wordprocessingCanvas" xmlns:cx="http://schemas.microsoft.com/office/drawing/2014/chartex" xmlns:cx1="http://schemas.microsoft.com/office/drawing/2015/9/8/chartex" xmlns:mc="http://schemas.openxmlformats.org/markup-compatibility/2006" xmlns:o="urn:schemas-microsoft-com:office:office" xmlns:r="http://schemas.openxmlformats.org/officeDocument/2006/relationships" xmlns:m="http://schemas.openxmlformats.org/officeDocument/2006/math" xmlns:v="urn:schemas-microsoft-com:vml" xmlns:wp14="http://schemas.microsoft.com/office/word/2010/wordprocessingDrawing" xmlns:wp="http://schemas.openxmlformats.org/drawingml/2006/wordprocessingDrawing" xmlns:w10="urn:schemas-microsoft-com:office:word" xmlns:w="http://schemas.openxmlformats.org/wordprocessingml/2006/main" xmlns:w14="http://schemas.microsoft.com/office/word/2010/wordml" xmlns:w15="http://schemas.microsoft.com/office/word/2012/wordml" xmlns:w16se="http://schemas.microsoft.com/office/word/2015/wordml/symex" xmlns:wpg="http://schemas.microsoft.com/office/word/2010/wordprocessingGroup" xmlns:wpi="http://schemas.microsoft.com/office/word/2010/wordprocessingInk" xmlns:wne="http://schemas.microsoft.com/office/word/2006/wordml" xmlns:wps="http://schemas.microsoft.com/office/word/2010/wordprocessingShape" mc:Ignorable="w14 w15 w16se wp14">
+<w:endnotes xmlns:wpc="http://schemas.microsoft.com/office/word/2010/wordprocessingCanvas" xmlns:cx="http://schemas.microsoft.com/office/drawing/2014/chartex" xmlns:cx1="http://schemas.microsoft.com/office/drawing/2015/9/8/chartex" xmlns:cx2="http://schemas.microsoft.com/office/drawing/2015/10/21/chartex" xmlns:cx3="http://schemas.microsoft.com/office/drawing/2016/5/9/chartex" xmlns:cx4="http://schemas.microsoft.com/office/drawing/2016/5/10/chartex" xmlns:cx5="http://schemas.microsoft.com/office/drawing/2016/5/11/chartex" xmlns:cx6="http://schemas.microsoft.com/office/drawing/2016/5/12/chartex" xmlns:cx7="http://schemas.microsoft.com/office/drawing/2016/5/13/chartex" xmlns:cx8="http://schemas.microsoft.com/office/drawing/2016/5/14/chartex" xmlns:mc="http://schemas.openxmlformats.org/markup-compatibility/2006" xmlns:aink="http://schemas.microsoft.com/office/drawing/2016/ink" xmlns:am3d="http://schemas.microsoft.com/office/drawing/2017/model3d" xmlns:o="urn:schemas-microsoft-com:office:office" xmlns:oel="http://schemas.microsoft.com/office/2019/extlst" xmlns:r="http://schemas.openxmlformats.org/officeDocument/2006/relationships" xmlns:m="http://schemas.openxmlformats.org/officeDocument/2006/math" xmlns:v="urn:schemas-microsoft-com:vml" xmlns:wp14="http://schemas.microsoft.com/office/word/2010/wordprocessingDrawing" xmlns:wp="http://schemas.openxmlformats.org/drawingml/2006/wordprocessingDrawing" xmlns:w10="urn:schemas-microsoft-com:office:word" xmlns:w="http://schemas.openxmlformats.org/wordprocessingml/2006/main" xmlns:w14="http://schemas.microsoft.com/office/word/2010/wordml" xmlns:w15="http://schemas.microsoft.com/office/word/2012/wordml" xmlns:w16cex="http://schemas.microsoft.com/office/word/2018/wordml/cex" xmlns:w16cid="http://schemas.microsoft.com/office/word/2016/wordml/cid" xmlns:w16="http://schemas.microsoft.com/office/word/2018/wordml" xmlns:w16du="http://schemas.microsoft.com/office/word/2023/wordml/word16du" xmlns:w16sdtdh="http://schemas.microsoft.com/office/word/2020/wordml/sdtdatahash" xmlns:w16sdtfl="http://schemas.microsoft.com/office/word/2024/wordml/sdtformatlock" xmlns:w16se="http://schemas.microsoft.com/office/word/2015/wordml/symex" xmlns:wpg="http://schemas.microsoft.com/office/word/2010/wordprocessingGroup" xmlns:wpi="http://schemas.microsoft.com/office/word/2010/wordprocessingInk" xmlns:wne="http://schemas.microsoft.com/office/word/2006/wordml" xmlns:wps="http://schemas.microsoft.com/office/word/2010/wordprocessingShape" mc:Ignorable="w14 w15 w16se w16cid w16 w16cex w16sdtdh w16sdtfl w16du wp14">
   <w:endnote w:type="separator" w:id="-1">
     <w:p>
       <w:r>
@@ -5400,7 +5450,7 @@
 </file>
 
 <file path=word/footnotes.xml><?xml version="1.0" encoding="utf-8"?>
-<w:footnotes xmlns:wpc="http://schemas.microsoft.com/office/word/2010/wordprocessingCanvas" xmlns:cx="http://schemas.microsoft.com/office/drawing/2014/chartex" xmlns:cx1="http://schemas.microsoft.com/office/drawing/2015/9/8/chartex" xmlns:mc="http://schemas.openxmlformats.org/markup-compatibility/2006" xmlns:o="urn:schemas-microsoft-com:office:office" xmlns:r="http://schemas.openxmlformats.org/officeDocument/2006/relationships" xmlns:m="http://schemas.openxmlformats.org/officeDocument/2006/math" xmlns:v="urn:schemas-microsoft-com:vml" xmlns:wp14="http://schemas.microsoft.com/office/word/2010/wordprocessingDrawing" xmlns:wp="http://schemas.openxmlformats.org/drawingml/2006/wordprocessingDrawing" xmlns:w10="urn:schemas-microsoft-com:office:word" xmlns:w="http://schemas.openxmlformats.org/wordprocessingml/2006/main" xmlns:w14="http://schemas.microsoft.com/office/word/2010/wordml" xmlns:w15="http://schemas.microsoft.com/office/word/2012/wordml" xmlns:w16se="http://schemas.microsoft.com/office/word/2015/wordml/symex" xmlns:wpg="http://schemas.microsoft.com/office/word/2010/wordprocessingGroup" xmlns:wpi="http://schemas.microsoft.com/office/word/2010/wordprocessingInk" xmlns:wne="http://schemas.microsoft.com/office/word/2006/wordml" xmlns:wps="http://schemas.microsoft.com/office/word/2010/wordprocessingShape" mc:Ignorable="w14 w15 w16se wp14">
+<w:footnotes xmlns:wpc="http://schemas.microsoft.com/office/word/2010/wordprocessingCanvas" xmlns:cx="http://schemas.microsoft.com/office/drawing/2014/chartex" xmlns:cx1="http://schemas.microsoft.com/office/drawing/2015/9/8/chartex" xmlns:cx2="http://schemas.microsoft.com/office/drawing/2015/10/21/chartex" xmlns:cx3="http://schemas.microsoft.com/office/drawing/2016/5/9/chartex" xmlns:cx4="http://schemas.microsoft.com/office/drawing/2016/5/10/chartex" xmlns:cx5="http://schemas.microsoft.com/office/drawing/2016/5/11/chartex" xmlns:cx6="http://schemas.microsoft.com/office/drawing/2016/5/12/chartex" xmlns:cx7="http://schemas.microsoft.com/office/drawing/2016/5/13/chartex" xmlns:cx8="http://schemas.microsoft.com/office/drawing/2016/5/14/chartex" xmlns:mc="http://schemas.openxmlformats.org/markup-compatibility/2006" xmlns:aink="http://schemas.microsoft.com/office/drawing/2016/ink" xmlns:am3d="http://schemas.microsoft.com/office/drawing/2017/model3d" xmlns:o="urn:schemas-microsoft-com:office:office" xmlns:oel="http://schemas.microsoft.com/office/2019/extlst" xmlns:r="http://schemas.openxmlformats.org/officeDocument/2006/relationships" xmlns:m="http://schemas.openxmlformats.org/officeDocument/2006/math" xmlns:v="urn:schemas-microsoft-com:vml" xmlns:wp14="http://schemas.microsoft.com/office/word/2010/wordprocessingDrawing" xmlns:wp="http://schemas.openxmlformats.org/drawingml/2006/wordprocessingDrawing" xmlns:w10="urn:schemas-microsoft-com:office:word" xmlns:w="http://schemas.openxmlformats.org/wordprocessingml/2006/main" xmlns:w14="http://schemas.microsoft.com/office/word/2010/wordml" xmlns:w15="http://schemas.microsoft.com/office/word/2012/wordml" xmlns:w16cex="http://schemas.microsoft.com/office/word/2018/wordml/cex" xmlns:w16cid="http://schemas.microsoft.com/office/word/2016/wordml/cid" xmlns:w16="http://schemas.microsoft.com/office/word/2018/wordml" xmlns:w16du="http://schemas.microsoft.com/office/word/2023/wordml/word16du" xmlns:w16sdtdh="http://schemas.microsoft.com/office/word/2020/wordml/sdtdatahash" xmlns:w16sdtfl="http://schemas.microsoft.com/office/word/2024/wordml/sdtformatlock" xmlns:w16se="http://schemas.microsoft.com/office/word/2015/wordml/symex" xmlns:wpg="http://schemas.microsoft.com/office/word/2010/wordprocessingGroup" xmlns:wpi="http://schemas.microsoft.com/office/word/2010/wordprocessingInk" xmlns:wne="http://schemas.microsoft.com/office/word/2006/wordml" xmlns:wps="http://schemas.microsoft.com/office/word/2010/wordprocessingShape" mc:Ignorable="w14 w15 w16se w16cid w16 w16cex w16sdtdh w16sdtfl w16du wp14">
   <w:footnote w:type="separator" w:id="-1">
     <w:p>
       <w:r>
@@ -5419,10 +5469,10 @@
 </file>
 
 <file path=word/header1.xml><?xml version="1.0" encoding="utf-8"?>
-<w:hdr xmlns:wpc="http://schemas.microsoft.com/office/word/2010/wordprocessingCanvas" xmlns:cx="http://schemas.microsoft.com/office/drawing/2014/chartex" xmlns:cx1="http://schemas.microsoft.com/office/drawing/2015/9/8/chartex" xmlns:mc="http://schemas.openxmlformats.org/markup-compatibility/2006" xmlns:o="urn:schemas-microsoft-com:office:office" xmlns:r="http://schemas.openxmlformats.org/officeDocument/2006/relationships" xmlns:m="http://schemas.openxmlformats.org/officeDocument/2006/math" xmlns:v="urn:schemas-microsoft-com:vml" xmlns:wp14="http://schemas.microsoft.com/office/word/2010/wordprocessingDrawing" xmlns:wp="http://schemas.openxmlformats.org/drawingml/2006/wordprocessingDrawing" xmlns:w10="urn:schemas-microsoft-com:office:word" xmlns:w="http://schemas.openxmlformats.org/wordprocessingml/2006/main" xmlns:w14="http://schemas.microsoft.com/office/word/2010/wordml" xmlns:w15="http://schemas.microsoft.com/office/word/2012/wordml" xmlns:w16se="http://schemas.microsoft.com/office/word/2015/wordml/symex" xmlns:wpg="http://schemas.microsoft.com/office/word/2010/wordprocessingGroup" xmlns:wpi="http://schemas.microsoft.com/office/word/2010/wordprocessingInk" xmlns:wne="http://schemas.microsoft.com/office/word/2006/wordml" xmlns:wps="http://schemas.microsoft.com/office/word/2010/wordprocessingShape" mc:Ignorable="w14 w15 w16se wp14">
+<w:hdr xmlns:wpc="http://schemas.microsoft.com/office/word/2010/wordprocessingCanvas" xmlns:cx="http://schemas.microsoft.com/office/drawing/2014/chartex" xmlns:cx1="http://schemas.microsoft.com/office/drawing/2015/9/8/chartex" xmlns:cx2="http://schemas.microsoft.com/office/drawing/2015/10/21/chartex" xmlns:cx3="http://schemas.microsoft.com/office/drawing/2016/5/9/chartex" xmlns:cx4="http://schemas.microsoft.com/office/drawing/2016/5/10/chartex" xmlns:cx5="http://schemas.microsoft.com/office/drawing/2016/5/11/chartex" xmlns:cx6="http://schemas.microsoft.com/office/drawing/2016/5/12/chartex" xmlns:cx7="http://schemas.microsoft.com/office/drawing/2016/5/13/chartex" xmlns:cx8="http://schemas.microsoft.com/office/drawing/2016/5/14/chartex" xmlns:mc="http://schemas.openxmlformats.org/markup-compatibility/2006" xmlns:aink="http://schemas.microsoft.com/office/drawing/2016/ink" xmlns:am3d="http://schemas.microsoft.com/office/drawing/2017/model3d" xmlns:o="urn:schemas-microsoft-com:office:office" xmlns:oel="http://schemas.microsoft.com/office/2019/extlst" xmlns:r="http://schemas.openxmlformats.org/officeDocument/2006/relationships" xmlns:m="http://schemas.openxmlformats.org/officeDocument/2006/math" xmlns:v="urn:schemas-microsoft-com:vml" xmlns:wp14="http://schemas.microsoft.com/office/word/2010/wordprocessingDrawing" xmlns:wp="http://schemas.openxmlformats.org/drawingml/2006/wordprocessingDrawing" xmlns:w10="urn:schemas-microsoft-com:office:word" xmlns:w="http://schemas.openxmlformats.org/wordprocessingml/2006/main" xmlns:w14="http://schemas.microsoft.com/office/word/2010/wordml" xmlns:w15="http://schemas.microsoft.com/office/word/2012/wordml" xmlns:w16cex="http://schemas.microsoft.com/office/word/2018/wordml/cex" xmlns:w16cid="http://schemas.microsoft.com/office/word/2016/wordml/cid" xmlns:w16="http://schemas.microsoft.com/office/word/2018/wordml" xmlns:w16du="http://schemas.microsoft.com/office/word/2023/wordml/word16du" xmlns:w16sdtdh="http://schemas.microsoft.com/office/word/2020/wordml/sdtdatahash" xmlns:w16sdtfl="http://schemas.microsoft.com/office/word/2024/wordml/sdtformatlock" xmlns:w16se="http://schemas.microsoft.com/office/word/2015/wordml/symex" xmlns:wpg="http://schemas.microsoft.com/office/word/2010/wordprocessingGroup" xmlns:wpi="http://schemas.microsoft.com/office/word/2010/wordprocessingInk" xmlns:wne="http://schemas.microsoft.com/office/word/2006/wordml" xmlns:wps="http://schemas.microsoft.com/office/word/2010/wordprocessingShape" mc:Ignorable="w14 w15 w16se w16cid w16 w16cex w16sdtdh w16sdtfl w16du wp14">
   <w:p>
     <w:pPr>
-      <w:pStyle w:val="Encabezado"/>
+      <w:pStyle w:val="Header"/>
     </w:pPr>
     <w:r>
       <w:fldChar w:fldCharType="begin"/>
@@ -5438,9 +5488,9 @@
         <w:b/>
         <w:bCs/>
         <w:noProof/>
-        <w:lang w:val="es-ES"/>
-      </w:rPr>
-      <w:t>¡Error! Utilice la pestaña Inicio para aplicar Überschrift 1 al texto que desea que aparezca aquí.</w:t>
+        <w:lang w:val="en-US"/>
+      </w:rPr>
+      <w:t>Error! Use the Home tab to apply Überschrift 1 to the text that you want to appear here.</w:t>
     </w:r>
     <w:r>
       <w:fldChar w:fldCharType="end"/>
@@ -5459,9 +5509,9 @@
         <w:b/>
         <w:bCs/>
         <w:noProof/>
-        <w:lang w:val="es-ES"/>
-      </w:rPr>
-      <w:t>¡Error! Utilice la pestaña Inicio para aplicar Überschrift 1 al texto que desea que aparezca aquí.</w:t>
+        <w:lang w:val="en-US"/>
+      </w:rPr>
+      <w:t>Error! Use the Home tab to apply Überschrift 1 to the text that you want to appear here.</w:t>
     </w:r>
     <w:r>
       <w:rPr>
@@ -5474,32 +5524,32 @@
     </w:r>
     <w:r>
       <w:rPr>
-        <w:rStyle w:val="Nmerodepgina"/>
+        <w:rStyle w:val="PageNumber"/>
       </w:rPr>
       <w:fldChar w:fldCharType="begin"/>
     </w:r>
     <w:r>
       <w:rPr>
-        <w:rStyle w:val="Nmerodepgina"/>
+        <w:rStyle w:val="PageNumber"/>
       </w:rPr>
       <w:instrText xml:space="preserve"> PAGE </w:instrText>
     </w:r>
     <w:r>
       <w:rPr>
-        <w:rStyle w:val="Nmerodepgina"/>
+        <w:rStyle w:val="PageNumber"/>
       </w:rPr>
       <w:fldChar w:fldCharType="separate"/>
     </w:r>
     <w:r>
       <w:rPr>
-        <w:rStyle w:val="Nmerodepgina"/>
+        <w:rStyle w:val="PageNumber"/>
         <w:noProof/>
       </w:rPr>
       <w:t>IV</w:t>
     </w:r>
     <w:r>
       <w:rPr>
-        <w:rStyle w:val="Nmerodepgina"/>
+        <w:rStyle w:val="PageNumber"/>
       </w:rPr>
       <w:fldChar w:fldCharType="end"/>
     </w:r>
@@ -5508,10 +5558,10 @@
 </file>
 
 <file path=word/header2.xml><?xml version="1.0" encoding="utf-8"?>
-<w:hdr xmlns:wpc="http://schemas.microsoft.com/office/word/2010/wordprocessingCanvas" xmlns:cx="http://schemas.microsoft.com/office/drawing/2014/chartex" xmlns:cx1="http://schemas.microsoft.com/office/drawing/2015/9/8/chartex" xmlns:mc="http://schemas.openxmlformats.org/markup-compatibility/2006" xmlns:o="urn:schemas-microsoft-com:office:office" xmlns:r="http://schemas.openxmlformats.org/officeDocument/2006/relationships" xmlns:m="http://schemas.openxmlformats.org/officeDocument/2006/math" xmlns:v="urn:schemas-microsoft-com:vml" xmlns:wp14="http://schemas.microsoft.com/office/word/2010/wordprocessingDrawing" xmlns:wp="http://schemas.openxmlformats.org/drawingml/2006/wordprocessingDrawing" xmlns:w10="urn:schemas-microsoft-com:office:word" xmlns:w="http://schemas.openxmlformats.org/wordprocessingml/2006/main" xmlns:w14="http://schemas.microsoft.com/office/word/2010/wordml" xmlns:w15="http://schemas.microsoft.com/office/word/2012/wordml" xmlns:w16se="http://schemas.microsoft.com/office/word/2015/wordml/symex" xmlns:wpg="http://schemas.microsoft.com/office/word/2010/wordprocessingGroup" xmlns:wpi="http://schemas.microsoft.com/office/word/2010/wordprocessingInk" xmlns:wne="http://schemas.microsoft.com/office/word/2006/wordml" xmlns:wps="http://schemas.microsoft.com/office/word/2010/wordprocessingShape" mc:Ignorable="w14 w15 w16se wp14">
+<w:hdr xmlns:wpc="http://schemas.microsoft.com/office/word/2010/wordprocessingCanvas" xmlns:cx="http://schemas.microsoft.com/office/drawing/2014/chartex" xmlns:cx1="http://schemas.microsoft.com/office/drawing/2015/9/8/chartex" xmlns:cx2="http://schemas.microsoft.com/office/drawing/2015/10/21/chartex" xmlns:cx3="http://schemas.microsoft.com/office/drawing/2016/5/9/chartex" xmlns:cx4="http://schemas.microsoft.com/office/drawing/2016/5/10/chartex" xmlns:cx5="http://schemas.microsoft.com/office/drawing/2016/5/11/chartex" xmlns:cx6="http://schemas.microsoft.com/office/drawing/2016/5/12/chartex" xmlns:cx7="http://schemas.microsoft.com/office/drawing/2016/5/13/chartex" xmlns:cx8="http://schemas.microsoft.com/office/drawing/2016/5/14/chartex" xmlns:mc="http://schemas.openxmlformats.org/markup-compatibility/2006" xmlns:aink="http://schemas.microsoft.com/office/drawing/2016/ink" xmlns:am3d="http://schemas.microsoft.com/office/drawing/2017/model3d" xmlns:o="urn:schemas-microsoft-com:office:office" xmlns:oel="http://schemas.microsoft.com/office/2019/extlst" xmlns:r="http://schemas.openxmlformats.org/officeDocument/2006/relationships" xmlns:m="http://schemas.openxmlformats.org/officeDocument/2006/math" xmlns:v="urn:schemas-microsoft-com:vml" xmlns:wp14="http://schemas.microsoft.com/office/word/2010/wordprocessingDrawing" xmlns:wp="http://schemas.openxmlformats.org/drawingml/2006/wordprocessingDrawing" xmlns:w10="urn:schemas-microsoft-com:office:word" xmlns:w="http://schemas.openxmlformats.org/wordprocessingml/2006/main" xmlns:w14="http://schemas.microsoft.com/office/word/2010/wordml" xmlns:w15="http://schemas.microsoft.com/office/word/2012/wordml" xmlns:w16cex="http://schemas.microsoft.com/office/word/2018/wordml/cex" xmlns:w16cid="http://schemas.microsoft.com/office/word/2016/wordml/cid" xmlns:w16="http://schemas.microsoft.com/office/word/2018/wordml" xmlns:w16du="http://schemas.microsoft.com/office/word/2023/wordml/word16du" xmlns:w16sdtdh="http://schemas.microsoft.com/office/word/2020/wordml/sdtdatahash" xmlns:w16sdtfl="http://schemas.microsoft.com/office/word/2024/wordml/sdtformatlock" xmlns:w16se="http://schemas.microsoft.com/office/word/2015/wordml/symex" xmlns:wpg="http://schemas.microsoft.com/office/word/2010/wordprocessingGroup" xmlns:wpi="http://schemas.microsoft.com/office/word/2010/wordprocessingInk" xmlns:wne="http://schemas.microsoft.com/office/word/2006/wordml" xmlns:wps="http://schemas.microsoft.com/office/word/2010/wordprocessingShape" mc:Ignorable="w14 w15 w16se w16cid w16 w16cex w16sdtdh w16sdtfl w16du wp14">
   <w:p>
     <w:pPr>
-      <w:pStyle w:val="Encabezado"/>
+      <w:pStyle w:val="Header"/>
     </w:pPr>
     <w:r>
       <w:fldChar w:fldCharType="begin"/>
@@ -5527,9 +5577,9 @@
         <w:b/>
         <w:bCs/>
         <w:noProof/>
-        <w:lang w:val="es-ES"/>
-      </w:rPr>
-      <w:t>¡Error! Utilice la pestaña Inicio para aplicar Überschrift 1 al texto que desea que aparezca aquí.</w:t>
+        <w:lang w:val="en-US"/>
+      </w:rPr>
+      <w:t>Error! Use the Home tab to apply Überschrift 1 to the text that you want to appear here.</w:t>
     </w:r>
     <w:r>
       <w:fldChar w:fldCharType="end"/>
@@ -5548,9 +5598,9 @@
         <w:b/>
         <w:bCs/>
         <w:noProof/>
-        <w:lang w:val="es-ES"/>
-      </w:rPr>
-      <w:t>¡Error! Utilice la pestaña Inicio para aplicar Überschrift 1 al texto que desea que aparezca aquí.</w:t>
+        <w:lang w:val="en-US"/>
+      </w:rPr>
+      <w:t>Error! Use the Home tab to apply Überschrift 1 to the text that you want to appear here.</w:t>
     </w:r>
     <w:r>
       <w:rPr>
@@ -5563,32 +5613,32 @@
     </w:r>
     <w:r>
       <w:rPr>
-        <w:rStyle w:val="Nmerodepgina"/>
+        <w:rStyle w:val="PageNumber"/>
       </w:rPr>
       <w:fldChar w:fldCharType="begin"/>
     </w:r>
     <w:r>
       <w:rPr>
-        <w:rStyle w:val="Nmerodepgina"/>
+        <w:rStyle w:val="PageNumber"/>
       </w:rPr>
       <w:instrText xml:space="preserve"> PAGE </w:instrText>
     </w:r>
     <w:r>
       <w:rPr>
-        <w:rStyle w:val="Nmerodepgina"/>
+        <w:rStyle w:val="PageNumber"/>
       </w:rPr>
       <w:fldChar w:fldCharType="separate"/>
     </w:r>
     <w:r>
       <w:rPr>
-        <w:rStyle w:val="Nmerodepgina"/>
+        <w:rStyle w:val="PageNumber"/>
         <w:noProof/>
       </w:rPr>
       <w:t>III</w:t>
     </w:r>
     <w:r>
       <w:rPr>
-        <w:rStyle w:val="Nmerodepgina"/>
+        <w:rStyle w:val="PageNumber"/>
       </w:rPr>
       <w:fldChar w:fldCharType="end"/>
     </w:r>
@@ -5597,10 +5647,10 @@
 </file>
 
 <file path=word/header3.xml><?xml version="1.0" encoding="utf-8"?>
-<w:hdr xmlns:wpc="http://schemas.microsoft.com/office/word/2010/wordprocessingCanvas" xmlns:cx="http://schemas.microsoft.com/office/drawing/2014/chartex" xmlns:cx1="http://schemas.microsoft.com/office/drawing/2015/9/8/chartex" xmlns:mc="http://schemas.openxmlformats.org/markup-compatibility/2006" xmlns:o="urn:schemas-microsoft-com:office:office" xmlns:r="http://schemas.openxmlformats.org/officeDocument/2006/relationships" xmlns:m="http://schemas.openxmlformats.org/officeDocument/2006/math" xmlns:v="urn:schemas-microsoft-com:vml" xmlns:wp14="http://schemas.microsoft.com/office/word/2010/wordprocessingDrawing" xmlns:wp="http://schemas.openxmlformats.org/drawingml/2006/wordprocessingDrawing" xmlns:w10="urn:schemas-microsoft-com:office:word" xmlns:w="http://schemas.openxmlformats.org/wordprocessingml/2006/main" xmlns:w14="http://schemas.microsoft.com/office/word/2010/wordml" xmlns:w15="http://schemas.microsoft.com/office/word/2012/wordml" xmlns:w16se="http://schemas.microsoft.com/office/word/2015/wordml/symex" xmlns:wpg="http://schemas.microsoft.com/office/word/2010/wordprocessingGroup" xmlns:wpi="http://schemas.microsoft.com/office/word/2010/wordprocessingInk" xmlns:wne="http://schemas.microsoft.com/office/word/2006/wordml" xmlns:wps="http://schemas.microsoft.com/office/word/2010/wordprocessingShape" mc:Ignorable="w14 w15 w16se wp14">
+<w:hdr xmlns:wpc="http://schemas.microsoft.com/office/word/2010/wordprocessingCanvas" xmlns:cx="http://schemas.microsoft.com/office/drawing/2014/chartex" xmlns:cx1="http://schemas.microsoft.com/office/drawing/2015/9/8/chartex" xmlns:cx2="http://schemas.microsoft.com/office/drawing/2015/10/21/chartex" xmlns:cx3="http://schemas.microsoft.com/office/drawing/2016/5/9/chartex" xmlns:cx4="http://schemas.microsoft.com/office/drawing/2016/5/10/chartex" xmlns:cx5="http://schemas.microsoft.com/office/drawing/2016/5/11/chartex" xmlns:cx6="http://schemas.microsoft.com/office/drawing/2016/5/12/chartex" xmlns:cx7="http://schemas.microsoft.com/office/drawing/2016/5/13/chartex" xmlns:cx8="http://schemas.microsoft.com/office/drawing/2016/5/14/chartex" xmlns:mc="http://schemas.openxmlformats.org/markup-compatibility/2006" xmlns:aink="http://schemas.microsoft.com/office/drawing/2016/ink" xmlns:am3d="http://schemas.microsoft.com/office/drawing/2017/model3d" xmlns:o="urn:schemas-microsoft-com:office:office" xmlns:oel="http://schemas.microsoft.com/office/2019/extlst" xmlns:r="http://schemas.openxmlformats.org/officeDocument/2006/relationships" xmlns:m="http://schemas.openxmlformats.org/officeDocument/2006/math" xmlns:v="urn:schemas-microsoft-com:vml" xmlns:wp14="http://schemas.microsoft.com/office/word/2010/wordprocessingDrawing" xmlns:wp="http://schemas.openxmlformats.org/drawingml/2006/wordprocessingDrawing" xmlns:w10="urn:schemas-microsoft-com:office:word" xmlns:w="http://schemas.openxmlformats.org/wordprocessingml/2006/main" xmlns:w14="http://schemas.microsoft.com/office/word/2010/wordml" xmlns:w15="http://schemas.microsoft.com/office/word/2012/wordml" xmlns:w16cex="http://schemas.microsoft.com/office/word/2018/wordml/cex" xmlns:w16cid="http://schemas.microsoft.com/office/word/2016/wordml/cid" xmlns:w16="http://schemas.microsoft.com/office/word/2018/wordml" xmlns:w16du="http://schemas.microsoft.com/office/word/2023/wordml/word16du" xmlns:w16sdtdh="http://schemas.microsoft.com/office/word/2020/wordml/sdtdatahash" xmlns:w16sdtfl="http://schemas.microsoft.com/office/word/2024/wordml/sdtformatlock" xmlns:w16se="http://schemas.microsoft.com/office/word/2015/wordml/symex" xmlns:wpg="http://schemas.microsoft.com/office/word/2010/wordprocessingGroup" xmlns:wpi="http://schemas.microsoft.com/office/word/2010/wordprocessingInk" xmlns:wne="http://schemas.microsoft.com/office/word/2006/wordml" xmlns:wps="http://schemas.microsoft.com/office/word/2010/wordprocessingShape" mc:Ignorable="w14 w15 w16se w16cid w16 w16cex w16sdtdh w16sdtfl w16du wp14">
   <w:p>
     <w:pPr>
-      <w:pStyle w:val="Encabezado"/>
+      <w:pStyle w:val="Header"/>
       <w:pBdr>
         <w:bottom w:val="none" w:sz="0" w:space="0" w:color="auto"/>
       </w:pBdr>
@@ -5610,7 +5660,7 @@
 </file>
 
 <file path=word/numbering.xml><?xml version="1.0" encoding="utf-8"?>
-<w:numbering xmlns:wpc="http://schemas.microsoft.com/office/word/2010/wordprocessingCanvas" xmlns:cx="http://schemas.microsoft.com/office/drawing/2014/chartex" xmlns:cx1="http://schemas.microsoft.com/office/drawing/2015/9/8/chartex" xmlns:mc="http://schemas.openxmlformats.org/markup-compatibility/2006" xmlns:o="urn:schemas-microsoft-com:office:office" xmlns:r="http://schemas.openxmlformats.org/officeDocument/2006/relationships" xmlns:m="http://schemas.openxmlformats.org/officeDocument/2006/math" xmlns:v="urn:schemas-microsoft-com:vml" xmlns:wp14="http://schemas.microsoft.com/office/word/2010/wordprocessingDrawing" xmlns:wp="http://schemas.openxmlformats.org/drawingml/2006/wordprocessingDrawing" xmlns:w10="urn:schemas-microsoft-com:office:word" xmlns:w="http://schemas.openxmlformats.org/wordprocessingml/2006/main" xmlns:w14="http://schemas.microsoft.com/office/word/2010/wordml" xmlns:w15="http://schemas.microsoft.com/office/word/2012/wordml" xmlns:w16se="http://schemas.microsoft.com/office/word/2015/wordml/symex" xmlns:wpg="http://schemas.microsoft.com/office/word/2010/wordprocessingGroup" xmlns:wpi="http://schemas.microsoft.com/office/word/2010/wordprocessingInk" xmlns:wne="http://schemas.microsoft.com/office/word/2006/wordml" xmlns:wps="http://schemas.microsoft.com/office/word/2010/wordprocessingShape" mc:Ignorable="w14 w15 w16se wp14">
+<w:numbering xmlns:wpc="http://schemas.microsoft.com/office/word/2010/wordprocessingCanvas" xmlns:cx="http://schemas.microsoft.com/office/drawing/2014/chartex" xmlns:cx1="http://schemas.microsoft.com/office/drawing/2015/9/8/chartex" xmlns:cx2="http://schemas.microsoft.com/office/drawing/2015/10/21/chartex" xmlns:cx3="http://schemas.microsoft.com/office/drawing/2016/5/9/chartex" xmlns:cx4="http://schemas.microsoft.com/office/drawing/2016/5/10/chartex" xmlns:cx5="http://schemas.microsoft.com/office/drawing/2016/5/11/chartex" xmlns:cx6="http://schemas.microsoft.com/office/drawing/2016/5/12/chartex" xmlns:cx7="http://schemas.microsoft.com/office/drawing/2016/5/13/chartex" xmlns:cx8="http://schemas.microsoft.com/office/drawing/2016/5/14/chartex" xmlns:mc="http://schemas.openxmlformats.org/markup-compatibility/2006" xmlns:aink="http://schemas.microsoft.com/office/drawing/2016/ink" xmlns:am3d="http://schemas.microsoft.com/office/drawing/2017/model3d" xmlns:o="urn:schemas-microsoft-com:office:office" xmlns:oel="http://schemas.microsoft.com/office/2019/extlst" xmlns:r="http://schemas.openxmlformats.org/officeDocument/2006/relationships" xmlns:m="http://schemas.openxmlformats.org/officeDocument/2006/math" xmlns:v="urn:schemas-microsoft-com:vml" xmlns:wp14="http://schemas.microsoft.com/office/word/2010/wordprocessingDrawing" xmlns:wp="http://schemas.openxmlformats.org/drawingml/2006/wordprocessingDrawing" xmlns:w10="urn:schemas-microsoft-com:office:word" xmlns:w="http://schemas.openxmlformats.org/wordprocessingml/2006/main" xmlns:w14="http://schemas.microsoft.com/office/word/2010/wordml" xmlns:w15="http://schemas.microsoft.com/office/word/2012/wordml" xmlns:w16cex="http://schemas.microsoft.com/office/word/2018/wordml/cex" xmlns:w16cid="http://schemas.microsoft.com/office/word/2016/wordml/cid" xmlns:w16="http://schemas.microsoft.com/office/word/2018/wordml" xmlns:w16du="http://schemas.microsoft.com/office/word/2023/wordml/word16du" xmlns:w16sdtdh="http://schemas.microsoft.com/office/word/2020/wordml/sdtdatahash" xmlns:w16sdtfl="http://schemas.microsoft.com/office/word/2024/wordml/sdtformatlock" xmlns:w16se="http://schemas.microsoft.com/office/word/2015/wordml/symex" xmlns:wpg="http://schemas.microsoft.com/office/word/2010/wordprocessingGroup" xmlns:wpi="http://schemas.microsoft.com/office/word/2010/wordprocessingInk" xmlns:wne="http://schemas.microsoft.com/office/word/2006/wordml" xmlns:wps="http://schemas.microsoft.com/office/word/2010/wordprocessingShape" mc:Ignorable="w14 w15 w16se w16cid w16 w16cex w16sdtdh w16sdtfl w16du wp14">
   <w:abstractNum w:abstractNumId="0" w15:restartNumberingAfterBreak="0">
     <w:nsid w:val="0FA0230E"/>
     <w:multiLevelType w:val="multilevel"/>
@@ -7543,7 +7593,7 @@
     <w:lvl w:ilvl="0">
       <w:start w:val="1"/>
       <w:numFmt w:val="decimal"/>
-      <w:pStyle w:val="Ttulo1"/>
+      <w:pStyle w:val="Heading1"/>
       <w:suff w:val="space"/>
       <w:lvlText w:val="%1"/>
       <w:lvlJc w:val="left"/>
@@ -7560,7 +7610,7 @@
     <w:lvl w:ilvl="1">
       <w:start w:val="1"/>
       <w:numFmt w:val="decimal"/>
-      <w:pStyle w:val="Ttulo2"/>
+      <w:pStyle w:val="Heading2"/>
       <w:suff w:val="nothing"/>
       <w:lvlText w:val="%1.%2"/>
       <w:lvlJc w:val="left"/>
@@ -7577,7 +7627,7 @@
     <w:lvl w:ilvl="2">
       <w:start w:val="1"/>
       <w:numFmt w:val="decimal"/>
-      <w:pStyle w:val="Ttulo3"/>
+      <w:pStyle w:val="Heading3"/>
       <w:suff w:val="nothing"/>
       <w:lvlText w:val="%1.%2.%3"/>
       <w:lvlJc w:val="left"/>
@@ -7594,7 +7644,7 @@
     <w:lvl w:ilvl="3">
       <w:start w:val="1"/>
       <w:numFmt w:val="decimal"/>
-      <w:pStyle w:val="Ttulo4"/>
+      <w:pStyle w:val="Heading4"/>
       <w:suff w:val="nothing"/>
       <w:lvlText w:val="%1.%2.%3.%4"/>
       <w:lvlJc w:val="left"/>
@@ -7611,7 +7661,7 @@
     <w:lvl w:ilvl="4">
       <w:start w:val="1"/>
       <w:numFmt w:val="decimal"/>
-      <w:pStyle w:val="Ttulo5"/>
+      <w:pStyle w:val="Heading5"/>
       <w:suff w:val="space"/>
       <w:lvlText w:val="%1.%2.%3.%4.%5"/>
       <w:lvlJc w:val="left"/>
@@ -7629,7 +7679,7 @@
     <w:lvl w:ilvl="5">
       <w:start w:val="1"/>
       <w:numFmt w:val="none"/>
-      <w:pStyle w:val="Ttulo6"/>
+      <w:pStyle w:val="Heading6"/>
       <w:suff w:val="nothing"/>
       <w:lvlText w:val=""/>
       <w:lvlJc w:val="left"/>
@@ -7643,7 +7693,7 @@
     <w:lvl w:ilvl="6">
       <w:start w:val="1"/>
       <w:numFmt w:val="none"/>
-      <w:pStyle w:val="Ttulo7"/>
+      <w:pStyle w:val="Heading7"/>
       <w:suff w:val="nothing"/>
       <w:lvlText w:val=""/>
       <w:lvlJc w:val="left"/>
@@ -7657,7 +7707,7 @@
     <w:lvl w:ilvl="7">
       <w:start w:val="1"/>
       <w:numFmt w:val="none"/>
-      <w:pStyle w:val="Ttulo8"/>
+      <w:pStyle w:val="Heading8"/>
       <w:suff w:val="nothing"/>
       <w:lvlText w:val=""/>
       <w:lvlJc w:val="left"/>
@@ -7671,7 +7721,7 @@
     <w:lvl w:ilvl="8">
       <w:start w:val="1"/>
       <w:numFmt w:val="none"/>
-      <w:pStyle w:val="Ttulo9"/>
+      <w:pStyle w:val="Heading9"/>
       <w:suff w:val="nothing"/>
       <w:lvlText w:val=""/>
       <w:lvlJc w:val="left"/>
@@ -7683,55 +7733,55 @@
       </w:rPr>
     </w:lvl>
   </w:abstractNum>
-  <w:num w:numId="1">
+  <w:num w:numId="1" w16cid:durableId="621693874">
     <w:abstractNumId w:val="2"/>
   </w:num>
-  <w:num w:numId="2">
+  <w:num w:numId="2" w16cid:durableId="1598951220">
     <w:abstractNumId w:val="14"/>
   </w:num>
-  <w:num w:numId="3">
+  <w:num w:numId="3" w16cid:durableId="1367683632">
     <w:abstractNumId w:val="6"/>
   </w:num>
-  <w:num w:numId="4">
+  <w:num w:numId="4" w16cid:durableId="1055347384">
     <w:abstractNumId w:val="3"/>
   </w:num>
-  <w:num w:numId="5">
+  <w:num w:numId="5" w16cid:durableId="1657562630">
     <w:abstractNumId w:val="4"/>
   </w:num>
-  <w:num w:numId="6">
+  <w:num w:numId="6" w16cid:durableId="889651369">
     <w:abstractNumId w:val="5"/>
   </w:num>
-  <w:num w:numId="7">
+  <w:num w:numId="7" w16cid:durableId="850948806">
     <w:abstractNumId w:val="7"/>
   </w:num>
-  <w:num w:numId="8">
+  <w:num w:numId="8" w16cid:durableId="1489663317">
     <w:abstractNumId w:val="10"/>
   </w:num>
-  <w:num w:numId="9">
+  <w:num w:numId="9" w16cid:durableId="583993398">
     <w:abstractNumId w:val="16"/>
   </w:num>
-  <w:num w:numId="10">
+  <w:num w:numId="10" w16cid:durableId="301274616">
     <w:abstractNumId w:val="8"/>
   </w:num>
-  <w:num w:numId="11">
+  <w:num w:numId="11" w16cid:durableId="2050570736">
     <w:abstractNumId w:val="11"/>
   </w:num>
-  <w:num w:numId="12">
+  <w:num w:numId="12" w16cid:durableId="2004317187">
     <w:abstractNumId w:val="1"/>
   </w:num>
-  <w:num w:numId="13">
+  <w:num w:numId="13" w16cid:durableId="606887511">
     <w:abstractNumId w:val="0"/>
   </w:num>
-  <w:num w:numId="14">
+  <w:num w:numId="14" w16cid:durableId="342048993">
     <w:abstractNumId w:val="12"/>
   </w:num>
-  <w:num w:numId="15">
+  <w:num w:numId="15" w16cid:durableId="770249164">
     <w:abstractNumId w:val="9"/>
   </w:num>
-  <w:num w:numId="16">
+  <w:num w:numId="16" w16cid:durableId="814489356">
     <w:abstractNumId w:val="15"/>
   </w:num>
-  <w:num w:numId="17">
+  <w:num w:numId="17" w16cid:durableId="2036733900">
     <w:abstractNumId w:val="13"/>
   </w:num>
   <w:numIdMacAtCleanup w:val="17"/>
@@ -7739,7 +7789,7 @@
 </file>
 
 <file path=word/styles.xml><?xml version="1.0" encoding="utf-8"?>
-<w:styles xmlns:mc="http://schemas.openxmlformats.org/markup-compatibility/2006" xmlns:r="http://schemas.openxmlformats.org/officeDocument/2006/relationships" xmlns:w="http://schemas.openxmlformats.org/wordprocessingml/2006/main" xmlns:w14="http://schemas.microsoft.com/office/word/2010/wordml" xmlns:w15="http://schemas.microsoft.com/office/word/2012/wordml" xmlns:w16se="http://schemas.microsoft.com/office/word/2015/wordml/symex" mc:Ignorable="w14 w15 w16se">
+<w:styles xmlns:mc="http://schemas.openxmlformats.org/markup-compatibility/2006" xmlns:r="http://schemas.openxmlformats.org/officeDocument/2006/relationships" xmlns:w="http://schemas.openxmlformats.org/wordprocessingml/2006/main" xmlns:w14="http://schemas.microsoft.com/office/word/2010/wordml" xmlns:w15="http://schemas.microsoft.com/office/word/2012/wordml" xmlns:w16cex="http://schemas.microsoft.com/office/word/2018/wordml/cex" xmlns:w16cid="http://schemas.microsoft.com/office/word/2016/wordml/cid" xmlns:w16="http://schemas.microsoft.com/office/word/2018/wordml" xmlns:w16du="http://schemas.microsoft.com/office/word/2023/wordml/word16du" xmlns:w16sdtdh="http://schemas.microsoft.com/office/word/2020/wordml/sdtdatahash" xmlns:w16sdtfl="http://schemas.microsoft.com/office/word/2024/wordml/sdtformatlock" xmlns:w16se="http://schemas.microsoft.com/office/word/2015/wordml/symex" mc:Ignorable="w14 w15 w16se w16cid w16 w16cex w16sdtdh w16sdtfl w16du">
   <w:docDefaults>
     <w:rPrDefault>
       <w:rPr>
@@ -7749,7 +7799,7 @@
     </w:rPrDefault>
     <w:pPrDefault/>
   </w:docDefaults>
-  <w:latentStyles w:defLockedState="0" w:defUIPriority="99" w:defSemiHidden="0" w:defUnhideWhenUsed="0" w:defQFormat="0" w:count="371">
+  <w:latentStyles w:defLockedState="0" w:defUIPriority="99" w:defSemiHidden="0" w:defUnhideWhenUsed="0" w:defQFormat="0" w:count="376">
     <w:lsdException w:name="Normal" w:uiPriority="0" w:qFormat="1"/>
     <w:lsdException w:name="heading 1" w:uiPriority="9" w:qFormat="1"/>
     <w:lsdException w:name="heading 2" w:uiPriority="9" w:qFormat="1"/>
@@ -8112,6 +8162,11 @@
     <w:lsdException w:name="List Table 5 Dark Accent 6" w:uiPriority="50"/>
     <w:lsdException w:name="List Table 6 Colorful Accent 6" w:uiPriority="51"/>
     <w:lsdException w:name="List Table 7 Colorful Accent 6" w:uiPriority="52"/>
+    <w:lsdException w:name="Mention" w:semiHidden="1" w:unhideWhenUsed="1"/>
+    <w:lsdException w:name="Smart Hyperlink" w:semiHidden="1" w:unhideWhenUsed="1"/>
+    <w:lsdException w:name="Hashtag" w:semiHidden="1" w:unhideWhenUsed="1"/>
+    <w:lsdException w:name="Unresolved Mention" w:semiHidden="1" w:unhideWhenUsed="1"/>
+    <w:lsdException w:name="Smart Link" w:semiHidden="1" w:unhideWhenUsed="1"/>
   </w:latentStyles>
   <w:style w:type="paragraph" w:default="1" w:styleId="Normal">
     <w:name w:val="Normal"/>
@@ -8121,7 +8176,7 @@
       <w:rFonts w:ascii="Roboto" w:hAnsi="Roboto"/>
     </w:rPr>
   </w:style>
-  <w:style w:type="paragraph" w:styleId="Ttulo1">
+  <w:style w:type="paragraph" w:styleId="Heading1">
     <w:name w:val="heading 1"/>
     <w:basedOn w:val="Normal"/>
     <w:next w:val="Text-1Absatz"/>
@@ -8146,9 +8201,9 @@
       <w:sz w:val="28"/>
     </w:rPr>
   </w:style>
-  <w:style w:type="paragraph" w:styleId="Ttulo2">
+  <w:style w:type="paragraph" w:styleId="Heading2">
     <w:name w:val="heading 2"/>
-    <w:basedOn w:val="Ttulo1"/>
+    <w:basedOn w:val="Heading1"/>
     <w:next w:val="Text-1Absatz"/>
     <w:qFormat/>
     <w:rsid w:val="004849CA"/>
@@ -8164,9 +8219,9 @@
       <w:sz w:val="24"/>
     </w:rPr>
   </w:style>
-  <w:style w:type="paragraph" w:styleId="Ttulo3">
+  <w:style w:type="paragraph" w:styleId="Heading3">
     <w:name w:val="heading 3"/>
-    <w:basedOn w:val="Ttulo2"/>
+    <w:basedOn w:val="Heading2"/>
     <w:next w:val="Text-1Absatz"/>
     <w:qFormat/>
     <w:rsid w:val="0032362D"/>
@@ -8182,9 +8237,9 @@
       <w:sz w:val="20"/>
     </w:rPr>
   </w:style>
-  <w:style w:type="paragraph" w:styleId="Ttulo4">
+  <w:style w:type="paragraph" w:styleId="Heading4">
     <w:name w:val="heading 4"/>
-    <w:basedOn w:val="Ttulo3"/>
+    <w:basedOn w:val="Heading3"/>
     <w:next w:val="Text-1Absatz"/>
     <w:qFormat/>
     <w:rsid w:val="0032362D"/>
@@ -8198,9 +8253,9 @@
       <w:i/>
     </w:rPr>
   </w:style>
-  <w:style w:type="paragraph" w:styleId="Ttulo5">
+  <w:style w:type="paragraph" w:styleId="Heading5">
     <w:name w:val="heading 5"/>
-    <w:basedOn w:val="Ttulo4"/>
+    <w:basedOn w:val="Heading4"/>
     <w:next w:val="Text-1Absatz"/>
     <w:qFormat/>
     <w:rsid w:val="0032362D"/>
@@ -8212,9 +8267,9 @@
       <w:outlineLvl w:val="4"/>
     </w:pPr>
   </w:style>
-  <w:style w:type="paragraph" w:styleId="Ttulo6">
+  <w:style w:type="paragraph" w:styleId="Heading6">
     <w:name w:val="heading 6"/>
-    <w:basedOn w:val="Ttulo5"/>
+    <w:basedOn w:val="Heading5"/>
     <w:next w:val="Text-1Absatz"/>
     <w:qFormat/>
     <w:rsid w:val="0032362D"/>
@@ -8225,9 +8280,9 @@
       <w:outlineLvl w:val="5"/>
     </w:pPr>
   </w:style>
-  <w:style w:type="paragraph" w:styleId="Ttulo7">
+  <w:style w:type="paragraph" w:styleId="Heading7">
     <w:name w:val="heading 7"/>
-    <w:basedOn w:val="Ttulo6"/>
+    <w:basedOn w:val="Heading6"/>
     <w:next w:val="Text-1Absatz"/>
     <w:qFormat/>
     <w:rsid w:val="0032362D"/>
@@ -8238,9 +8293,9 @@
       <w:outlineLvl w:val="6"/>
     </w:pPr>
   </w:style>
-  <w:style w:type="paragraph" w:styleId="Ttulo8">
+  <w:style w:type="paragraph" w:styleId="Heading8">
     <w:name w:val="heading 8"/>
-    <w:basedOn w:val="Ttulo7"/>
+    <w:basedOn w:val="Heading7"/>
     <w:next w:val="Text-1Absatz"/>
     <w:qFormat/>
     <w:rsid w:val="0032362D"/>
@@ -8251,9 +8306,9 @@
       <w:outlineLvl w:val="7"/>
     </w:pPr>
   </w:style>
-  <w:style w:type="paragraph" w:styleId="Ttulo9">
+  <w:style w:type="paragraph" w:styleId="Heading9">
     <w:name w:val="heading 9"/>
-    <w:basedOn w:val="Ttulo8"/>
+    <w:basedOn w:val="Heading8"/>
     <w:next w:val="Text-1Absatz"/>
     <w:qFormat/>
     <w:rsid w:val="0032362D"/>
@@ -8264,13 +8319,13 @@
       <w:outlineLvl w:val="8"/>
     </w:pPr>
   </w:style>
-  <w:style w:type="character" w:default="1" w:styleId="Fuentedeprrafopredeter">
+  <w:style w:type="character" w:default="1" w:styleId="DefaultParagraphFont">
     <w:name w:val="Default Paragraph Font"/>
     <w:uiPriority w:val="1"/>
     <w:semiHidden/>
     <w:unhideWhenUsed/>
   </w:style>
-  <w:style w:type="table" w:default="1" w:styleId="Tablanormal">
+  <w:style w:type="table" w:default="1" w:styleId="TableNormal">
     <w:name w:val="Normal Table"/>
     <w:uiPriority w:val="99"/>
     <w:semiHidden/>
@@ -8285,7 +8340,7 @@
       </w:tblCellMar>
     </w:tblPr>
   </w:style>
-  <w:style w:type="numbering" w:default="1" w:styleId="Sinlista">
+  <w:style w:type="numbering" w:default="1" w:styleId="NoList">
     <w:name w:val="No List"/>
     <w:uiPriority w:val="99"/>
     <w:semiHidden/>
@@ -8324,7 +8379,7 @@
       <w:sz w:val="17"/>
     </w:rPr>
   </w:style>
-  <w:style w:type="paragraph" w:styleId="Tabladeilustraciones">
+  <w:style w:type="paragraph" w:styleId="TableofFigures">
     <w:name w:val="table of figures"/>
     <w:basedOn w:val="Titelaufnahme"/>
     <w:next w:val="Titelaufnahme"/>
@@ -8554,7 +8609,7 @@
       <w:jc w:val="left"/>
     </w:pPr>
   </w:style>
-  <w:style w:type="paragraph" w:styleId="Textonotapie">
+  <w:style w:type="paragraph" w:styleId="FootnoteText">
     <w:name w:val="footnote text"/>
     <w:basedOn w:val="Text-1Absatz"/>
     <w:semiHidden/>
@@ -8569,7 +8624,7 @@
       <w:sz w:val="17"/>
     </w:rPr>
   </w:style>
-  <w:style w:type="character" w:styleId="Refdenotaalpie">
+  <w:style w:type="character" w:styleId="FootnoteReference">
     <w:name w:val="footnote reference"/>
     <w:basedOn w:val="Absatz-Standardschriftart1"/>
     <w:semiHidden/>
@@ -8582,10 +8637,10 @@
       <w:vertAlign w:val="superscript"/>
     </w:rPr>
   </w:style>
-  <w:style w:type="paragraph" w:styleId="Piedepgina">
+  <w:style w:type="paragraph" w:styleId="Footer">
     <w:name w:val="footer"/>
     <w:basedOn w:val="Normal"/>
-    <w:link w:val="PiedepginaCar"/>
+    <w:link w:val="FooterChar"/>
     <w:uiPriority w:val="99"/>
     <w:rsid w:val="006E0674"/>
     <w:pPr>
@@ -8614,7 +8669,7 @@
       <w:sz w:val="52"/>
     </w:rPr>
   </w:style>
-  <w:style w:type="character" w:styleId="Hipervnculo">
+  <w:style w:type="character" w:styleId="Hyperlink">
     <w:name w:val="Hyperlink"/>
     <w:basedOn w:val="Webadressen"/>
     <w:rsid w:val="003D0EAE"/>
@@ -8627,9 +8682,9 @@
       <w:u w:val="none"/>
     </w:rPr>
   </w:style>
-  <w:style w:type="paragraph" w:styleId="ndice1">
+  <w:style w:type="paragraph" w:styleId="Index1">
     <w:name w:val="index 1"/>
-    <w:next w:val="ndice2"/>
+    <w:next w:val="Index2"/>
     <w:semiHidden/>
     <w:rsid w:val="0032362D"/>
     <w:pPr>
@@ -8641,96 +8696,96 @@
       <w:rFonts w:ascii="Arial" w:hAnsi="Arial"/>
     </w:rPr>
   </w:style>
-  <w:style w:type="paragraph" w:styleId="ndice2">
+  <w:style w:type="paragraph" w:styleId="Index2">
     <w:name w:val="index 2"/>
-    <w:basedOn w:val="ndice1"/>
-    <w:next w:val="ndice3"/>
+    <w:basedOn w:val="Index1"/>
+    <w:next w:val="Index3"/>
     <w:semiHidden/>
     <w:rsid w:val="0032362D"/>
     <w:pPr>
       <w:ind w:left="480"/>
     </w:pPr>
   </w:style>
-  <w:style w:type="paragraph" w:styleId="ndice3">
+  <w:style w:type="paragraph" w:styleId="Index3">
     <w:name w:val="index 3"/>
-    <w:basedOn w:val="ndice2"/>
-    <w:next w:val="ndice4"/>
+    <w:basedOn w:val="Index2"/>
+    <w:next w:val="Index4"/>
     <w:semiHidden/>
     <w:rsid w:val="0032362D"/>
     <w:pPr>
       <w:ind w:left="720"/>
     </w:pPr>
   </w:style>
-  <w:style w:type="paragraph" w:styleId="ndice4">
+  <w:style w:type="paragraph" w:styleId="Index4">
     <w:name w:val="index 4"/>
-    <w:basedOn w:val="ndice3"/>
-    <w:next w:val="ndice5"/>
+    <w:basedOn w:val="Index3"/>
+    <w:next w:val="Index5"/>
     <w:semiHidden/>
     <w:rsid w:val="0032362D"/>
     <w:pPr>
       <w:ind w:left="960"/>
     </w:pPr>
   </w:style>
-  <w:style w:type="paragraph" w:styleId="ndice5">
+  <w:style w:type="paragraph" w:styleId="Index5">
     <w:name w:val="index 5"/>
-    <w:basedOn w:val="ndice4"/>
-    <w:next w:val="ndice6"/>
+    <w:basedOn w:val="Index4"/>
+    <w:next w:val="Index6"/>
     <w:semiHidden/>
     <w:rsid w:val="0032362D"/>
     <w:pPr>
       <w:ind w:left="1200"/>
     </w:pPr>
   </w:style>
-  <w:style w:type="paragraph" w:styleId="ndice6">
+  <w:style w:type="paragraph" w:styleId="Index6">
     <w:name w:val="index 6"/>
-    <w:basedOn w:val="ndice5"/>
-    <w:next w:val="ndice7"/>
+    <w:basedOn w:val="Index5"/>
+    <w:next w:val="Index7"/>
     <w:semiHidden/>
     <w:rsid w:val="0032362D"/>
     <w:pPr>
       <w:ind w:left="1440"/>
     </w:pPr>
   </w:style>
-  <w:style w:type="paragraph" w:styleId="ndice7">
+  <w:style w:type="paragraph" w:styleId="Index7">
     <w:name w:val="index 7"/>
-    <w:basedOn w:val="ndice6"/>
-    <w:next w:val="ndice8"/>
+    <w:basedOn w:val="Index6"/>
+    <w:next w:val="Index8"/>
     <w:semiHidden/>
     <w:rsid w:val="0032362D"/>
     <w:pPr>
       <w:ind w:left="1680"/>
     </w:pPr>
   </w:style>
-  <w:style w:type="paragraph" w:styleId="ndice8">
+  <w:style w:type="paragraph" w:styleId="Index8">
     <w:name w:val="index 8"/>
-    <w:basedOn w:val="ndice7"/>
-    <w:next w:val="ndice9"/>
+    <w:basedOn w:val="Index7"/>
+    <w:next w:val="Index9"/>
     <w:semiHidden/>
     <w:rsid w:val="0032362D"/>
     <w:pPr>
       <w:ind w:left="1920"/>
     </w:pPr>
   </w:style>
-  <w:style w:type="paragraph" w:styleId="ndice9">
+  <w:style w:type="paragraph" w:styleId="Index9">
     <w:name w:val="index 9"/>
-    <w:basedOn w:val="ndice8"/>
-    <w:next w:val="ndice8"/>
+    <w:basedOn w:val="Index8"/>
+    <w:next w:val="Index8"/>
     <w:semiHidden/>
     <w:rsid w:val="0032362D"/>
     <w:pPr>
       <w:ind w:left="2160"/>
     </w:pPr>
   </w:style>
-  <w:style w:type="paragraph" w:styleId="Ttulodendice">
+  <w:style w:type="paragraph" w:styleId="IndexHeading">
     <w:name w:val="index heading"/>
-    <w:basedOn w:val="ndice1"/>
+    <w:basedOn w:val="Index1"/>
     <w:semiHidden/>
     <w:rsid w:val="0032362D"/>
   </w:style>
   <w:style w:type="paragraph" w:customStyle="1" w:styleId="Inhaltsverzeichnis">
     <w:name w:val="Inhaltsverzeichnis"/>
     <w:basedOn w:val="Text-1Absatz"/>
-    <w:next w:val="TDC1"/>
+    <w:next w:val="TOC1"/>
     <w:autoRedefine/>
     <w:rsid w:val="003D0EAE"/>
     <w:pPr>
@@ -8742,10 +8797,10 @@
       <w:sz w:val="28"/>
     </w:rPr>
   </w:style>
-  <w:style w:type="paragraph" w:styleId="TDC1">
+  <w:style w:type="paragraph" w:styleId="TOC1">
     <w:name w:val="toc 1"/>
     <w:basedOn w:val="Text-laufAbstze"/>
-    <w:next w:val="TDC2"/>
+    <w:next w:val="TOC2"/>
     <w:uiPriority w:val="39"/>
     <w:rsid w:val="00C352FC"/>
     <w:pPr>
@@ -8761,10 +8816,10 @@
       <w:caps/>
     </w:rPr>
   </w:style>
-  <w:style w:type="paragraph" w:styleId="TDC2">
+  <w:style w:type="paragraph" w:styleId="TOC2">
     <w:name w:val="toc 2"/>
-    <w:basedOn w:val="TDC1"/>
-    <w:next w:val="TDC3"/>
+    <w:basedOn w:val="TOC1"/>
+    <w:next w:val="TOC3"/>
     <w:uiPriority w:val="39"/>
     <w:rsid w:val="004849CA"/>
     <w:pPr>
@@ -8775,40 +8830,40 @@
       <w:caps w:val="0"/>
     </w:rPr>
   </w:style>
-  <w:style w:type="paragraph" w:styleId="TDC3">
+  <w:style w:type="paragraph" w:styleId="TOC3">
     <w:name w:val="toc 3"/>
-    <w:basedOn w:val="TDC2"/>
-    <w:next w:val="TDC4"/>
+    <w:basedOn w:val="TOC2"/>
+    <w:next w:val="TOC4"/>
     <w:uiPriority w:val="39"/>
     <w:rsid w:val="004849CA"/>
     <w:pPr>
       <w:ind w:left="510" w:hanging="510"/>
     </w:pPr>
   </w:style>
-  <w:style w:type="paragraph" w:styleId="TDC4">
+  <w:style w:type="paragraph" w:styleId="TOC4">
     <w:name w:val="toc 4"/>
-    <w:basedOn w:val="TDC3"/>
-    <w:next w:val="TDC5"/>
+    <w:basedOn w:val="TOC3"/>
+    <w:next w:val="TOC5"/>
     <w:semiHidden/>
     <w:rsid w:val="0032362D"/>
     <w:pPr>
       <w:ind w:left="1701" w:right="227" w:hanging="680"/>
     </w:pPr>
   </w:style>
-  <w:style w:type="paragraph" w:styleId="TDC5">
+  <w:style w:type="paragraph" w:styleId="TOC5">
     <w:name w:val="toc 5"/>
-    <w:basedOn w:val="TDC3"/>
-    <w:next w:val="TDC6"/>
+    <w:basedOn w:val="TOC3"/>
+    <w:next w:val="TOC6"/>
     <w:semiHidden/>
     <w:rsid w:val="0032362D"/>
     <w:pPr>
       <w:ind w:left="2098" w:hanging="851"/>
     </w:pPr>
   </w:style>
-  <w:style w:type="paragraph" w:styleId="TDC6">
+  <w:style w:type="paragraph" w:styleId="TOC6">
     <w:name w:val="toc 6"/>
-    <w:basedOn w:val="TDC5"/>
-    <w:next w:val="TDC7"/>
+    <w:basedOn w:val="TOC5"/>
+    <w:next w:val="TOC7"/>
     <w:autoRedefine/>
     <w:semiHidden/>
     <w:rsid w:val="0032362D"/>
@@ -8816,10 +8871,10 @@
       <w:ind w:left="1202"/>
     </w:pPr>
   </w:style>
-  <w:style w:type="paragraph" w:styleId="TDC7">
+  <w:style w:type="paragraph" w:styleId="TOC7">
     <w:name w:val="toc 7"/>
-    <w:basedOn w:val="TDC6"/>
-    <w:next w:val="TDC8"/>
+    <w:basedOn w:val="TOC6"/>
+    <w:next w:val="TOC8"/>
     <w:autoRedefine/>
     <w:semiHidden/>
     <w:rsid w:val="0032362D"/>
@@ -8827,10 +8882,10 @@
       <w:ind w:left="1440"/>
     </w:pPr>
   </w:style>
-  <w:style w:type="paragraph" w:styleId="TDC8">
+  <w:style w:type="paragraph" w:styleId="TOC8">
     <w:name w:val="toc 8"/>
-    <w:basedOn w:val="TDC7"/>
-    <w:next w:val="TDC9"/>
+    <w:basedOn w:val="TOC7"/>
+    <w:next w:val="TOC9"/>
     <w:autoRedefine/>
     <w:semiHidden/>
     <w:rsid w:val="0032362D"/>
@@ -8838,9 +8893,9 @@
       <w:ind w:left="1680"/>
     </w:pPr>
   </w:style>
-  <w:style w:type="paragraph" w:styleId="TDC9">
+  <w:style w:type="paragraph" w:styleId="TOC9">
     <w:name w:val="toc 9"/>
-    <w:basedOn w:val="TDC8"/>
+    <w:basedOn w:val="TOC8"/>
     <w:next w:val="Text-1Absatz"/>
     <w:autoRedefine/>
     <w:semiHidden/>
@@ -8891,10 +8946,10 @@
       <w:rFonts w:ascii="Roboto" w:hAnsi="Roboto"/>
     </w:rPr>
   </w:style>
-  <w:style w:type="paragraph" w:styleId="Textocomentario">
+  <w:style w:type="paragraph" w:styleId="CommentText">
     <w:name w:val="annotation text"/>
     <w:basedOn w:val="Normal"/>
-    <w:link w:val="TextocomentarioCar"/>
+    <w:link w:val="CommentTextChar"/>
     <w:autoRedefine/>
     <w:semiHidden/>
     <w:rsid w:val="0032362D"/>
@@ -8906,7 +8961,7 @@
       <w:sz w:val="16"/>
     </w:rPr>
   </w:style>
-  <w:style w:type="character" w:styleId="Refdecomentario">
+  <w:style w:type="character" w:styleId="CommentReference">
     <w:name w:val="annotation reference"/>
     <w:basedOn w:val="Absatz-Standardschriftart1"/>
     <w:semiHidden/>
@@ -8916,7 +8971,7 @@
       <w:sz w:val="16"/>
     </w:rPr>
   </w:style>
-  <w:style w:type="paragraph" w:styleId="Encabezado">
+  <w:style w:type="paragraph" w:styleId="Header">
     <w:name w:val="header"/>
     <w:basedOn w:val="Normal"/>
     <w:rsid w:val="0032362D"/>
@@ -8950,7 +9005,7 @@
       <w:u w:val="single"/>
     </w:rPr>
   </w:style>
-  <w:style w:type="character" w:styleId="Nmerodepgina">
+  <w:style w:type="character" w:styleId="PageNumber">
     <w:name w:val="page number"/>
     <w:basedOn w:val="Absatz-Standardschriftart1"/>
     <w:rsid w:val="0032362D"/>
@@ -9088,7 +9143,7 @@
       <w:rFonts w:ascii="Arial" w:hAnsi="Arial"/>
     </w:rPr>
   </w:style>
-  <w:style w:type="paragraph" w:styleId="Textodeglobo">
+  <w:style w:type="paragraph" w:styleId="BalloonText">
     <w:name w:val="Balloon Text"/>
     <w:basedOn w:val="Normal"/>
     <w:semiHidden/>
@@ -9110,7 +9165,7 @@
       <w:sz w:val="20"/>
     </w:rPr>
   </w:style>
-  <w:style w:type="paragraph" w:styleId="Mapadeldocumento">
+  <w:style w:type="paragraph" w:styleId="DocumentMap">
     <w:name w:val="Document Map"/>
     <w:basedOn w:val="Normal"/>
     <w:semiHidden/>
@@ -9168,19 +9223,19 @@
       <w:lang w:val="de-DE" w:eastAsia="de-DE" w:bidi="ar-SA"/>
     </w:rPr>
   </w:style>
-  <w:style w:type="character" w:customStyle="1" w:styleId="PiedepginaCar">
-    <w:name w:val="Pie de página Car"/>
-    <w:basedOn w:val="Fuentedeprrafopredeter"/>
-    <w:link w:val="Piedepgina"/>
+  <w:style w:type="character" w:customStyle="1" w:styleId="FooterChar">
+    <w:name w:val="Footer Char"/>
+    <w:basedOn w:val="DefaultParagraphFont"/>
+    <w:link w:val="Footer"/>
     <w:uiPriority w:val="99"/>
     <w:rsid w:val="005D2043"/>
     <w:rPr>
       <w:rFonts w:ascii="Roboto" w:hAnsi="Roboto"/>
     </w:rPr>
   </w:style>
-  <w:style w:type="table" w:styleId="Tablaconcuadrcula">
+  <w:style w:type="table" w:styleId="TableGrid">
     <w:name w:val="Table Grid"/>
-    <w:basedOn w:val="Tablanormal"/>
+    <w:basedOn w:val="TableNormal"/>
     <w:rsid w:val="00FA073A"/>
     <w:pPr>
       <w:spacing w:line="240" w:lineRule="atLeast"/>
@@ -9196,11 +9251,11 @@
       </w:tblBorders>
     </w:tblPr>
   </w:style>
-  <w:style w:type="paragraph" w:styleId="Asuntodelcomentario">
+  <w:style w:type="paragraph" w:styleId="CommentSubject">
     <w:name w:val="annotation subject"/>
-    <w:basedOn w:val="Textocomentario"/>
-    <w:next w:val="Textocomentario"/>
-    <w:link w:val="AsuntodelcomentarioCar"/>
+    <w:basedOn w:val="CommentText"/>
+    <w:next w:val="CommentText"/>
+    <w:link w:val="CommentSubjectChar"/>
     <w:uiPriority w:val="99"/>
     <w:semiHidden/>
     <w:unhideWhenUsed/>
@@ -9215,10 +9270,10 @@
       <w:sz w:val="20"/>
     </w:rPr>
   </w:style>
-  <w:style w:type="character" w:customStyle="1" w:styleId="TextocomentarioCar">
-    <w:name w:val="Texto comentario Car"/>
-    <w:basedOn w:val="Fuentedeprrafopredeter"/>
-    <w:link w:val="Textocomentario"/>
+  <w:style w:type="character" w:customStyle="1" w:styleId="CommentTextChar">
+    <w:name w:val="Comment Text Char"/>
+    <w:basedOn w:val="DefaultParagraphFont"/>
+    <w:link w:val="CommentText"/>
     <w:semiHidden/>
     <w:rsid w:val="00840D9B"/>
     <w:rPr>
@@ -9226,10 +9281,10 @@
       <w:sz w:val="16"/>
     </w:rPr>
   </w:style>
-  <w:style w:type="character" w:customStyle="1" w:styleId="AsuntodelcomentarioCar">
-    <w:name w:val="Asunto del comentario Car"/>
-    <w:basedOn w:val="TextocomentarioCar"/>
-    <w:link w:val="Asuntodelcomentario"/>
+  <w:style w:type="character" w:customStyle="1" w:styleId="CommentSubjectChar">
+    <w:name w:val="Comment Subject Char"/>
+    <w:basedOn w:val="CommentTextChar"/>
+    <w:link w:val="CommentSubject"/>
     <w:uiPriority w:val="99"/>
     <w:semiHidden/>
     <w:rsid w:val="00840D9B"/>

</xml_diff>

<commit_message>
changed values in project report
</commit_message>
<xml_diff>
--- a/Project final documentation/Project report.docx
+++ b/Project final documentation/Project report.docx
@@ -712,13 +712,7 @@
         <w:rPr>
           <w:lang w:val="en-US"/>
         </w:rPr>
-        <w:instrText xml:space="preserve"> P</w:instrText>
-      </w:r>
-      <w:r>
-        <w:rPr>
-          <w:lang w:val="en-US"/>
-        </w:rPr>
-        <w:instrText xml:space="preserve">AGEREF _Toc199172755 \h </w:instrText>
+        <w:instrText xml:space="preserve"> PAGEREF _Toc199172755 \h </w:instrText>
       </w:r>
       <w:r>
         <w:fldChar w:fldCharType="separate"/>
@@ -1594,10 +1588,7 @@
         <w:pStyle w:val="Text-laufAbstze"/>
       </w:pPr>
       <w:r>
-        <w:t xml:space="preserve">As a </w:t>
-      </w:r>
-      <w:r>
-        <w:t>starting point: all the events related to agile (not the development) took place at the lecture room C3 - 103-102</w:t>
+        <w:t>As a starting point: all the events related to agile (not the development) took place at the lecture room C3 - 103-102</w:t>
       </w:r>
     </w:p>
     <w:p>
@@ -1623,42 +1614,33 @@
         <w:pStyle w:val="Text-laufAbstze"/>
       </w:pPr>
       <w:r>
-        <w:t>Then we decide on what can be done</w:t>
-      </w:r>
-      <w:r>
-        <w:t xml:space="preserve"> to achieve it and format it in a user story way lead by the project owner and reviewed then agreed upon by the development team.</w:t>
-      </w:r>
-    </w:p>
-    <w:p>
-      <w:pPr>
-        <w:pStyle w:val="Text-laufAbstze"/>
-      </w:pPr>
-    </w:p>
-    <w:p>
-      <w:pPr>
-        <w:pStyle w:val="Text-laufAbstze"/>
-      </w:pPr>
-      <w:r>
-        <w:t xml:space="preserve">We then do a magic estimation for them, priortize them, and the scrum master asks the team memeber to pull the user stories, </w:t>
-      </w:r>
-      <w:r>
-        <w:t>some of these user stories then should have a strict deadline for how important they are.</w:t>
-      </w:r>
-    </w:p>
-    <w:p>
-      <w:pPr>
-        <w:pStyle w:val="Text-laufAbstze"/>
-      </w:pPr>
-    </w:p>
-    <w:p>
-      <w:pPr>
-        <w:pStyle w:val="Text-laufAbstze"/>
-      </w:pPr>
-      <w:r>
-        <w:t>After the first week of the sprint, the weekly scrum takes place where the team members say what they have done, what they will do and what obstacles they faced, dep</w:t>
-      </w:r>
-      <w:r>
-        <w:t>ending on what problem they have faced and what was not finished as a result, a refinement can be done in this case.</w:t>
+        <w:t>Then we decide on what can be done to achieve it and format it in a user story way lead by the project owner and reviewed then agreed upon by the development team.</w:t>
+      </w:r>
+    </w:p>
+    <w:p>
+      <w:pPr>
+        <w:pStyle w:val="Text-laufAbstze"/>
+      </w:pPr>
+    </w:p>
+    <w:p>
+      <w:pPr>
+        <w:pStyle w:val="Text-laufAbstze"/>
+      </w:pPr>
+      <w:r>
+        <w:t>We then do a magic estimation for them, priortize them, and the scrum master asks the team memeber to pull the user stories, some of these user stories then should have a strict deadline for how important they are.</w:t>
+      </w:r>
+    </w:p>
+    <w:p>
+      <w:pPr>
+        <w:pStyle w:val="Text-laufAbstze"/>
+      </w:pPr>
+    </w:p>
+    <w:p>
+      <w:pPr>
+        <w:pStyle w:val="Text-laufAbstze"/>
+      </w:pPr>
+      <w:r>
+        <w:t>After the first week of the sprint, the weekly scrum takes place where the team members say what they have done, what they will do and what obstacles they faced, depending on what problem they have faced and what was not finished as a result, a refinement can be done in this case.</w:t>
       </w:r>
     </w:p>
     <w:p>
@@ -1699,13 +1681,7 @@
         <w:rPr>
           <w:color w:val="0D0D0D" w:themeColor="text1" w:themeTint="F2"/>
         </w:rPr>
-        <w:t xml:space="preserve"> Procedure for SCR</w:t>
-      </w:r>
-      <w:r>
-        <w:rPr>
-          <w:color w:val="0D0D0D" w:themeColor="text1" w:themeTint="F2"/>
-        </w:rPr>
-        <w:t xml:space="preserve">UM events </w:t>
+        <w:t xml:space="preserve"> Procedure for SCRUM events </w:t>
       </w:r>
       <w:bookmarkEnd w:id="7"/>
     </w:p>
@@ -1778,10 +1754,7 @@
         <w:pStyle w:val="Text-laufAbstze"/>
       </w:pPr>
       <w:r>
-        <w:t xml:space="preserve">In my opinion working in sprints help break down the project </w:t>
-      </w:r>
-      <w:r>
-        <w:t>into small pieces (sprints), then we break these sprints (user stories), and iterate. This helps us work organized and make it easy to achieve our goals.</w:t>
+        <w:t>In my opinion working in sprints help break down the project into small pieces (sprints), then we break these sprints (user stories), and iterate. This helps us work organized and make it easy to achieve our goals.</w:t>
       </w:r>
     </w:p>
     <w:p>
@@ -1867,13 +1840,7 @@
         <w:rPr>
           <w:lang w:val="en-US"/>
         </w:rPr>
-        <w:t xml:space="preserve"> sprint, our entire team has consistently participated in a weekly Scrum meeting held every Wednesday. These meetings typically lasted about 15 minutes and </w:t>
-      </w:r>
-      <w:r>
-        <w:rPr>
-          <w:lang w:val="en-US"/>
-        </w:rPr>
-        <w:t>followed the three key questions:</w:t>
+        <w:t xml:space="preserve"> sprint, our entire team has consistently participated in a weekly Scrum meeting held every Wednesday. These meetings typically lasted about 15 minutes and followed the three key questions:</w:t>
       </w:r>
     </w:p>
     <w:p>
@@ -1962,13 +1929,7 @@
         <w:rPr>
           <w:lang w:val="en-US"/>
         </w:rPr>
-        <w:t>In addition to the weekly meetings, daily online communication w</w:t>
-      </w:r>
-      <w:r>
-        <w:rPr>
-          <w:lang w:val="en-US"/>
-        </w:rPr>
-        <w:t>as encouraged and soon became a habit, with team members automatically updating each other every 1-2 days.</w:t>
+        <w:t>In addition to the weekly meetings, daily online communication was encouraged and soon became a habit, with team members automatically updating each other every 1-2 days.</w:t>
       </w:r>
       <w:proofErr w:type="gramEnd"/>
     </w:p>
@@ -2011,13 +1972,7 @@
         <w:rPr>
           <w:lang w:val="en-US"/>
         </w:rPr>
-        <w:t xml:space="preserve"> One of the greatest benefits of this regular exchange was </w:t>
-      </w:r>
-      <w:r>
-        <w:rPr>
-          <w:lang w:val="en-US"/>
-        </w:rPr>
-        <w:t>the valuable honest but respectful technical feedback shared and the team members reaching out for help.</w:t>
+        <w:t xml:space="preserve"> One of the greatest benefits of this regular exchange was the valuable honest but respectful technical feedback shared and the team members reaching out for help.</w:t>
       </w:r>
     </w:p>
     <w:p>
@@ -2144,10 +2099,7 @@
         <w:t>Sprint 3:</w:t>
       </w:r>
       <w:r>
-        <w:t xml:space="preserve"> CI/CD pipelines implementation of</w:t>
-      </w:r>
-      <w:r>
-        <w:t xml:space="preserve"> security tools for both of the apps in gitlab server.</w:t>
+        <w:t xml:space="preserve"> CI/CD pipelines implementation of security tools for both of the apps in gitlab server.</w:t>
       </w:r>
     </w:p>
     <w:p>
@@ -2166,10 +2118,7 @@
         <w:t>Sprint 4</w:t>
       </w:r>
       <w:r>
-        <w:t>: Finish the pipeline development since some security checks were not complete and faced with issues, and start developing the dashboard (setu up the project for pulling the reports from the gi</w:t>
-      </w:r>
-      <w:r>
-        <w:t>tlab artifacts API)</w:t>
+        <w:t>: Finish the pipeline development since some security checks were not complete and faced with issues, and start developing the dashboard (setu up the project for pulling the reports from the gitlab artifacts API)</w:t>
       </w:r>
     </w:p>
     <w:p>
@@ -2225,47 +2174,109 @@
           <w:b/>
           <w:bCs/>
         </w:rPr>
-        <w:t>Accepta</w:t>
-      </w:r>
+        <w:t xml:space="preserve">Acceptance Criteria: </w:t>
+      </w:r>
+      <w:r>
+        <w:t>Acceptance criteria were decided on before the start of the user story, by the project owner with the developer or the excuter of the crossponding user story.</w:t>
+      </w:r>
+    </w:p>
+    <w:p>
+      <w:pPr>
+        <w:pStyle w:val="Text-laufAbstze"/>
+      </w:pPr>
+    </w:p>
+    <w:p>
+      <w:pPr>
+        <w:pStyle w:val="Text-laufAbstze"/>
+      </w:pPr>
       <w:r>
         <w:rPr>
           <w:b/>
           <w:bCs/>
         </w:rPr>
-        <w:t xml:space="preserve">nce Criteria: </w:t>
-      </w:r>
-      <w:r>
-        <w:t>Acceptance criteria were decided on before the start of the user story, by the project owner with the developer or the excuter of the crossponding user story.</w:t>
-      </w:r>
-    </w:p>
-    <w:p>
-      <w:pPr>
-        <w:pStyle w:val="Text-laufAbstze"/>
-      </w:pPr>
-    </w:p>
-    <w:p>
-      <w:pPr>
-        <w:pStyle w:val="Text-laufAbstze"/>
-      </w:pPr>
-      <w:r>
+        <w:t xml:space="preserve">Changes made in the planninng: </w:t>
+      </w:r>
+      <w:r>
+        <w:t>After the first 2 sprint the sprints, we added the set priorty for each user story, and to try to set deadlines for certain tasks.</w:t>
+      </w:r>
+    </w:p>
+    <w:p>
+      <w:pPr>
+        <w:pStyle w:val="Text-laufAbstze"/>
+        <w:ind w:firstLine="0"/>
+      </w:pPr>
+    </w:p>
+    <w:p>
+      <w:pPr>
+        <w:pStyle w:val="Ttulo3"/>
         <w:rPr>
           <w:b/>
-          <w:bCs/>
-        </w:rPr>
-        <w:t xml:space="preserve">Changes made in the planninng: </w:t>
-      </w:r>
-      <w:r>
-        <w:t xml:space="preserve">After the first 2 sprint the sprints, we added the </w:t>
-      </w:r>
-      <w:r>
-        <w:t>set priorty for each user story, and to try to set deadlines for certain tasks.</w:t>
-      </w:r>
+        </w:rPr>
+      </w:pPr>
+      <w:bookmarkStart w:id="11" w:name="_Toc199172759"/>
+      <w:r>
+        <w:rPr>
+          <w:b/>
+        </w:rPr>
+        <w:t xml:space="preserve"> Review</w:t>
+      </w:r>
+      <w:bookmarkEnd w:id="11"/>
+    </w:p>
+    <w:p>
+      <w:pPr>
+        <w:pStyle w:val="Text-1Absatz"/>
+      </w:pPr>
+    </w:p>
+    <w:p>
+      <w:pPr>
+        <w:pStyle w:val="Text-laufAbstze"/>
+      </w:pPr>
+      <w:r>
+        <w:t>In my opinion the greatest benifit: The team communicates what type of issues they are facing; this provides space for technical knowledge exchange, we then can solve a problem that a certain member faced for few hours in few minutes.</w:t>
+      </w:r>
+    </w:p>
+    <w:p>
+      <w:pPr>
+        <w:pStyle w:val="Text-laufAbstze"/>
+      </w:pPr>
+    </w:p>
+    <w:p>
+      <w:pPr>
+        <w:pStyle w:val="Text-laufAbstze"/>
+      </w:pPr>
+    </w:p>
+    <w:p>
+      <w:pPr>
+        <w:pStyle w:val="Text-laufAbstze"/>
+      </w:pPr>
+      <w:r>
+        <w:t>As the sprints go, the user stories get bigger and harder, the acceptance rate was not going up but slightly down (more work was done nevertheless), and after each weekly scrum we would refine our backlog.</w:t>
+      </w:r>
+    </w:p>
+    <w:p>
+      <w:pPr>
+        <w:pStyle w:val="Text-laufAbstze"/>
+      </w:pPr>
+    </w:p>
+    <w:p>
+      <w:pPr>
+        <w:pStyle w:val="Text-laufAbstze"/>
+      </w:pPr>
     </w:p>
     <w:p>
       <w:pPr>
         <w:pStyle w:val="Text-laufAbstze"/>
         <w:ind w:firstLine="0"/>
       </w:pPr>
+      <w:r>
+        <w:t>By the end of the 3rd sprint the pipeline was running the checks.</w:t>
+      </w:r>
+    </w:p>
+    <w:p>
+      <w:pPr>
+        <w:pStyle w:val="Text-laufAbstze"/>
+        <w:ind w:firstLine="0"/>
+      </w:pPr>
     </w:p>
     <w:p>
       <w:pPr>
@@ -2274,97 +2285,19 @@
           <w:b/>
         </w:rPr>
       </w:pPr>
-      <w:bookmarkStart w:id="11" w:name="_Toc199172759"/>
+      <w:bookmarkStart w:id="12" w:name="_Toc199172760"/>
       <w:r>
         <w:rPr>
           <w:b/>
         </w:rPr>
-        <w:t xml:space="preserve"> Review</w:t>
-      </w:r>
-      <w:bookmarkEnd w:id="11"/>
+        <w:t xml:space="preserve"> Retrospective</w:t>
+      </w:r>
+      <w:bookmarkEnd w:id="12"/>
     </w:p>
     <w:p>
       <w:pPr>
         <w:pStyle w:val="Text-1Absatz"/>
       </w:pPr>
-    </w:p>
-    <w:p>
-      <w:pPr>
-        <w:pStyle w:val="Text-laufAbstze"/>
-      </w:pPr>
-      <w:r>
-        <w:t>In my opinion the greatest benifit: The team communicates what type of issues they are facing; this provides space for technical knowledge exchange, we then can solve</w:t>
-      </w:r>
-      <w:r>
-        <w:t xml:space="preserve"> a problem that a certain member faced for few hours in few minutes.</w:t>
-      </w:r>
-    </w:p>
-    <w:p>
-      <w:pPr>
-        <w:pStyle w:val="Text-laufAbstze"/>
-      </w:pPr>
-    </w:p>
-    <w:p>
-      <w:pPr>
-        <w:pStyle w:val="Text-laufAbstze"/>
-      </w:pPr>
-    </w:p>
-    <w:p>
-      <w:pPr>
-        <w:pStyle w:val="Text-laufAbstze"/>
-      </w:pPr>
-      <w:r>
-        <w:t>As the sprints go, the user stories get bigger and harder, the acceptance rate was not going up but slightly down (more work was done nevertheless), and after each weekly scrum we would</w:t>
-      </w:r>
-      <w:r>
-        <w:t xml:space="preserve"> refine our backlog.</w:t>
-      </w:r>
-    </w:p>
-    <w:p>
-      <w:pPr>
-        <w:pStyle w:val="Text-laufAbstze"/>
-      </w:pPr>
-    </w:p>
-    <w:p>
-      <w:pPr>
-        <w:pStyle w:val="Text-laufAbstze"/>
-      </w:pPr>
-    </w:p>
-    <w:p>
-      <w:pPr>
-        <w:pStyle w:val="Text-laufAbstze"/>
-        <w:ind w:firstLine="0"/>
-      </w:pPr>
-      <w:r>
-        <w:t>By the end of the 3rd sprint the pipeline was running the checks.</w:t>
-      </w:r>
-    </w:p>
-    <w:p>
-      <w:pPr>
-        <w:pStyle w:val="Text-laufAbstze"/>
-        <w:ind w:firstLine="0"/>
-      </w:pPr>
-    </w:p>
-    <w:p>
-      <w:pPr>
-        <w:pStyle w:val="Ttulo3"/>
-        <w:rPr>
-          <w:b/>
-        </w:rPr>
-      </w:pPr>
-      <w:bookmarkStart w:id="12" w:name="_Toc199172760"/>
-      <w:r>
-        <w:rPr>
-          <w:b/>
-        </w:rPr>
-        <w:t xml:space="preserve"> Retrospective</w:t>
-      </w:r>
-      <w:bookmarkEnd w:id="12"/>
-    </w:p>
-    <w:p>
-      <w:pPr>
-        <w:pStyle w:val="Text-1Absatz"/>
-      </w:pPr>
       <w:r>
         <w:t xml:space="preserve">Description: </w:t>
       </w:r>
@@ -2379,10 +2312,7 @@
         <w:pStyle w:val="Text-laufAbstze"/>
       </w:pPr>
       <w:r>
-        <w:t>In my opinion addressing what went not so well is the most important point, it helps us each address what problems we faced (agile wise)</w:t>
-      </w:r>
-      <w:r>
-        <w:t xml:space="preserve"> and we solve them, that helps us improve as a team by eliminating our mistakes.</w:t>
+        <w:t>In my opinion addressing what went not so well is the most important point, it helps us each address what problems we faced (agile wise) and we solve them, that helps us improve as a team by eliminating our mistakes.</w:t>
       </w:r>
     </w:p>
     <w:p>
@@ -2408,10 +2338,7 @@
         <w:pStyle w:val="Text-laufAbstze"/>
       </w:pPr>
       <w:r>
-        <w:t>The documentation</w:t>
-      </w:r>
-      <w:r>
-        <w:t xml:space="preserve"> and the backlog are kept mor clean and up to date.</w:t>
+        <w:t>The documentation and the backlog are kept mor clean and up to date.</w:t>
       </w:r>
     </w:p>
     <w:p>
@@ -2529,10 +2456,7 @@
         <w:ind w:firstLine="0"/>
       </w:pPr>
       <w:r>
-        <w:t xml:space="preserve">Scrum master: ensures the team participates </w:t>
-      </w:r>
-      <w:r>
-        <w:t>and each of them give feedback and contribute to any on going process. Protect the team from the product owner. Moderates meetings, motivates the team.</w:t>
+        <w:t>Scrum master: ensures the team participates and each of them give feedback and contribute to any on going process. Protect the team from the product owner. Moderates meetings, motivates the team.</w:t>
       </w:r>
     </w:p>
     <w:p>
@@ -2549,10 +2473,7 @@
         <w:ind w:firstLine="0"/>
       </w:pPr>
       <w:r>
-        <w:t>Product owner: sets the goal and the vision for the product sets the acceptance criteria. Craft the u</w:t>
-      </w:r>
-      <w:r>
-        <w:t>ser stories (then reviewed by the team).</w:t>
+        <w:t>Product owner: sets the goal and the vision for the product sets the acceptance criteria. Craft the user stories (then reviewed by the team).</w:t>
       </w:r>
     </w:p>
     <w:p>
@@ -2578,19 +2499,7 @@
         <w:rPr>
           <w:rFonts w:eastAsia="SimSun" w:cs="Arial"/>
         </w:rPr>
-        <w:t xml:space="preserve"> </w:t>
-      </w:r>
-      <w:r>
-        <w:rPr>
-          <w:rFonts w:eastAsia="SimSun" w:cs="Arial"/>
-        </w:rPr>
-        <w:t>:</w:t>
-      </w:r>
-      <w:r>
-        <w:rPr>
-          <w:rFonts w:eastAsia="SimSun" w:cs="Arial"/>
-        </w:rPr>
-        <w:t xml:space="preserve"> member who acts as the </w:t>
+        <w:t xml:space="preserve"> : member who acts as the </w:t>
       </w:r>
       <w:r>
         <w:rPr>
@@ -2605,19 +2514,7 @@
         <w:rPr>
           <w:rFonts w:eastAsia="SimSun" w:cs="Arial"/>
         </w:rPr>
-        <w:t>. Their responsibilities include</w:t>
-      </w:r>
-      <w:r>
-        <w:rPr>
-          <w:rFonts w:eastAsia="SimSun" w:cs="Arial"/>
-        </w:rPr>
-        <w:t xml:space="preserve"> </w:t>
-      </w:r>
-      <w:r>
-        <w:rPr>
-          <w:rFonts w:eastAsia="SimSun" w:cs="Arial"/>
-        </w:rPr>
-        <w:t xml:space="preserve">Advocating for </w:t>
+        <w:t xml:space="preserve">. Their responsibilities include Advocating for </w:t>
       </w:r>
       <w:r>
         <w:rPr>
@@ -2632,25 +2529,7 @@
         <w:rPr>
           <w:rFonts w:eastAsia="SimSun" w:cs="Arial"/>
         </w:rPr>
-        <w:t xml:space="preserve"> in sprint planning and retrospectives</w:t>
-      </w:r>
-      <w:r>
-        <w:rPr>
-          <w:rFonts w:eastAsia="SimSun" w:cs="Arial"/>
-        </w:rPr>
-        <w:t xml:space="preserve"> as well as r</w:t>
-      </w:r>
-      <w:r>
-        <w:rPr>
-          <w:rFonts w:eastAsia="SimSun" w:cs="Arial"/>
-        </w:rPr>
-        <w:t>eviewing an</w:t>
-      </w:r>
-      <w:r>
-        <w:rPr>
-          <w:rFonts w:eastAsia="SimSun" w:cs="Arial"/>
-        </w:rPr>
-        <w:t xml:space="preserve">d maintaining </w:t>
+        <w:t xml:space="preserve"> in sprint planning and retrospectives as well as reviewing and maintaining </w:t>
       </w:r>
       <w:r>
         <w:rPr>
@@ -2687,93 +2566,84 @@
         </w:rPr>
         <w:t xml:space="preserve"> DoD</w:t>
       </w:r>
-      <w:bookmarkStart w:id="15" w:name="_GoBack"/>
       <w:bookmarkEnd w:id="14"/>
+    </w:p>
+    <w:p>
+      <w:pPr>
+        <w:pStyle w:val="Text-1Absatz"/>
+        <w:rPr>
+          <w:color w:val="1F497D" w:themeColor="text2"/>
+        </w:rPr>
+      </w:pPr>
+      <w:r>
+        <w:t xml:space="preserve">Insert your DoD here: </w:t>
+      </w:r>
+      <w:r>
+        <w:rPr>
+          <w:color w:val="1F497D" w:themeColor="text2"/>
+        </w:rPr>
+        <w:t xml:space="preserve">https://ahuesag.atlassian.net/wiki/x/l4AB </w:t>
+      </w:r>
+    </w:p>
+    <w:p>
+      <w:pPr>
+        <w:pStyle w:val="Text-laufAbstze"/>
+      </w:pPr>
+    </w:p>
+    <w:p>
+      <w:pPr>
+        <w:pStyle w:val="Text-laufAbstze"/>
+      </w:pPr>
+    </w:p>
+    <w:p>
+      <w:pPr>
+        <w:pStyle w:val="Text-laufAbstze"/>
+      </w:pPr>
+      <w:r>
+        <w:t>Tasks are review</w:t>
+      </w:r>
+      <w:r>
+        <w:t>e</w:t>
+      </w:r>
+      <w:r>
+        <w:t>d by peers, product owner accepts according to their acceptance criteria.</w:t>
+      </w:r>
+    </w:p>
+    <w:p>
+      <w:pPr>
+        <w:pStyle w:val="Text-laufAbstze"/>
+      </w:pPr>
+    </w:p>
+    <w:p>
+      <w:pPr>
+        <w:pStyle w:val="Ttulo2"/>
+        <w:rPr>
+          <w:color w:val="0D0D0D" w:themeColor="text1" w:themeTint="F2"/>
+        </w:rPr>
+      </w:pPr>
+      <w:bookmarkStart w:id="15" w:name="_Toc199172763"/>
+      <w:r>
+        <w:rPr>
+          <w:color w:val="0D0D0D" w:themeColor="text1" w:themeTint="F2"/>
+        </w:rPr>
+        <w:t xml:space="preserve"> Mapping for individual performance</w:t>
+      </w:r>
       <w:bookmarkEnd w:id="15"/>
     </w:p>
     <w:p>
       <w:pPr>
-        <w:pStyle w:val="Text-1Absatz"/>
-        <w:rPr>
-          <w:color w:val="1F497D" w:themeColor="text2"/>
-        </w:rPr>
-      </w:pPr>
-      <w:r>
-        <w:t xml:space="preserve">Insert your DoD here: </w:t>
-      </w:r>
-      <w:r>
-        <w:rPr>
-          <w:color w:val="1F497D" w:themeColor="text2"/>
-        </w:rPr>
-        <w:t xml:space="preserve">https://ahuesag.atlassian.net/wiki/x/l4AB </w:t>
-      </w:r>
-    </w:p>
-    <w:p>
-      <w:pPr>
-        <w:pStyle w:val="Text-laufAbstze"/>
-      </w:pPr>
-    </w:p>
-    <w:p>
-      <w:pPr>
-        <w:pStyle w:val="Text-laufAbstze"/>
-      </w:pPr>
-    </w:p>
-    <w:p>
-      <w:pPr>
-        <w:pStyle w:val="Text-laufAbstze"/>
-      </w:pPr>
-      <w:r>
-        <w:t>Tasks are review</w:t>
-      </w:r>
-      <w:r>
-        <w:t>e</w:t>
-      </w:r>
-      <w:r>
-        <w:t>d by peers, product owner accepts according to their acceptance criteria.</w:t>
-      </w:r>
-    </w:p>
-    <w:p>
-      <w:pPr>
-        <w:pStyle w:val="Text-laufAbstze"/>
-      </w:pPr>
-    </w:p>
-    <w:p>
-      <w:pPr>
-        <w:pStyle w:val="Ttulo2"/>
-        <w:rPr>
-          <w:color w:val="0D0D0D" w:themeColor="text1" w:themeTint="F2"/>
-        </w:rPr>
-      </w:pPr>
-      <w:bookmarkStart w:id="16" w:name="_Toc199172763"/>
-      <w:r>
-        <w:rPr>
-          <w:color w:val="0D0D0D" w:themeColor="text1" w:themeTint="F2"/>
-        </w:rPr>
-        <w:t xml:space="preserve"> Mapping for individual performance</w:t>
-      </w:r>
-      <w:bookmarkEnd w:id="16"/>
-    </w:p>
-    <w:p>
-      <w:pPr>
-        <w:pStyle w:val="Text-laufAbstze"/>
-        <w:rPr>
-          <w:color w:val="0D0D0D" w:themeColor="text1" w:themeTint="F2"/>
-          <w:lang w:val="en-US"/>
-        </w:rPr>
-      </w:pPr>
-      <w:r>
-        <w:rPr>
-          <w:color w:val="0D0D0D" w:themeColor="text1" w:themeTint="F2"/>
-          <w:lang w:val="en-US"/>
-        </w:rPr>
-        <w:t xml:space="preserve">Antonio </w:t>
-      </w:r>
-      <w:r>
-        <w:rPr>
-          <w:color w:val="0D0D0D" w:themeColor="text1" w:themeTint="F2"/>
-          <w:lang w:val="en-US"/>
-        </w:rPr>
-        <w:t>Guardiola:</w:t>
+        <w:pStyle w:val="Text-laufAbstze"/>
+        <w:rPr>
+          <w:color w:val="0D0D0D" w:themeColor="text1" w:themeTint="F2"/>
+          <w:lang w:val="en-US"/>
+        </w:rPr>
+      </w:pPr>
+      <w:r>
+        <w:rPr>
+          <w:color w:val="0D0D0D" w:themeColor="text1" w:themeTint="F2"/>
+          <w:lang w:val="en-US"/>
+        </w:rPr>
+        <w:t>Antonio Guardiola:</w:t>
       </w:r>
       <w:r>
         <w:rPr>
@@ -2931,14 +2801,7 @@
           <w:color w:val="0D0D0D" w:themeColor="text1" w:themeTint="F2"/>
           <w:lang w:val="en-US"/>
         </w:rPr>
-        <w:t xml:space="preserve"> pipeline:</w:t>
-      </w:r>
-      <w:r>
-        <w:rPr>
-          <w:color w:val="0D0D0D" w:themeColor="text1" w:themeTint="F2"/>
-          <w:lang w:val="en-US"/>
-        </w:rPr>
-        <w:t xml:space="preserve"> </w:t>
+        <w:t xml:space="preserve"> pipeline: </w:t>
       </w:r>
     </w:p>
     <w:p>
@@ -3133,14 +2996,7 @@
           <w:color w:val="0D0D0D" w:themeColor="text1" w:themeTint="F2"/>
           <w:lang w:val="en-US"/>
         </w:rPr>
-        <w:t xml:space="preserve"> </w:t>
-      </w:r>
-      <w:r>
-        <w:rPr>
-          <w:color w:val="0D0D0D" w:themeColor="text1" w:themeTint="F2"/>
-          <w:lang w:val="en-US"/>
-        </w:rPr>
-        <w:t>pipeline:</w:t>
+        <w:t xml:space="preserve"> pipeline:</w:t>
       </w:r>
     </w:p>
     <w:p>
@@ -3209,21 +3065,7 @@
           <w:color w:val="0D0D0D" w:themeColor="text1" w:themeTint="F2"/>
           <w:lang w:val="en-US"/>
         </w:rPr>
-        <w:t>Publish stage (</w:t>
-      </w:r>
-      <w:r>
-        <w:rPr>
-          <w:color w:val="0D0D0D" w:themeColor="text1" w:themeTint="F2"/>
-          <w:lang w:val="en-US"/>
-        </w:rPr>
-        <w:t xml:space="preserve">publish </w:t>
-      </w:r>
-      <w:r>
-        <w:rPr>
-          <w:color w:val="0D0D0D" w:themeColor="text1" w:themeTint="F2"/>
-          <w:lang w:val="en-US"/>
-        </w:rPr>
-        <w:t>container)</w:t>
+        <w:t>Publish stage (publish container)</w:t>
       </w:r>
     </w:p>
     <w:p>
@@ -3287,20 +3129,7 @@
           <w:lang w:val="en-US"/>
         </w:rPr>
         <w:tab/>
-      </w:r>
-      <w:r>
-        <w:rPr>
-          <w:color w:val="0D0D0D" w:themeColor="text1" w:themeTint="F2"/>
-          <w:lang w:val="en-US"/>
-        </w:rPr>
-        <w:t>Vulnerability dashboard</w:t>
-      </w:r>
-      <w:r>
-        <w:rPr>
-          <w:color w:val="0D0D0D" w:themeColor="text1" w:themeTint="F2"/>
-          <w:lang w:val="en-US"/>
-        </w:rPr>
-        <w:t>:</w:t>
+        <w:t>Vulnerability dashboard:</w:t>
       </w:r>
     </w:p>
     <w:p>
@@ -3450,15 +3279,25 @@
           <w:color w:val="0D0D0D" w:themeColor="text1" w:themeTint="F2"/>
           <w:lang w:val="en-US"/>
         </w:rPr>
-        <w:t>A</w:t>
-      </w:r>
+        <w:t>Aadit</w:t>
+      </w:r>
+      <w:proofErr w:type="spellEnd"/>
       <w:r>
         <w:rPr>
           <w:rFonts w:cs="Arial"/>
           <w:color w:val="0D0D0D" w:themeColor="text1" w:themeTint="F2"/>
           <w:lang w:val="en-US"/>
         </w:rPr>
-        <w:t>adit</w:t>
+        <w:t xml:space="preserve"> </w:t>
+      </w:r>
+      <w:proofErr w:type="spellStart"/>
+      <w:r>
+        <w:rPr>
+          <w:rFonts w:cs="Arial"/>
+          <w:color w:val="0D0D0D" w:themeColor="text1" w:themeTint="F2"/>
+          <w:lang w:val="en-US"/>
+        </w:rPr>
+        <w:t>Karnavat</w:t>
       </w:r>
       <w:proofErr w:type="spellEnd"/>
       <w:r>
@@ -3467,25 +3306,40 @@
           <w:color w:val="0D0D0D" w:themeColor="text1" w:themeTint="F2"/>
           <w:lang w:val="en-US"/>
         </w:rPr>
-        <w:t xml:space="preserve"> </w:t>
-      </w:r>
-      <w:proofErr w:type="spellStart"/>
-      <w:r>
+        <w:t xml:space="preserve">: </w:t>
+      </w:r>
+    </w:p>
+    <w:p>
+      <w:pPr>
+        <w:pStyle w:val="Text-laufAbstze"/>
+        <w:ind w:firstLine="0"/>
         <w:rPr>
           <w:rFonts w:cs="Arial"/>
           <w:color w:val="0D0D0D" w:themeColor="text1" w:themeTint="F2"/>
           <w:lang w:val="en-US"/>
         </w:rPr>
-        <w:t>Karnavat</w:t>
-      </w:r>
-      <w:proofErr w:type="spellEnd"/>
+      </w:pPr>
       <w:r>
         <w:rPr>
           <w:rFonts w:cs="Arial"/>
           <w:color w:val="0D0D0D" w:themeColor="text1" w:themeTint="F2"/>
-          <w:lang w:val="en-US"/>
-        </w:rPr>
-        <w:t xml:space="preserve">: </w:t>
+        </w:rPr>
+        <w:t>-</w:t>
+      </w:r>
+      <w:r>
+        <w:rPr>
+          <w:rFonts w:cs="Arial"/>
+          <w:color w:val="0D0D0D" w:themeColor="text1" w:themeTint="F2"/>
+          <w:lang w:val="en-US"/>
+        </w:rPr>
+        <w:t xml:space="preserve">Pipeline: </w:t>
+      </w:r>
+      <w:r>
+        <w:rPr>
+          <w:rFonts w:cs="Arial"/>
+          <w:color w:val="0D0D0D" w:themeColor="text1" w:themeTint="F2"/>
+        </w:rPr>
+        <w:t xml:space="preserve">Dependency scanning </w:t>
       </w:r>
     </w:p>
     <w:p>
@@ -3495,7 +3349,6 @@
         <w:rPr>
           <w:rFonts w:cs="Arial"/>
           <w:color w:val="0D0D0D" w:themeColor="text1" w:themeTint="F2"/>
-          <w:lang w:val="en-US"/>
         </w:rPr>
       </w:pPr>
       <w:r>
@@ -3511,14 +3364,14 @@
           <w:color w:val="0D0D0D" w:themeColor="text1" w:themeTint="F2"/>
           <w:lang w:val="en-US"/>
         </w:rPr>
-        <w:t xml:space="preserve">Pipeline: </w:t>
+        <w:t>Vulnerability Dashboard</w:t>
       </w:r>
       <w:r>
         <w:rPr>
           <w:rFonts w:cs="Arial"/>
           <w:color w:val="0D0D0D" w:themeColor="text1" w:themeTint="F2"/>
         </w:rPr>
-        <w:t xml:space="preserve">Dependency scanning </w:t>
+        <w:t xml:space="preserve"> : dependency scanning </w:t>
       </w:r>
     </w:p>
     <w:p>
@@ -3526,38 +3379,14 @@
         <w:pStyle w:val="Text-laufAbstze"/>
         <w:ind w:firstLine="0"/>
         <w:rPr>
-          <w:rFonts w:cs="Arial"/>
-          <w:color w:val="0D0D0D" w:themeColor="text1" w:themeTint="F2"/>
-        </w:rPr>
-      </w:pPr>
-      <w:r>
-        <w:rPr>
-          <w:rFonts w:cs="Arial"/>
-          <w:color w:val="0D0D0D" w:themeColor="text1" w:themeTint="F2"/>
-        </w:rPr>
-        <w:t>-</w:t>
-      </w:r>
-      <w:r>
-        <w:rPr>
-          <w:rFonts w:cs="Arial"/>
-          <w:color w:val="0D0D0D" w:themeColor="text1" w:themeTint="F2"/>
-          <w:lang w:val="en-US"/>
-        </w:rPr>
-        <w:t>Vulnerability Dashboard</w:t>
-      </w:r>
-      <w:r>
-        <w:rPr>
-          <w:rFonts w:cs="Arial"/>
-          <w:color w:val="0D0D0D" w:themeColor="text1" w:themeTint="F2"/>
-        </w:rPr>
-        <w:t xml:space="preserve"> : </w:t>
-      </w:r>
-      <w:r>
-        <w:rPr>
-          <w:rFonts w:cs="Arial"/>
-          <w:color w:val="0D0D0D" w:themeColor="text1" w:themeTint="F2"/>
-        </w:rPr>
-        <w:t xml:space="preserve">dependency scanning </w:t>
+          <w:rFonts w:eastAsia="SimSun" w:cs="Arial"/>
+        </w:rPr>
+      </w:pPr>
+      <w:r>
+        <w:rPr>
+          <w:rFonts w:eastAsia="SimSun" w:cs="Arial"/>
+        </w:rPr>
+        <w:t xml:space="preserve">-Integrated Dependency Scanning for To-Do App and Juice Shop </w:t>
       </w:r>
     </w:p>
     <w:p>
@@ -3572,67 +3401,22 @@
         <w:rPr>
           <w:rFonts w:eastAsia="SimSun" w:cs="Arial"/>
         </w:rPr>
-        <w:t>-</w:t>
-      </w:r>
-      <w:r>
+        <w:t>-Manually verified pipeline success</w:t>
+      </w:r>
+    </w:p>
+    <w:p>
+      <w:pPr>
+        <w:pStyle w:val="Text-laufAbstze"/>
+        <w:ind w:left="100" w:hangingChars="50" w:hanging="100"/>
         <w:rPr>
           <w:rFonts w:eastAsia="SimSun" w:cs="Arial"/>
         </w:rPr>
-        <w:t>Integrated Dependency Scanning for To-Do App</w:t>
-      </w:r>
+      </w:pPr>
       <w:r>
         <w:rPr>
           <w:rFonts w:eastAsia="SimSun" w:cs="Arial"/>
         </w:rPr>
-        <w:t xml:space="preserve"> and Juice Shop </w:t>
-      </w:r>
-    </w:p>
-    <w:p>
-      <w:pPr>
-        <w:pStyle w:val="Text-laufAbstze"/>
-        <w:ind w:firstLine="0"/>
-        <w:rPr>
-          <w:rFonts w:eastAsia="SimSun" w:cs="Arial"/>
-        </w:rPr>
-      </w:pPr>
-      <w:r>
-        <w:rPr>
-          <w:rFonts w:eastAsia="SimSun" w:cs="Arial"/>
-        </w:rPr>
-        <w:t>-</w:t>
-      </w:r>
-      <w:r>
-        <w:rPr>
-          <w:rFonts w:eastAsia="SimSun" w:cs="Arial"/>
-        </w:rPr>
-        <w:t xml:space="preserve">Manually verified pipeline </w:t>
-      </w:r>
-      <w:r>
-        <w:rPr>
-          <w:rFonts w:eastAsia="SimSun" w:cs="Arial"/>
-        </w:rPr>
-        <w:t>success</w:t>
-      </w:r>
-    </w:p>
-    <w:p>
-      <w:pPr>
-        <w:pStyle w:val="Text-laufAbstze"/>
-        <w:ind w:left="100" w:hangingChars="50" w:hanging="100"/>
-        <w:rPr>
-          <w:rFonts w:eastAsia="SimSun" w:cs="Arial"/>
-        </w:rPr>
-      </w:pPr>
-      <w:r>
-        <w:rPr>
-          <w:rFonts w:eastAsia="SimSun" w:cs="Arial"/>
-        </w:rPr>
-        <w:t>-</w:t>
-      </w:r>
-      <w:r>
-        <w:rPr>
-          <w:rFonts w:eastAsia="SimSun" w:cs="Arial"/>
-        </w:rPr>
-        <w:t xml:space="preserve">Created folders like </w:t>
+        <w:t xml:space="preserve">-Created folders like </w:t>
       </w:r>
       <w:r>
         <w:rPr>
@@ -3871,21 +3655,21 @@
       <w:pPr>
         <w:pStyle w:val="Ttulo1"/>
       </w:pPr>
-      <w:bookmarkStart w:id="17" w:name="_Toc199172764"/>
+      <w:bookmarkStart w:id="16" w:name="_Toc199172764"/>
       <w:r>
         <w:t>Team</w:t>
       </w:r>
+      <w:bookmarkEnd w:id="16"/>
+    </w:p>
+    <w:p>
+      <w:pPr>
+        <w:pStyle w:val="Ttulo2"/>
+      </w:pPr>
+      <w:bookmarkStart w:id="17" w:name="_Toc199172765"/>
+      <w:r>
+        <w:t xml:space="preserve"> Team name and members</w:t>
+      </w:r>
       <w:bookmarkEnd w:id="17"/>
-    </w:p>
-    <w:p>
-      <w:pPr>
-        <w:pStyle w:val="Ttulo2"/>
-      </w:pPr>
-      <w:bookmarkStart w:id="18" w:name="_Toc199172765"/>
-      <w:r>
-        <w:t xml:space="preserve"> Team name and members</w:t>
-      </w:r>
-      <w:bookmarkEnd w:id="18"/>
     </w:p>
     <w:p>
       <w:pPr>
@@ -3924,13 +3708,7 @@
         <w:ind w:left="707" w:firstLine="0"/>
       </w:pPr>
       <w:r>
-        <w:t>Aadit Karnavat (security champ</w:t>
-      </w:r>
-      <w:r>
-        <w:t>ion</w:t>
-      </w:r>
-      <w:r>
-        <w:t xml:space="preserve">): Ensures security practices are considered, Helps identify security risks during sprint planning. </w:t>
+        <w:t xml:space="preserve">Aadit Karnavat (security champion): Ensures security practices are considered, Helps identify security risks during sprint planning. </w:t>
       </w:r>
     </w:p>
     <w:p>
@@ -3949,10 +3727,7 @@
         <w:ind w:left="708" w:firstLine="0"/>
       </w:pPr>
       <w:r>
-        <w:t>Antonio Guardiola (product owner): Product owner: sets the goal and the vision for the product sets the acceptance criteria. Craft the user stories (then</w:t>
-      </w:r>
-      <w:r>
-        <w:t xml:space="preserve"> reviewed by the team).</w:t>
+        <w:t>Antonio Guardiola (product owner): Product owner: sets the goal and the vision for the product sets the acceptance criteria. Craft the user stories (then reviewed by the team).</w:t>
       </w:r>
     </w:p>
     <w:p>
@@ -3992,7 +3767,7 @@
       <w:pPr>
         <w:pStyle w:val="Ttulo2"/>
       </w:pPr>
-      <w:bookmarkStart w:id="19" w:name="_Toc199172766"/>
+      <w:bookmarkStart w:id="18" w:name="_Toc199172766"/>
       <w:r>
         <w:rPr>
           <w:lang w:val="en-US"/>
@@ -4002,413 +3777,465 @@
       <w:r>
         <w:t xml:space="preserve">Team Commitment </w:t>
       </w:r>
+      <w:bookmarkEnd w:id="18"/>
+    </w:p>
+    <w:p>
+      <w:pPr>
+        <w:pStyle w:val="Text-1Absatz"/>
+        <w:rPr>
+          <w:lang w:val="en-US"/>
+        </w:rPr>
+      </w:pPr>
+      <w:r>
+        <w:rPr>
+          <w:lang w:val="en-US"/>
+        </w:rPr>
+        <w:t>Transparency:</w:t>
+      </w:r>
+    </w:p>
+    <w:p>
+      <w:pPr>
+        <w:pStyle w:val="Text-laufAbstze"/>
+        <w:ind w:left="227" w:firstLine="0"/>
+        <w:rPr>
+          <w:lang w:val="en-US"/>
+        </w:rPr>
+      </w:pPr>
+      <w:r>
+        <w:rPr>
+          <w:lang w:val="en-US"/>
+        </w:rPr>
+        <w:t>Reach out for help when you need it, let the team know if there will be any delay.</w:t>
+      </w:r>
+    </w:p>
+    <w:p>
+      <w:pPr>
+        <w:pStyle w:val="Text-laufAbstze"/>
+        <w:ind w:left="227" w:firstLine="0"/>
+        <w:rPr>
+          <w:lang w:val="en-US"/>
+        </w:rPr>
+      </w:pPr>
+    </w:p>
+    <w:p>
+      <w:pPr>
+        <w:pStyle w:val="Text-laufAbstze"/>
+        <w:ind w:firstLine="0"/>
+        <w:rPr>
+          <w:lang w:val="en-US"/>
+        </w:rPr>
+      </w:pPr>
+      <w:r>
+        <w:rPr>
+          <w:lang w:val="en-US"/>
+        </w:rPr>
+        <w:t>Respect &amp; communication:</w:t>
+      </w:r>
+    </w:p>
+    <w:p>
+      <w:pPr>
+        <w:pStyle w:val="Text-laufAbstze"/>
+        <w:ind w:firstLine="0"/>
+        <w:rPr>
+          <w:lang w:val="en-US"/>
+        </w:rPr>
+      </w:pPr>
+      <w:r>
+        <w:rPr>
+          <w:lang w:val="en-US"/>
+        </w:rPr>
+        <w:t xml:space="preserve">    Communication every 1-2 days </w:t>
+      </w:r>
+      <w:proofErr w:type="gramStart"/>
+      <w:r>
+        <w:rPr>
+          <w:lang w:val="en-US"/>
+        </w:rPr>
+        <w:t>online,</w:t>
+      </w:r>
+      <w:proofErr w:type="gramEnd"/>
+      <w:r>
+        <w:rPr>
+          <w:lang w:val="en-US"/>
+        </w:rPr>
+        <w:t xml:space="preserve"> and attending each lecture.</w:t>
+      </w:r>
+    </w:p>
+    <w:p>
+      <w:pPr>
+        <w:pStyle w:val="Text-laufAbstze"/>
+        <w:ind w:firstLine="0"/>
+        <w:rPr>
+          <w:lang w:val="en-US"/>
+        </w:rPr>
+      </w:pPr>
+      <w:r>
+        <w:rPr>
+          <w:lang w:val="en-US"/>
+        </w:rPr>
+        <w:t xml:space="preserve">    When a team member does not agree on </w:t>
+      </w:r>
+      <w:proofErr w:type="gramStart"/>
+      <w:r>
+        <w:rPr>
+          <w:lang w:val="en-US"/>
+        </w:rPr>
+        <w:t>something</w:t>
+      </w:r>
+      <w:proofErr w:type="gramEnd"/>
+      <w:r>
+        <w:rPr>
+          <w:lang w:val="en-US"/>
+        </w:rPr>
+        <w:t xml:space="preserve"> they should address</w:t>
+      </w:r>
+    </w:p>
+    <w:p>
+      <w:pPr>
+        <w:pStyle w:val="Text-laufAbstze"/>
+        <w:ind w:firstLine="0"/>
+        <w:rPr>
+          <w:lang w:val="en-US"/>
+        </w:rPr>
+      </w:pPr>
+      <w:r>
+        <w:rPr>
+          <w:lang w:val="en-US"/>
+        </w:rPr>
+        <w:t xml:space="preserve">    Respectfully.</w:t>
+      </w:r>
+    </w:p>
+    <w:p>
+      <w:pPr>
+        <w:pStyle w:val="Text-laufAbstze"/>
+        <w:ind w:firstLine="0"/>
+        <w:rPr>
+          <w:lang w:val="en-US"/>
+        </w:rPr>
+      </w:pPr>
+    </w:p>
+    <w:p>
+      <w:pPr>
+        <w:pStyle w:val="Text-laufAbstze"/>
+        <w:ind w:firstLine="0"/>
+        <w:rPr>
+          <w:lang w:val="en-US"/>
+        </w:rPr>
+      </w:pPr>
+      <w:r>
+        <w:rPr>
+          <w:lang w:val="en-US"/>
+        </w:rPr>
+        <w:t>Continuous improvement:</w:t>
+      </w:r>
+    </w:p>
+    <w:p>
+      <w:pPr>
+        <w:pStyle w:val="Text-laufAbstze"/>
+        <w:ind w:firstLine="0"/>
+        <w:rPr>
+          <w:lang w:val="en-US"/>
+        </w:rPr>
+      </w:pPr>
+      <w:r>
+        <w:rPr>
+          <w:lang w:val="en-US"/>
+        </w:rPr>
+        <w:t xml:space="preserve">    After each sprint during the retrospective each team member should say </w:t>
+      </w:r>
+    </w:p>
+    <w:p>
+      <w:pPr>
+        <w:pStyle w:val="Text-laufAbstze"/>
+        <w:ind w:firstLine="0"/>
+        <w:rPr>
+          <w:lang w:val="en-US"/>
+        </w:rPr>
+      </w:pPr>
+      <w:r>
+        <w:rPr>
+          <w:lang w:val="en-US"/>
+        </w:rPr>
+        <w:t xml:space="preserve">    What we can improve, the team members then follow these suggestions</w:t>
+      </w:r>
+    </w:p>
+    <w:p>
+      <w:pPr>
+        <w:pStyle w:val="Text-laufAbstze"/>
+        <w:ind w:firstLine="0"/>
+        <w:rPr>
+          <w:lang w:val="en-US"/>
+        </w:rPr>
+      </w:pPr>
+      <w:r>
+        <w:rPr>
+          <w:lang w:val="en-US"/>
+        </w:rPr>
+        <w:t xml:space="preserve">    The next sprints.</w:t>
+      </w:r>
+    </w:p>
+    <w:p>
+      <w:pPr>
+        <w:pStyle w:val="Text-laufAbstze"/>
+        <w:ind w:firstLine="0"/>
+        <w:rPr>
+          <w:lang w:val="en-US"/>
+        </w:rPr>
+      </w:pPr>
+    </w:p>
+    <w:p>
+      <w:pPr>
+        <w:pStyle w:val="Text-laufAbstze"/>
+        <w:ind w:firstLine="0"/>
+        <w:rPr>
+          <w:lang w:val="en-US"/>
+        </w:rPr>
+      </w:pPr>
+      <w:r>
+        <w:rPr>
+          <w:lang w:val="en-US"/>
+        </w:rPr>
+        <w:t>Shared goal:</w:t>
+      </w:r>
+    </w:p>
+    <w:p>
+      <w:pPr>
+        <w:pStyle w:val="Text-laufAbstze"/>
+        <w:ind w:firstLine="0"/>
+        <w:rPr>
+          <w:lang w:val="en-US"/>
+        </w:rPr>
+      </w:pPr>
+      <w:r>
+        <w:rPr>
+          <w:lang w:val="en-US"/>
+        </w:rPr>
+        <w:t xml:space="preserve">     Each team member knows what our clear final goal is, each sprint </w:t>
+      </w:r>
+    </w:p>
+    <w:p>
+      <w:pPr>
+        <w:pStyle w:val="Text-laufAbstze"/>
+        <w:ind w:firstLine="0"/>
+        <w:rPr>
+          <w:lang w:val="en-US"/>
+        </w:rPr>
+      </w:pPr>
+      <w:r>
+        <w:rPr>
+          <w:lang w:val="en-US"/>
+        </w:rPr>
+        <w:t xml:space="preserve">    Planning addresses the goal of the sprint in an understandable way</w:t>
+      </w:r>
+    </w:p>
+    <w:p>
+      <w:pPr>
+        <w:pStyle w:val="Text-laufAbstze"/>
+        <w:ind w:firstLine="0"/>
+        <w:rPr>
+          <w:lang w:val="en-US"/>
+        </w:rPr>
+      </w:pPr>
+    </w:p>
+    <w:p>
+      <w:pPr>
+        <w:pStyle w:val="Text-laufAbstze"/>
+        <w:ind w:firstLine="0"/>
+        <w:rPr>
+          <w:lang w:val="en-US"/>
+        </w:rPr>
+      </w:pPr>
+    </w:p>
+    <w:p>
+      <w:pPr>
+        <w:pStyle w:val="Text-laufAbstze"/>
+        <w:ind w:firstLine="0"/>
+        <w:rPr>
+          <w:lang w:val="en-US"/>
+        </w:rPr>
+      </w:pPr>
+      <w:r>
+        <w:rPr>
+          <w:lang w:val="en-US"/>
+        </w:rPr>
+        <w:tab/>
+      </w:r>
+    </w:p>
+    <w:p>
+      <w:pPr>
+        <w:pStyle w:val="Text-laufAbstze"/>
+        <w:rPr>
+          <w:lang w:val="en-US"/>
+        </w:rPr>
+      </w:pPr>
+    </w:p>
+    <w:p>
+      <w:pPr>
+        <w:pStyle w:val="Text-laufAbstze"/>
+        <w:rPr>
+          <w:lang w:val="en-US"/>
+        </w:rPr>
+      </w:pPr>
+    </w:p>
+    <w:p>
+      <w:pPr>
+        <w:pStyle w:val="Ttulo2"/>
+      </w:pPr>
+      <w:bookmarkStart w:id="19" w:name="_Toc199172767"/>
+      <w:r>
+        <w:rPr>
+          <w:lang w:val="en-US"/>
+        </w:rPr>
+        <w:t xml:space="preserve"> </w:t>
+      </w:r>
+      <w:r>
+        <w:t xml:space="preserve">Team Values </w:t>
+      </w:r>
       <w:bookmarkEnd w:id="19"/>
-    </w:p>
-    <w:p>
-      <w:pPr>
-        <w:pStyle w:val="Text-1Absatz"/>
-        <w:rPr>
-          <w:lang w:val="en-US"/>
-        </w:rPr>
-      </w:pPr>
-      <w:r>
-        <w:rPr>
-          <w:lang w:val="en-US"/>
-        </w:rPr>
-        <w:t>Transparency:</w:t>
+      <w:r>
+        <w:tab/>
+      </w:r>
+    </w:p>
+    <w:p>
+      <w:pPr>
+        <w:pStyle w:val="Text-laufAbstze"/>
+      </w:pPr>
+      <w:r>
+        <w:t xml:space="preserve">For our team the most important SCRUM values have been </w:t>
+      </w:r>
+      <w:r>
+        <w:t>f</w:t>
+      </w:r>
+      <w:r>
+        <w:t>ocus</w:t>
+      </w:r>
+      <w:r>
+        <w:t>,</w:t>
+      </w:r>
+      <w:r>
+        <w:t xml:space="preserve"> </w:t>
+      </w:r>
+      <w:r>
+        <w:t>c</w:t>
+      </w:r>
+      <w:r>
+        <w:t>ourage</w:t>
+      </w:r>
+      <w:r>
+        <w:t xml:space="preserve"> </w:t>
+      </w:r>
+      <w:r>
+        <w:t>and c</w:t>
+      </w:r>
+      <w:r>
+        <w:t>ommitment</w:t>
+      </w:r>
+      <w:r>
+        <w:t>.</w:t>
       </w:r>
     </w:p>
     <w:p>
       <w:pPr>
         <w:pStyle w:val="Text-laufAbstze"/>
         <w:ind w:left="227" w:firstLine="0"/>
-        <w:rPr>
-          <w:lang w:val="en-US"/>
-        </w:rPr>
-      </w:pPr>
-      <w:r>
-        <w:rPr>
-          <w:lang w:val="en-US"/>
-        </w:rPr>
-        <w:t>Reach out for help when you need it, le</w:t>
-      </w:r>
-      <w:r>
-        <w:rPr>
-          <w:lang w:val="en-US"/>
-        </w:rPr>
-        <w:t>t the team know if there will be any delay.</w:t>
+      </w:pPr>
+    </w:p>
+    <w:p>
+      <w:pPr>
+        <w:pStyle w:val="Text-laufAbstze"/>
+        <w:numPr>
+          <w:ilvl w:val="0"/>
+          <w:numId w:val="21"/>
+        </w:numPr>
+      </w:pPr>
+      <w:r>
+        <w:t>Focus</w:t>
+      </w:r>
+      <w:r>
+        <w:t xml:space="preserve">, </w:t>
+      </w:r>
+      <w:r>
+        <w:t xml:space="preserve">because we </w:t>
+      </w:r>
+      <w:r>
+        <w:t xml:space="preserve">must not </w:t>
+      </w:r>
+      <w:r>
+        <w:t xml:space="preserve">lose our concentration on our projects‘ development if we want to </w:t>
+      </w:r>
+      <w:r>
+        <w:t xml:space="preserve">get them into a </w:t>
+      </w:r>
+      <w:r>
+        <w:t>finished</w:t>
+      </w:r>
+      <w:r>
+        <w:t xml:space="preserve"> state</w:t>
+      </w:r>
+      <w:r>
+        <w:t>.</w:t>
       </w:r>
     </w:p>
     <w:p>
       <w:pPr>
         <w:pStyle w:val="Text-laufAbstze"/>
         <w:ind w:left="227" w:firstLine="0"/>
-        <w:rPr>
-          <w:lang w:val="en-US"/>
-        </w:rPr>
-      </w:pPr>
+      </w:pPr>
+    </w:p>
+    <w:p>
+      <w:pPr>
+        <w:pStyle w:val="Text-laufAbstze"/>
+        <w:numPr>
+          <w:ilvl w:val="0"/>
+          <w:numId w:val="21"/>
+        </w:numPr>
+      </w:pPr>
+      <w:r>
+        <w:t>Courage,</w:t>
+      </w:r>
+      <w:r>
+        <w:t xml:space="preserve"> because due to the little size of our team, we need the courage and effort to do the work of multiple roles and learn new things for the completition of the development.</w:t>
+      </w:r>
+    </w:p>
+    <w:p>
+      <w:pPr>
+        <w:pStyle w:val="Text-laufAbstze"/>
+        <w:ind w:left="227" w:firstLine="0"/>
+      </w:pPr>
+    </w:p>
+    <w:p>
+      <w:pPr>
+        <w:pStyle w:val="Text-laufAbstze"/>
+        <w:numPr>
+          <w:ilvl w:val="0"/>
+          <w:numId w:val="21"/>
+        </w:numPr>
+      </w:pPr>
+      <w:r>
+        <w:t xml:space="preserve">Commitment, because </w:t>
+      </w:r>
+      <w:r>
+        <w:t xml:space="preserve">due to </w:t>
+      </w:r>
+      <w:r>
+        <w:t>the complexity and challenge of the tasks, we have to ensure that the team is commited to the final goal of the projects.</w:t>
+      </w:r>
     </w:p>
     <w:p>
       <w:pPr>
         <w:pStyle w:val="Text-laufAbstze"/>
         <w:ind w:firstLine="0"/>
-        <w:rPr>
-          <w:lang w:val="en-US"/>
-        </w:rPr>
-      </w:pPr>
-      <w:r>
-        <w:rPr>
-          <w:lang w:val="en-US"/>
-        </w:rPr>
-        <w:t>Respect &amp; communication:</w:t>
-      </w:r>
-    </w:p>
-    <w:p>
-      <w:pPr>
-        <w:pStyle w:val="Text-laufAbstze"/>
-        <w:ind w:firstLine="0"/>
-        <w:rPr>
-          <w:lang w:val="en-US"/>
-        </w:rPr>
-      </w:pPr>
-      <w:r>
-        <w:rPr>
-          <w:lang w:val="en-US"/>
-        </w:rPr>
-        <w:t xml:space="preserve">    Communication every 1-2 days </w:t>
-      </w:r>
-      <w:proofErr w:type="gramStart"/>
-      <w:r>
-        <w:rPr>
-          <w:lang w:val="en-US"/>
-        </w:rPr>
-        <w:t>online,</w:t>
-      </w:r>
-      <w:proofErr w:type="gramEnd"/>
-      <w:r>
-        <w:rPr>
-          <w:lang w:val="en-US"/>
-        </w:rPr>
-        <w:t xml:space="preserve"> and attending each lecture.</w:t>
-      </w:r>
-    </w:p>
-    <w:p>
-      <w:pPr>
-        <w:pStyle w:val="Text-laufAbstze"/>
-        <w:ind w:firstLine="0"/>
-        <w:rPr>
-          <w:lang w:val="en-US"/>
-        </w:rPr>
-      </w:pPr>
-      <w:r>
-        <w:rPr>
-          <w:lang w:val="en-US"/>
-        </w:rPr>
-        <w:t xml:space="preserve">    When a team member does not agree on </w:t>
-      </w:r>
-      <w:proofErr w:type="gramStart"/>
-      <w:r>
-        <w:rPr>
-          <w:lang w:val="en-US"/>
-        </w:rPr>
-        <w:t>something</w:t>
-      </w:r>
-      <w:proofErr w:type="gramEnd"/>
-      <w:r>
-        <w:rPr>
-          <w:lang w:val="en-US"/>
-        </w:rPr>
-        <w:t xml:space="preserve"> they should address</w:t>
-      </w:r>
-    </w:p>
-    <w:p>
-      <w:pPr>
-        <w:pStyle w:val="Text-laufAbstze"/>
-        <w:ind w:firstLine="0"/>
-        <w:rPr>
-          <w:lang w:val="en-US"/>
-        </w:rPr>
-      </w:pPr>
-      <w:r>
-        <w:rPr>
-          <w:lang w:val="en-US"/>
-        </w:rPr>
-        <w:t xml:space="preserve">    Respectfully.</w:t>
-      </w:r>
-    </w:p>
-    <w:p>
-      <w:pPr>
-        <w:pStyle w:val="Text-laufAbstze"/>
-        <w:ind w:firstLine="0"/>
-        <w:rPr>
-          <w:lang w:val="en-US"/>
-        </w:rPr>
-      </w:pPr>
-    </w:p>
-    <w:p>
-      <w:pPr>
-        <w:pStyle w:val="Text-laufAbstze"/>
-        <w:ind w:firstLine="0"/>
-        <w:rPr>
-          <w:lang w:val="en-US"/>
-        </w:rPr>
-      </w:pPr>
-      <w:r>
-        <w:rPr>
-          <w:lang w:val="en-US"/>
-        </w:rPr>
-        <w:t>Continuous improvement:</w:t>
-      </w:r>
-    </w:p>
-    <w:p>
-      <w:pPr>
-        <w:pStyle w:val="Text-laufAbstze"/>
-        <w:ind w:firstLine="0"/>
-        <w:rPr>
-          <w:lang w:val="en-US"/>
-        </w:rPr>
-      </w:pPr>
-      <w:r>
-        <w:rPr>
-          <w:lang w:val="en-US"/>
-        </w:rPr>
-        <w:t xml:space="preserve">   </w:t>
-      </w:r>
-      <w:r>
-        <w:rPr>
-          <w:lang w:val="en-US"/>
-        </w:rPr>
-        <w:t xml:space="preserve"> After each sprint during the retrospective each team member should say </w:t>
-      </w:r>
-    </w:p>
-    <w:p>
-      <w:pPr>
-        <w:pStyle w:val="Text-laufAbstze"/>
-        <w:ind w:firstLine="0"/>
-        <w:rPr>
-          <w:lang w:val="en-US"/>
-        </w:rPr>
-      </w:pPr>
-      <w:r>
-        <w:rPr>
-          <w:lang w:val="en-US"/>
-        </w:rPr>
-        <w:t xml:space="preserve">    What we can improve, the team members then follow these suggestions</w:t>
-      </w:r>
-    </w:p>
-    <w:p>
-      <w:pPr>
-        <w:pStyle w:val="Text-laufAbstze"/>
-        <w:ind w:firstLine="0"/>
-        <w:rPr>
-          <w:lang w:val="en-US"/>
-        </w:rPr>
-      </w:pPr>
-      <w:r>
-        <w:rPr>
-          <w:lang w:val="en-US"/>
-        </w:rPr>
-        <w:t xml:space="preserve">    The next sprints.</w:t>
-      </w:r>
-    </w:p>
-    <w:p>
-      <w:pPr>
-        <w:pStyle w:val="Text-laufAbstze"/>
-        <w:ind w:firstLine="0"/>
-        <w:rPr>
-          <w:lang w:val="en-US"/>
-        </w:rPr>
-      </w:pPr>
-    </w:p>
-    <w:p>
-      <w:pPr>
-        <w:pStyle w:val="Text-laufAbstze"/>
-        <w:ind w:firstLine="0"/>
-        <w:rPr>
-          <w:lang w:val="en-US"/>
-        </w:rPr>
-      </w:pPr>
-      <w:r>
-        <w:rPr>
-          <w:lang w:val="en-US"/>
-        </w:rPr>
-        <w:t>Shared goal:</w:t>
-      </w:r>
-    </w:p>
-    <w:p>
-      <w:pPr>
-        <w:pStyle w:val="Text-laufAbstze"/>
-        <w:ind w:firstLine="0"/>
-        <w:rPr>
-          <w:lang w:val="en-US"/>
-        </w:rPr>
-      </w:pPr>
-      <w:r>
-        <w:rPr>
-          <w:lang w:val="en-US"/>
-        </w:rPr>
-        <w:t xml:space="preserve">     Each team member knows what our clear final goal is, each sprint </w:t>
-      </w:r>
-    </w:p>
-    <w:p>
-      <w:pPr>
-        <w:pStyle w:val="Text-laufAbstze"/>
-        <w:ind w:firstLine="0"/>
-        <w:rPr>
-          <w:lang w:val="en-US"/>
-        </w:rPr>
-      </w:pPr>
-      <w:r>
-        <w:rPr>
-          <w:lang w:val="en-US"/>
-        </w:rPr>
-        <w:t xml:space="preserve">    Planning addresses the goal of the sprint in an understandable way</w:t>
-      </w:r>
-    </w:p>
-    <w:p>
-      <w:pPr>
-        <w:pStyle w:val="Text-laufAbstze"/>
-        <w:ind w:firstLine="0"/>
-        <w:rPr>
-          <w:lang w:val="en-US"/>
-        </w:rPr>
-      </w:pPr>
-    </w:p>
-    <w:p>
-      <w:pPr>
-        <w:pStyle w:val="Text-laufAbstze"/>
-        <w:ind w:firstLine="0"/>
-        <w:rPr>
-          <w:lang w:val="en-US"/>
-        </w:rPr>
-      </w:pPr>
-    </w:p>
-    <w:p>
-      <w:pPr>
-        <w:pStyle w:val="Text-laufAbstze"/>
-        <w:ind w:firstLine="0"/>
-        <w:rPr>
-          <w:lang w:val="en-US"/>
-        </w:rPr>
-      </w:pPr>
-      <w:r>
-        <w:rPr>
-          <w:lang w:val="en-US"/>
-        </w:rPr>
-        <w:tab/>
-      </w:r>
-    </w:p>
-    <w:p>
-      <w:pPr>
-        <w:pStyle w:val="Text-laufAbstze"/>
-        <w:rPr>
-          <w:lang w:val="en-US"/>
-        </w:rPr>
-      </w:pPr>
-    </w:p>
-    <w:p>
-      <w:pPr>
-        <w:pStyle w:val="Text-laufAbstze"/>
-        <w:rPr>
-          <w:lang w:val="en-US"/>
-        </w:rPr>
       </w:pPr>
     </w:p>
     <w:p>
       <w:pPr>
         <w:pStyle w:val="Ttulo2"/>
       </w:pPr>
-      <w:bookmarkStart w:id="20" w:name="_Toc199172767"/>
-      <w:r>
-        <w:rPr>
-          <w:lang w:val="en-US"/>
-        </w:rPr>
-        <w:t xml:space="preserve"> </w:t>
-      </w:r>
-      <w:r>
-        <w:t xml:space="preserve">Team Values </w:t>
+      <w:bookmarkStart w:id="20" w:name="_Toc199172768"/>
+      <w:r>
+        <w:t xml:space="preserve"> Retrospectives </w:t>
       </w:r>
       <w:bookmarkEnd w:id="20"/>
-    </w:p>
-    <w:p>
-      <w:pPr>
-        <w:pStyle w:val="Text-1Absatz"/>
-      </w:pPr>
-    </w:p>
-    <w:p>
-      <w:pPr>
-        <w:pStyle w:val="Text-laufAbstze"/>
-      </w:pPr>
-      <w:r>
-        <w:t>Continuous Communication, Transparency, Team Morale.</w:t>
-      </w:r>
-    </w:p>
-    <w:p>
-      <w:pPr>
-        <w:pStyle w:val="Text-laufAbstze"/>
-      </w:pPr>
-    </w:p>
-    <w:p>
-      <w:pPr>
-        <w:pStyle w:val="Text-laufAbstze"/>
-        <w:ind w:left="227" w:firstLine="0"/>
-      </w:pPr>
-    </w:p>
-    <w:p>
-      <w:pPr>
-        <w:pStyle w:val="Text-laufAbstze"/>
-        <w:ind w:left="227" w:firstLine="0"/>
-      </w:pPr>
-    </w:p>
-    <w:p>
-      <w:pPr>
-        <w:pStyle w:val="Text-laufAbstze"/>
-        <w:ind w:left="227" w:firstLine="0"/>
-      </w:pPr>
-    </w:p>
-    <w:p>
-      <w:pPr>
-        <w:pStyle w:val="Text-laufAbstze"/>
-      </w:pPr>
-    </w:p>
-    <w:p>
-      <w:pPr>
-        <w:pStyle w:val="Text-laufAbstze"/>
-      </w:pPr>
-    </w:p>
-    <w:p>
-      <w:pPr>
-        <w:pStyle w:val="Text-1Absatz"/>
-      </w:pPr>
-      <w:r>
-        <w:rPr>
-          <w:lang w:val="en-US"/>
-        </w:rPr>
-        <w:t xml:space="preserve">Describe your most important team values (at least 3 of them). Explain why these values were particularly important to you. Attach a video/picture of your Lego model in the appendix. </w:t>
-      </w:r>
-      <w:r>
-        <w:t xml:space="preserve">If this is not self-explanatory, please explain. </w:t>
-      </w:r>
-    </w:p>
-    <w:p>
-      <w:pPr>
-        <w:pStyle w:val="Text-laufAbstze"/>
-      </w:pPr>
-    </w:p>
-    <w:p>
-      <w:pPr>
-        <w:pStyle w:val="Text-laufAbstze"/>
-      </w:pPr>
-    </w:p>
-    <w:p>
-      <w:pPr>
-        <w:pStyle w:val="Ttulo2"/>
-      </w:pPr>
-      <w:bookmarkStart w:id="21" w:name="_Toc199172768"/>
-      <w:r>
-        <w:t xml:space="preserve"> Retrospectives </w:t>
-      </w:r>
-      <w:bookmarkEnd w:id="21"/>
     </w:p>
     <w:p>
       <w:pPr>
@@ -4426,15 +4253,7 @@
           <w:bCs/>
           <w:lang w:val="en-US"/>
         </w:rPr>
-        <w:t>Spri</w:t>
-      </w:r>
-      <w:r>
-        <w:rPr>
-          <w:b/>
-          <w:bCs/>
-          <w:lang w:val="en-US"/>
-        </w:rPr>
-        <w:t>nt 4 Retrospective</w:t>
+        <w:t>Sprint 4 Retrospective</w:t>
       </w:r>
     </w:p>
     <w:p>
@@ -4752,12 +4571,6 @@
         </w:rPr>
         <w:t>04-06-2025]</w:t>
       </w:r>
-      <w:r>
-        <w:rPr>
-          <w:lang w:val="en-US"/>
-        </w:rPr>
-        <w:br/>
-      </w:r>
     </w:p>
     <w:p>
       <w:pPr>
@@ -4800,13 +4613,7 @@
         <w:rPr>
           <w:lang w:val="en-US"/>
         </w:rPr>
-        <w:t>Communicati</w:t>
-      </w:r>
-      <w:r>
-        <w:rPr>
-          <w:lang w:val="en-US"/>
-        </w:rPr>
-        <w:t>on within the team improved.</w:t>
+        <w:t>Communication within the team improved.</w:t>
       </w:r>
     </w:p>
     <w:p>
@@ -4994,13 +4801,7 @@
         <w:rPr>
           <w:lang w:val="en-US"/>
         </w:rPr>
-        <w:t>Be</w:t>
-      </w:r>
-      <w:r>
-        <w:rPr>
-          <w:lang w:val="en-US"/>
-        </w:rPr>
-        <w:t>tter and more consistent documentation.</w:t>
+        <w:t>Better and more consistent documentation.</w:t>
       </w:r>
     </w:p>
     <w:p>
@@ -5143,465 +4944,195 @@
       <w:pPr>
         <w:pStyle w:val="Ttulo1"/>
       </w:pPr>
-      <w:bookmarkStart w:id="22" w:name="_Toc199172769"/>
+      <w:bookmarkStart w:id="21" w:name="_Toc199172769"/>
       <w:r>
         <w:t>Summary</w:t>
       </w:r>
+      <w:bookmarkEnd w:id="21"/>
+    </w:p>
+    <w:p>
+      <w:pPr>
+        <w:pStyle w:val="Text-laufAbstze"/>
+      </w:pPr>
+      <w:r>
+        <w:t xml:space="preserve">All agile events were held in room C3 - 103-102. Each sprint began with planning, where goals were set for the crossponding sprint, user stories defined, estimated, and prioritized. Team members then pulled tasks (one of the scrum values not to push tasks), with some given strict deadlines for crucial user stories. Mid-sprint, a weekly scrum addressed progress and blockers, leading to refinements if needed. Each sprint ended with a review </w:t>
+      </w:r>
+      <w:r>
+        <w:lastRenderedPageBreak/>
+        <w:t>and retrospective. The team communicated regularly every 1–2 days mostly online.</w:t>
+      </w:r>
+    </w:p>
+    <w:p>
+      <w:pPr>
+        <w:pStyle w:val="Text-laufAbstze"/>
+      </w:pPr>
+      <w:r>
+        <w:tab/>
+      </w:r>
+    </w:p>
+    <w:p>
+      <w:pPr>
+        <w:pStyle w:val="Text-laufAbstze"/>
+      </w:pPr>
+      <w:r>
+        <w:tab/>
+        <w:t>The team used structured  work into sprints, gradually improving in speed and quality. Sprint planning focused on defining user stories, setting goals, and assigning priorities. Weekly Scrums and regular communication supported progress tracking and collaboration. Communication helped solve technical issues quickly, while retrospectives focused on identifying problems and improving team practices. Over time, the team became more organized, met more deadlines, and maintained better documentation.</w:t>
+      </w:r>
+    </w:p>
+    <w:p>
+      <w:pPr>
+        <w:pStyle w:val="Text-laufAbstze"/>
+      </w:pPr>
+    </w:p>
+    <w:p>
+      <w:pPr>
+        <w:pStyle w:val="Text-laufAbstze"/>
+      </w:pPr>
+    </w:p>
+    <w:p>
+      <w:pPr>
+        <w:pStyle w:val="Text-laufAbstze"/>
+      </w:pPr>
+      <w:r>
+        <w:t xml:space="preserve"> </w:t>
+      </w:r>
+      <w:r>
+        <w:tab/>
+        <w:t xml:space="preserve">The scrum master ensures each member participates and moderates the meeting, protect the team from the product owner. The product owner defines the vision and sets the user stories and its acceptance criteria. </w:t>
+      </w:r>
+    </w:p>
+    <w:p>
+      <w:pPr>
+        <w:pStyle w:val="Text-laufAbstze"/>
+      </w:pPr>
+    </w:p>
+    <w:p>
+      <w:pPr>
+        <w:pStyle w:val="Text-laufAbstze"/>
+      </w:pPr>
+    </w:p>
+    <w:p>
+      <w:pPr>
+        <w:pStyle w:val="Text-laufAbstze"/>
+        <w:ind w:firstLine="708"/>
+      </w:pPr>
+      <w:r>
+        <w:t>The teaem values transparency by openly asking for help and informing each other when their will be delays. Communication happens on each lecture as well as each 1-2 days online. Any disagreement is handled with respect. Contiuous improvement is made from retrospectives. Everyone works towards a shared goal</w:t>
+      </w:r>
+    </w:p>
+    <w:p>
+      <w:pPr>
+        <w:pStyle w:val="Text-laufAbstze"/>
+      </w:pPr>
+    </w:p>
+    <w:p>
+      <w:pPr>
+        <w:pStyle w:val="Text-laufAbstze"/>
+        <w:ind w:firstLine="0"/>
+      </w:pPr>
+    </w:p>
+    <w:p>
+      <w:pPr>
+        <w:pStyle w:val="Text-laufAbstze"/>
+      </w:pPr>
+    </w:p>
+    <w:p>
+      <w:pPr>
+        <w:pStyle w:val="Text-laufAbstze"/>
+      </w:pPr>
+      <w:r>
+        <w:tab/>
+      </w:r>
+    </w:p>
+    <w:p>
+      <w:pPr>
+        <w:pStyle w:val="Text-laufAbstze"/>
+      </w:pPr>
+    </w:p>
+    <w:p>
+      <w:pPr>
+        <w:pStyle w:val="Text-laufAbstze"/>
+      </w:pPr>
+      <w:r>
+        <w:tab/>
+      </w:r>
+    </w:p>
+    <w:p>
+      <w:pPr>
+        <w:pStyle w:val="Text-laufAbstze"/>
+      </w:pPr>
+      <w:r>
+        <w:tab/>
+      </w:r>
+    </w:p>
+    <w:p>
+      <w:pPr>
+        <w:pStyle w:val="Text-laufAbstze"/>
+      </w:pPr>
+    </w:p>
+    <w:p>
+      <w:pPr>
+        <w:pStyle w:val="Text-laufAbstze"/>
+      </w:pPr>
+    </w:p>
+    <w:p>
+      <w:pPr>
+        <w:pStyle w:val="Text-laufAbstze"/>
+      </w:pPr>
+    </w:p>
+    <w:p>
+      <w:pPr>
+        <w:pStyle w:val="Text-laufAbstze"/>
+      </w:pPr>
+    </w:p>
+    <w:p>
+      <w:pPr>
+        <w:pStyle w:val="Text-laufAbstze"/>
+      </w:pPr>
+    </w:p>
+    <w:p>
+      <w:pPr>
+        <w:pStyle w:val="Text-laufAbstze"/>
+      </w:pPr>
+    </w:p>
+    <w:p>
+      <w:pPr>
+        <w:pStyle w:val="Text-1Absatz"/>
+      </w:pPr>
+    </w:p>
+    <w:p>
+      <w:pPr>
+        <w:pStyle w:val="Text-1Absatz"/>
+      </w:pPr>
+    </w:p>
+    <w:p>
+      <w:pPr>
+        <w:pStyle w:val="Ttulo1"/>
+      </w:pPr>
+      <w:bookmarkStart w:id="22" w:name="_Toc199172770"/>
+      <w:r>
+        <w:t xml:space="preserve">Appendix </w:t>
+      </w:r>
       <w:bookmarkEnd w:id="22"/>
     </w:p>
     <w:p>
       <w:pPr>
         <w:pStyle w:val="Text-laufAbstze"/>
-      </w:pPr>
-      <w:r>
-        <w:t xml:space="preserve">All agile events were held in room C3 - </w:t>
-      </w:r>
-      <w:r>
-        <w:t>103-102. Each sprint began with planning, where goals were set for the crossponding sprint, user stories defined, estimated, and prioritized. Team members then pulled tasks (one of the scrum values not to push tasks), with some given strict deadlines for c</w:t>
-      </w:r>
-      <w:r>
-        <w:t xml:space="preserve">rucial user stories. Mid-sprint, a weekly scrum addressed progress and </w:t>
-      </w:r>
-      <w:r>
-        <w:lastRenderedPageBreak/>
-        <w:t>blockers, leading to refinements if needed. Each sprint ended with a review and retrospective. The team communicated regularly every 1–2 days mostly online.</w:t>
-      </w:r>
-    </w:p>
-    <w:p>
-      <w:pPr>
-        <w:pStyle w:val="Text-laufAbstze"/>
-      </w:pPr>
-      <w:r>
-        <w:tab/>
-      </w:r>
-    </w:p>
-    <w:p>
-      <w:pPr>
-        <w:pStyle w:val="Text-laufAbstze"/>
-      </w:pPr>
-      <w:r>
-        <w:tab/>
-        <w:t xml:space="preserve">The team used structured </w:t>
-      </w:r>
-      <w:r>
-        <w:t xml:space="preserve"> work into sprints, gradually improving in speed and quality. Sprint planning focused on defining user stories, setting goals, and assigning priorities. Weekly Scrums and regular communication supported progress tracking and collaboration. Communication he</w:t>
-      </w:r>
-      <w:r>
-        <w:t>lped solve technical issues quickly, while retrospectives focused on identifying problems and improving team practices. Over time, the team became more organized, met more deadlines, and maintained better documentation.</w:t>
-      </w:r>
-    </w:p>
-    <w:p>
-      <w:pPr>
-        <w:pStyle w:val="Text-laufAbstze"/>
-      </w:pPr>
-    </w:p>
-    <w:p>
-      <w:pPr>
-        <w:pStyle w:val="Text-laufAbstze"/>
-      </w:pPr>
-    </w:p>
-    <w:p>
-      <w:pPr>
-        <w:pStyle w:val="Text-laufAbstze"/>
-      </w:pPr>
-      <w:r>
-        <w:t xml:space="preserve"> </w:t>
-      </w:r>
-      <w:r>
-        <w:tab/>
-        <w:t>The scrum master ensures each me</w:t>
-      </w:r>
-      <w:r>
-        <w:t xml:space="preserve">mber participates and moderates the meeting, protect the team from the product owner. The product owner defines the vision and sets the user stories and its acceptance criteria. </w:t>
-      </w:r>
-    </w:p>
-    <w:p>
-      <w:pPr>
-        <w:pStyle w:val="Text-laufAbstze"/>
-      </w:pPr>
-    </w:p>
-    <w:p>
-      <w:pPr>
-        <w:pStyle w:val="Text-laufAbstze"/>
-      </w:pPr>
-    </w:p>
-    <w:p>
-      <w:pPr>
-        <w:pStyle w:val="Text-laufAbstze"/>
-        <w:ind w:firstLine="708"/>
-      </w:pPr>
-      <w:r>
-        <w:t xml:space="preserve">The teaem values transparency by openly asking for help and informing each </w:t>
-      </w:r>
-      <w:r>
-        <w:t>other when their will be delays. Communication happens on each lecture as well as each 1-2 days online. Any disagreement is handled with respect. Contiuous improvement is made from retrospectives. Everyone works towards a shared goal</w:t>
-      </w:r>
-    </w:p>
-    <w:p>
-      <w:pPr>
-        <w:pStyle w:val="Text-laufAbstze"/>
-      </w:pPr>
-    </w:p>
-    <w:p>
-      <w:pPr>
-        <w:pStyle w:val="Text-laufAbstze"/>
-        <w:ind w:firstLine="0"/>
-      </w:pPr>
-    </w:p>
-    <w:p>
-      <w:pPr>
-        <w:pStyle w:val="Text-laufAbstze"/>
-      </w:pPr>
-    </w:p>
-    <w:p>
-      <w:pPr>
-        <w:pStyle w:val="Text-laufAbstze"/>
-      </w:pPr>
-      <w:r>
-        <w:tab/>
-      </w:r>
-    </w:p>
-    <w:p>
-      <w:pPr>
-        <w:pStyle w:val="Text-laufAbstze"/>
-      </w:pPr>
-    </w:p>
-    <w:p>
-      <w:pPr>
-        <w:pStyle w:val="Text-laufAbstze"/>
-      </w:pPr>
-      <w:r>
-        <w:tab/>
-      </w:r>
-    </w:p>
-    <w:p>
-      <w:pPr>
-        <w:pStyle w:val="Text-laufAbstze"/>
-      </w:pPr>
-      <w:r>
-        <w:tab/>
-      </w:r>
-    </w:p>
-    <w:p>
-      <w:pPr>
-        <w:pStyle w:val="Text-laufAbstze"/>
-      </w:pPr>
-    </w:p>
-    <w:p>
-      <w:pPr>
-        <w:pStyle w:val="Text-laufAbstze"/>
-      </w:pPr>
-    </w:p>
-    <w:p>
-      <w:pPr>
-        <w:pStyle w:val="Text-laufAbstze"/>
-      </w:pPr>
-    </w:p>
-    <w:p>
-      <w:pPr>
-        <w:pStyle w:val="Text-laufAbstze"/>
-      </w:pPr>
-    </w:p>
-    <w:p>
-      <w:pPr>
-        <w:pStyle w:val="Text-laufAbstze"/>
-      </w:pPr>
-    </w:p>
-    <w:p>
-      <w:pPr>
-        <w:pStyle w:val="Text-laufAbstze"/>
-      </w:pPr>
-    </w:p>
-    <w:p>
-      <w:pPr>
-        <w:pStyle w:val="Text-1Absatz"/>
-      </w:pPr>
-    </w:p>
-    <w:p>
-      <w:pPr>
-        <w:pStyle w:val="Text-1Absatz"/>
-      </w:pPr>
-    </w:p>
-    <w:p>
-      <w:pPr>
-        <w:pStyle w:val="Ttulo1"/>
-      </w:pPr>
-      <w:bookmarkStart w:id="23" w:name="_Toc199172770"/>
-      <w:r>
-        <w:rPr>
-          <w:rFonts w:ascii="Roboto" w:hAnsi="Roboto"/>
-          <w:noProof/>
-          <w:lang w:val="es-ES" w:eastAsia="es-ES"/>
-        </w:rPr>
-        <w:drawing>
-          <wp:anchor distT="0" distB="0" distL="114300" distR="114300" simplePos="0" relativeHeight="251659264" behindDoc="0" locked="0" layoutInCell="1" allowOverlap="1">
-            <wp:simplePos x="0" y="0"/>
-            <wp:positionH relativeFrom="margin">
-              <wp:align>left</wp:align>
-            </wp:positionH>
-            <wp:positionV relativeFrom="paragraph">
-              <wp:posOffset>495300</wp:posOffset>
-            </wp:positionV>
-            <wp:extent cx="4176395" cy="2784475"/>
-            <wp:effectExtent l="0" t="0" r="0" b="0"/>
-            <wp:wrapNone/>
-            <wp:docPr id="1876481941" name="Picture 3"/>
-            <wp:cNvGraphicFramePr>
-              <a:graphicFrameLocks xmlns:a="http://schemas.openxmlformats.org/drawingml/2006/main" noChangeAspect="1"/>
-            </wp:cNvGraphicFramePr>
-            <a:graphic xmlns:a="http://schemas.openxmlformats.org/drawingml/2006/main">
-              <a:graphicData uri="http://schemas.openxmlformats.org/drawingml/2006/picture">
-                <pic:pic xmlns:pic="http://schemas.openxmlformats.org/drawingml/2006/picture">
-                  <pic:nvPicPr>
-                    <pic:cNvPr id="1876481941" name="Picture 3"/>
-                    <pic:cNvPicPr>
-                      <a:picLocks noChangeAspect="1"/>
-                    </pic:cNvPicPr>
-                  </pic:nvPicPr>
-                  <pic:blipFill>
-                    <a:blip r:embed="rId10"/>
-                    <a:stretch>
-                      <a:fillRect/>
-                    </a:stretch>
-                  </pic:blipFill>
-                  <pic:spPr>
-                    <a:xfrm>
-                      <a:off x="0" y="0"/>
-                      <a:ext cx="4176395" cy="2784475"/>
-                    </a:xfrm>
-                    <a:prstGeom prst="rect">
-                      <a:avLst/>
-                    </a:prstGeom>
-                    <a:ln>
-                      <a:noFill/>
-                    </a:ln>
-                    <a:effectLst>
-                      <a:softEdge rad="112500"/>
-                    </a:effectLst>
-                  </pic:spPr>
-                </pic:pic>
-              </a:graphicData>
-            </a:graphic>
-          </wp:anchor>
-        </w:drawing>
-      </w:r>
-      <w:r>
-        <w:t xml:space="preserve">Appendix </w:t>
-      </w:r>
+        <w:rPr>
+          <w:rFonts w:asciiTheme="minorBidi" w:hAnsiTheme="minorBidi" w:cstheme="minorBidi"/>
+        </w:rPr>
+      </w:pPr>
+    </w:p>
+    <w:p>
+      <w:pPr>
+        <w:pStyle w:val="Text-laufAbstze"/>
+        <w:rPr>
+          <w:rFonts w:asciiTheme="minorBidi" w:hAnsiTheme="minorBidi" w:cstheme="minorBidi"/>
+          <w:lang w:val="en-US"/>
+        </w:rPr>
+      </w:pPr>
+      <w:bookmarkStart w:id="23" w:name="_GoBack"/>
       <w:bookmarkEnd w:id="23"/>
-    </w:p>
-    <w:p>
-      <w:pPr>
-        <w:pStyle w:val="Text-laufAbstze"/>
-        <w:rPr>
-          <w:rFonts w:ascii="Roboto" w:hAnsi="Roboto"/>
-        </w:rPr>
-      </w:pPr>
-    </w:p>
-    <w:p>
-      <w:pPr>
-        <w:pStyle w:val="Text-laufAbstze"/>
-        <w:rPr>
-          <w:rFonts w:ascii="Roboto" w:hAnsi="Roboto"/>
-        </w:rPr>
-      </w:pPr>
-    </w:p>
-    <w:p>
-      <w:pPr>
-        <w:pStyle w:val="Text-laufAbstze"/>
-        <w:rPr>
-          <w:rFonts w:ascii="Roboto" w:hAnsi="Roboto"/>
-        </w:rPr>
-      </w:pPr>
-    </w:p>
-    <w:p>
-      <w:pPr>
-        <w:pStyle w:val="Text-laufAbstze"/>
-        <w:rPr>
-          <w:rFonts w:ascii="Roboto" w:hAnsi="Roboto"/>
-        </w:rPr>
-      </w:pPr>
-    </w:p>
-    <w:p>
-      <w:pPr>
-        <w:pStyle w:val="Text-laufAbstze"/>
-        <w:rPr>
-          <w:rFonts w:ascii="Roboto" w:hAnsi="Roboto"/>
-        </w:rPr>
-      </w:pPr>
-    </w:p>
-    <w:p>
-      <w:pPr>
-        <w:pStyle w:val="Text-laufAbstze"/>
-        <w:rPr>
-          <w:rFonts w:ascii="Roboto" w:hAnsi="Roboto"/>
-        </w:rPr>
-      </w:pPr>
-    </w:p>
-    <w:p>
-      <w:pPr>
-        <w:pStyle w:val="Text-laufAbstze"/>
-        <w:rPr>
-          <w:rFonts w:ascii="Roboto" w:hAnsi="Roboto"/>
-        </w:rPr>
-      </w:pPr>
-    </w:p>
-    <w:p>
-      <w:pPr>
-        <w:pStyle w:val="Text-laufAbstze"/>
-        <w:rPr>
-          <w:rFonts w:ascii="Roboto" w:hAnsi="Roboto"/>
-        </w:rPr>
-      </w:pPr>
-    </w:p>
-    <w:p>
-      <w:pPr>
-        <w:pStyle w:val="Text-laufAbstze"/>
-        <w:rPr>
-          <w:rFonts w:ascii="Roboto" w:hAnsi="Roboto"/>
-        </w:rPr>
-      </w:pPr>
-    </w:p>
-    <w:p>
-      <w:pPr>
-        <w:pStyle w:val="Text-laufAbstze"/>
-        <w:rPr>
-          <w:rFonts w:ascii="Roboto" w:hAnsi="Roboto"/>
-        </w:rPr>
-      </w:pPr>
-    </w:p>
-    <w:p>
-      <w:pPr>
-        <w:pStyle w:val="Text-laufAbstze"/>
-        <w:rPr>
-          <w:rFonts w:ascii="Roboto" w:hAnsi="Roboto"/>
-        </w:rPr>
-      </w:pPr>
-    </w:p>
-    <w:p>
-      <w:pPr>
-        <w:pStyle w:val="Text-laufAbstze"/>
-        <w:rPr>
-          <w:rFonts w:ascii="Roboto" w:hAnsi="Roboto"/>
-        </w:rPr>
-      </w:pPr>
-    </w:p>
-    <w:p>
-      <w:pPr>
-        <w:pStyle w:val="Text-laufAbstze"/>
-        <w:rPr>
-          <w:rFonts w:ascii="Roboto" w:hAnsi="Roboto"/>
-        </w:rPr>
-      </w:pPr>
-    </w:p>
-    <w:p>
-      <w:pPr>
-        <w:pStyle w:val="Text-laufAbstze"/>
-        <w:rPr>
-          <w:rFonts w:ascii="Roboto" w:hAnsi="Roboto"/>
-        </w:rPr>
-      </w:pPr>
-    </w:p>
-    <w:p>
-      <w:pPr>
-        <w:pStyle w:val="Text-laufAbstze"/>
-        <w:rPr>
-          <w:rFonts w:ascii="Roboto" w:hAnsi="Roboto"/>
-        </w:rPr>
-      </w:pPr>
-    </w:p>
-    <w:p>
-      <w:pPr>
-        <w:pStyle w:val="Text-laufAbstze"/>
-        <w:rPr>
-          <w:rFonts w:ascii="Roboto" w:hAnsi="Roboto"/>
-        </w:rPr>
-      </w:pPr>
-    </w:p>
-    <w:p>
-      <w:pPr>
-        <w:pStyle w:val="Text-laufAbstze"/>
-        <w:rPr>
-          <w:rFonts w:ascii="Roboto" w:hAnsi="Roboto"/>
-        </w:rPr>
-      </w:pPr>
-    </w:p>
-    <w:p>
-      <w:pPr>
-        <w:pStyle w:val="Text-laufAbstze"/>
-        <w:rPr>
-          <w:rFonts w:ascii="Roboto" w:hAnsi="Roboto"/>
-        </w:rPr>
-      </w:pPr>
-    </w:p>
-    <w:p>
-      <w:pPr>
-        <w:pStyle w:val="Text-laufAbstze"/>
-        <w:rPr>
-          <w:rFonts w:ascii="Roboto" w:hAnsi="Roboto"/>
-        </w:rPr>
-      </w:pPr>
-    </w:p>
-    <w:p>
-      <w:pPr>
-        <w:pStyle w:val="Text-laufAbstze"/>
-        <w:rPr>
-          <w:rFonts w:ascii="Roboto" w:hAnsi="Roboto"/>
-        </w:rPr>
-      </w:pPr>
-    </w:p>
-    <w:p>
-      <w:pPr>
-        <w:pStyle w:val="Text-laufAbstze"/>
-        <w:rPr>
-          <w:rFonts w:asciiTheme="minorBidi" w:hAnsiTheme="minorBidi" w:cstheme="minorBidi"/>
-        </w:rPr>
-      </w:pPr>
-    </w:p>
-    <w:p>
-      <w:pPr>
-        <w:pStyle w:val="Text-laufAbstze"/>
-        <w:rPr>
-          <w:rFonts w:asciiTheme="minorBidi" w:hAnsiTheme="minorBidi" w:cstheme="minorBidi"/>
-        </w:rPr>
-      </w:pPr>
-      <w:r>
-        <w:rPr>
-          <w:rFonts w:asciiTheme="minorBidi" w:hAnsiTheme="minorBidi" w:cstheme="minorBidi"/>
-        </w:rPr>
-        <w:t>The green flags and the lego characters are smiling reflecting the good team spirit.</w:t>
-      </w:r>
-    </w:p>
-    <w:p>
-      <w:pPr>
-        <w:pStyle w:val="Text-laufAbstze"/>
-        <w:rPr>
-          <w:rFonts w:asciiTheme="minorBidi" w:hAnsiTheme="minorBidi" w:cstheme="minorBidi"/>
-        </w:rPr>
-      </w:pPr>
-    </w:p>
-    <w:p>
-      <w:pPr>
-        <w:pStyle w:val="Text-laufAbstze"/>
-        <w:rPr>
-          <w:rFonts w:asciiTheme="minorBidi" w:hAnsiTheme="minorBidi" w:cstheme="minorBidi"/>
-        </w:rPr>
-      </w:pPr>
-      <w:r>
-        <w:rPr>
-          <w:rFonts w:asciiTheme="minorBidi" w:hAnsiTheme="minorBidi" w:cstheme="minorBidi"/>
-        </w:rPr>
-        <w:t>Their heads are transparent, and there is a bridge connecting all of them (communication)</w:t>
-      </w:r>
-    </w:p>
-    <w:p>
-      <w:pPr>
-        <w:pStyle w:val="Text-laufAbstze"/>
-        <w:rPr>
-          <w:rFonts w:asciiTheme="minorBidi" w:hAnsiTheme="minorBidi" w:cstheme="minorBidi"/>
-          <w:lang w:val="en-US"/>
-        </w:rPr>
-      </w:pPr>
       <w:r>
         <w:rPr>
           <w:rFonts w:asciiTheme="minorBidi" w:hAnsiTheme="minorBidi" w:cstheme="minorBidi"/>
@@ -5648,14 +5179,7 @@
           <w:lang w:val="en-US"/>
         </w:rPr>
         <w:tab/>
-        <w:t xml:space="preserve">Documentation, do it </w:t>
-      </w:r>
-      <w:r>
-        <w:rPr>
-          <w:rFonts w:asciiTheme="minorBidi" w:hAnsiTheme="minorBidi" w:cstheme="minorBidi"/>
-          <w:lang w:val="en-US"/>
-        </w:rPr>
-        <w:t>and be consistent</w:t>
+        <w:t>Documentation, do it and be consistent</w:t>
       </w:r>
     </w:p>
     <w:p>
@@ -5695,6 +5219,7 @@
           <w:rFonts w:asciiTheme="minorBidi" w:hAnsiTheme="minorBidi" w:cstheme="minorBidi"/>
           <w:lang w:val="en-US"/>
         </w:rPr>
+        <w:lastRenderedPageBreak/>
         <w:tab/>
         <w:t>Sprint 4:</w:t>
       </w:r>
@@ -5894,7 +5419,7 @@
       <w:bookmarkEnd w:id="5"/>
     </w:p>
     <w:sectPr>
-      <w:headerReference w:type="default" r:id="rId11"/>
+      <w:headerReference w:type="default" r:id="rId10"/>
       <w:pgSz w:w="11907" w:h="16840"/>
       <w:pgMar w:top="2268" w:right="2665" w:bottom="2835" w:left="2665" w:header="1701" w:footer="567" w:gutter="0"/>
       <w:cols w:space="708"/>
@@ -6077,10 +5602,7 @@
       <w:fldChar w:fldCharType="end"/>
     </w:r>
     <w:r>
-      <w:t xml:space="preserve"> - </w:t>
-    </w:r>
-    <w:r>
-      <w:t xml:space="preserve">Page </w:t>
+      <w:t xml:space="preserve"> - Page </w:t>
     </w:r>
     <w:r>
       <w:rPr>
@@ -8037,6 +7559,119 @@
     </w:lvl>
   </w:abstractNum>
   <w:abstractNum w:abstractNumId="15" w15:restartNumberingAfterBreak="0">
+    <w:nsid w:val="5FA457CD"/>
+    <w:multiLevelType w:val="hybridMultilevel"/>
+    <w:tmpl w:val="3C701AA0"/>
+    <w:lvl w:ilvl="0" w:tplc="0C0A0001">
+      <w:start w:val="1"/>
+      <w:numFmt w:val="bullet"/>
+      <w:lvlText w:val=""/>
+      <w:lvlJc w:val="left"/>
+      <w:pPr>
+        <w:ind w:left="947" w:hanging="360"/>
+      </w:pPr>
+      <w:rPr>
+        <w:rFonts w:ascii="Symbol" w:hAnsi="Symbol" w:hint="default"/>
+      </w:rPr>
+    </w:lvl>
+    <w:lvl w:ilvl="1" w:tplc="0C0A0003" w:tentative="1">
+      <w:start w:val="1"/>
+      <w:numFmt w:val="bullet"/>
+      <w:lvlText w:val="o"/>
+      <w:lvlJc w:val="left"/>
+      <w:pPr>
+        <w:ind w:left="1667" w:hanging="360"/>
+      </w:pPr>
+      <w:rPr>
+        <w:rFonts w:ascii="Courier New" w:hAnsi="Courier New" w:cs="Courier New" w:hint="default"/>
+      </w:rPr>
+    </w:lvl>
+    <w:lvl w:ilvl="2" w:tplc="0C0A0005" w:tentative="1">
+      <w:start w:val="1"/>
+      <w:numFmt w:val="bullet"/>
+      <w:lvlText w:val=""/>
+      <w:lvlJc w:val="left"/>
+      <w:pPr>
+        <w:ind w:left="2387" w:hanging="360"/>
+      </w:pPr>
+      <w:rPr>
+        <w:rFonts w:ascii="Wingdings" w:hAnsi="Wingdings" w:hint="default"/>
+      </w:rPr>
+    </w:lvl>
+    <w:lvl w:ilvl="3" w:tplc="0C0A0001" w:tentative="1">
+      <w:start w:val="1"/>
+      <w:numFmt w:val="bullet"/>
+      <w:lvlText w:val=""/>
+      <w:lvlJc w:val="left"/>
+      <w:pPr>
+        <w:ind w:left="3107" w:hanging="360"/>
+      </w:pPr>
+      <w:rPr>
+        <w:rFonts w:ascii="Symbol" w:hAnsi="Symbol" w:hint="default"/>
+      </w:rPr>
+    </w:lvl>
+    <w:lvl w:ilvl="4" w:tplc="0C0A0003" w:tentative="1">
+      <w:start w:val="1"/>
+      <w:numFmt w:val="bullet"/>
+      <w:lvlText w:val="o"/>
+      <w:lvlJc w:val="left"/>
+      <w:pPr>
+        <w:ind w:left="3827" w:hanging="360"/>
+      </w:pPr>
+      <w:rPr>
+        <w:rFonts w:ascii="Courier New" w:hAnsi="Courier New" w:cs="Courier New" w:hint="default"/>
+      </w:rPr>
+    </w:lvl>
+    <w:lvl w:ilvl="5" w:tplc="0C0A0005" w:tentative="1">
+      <w:start w:val="1"/>
+      <w:numFmt w:val="bullet"/>
+      <w:lvlText w:val=""/>
+      <w:lvlJc w:val="left"/>
+      <w:pPr>
+        <w:ind w:left="4547" w:hanging="360"/>
+      </w:pPr>
+      <w:rPr>
+        <w:rFonts w:ascii="Wingdings" w:hAnsi="Wingdings" w:hint="default"/>
+      </w:rPr>
+    </w:lvl>
+    <w:lvl w:ilvl="6" w:tplc="0C0A0001" w:tentative="1">
+      <w:start w:val="1"/>
+      <w:numFmt w:val="bullet"/>
+      <w:lvlText w:val=""/>
+      <w:lvlJc w:val="left"/>
+      <w:pPr>
+        <w:ind w:left="5267" w:hanging="360"/>
+      </w:pPr>
+      <w:rPr>
+        <w:rFonts w:ascii="Symbol" w:hAnsi="Symbol" w:hint="default"/>
+      </w:rPr>
+    </w:lvl>
+    <w:lvl w:ilvl="7" w:tplc="0C0A0003" w:tentative="1">
+      <w:start w:val="1"/>
+      <w:numFmt w:val="bullet"/>
+      <w:lvlText w:val="o"/>
+      <w:lvlJc w:val="left"/>
+      <w:pPr>
+        <w:ind w:left="5987" w:hanging="360"/>
+      </w:pPr>
+      <w:rPr>
+        <w:rFonts w:ascii="Courier New" w:hAnsi="Courier New" w:cs="Courier New" w:hint="default"/>
+      </w:rPr>
+    </w:lvl>
+    <w:lvl w:ilvl="8" w:tplc="0C0A0005" w:tentative="1">
+      <w:start w:val="1"/>
+      <w:numFmt w:val="bullet"/>
+      <w:lvlText w:val=""/>
+      <w:lvlJc w:val="left"/>
+      <w:pPr>
+        <w:ind w:left="6707" w:hanging="360"/>
+      </w:pPr>
+      <w:rPr>
+        <w:rFonts w:ascii="Wingdings" w:hAnsi="Wingdings" w:hint="default"/>
+      </w:rPr>
+    </w:lvl>
+  </w:abstractNum>
+  <w:abstractNum w:abstractNumId="16" w15:restartNumberingAfterBreak="0">
     <w:nsid w:val="676A1D5F"/>
     <w:multiLevelType w:val="multilevel"/>
     <w:tmpl w:val="676A1D5F"/>
@@ -8149,7 +7784,7 @@
       </w:pPr>
     </w:lvl>
   </w:abstractNum>
-  <w:abstractNum w:abstractNumId="16" w15:restartNumberingAfterBreak="0">
+  <w:abstractNum w:abstractNumId="17" w15:restartNumberingAfterBreak="0">
     <w:nsid w:val="6B4E56C8"/>
     <w:multiLevelType w:val="multilevel"/>
     <w:tmpl w:val="6B4E56C8"/>
@@ -8262,7 +7897,7 @@
       </w:pPr>
     </w:lvl>
   </w:abstractNum>
-  <w:abstractNum w:abstractNumId="17" w15:restartNumberingAfterBreak="0">
+  <w:abstractNum w:abstractNumId="18" w15:restartNumberingAfterBreak="0">
     <w:nsid w:val="6E021664"/>
     <w:multiLevelType w:val="singleLevel"/>
     <w:tmpl w:val="6E021664"/>
@@ -8283,7 +7918,7 @@
       </w:rPr>
     </w:lvl>
   </w:abstractNum>
-  <w:abstractNum w:abstractNumId="18" w15:restartNumberingAfterBreak="0">
+  <w:abstractNum w:abstractNumId="19" w15:restartNumberingAfterBreak="0">
     <w:nsid w:val="7B287537"/>
     <w:multiLevelType w:val="multilevel"/>
     <w:tmpl w:val="7B287537"/>
@@ -8396,7 +8031,7 @@
       </w:pPr>
     </w:lvl>
   </w:abstractNum>
-  <w:abstractNum w:abstractNumId="19" w15:restartNumberingAfterBreak="0">
+  <w:abstractNum w:abstractNumId="20" w15:restartNumberingAfterBreak="0">
     <w:nsid w:val="7CBA42DA"/>
     <w:multiLevelType w:val="multilevel"/>
     <w:tmpl w:val="7CBA42DA"/>
@@ -8544,7 +8179,7 @@
     </w:lvl>
   </w:abstractNum>
   <w:num w:numId="1">
-    <w:abstractNumId w:val="19"/>
+    <w:abstractNumId w:val="20"/>
   </w:num>
   <w:num w:numId="2">
     <w:abstractNumId w:val="13"/>
@@ -8559,7 +8194,7 @@
     <w:abstractNumId w:val="6"/>
   </w:num>
   <w:num w:numId="6">
-    <w:abstractNumId w:val="17"/>
+    <w:abstractNumId w:val="18"/>
   </w:num>
   <w:num w:numId="7">
     <w:abstractNumId w:val="9"/>
@@ -8583,16 +8218,16 @@
     <w:abstractNumId w:val="0"/>
   </w:num>
   <w:num w:numId="14">
-    <w:abstractNumId w:val="15"/>
+    <w:abstractNumId w:val="16"/>
   </w:num>
   <w:num w:numId="15">
     <w:abstractNumId w:val="11"/>
   </w:num>
   <w:num w:numId="16">
-    <w:abstractNumId w:val="18"/>
+    <w:abstractNumId w:val="19"/>
   </w:num>
   <w:num w:numId="17">
-    <w:abstractNumId w:val="16"/>
+    <w:abstractNumId w:val="17"/>
   </w:num>
   <w:num w:numId="18">
     <w:abstractNumId w:val="3"/>
@@ -8602,6 +8237,9 @@
   </w:num>
   <w:num w:numId="20">
     <w:abstractNumId w:val="12"/>
+  </w:num>
+  <w:num w:numId="21">
+    <w:abstractNumId w:val="15"/>
   </w:num>
 </w:numbering>
 </file>
@@ -8772,7 +8410,7 @@
     <w:lsdException w:name="Table Web 2" w:semiHidden="1" w:unhideWhenUsed="1"/>
     <w:lsdException w:name="Table Web 3" w:semiHidden="1" w:unhideWhenUsed="1"/>
     <w:lsdException w:name="Balloon Text" w:semiHidden="1" w:uiPriority="0"/>
-    <w:lsdException w:name="Table Grid" w:semiHidden="1" w:uiPriority="0" w:unhideWhenUsed="1" w:qFormat="1"/>
+    <w:lsdException w:name="Table Grid" w:uiPriority="0" w:qFormat="1"/>
     <w:lsdException w:name="Table Theme" w:semiHidden="1" w:unhideWhenUsed="1"/>
     <w:lsdException w:name="Placeholder Text" w:semiHidden="1"/>
     <w:lsdException w:name="Light Shading" w:uiPriority="60"/>
@@ -10437,7 +10075,7 @@
 </file>
 
 <file path=customXml/itemProps1.xml><?xml version="1.0" encoding="utf-8"?>
-<ds:datastoreItem xmlns:ds="http://schemas.openxmlformats.org/officeDocument/2006/customXml" ds:itemID="{6DEA5A13-A63D-488A-943B-6F10305FDD4E}">
+<ds:datastoreItem xmlns:ds="http://schemas.openxmlformats.org/officeDocument/2006/customXml" ds:itemID="{E273F730-C5C5-4755-9D66-0093C3A2E954}">
   <ds:schemaRefs>
     <ds:schemaRef ds:uri="http://schemas.openxmlformats.org/officeDocument/2006/bibliography"/>
   </ds:schemaRefs>

</xml_diff>

<commit_message>
my name in the documents section that I wrote
</commit_message>
<xml_diff>
--- a/Project final documentation/Project report.docx
+++ b/Project final documentation/Project report.docx
@@ -1,6 +1,6 @@
 
 <file path=word/document.xml><?xml version="1.0" encoding="utf-8"?>
-<w:document xmlns:wpc="http://schemas.microsoft.com/office/word/2010/wordprocessingCanvas" xmlns:cx="http://schemas.microsoft.com/office/drawing/2014/chartex" xmlns:cx1="http://schemas.microsoft.com/office/drawing/2015/9/8/chartex" xmlns:cx2="http://schemas.microsoft.com/office/drawing/2015/10/21/chartex" xmlns:cx3="http://schemas.microsoft.com/office/drawing/2016/5/9/chartex" xmlns:cx4="http://schemas.microsoft.com/office/drawing/2016/5/10/chartex" xmlns:cx5="http://schemas.microsoft.com/office/drawing/2016/5/11/chartex" xmlns:cx6="http://schemas.microsoft.com/office/drawing/2016/5/12/chartex" xmlns:cx7="http://schemas.microsoft.com/office/drawing/2016/5/13/chartex" xmlns:cx8="http://schemas.microsoft.com/office/drawing/2016/5/14/chartex" xmlns:mc="http://schemas.openxmlformats.org/markup-compatibility/2006" xmlns:aink="http://schemas.microsoft.com/office/drawing/2016/ink" xmlns:am3d="http://schemas.microsoft.com/office/drawing/2017/model3d" xmlns:o="urn:schemas-microsoft-com:office:office" xmlns:oel="http://schemas.microsoft.com/office/2019/extlst" xmlns:r="http://schemas.openxmlformats.org/officeDocument/2006/relationships" xmlns:m="http://schemas.openxmlformats.org/officeDocument/2006/math" xmlns:v="urn:schemas-microsoft-com:vml" xmlns:wp14="http://schemas.microsoft.com/office/word/2010/wordprocessingDrawing" xmlns:wp="http://schemas.openxmlformats.org/drawingml/2006/wordprocessingDrawing" xmlns:w10="urn:schemas-microsoft-com:office:word" xmlns:w="http://schemas.openxmlformats.org/wordprocessingml/2006/main" xmlns:w14="http://schemas.microsoft.com/office/word/2010/wordml" xmlns:w15="http://schemas.microsoft.com/office/word/2012/wordml" xmlns:w16cex="http://schemas.microsoft.com/office/word/2018/wordml/cex" xmlns:w16cid="http://schemas.microsoft.com/office/word/2016/wordml/cid" xmlns:w16="http://schemas.microsoft.com/office/word/2018/wordml" xmlns:w16du="http://schemas.microsoft.com/office/word/2023/wordml/word16du" xmlns:w16sdtdh="http://schemas.microsoft.com/office/word/2020/wordml/sdtdatahash" xmlns:w16sdtfl="http://schemas.microsoft.com/office/word/2024/wordml/sdtformatlock" xmlns:w16se="http://schemas.microsoft.com/office/word/2015/wordml/symex" xmlns:wpg="http://schemas.microsoft.com/office/word/2010/wordprocessingGroup" xmlns:wpi="http://schemas.microsoft.com/office/word/2010/wordprocessingInk" xmlns:wne="http://schemas.microsoft.com/office/word/2006/wordml" xmlns:wps="http://schemas.microsoft.com/office/word/2010/wordprocessingShape" mc:Ignorable="w14 w15 w16se w16cid w16 w16cex w16sdtdh w16sdtfl w16du wp14">
+<w:document xmlns:wpc="http://schemas.microsoft.com/office/word/2010/wordprocessingCanvas" xmlns:cx="http://schemas.microsoft.com/office/drawing/2014/chartex" xmlns:cx1="http://schemas.microsoft.com/office/drawing/2015/9/8/chartex" xmlns:mc="http://schemas.openxmlformats.org/markup-compatibility/2006" xmlns:o="urn:schemas-microsoft-com:office:office" xmlns:r="http://schemas.openxmlformats.org/officeDocument/2006/relationships" xmlns:m="http://schemas.openxmlformats.org/officeDocument/2006/math" xmlns:v="urn:schemas-microsoft-com:vml" xmlns:wp14="http://schemas.microsoft.com/office/word/2010/wordprocessingDrawing" xmlns:wp="http://schemas.openxmlformats.org/drawingml/2006/wordprocessingDrawing" xmlns:w10="urn:schemas-microsoft-com:office:word" xmlns:w="http://schemas.openxmlformats.org/wordprocessingml/2006/main" xmlns:w14="http://schemas.microsoft.com/office/word/2010/wordml" xmlns:w15="http://schemas.microsoft.com/office/word/2012/wordml" xmlns:w16se="http://schemas.microsoft.com/office/word/2015/wordml/symex" xmlns:wpg="http://schemas.microsoft.com/office/word/2010/wordprocessingGroup" xmlns:wpi="http://schemas.microsoft.com/office/word/2010/wordprocessingInk" xmlns:wne="http://schemas.microsoft.com/office/word/2006/wordml" xmlns:wps="http://schemas.microsoft.com/office/word/2010/wordprocessingShape" mc:Ignorable="w14 w15 w16se wp14">
   <w:body>
     <w:p/>
     <w:p/>
@@ -546,7 +546,7 @@
     </w:p>
     <w:p>
       <w:pPr>
-        <w:pStyle w:val="TOC1"/>
+        <w:pStyle w:val="TDC1"/>
         <w:rPr>
           <w:rFonts w:asciiTheme="minorHAnsi" w:eastAsiaTheme="minorEastAsia" w:hAnsiTheme="minorHAnsi" w:cstheme="minorBidi"/>
           <w:caps w:val="0"/>
@@ -623,7 +623,7 @@
     </w:p>
     <w:p>
       <w:pPr>
-        <w:pStyle w:val="TOC2"/>
+        <w:pStyle w:val="TDC2"/>
         <w:rPr>
           <w:rFonts w:asciiTheme="minorHAnsi" w:eastAsiaTheme="minorEastAsia" w:hAnsiTheme="minorHAnsi" w:cstheme="minorBidi"/>
           <w:sz w:val="22"/>
@@ -676,7 +676,7 @@
     </w:p>
     <w:p>
       <w:pPr>
-        <w:pStyle w:val="TOC2"/>
+        <w:pStyle w:val="TDC2"/>
         <w:rPr>
           <w:rFonts w:asciiTheme="minorHAnsi" w:eastAsiaTheme="minorEastAsia" w:hAnsiTheme="minorHAnsi" w:cstheme="minorBidi"/>
           <w:sz w:val="22"/>
@@ -729,7 +729,7 @@
     </w:p>
     <w:p>
       <w:pPr>
-        <w:pStyle w:val="TOC3"/>
+        <w:pStyle w:val="TDC3"/>
         <w:rPr>
           <w:rFonts w:asciiTheme="minorHAnsi" w:eastAsiaTheme="minorEastAsia" w:hAnsiTheme="minorHAnsi" w:cstheme="minorBidi"/>
           <w:sz w:val="22"/>
@@ -781,7 +781,7 @@
     </w:p>
     <w:p>
       <w:pPr>
-        <w:pStyle w:val="TOC3"/>
+        <w:pStyle w:val="TDC3"/>
         <w:rPr>
           <w:rFonts w:asciiTheme="minorHAnsi" w:eastAsiaTheme="minorEastAsia" w:hAnsiTheme="minorHAnsi" w:cstheme="minorBidi"/>
           <w:sz w:val="22"/>
@@ -833,7 +833,7 @@
     </w:p>
     <w:p>
       <w:pPr>
-        <w:pStyle w:val="TOC3"/>
+        <w:pStyle w:val="TDC3"/>
         <w:rPr>
           <w:rFonts w:asciiTheme="minorHAnsi" w:eastAsiaTheme="minorEastAsia" w:hAnsiTheme="minorHAnsi" w:cstheme="minorBidi"/>
           <w:sz w:val="22"/>
@@ -885,7 +885,7 @@
     </w:p>
     <w:p>
       <w:pPr>
-        <w:pStyle w:val="TOC3"/>
+        <w:pStyle w:val="TDC3"/>
         <w:rPr>
           <w:rFonts w:asciiTheme="minorHAnsi" w:eastAsiaTheme="minorEastAsia" w:hAnsiTheme="minorHAnsi" w:cstheme="minorBidi"/>
           <w:sz w:val="22"/>
@@ -937,7 +937,7 @@
     </w:p>
     <w:p>
       <w:pPr>
-        <w:pStyle w:val="TOC3"/>
+        <w:pStyle w:val="TDC3"/>
         <w:rPr>
           <w:rFonts w:asciiTheme="minorHAnsi" w:eastAsiaTheme="minorEastAsia" w:hAnsiTheme="minorHAnsi" w:cstheme="minorBidi"/>
           <w:sz w:val="22"/>
@@ -989,7 +989,7 @@
     </w:p>
     <w:p>
       <w:pPr>
-        <w:pStyle w:val="TOC2"/>
+        <w:pStyle w:val="TDC2"/>
         <w:rPr>
           <w:rFonts w:asciiTheme="minorHAnsi" w:eastAsiaTheme="minorEastAsia" w:hAnsiTheme="minorHAnsi" w:cstheme="minorBidi"/>
           <w:sz w:val="22"/>
@@ -1042,7 +1042,7 @@
     </w:p>
     <w:p>
       <w:pPr>
-        <w:pStyle w:val="TOC2"/>
+        <w:pStyle w:val="TDC2"/>
         <w:rPr>
           <w:rFonts w:asciiTheme="minorHAnsi" w:eastAsiaTheme="minorEastAsia" w:hAnsiTheme="minorHAnsi" w:cstheme="minorBidi"/>
           <w:sz w:val="22"/>
@@ -1095,7 +1095,7 @@
     </w:p>
     <w:p>
       <w:pPr>
-        <w:pStyle w:val="TOC2"/>
+        <w:pStyle w:val="TDC2"/>
         <w:rPr>
           <w:rFonts w:asciiTheme="minorHAnsi" w:eastAsiaTheme="minorEastAsia" w:hAnsiTheme="minorHAnsi" w:cstheme="minorBidi"/>
           <w:sz w:val="22"/>
@@ -1148,7 +1148,7 @@
     </w:p>
     <w:p>
       <w:pPr>
-        <w:pStyle w:val="TOC1"/>
+        <w:pStyle w:val="TDC1"/>
         <w:rPr>
           <w:rFonts w:asciiTheme="minorHAnsi" w:eastAsiaTheme="minorEastAsia" w:hAnsiTheme="minorHAnsi" w:cstheme="minorBidi"/>
           <w:caps w:val="0"/>
@@ -1201,7 +1201,7 @@
     </w:p>
     <w:p>
       <w:pPr>
-        <w:pStyle w:val="TOC2"/>
+        <w:pStyle w:val="TDC2"/>
         <w:rPr>
           <w:rFonts w:asciiTheme="minorHAnsi" w:eastAsiaTheme="minorEastAsia" w:hAnsiTheme="minorHAnsi" w:cstheme="minorBidi"/>
           <w:sz w:val="22"/>
@@ -1252,7 +1252,7 @@
     </w:p>
     <w:p>
       <w:pPr>
-        <w:pStyle w:val="TOC2"/>
+        <w:pStyle w:val="TDC2"/>
         <w:rPr>
           <w:rFonts w:asciiTheme="minorHAnsi" w:eastAsiaTheme="minorEastAsia" w:hAnsiTheme="minorHAnsi" w:cstheme="minorBidi"/>
           <w:sz w:val="22"/>
@@ -1303,7 +1303,7 @@
     </w:p>
     <w:p>
       <w:pPr>
-        <w:pStyle w:val="TOC2"/>
+        <w:pStyle w:val="TDC2"/>
         <w:rPr>
           <w:rFonts w:asciiTheme="minorHAnsi" w:eastAsiaTheme="minorEastAsia" w:hAnsiTheme="minorHAnsi" w:cstheme="minorBidi"/>
           <w:sz w:val="22"/>
@@ -1354,7 +1354,7 @@
     </w:p>
     <w:p>
       <w:pPr>
-        <w:pStyle w:val="TOC2"/>
+        <w:pStyle w:val="TDC2"/>
         <w:rPr>
           <w:rFonts w:asciiTheme="minorHAnsi" w:eastAsiaTheme="minorEastAsia" w:hAnsiTheme="minorHAnsi" w:cstheme="minorBidi"/>
           <w:sz w:val="22"/>
@@ -1405,7 +1405,7 @@
     </w:p>
     <w:p>
       <w:pPr>
-        <w:pStyle w:val="TOC1"/>
+        <w:pStyle w:val="TDC1"/>
         <w:rPr>
           <w:rFonts w:asciiTheme="minorHAnsi" w:eastAsiaTheme="minorEastAsia" w:hAnsiTheme="minorHAnsi" w:cstheme="minorBidi"/>
           <w:caps w:val="0"/>
@@ -1458,7 +1458,7 @@
     </w:p>
     <w:p>
       <w:pPr>
-        <w:pStyle w:val="TOC1"/>
+        <w:pStyle w:val="TDC1"/>
         <w:rPr>
           <w:rFonts w:asciiTheme="minorHAnsi" w:eastAsiaTheme="minorEastAsia" w:hAnsiTheme="minorHAnsi" w:cstheme="minorBidi"/>
           <w:caps w:val="0"/>
@@ -1544,7 +1544,7 @@
     </w:p>
     <w:p>
       <w:pPr>
-        <w:pStyle w:val="Heading1"/>
+        <w:pStyle w:val="Ttulo1"/>
         <w:rPr>
           <w:color w:val="0D0D0D" w:themeColor="text1" w:themeTint="F2"/>
         </w:rPr>
@@ -1569,7 +1569,7 @@
     </w:p>
     <w:p>
       <w:pPr>
-        <w:pStyle w:val="Heading2"/>
+        <w:pStyle w:val="Ttulo2"/>
         <w:rPr>
           <w:color w:val="0D0D0D" w:themeColor="text1" w:themeTint="F2"/>
         </w:rPr>
@@ -1671,7 +1671,7 @@
     </w:p>
     <w:p>
       <w:pPr>
-        <w:pStyle w:val="Heading2"/>
+        <w:pStyle w:val="Ttulo2"/>
         <w:rPr>
           <w:color w:val="0D0D0D" w:themeColor="text1" w:themeTint="F2"/>
         </w:rPr>
@@ -1727,7 +1727,7 @@
     </w:p>
     <w:p>
       <w:pPr>
-        <w:pStyle w:val="Heading3"/>
+        <w:pStyle w:val="Ttulo3"/>
         <w:rPr>
           <w:b/>
         </w:rPr>
@@ -1790,7 +1790,7 @@
     </w:p>
     <w:p>
       <w:pPr>
-        <w:pStyle w:val="Heading3"/>
+        <w:pStyle w:val="Ttulo3"/>
         <w:rPr>
           <w:b/>
         </w:rPr>
@@ -1801,6 +1801,7 @@
           <w:b/>
           <w:lang w:val="en-US"/>
         </w:rPr>
+        <w:lastRenderedPageBreak/>
         <w:t xml:space="preserve"> </w:t>
       </w:r>
       <w:r>
@@ -2025,7 +2026,7 @@
     </w:p>
     <w:p>
       <w:pPr>
-        <w:pStyle w:val="Heading3"/>
+        <w:pStyle w:val="Ttulo3"/>
         <w:rPr>
           <w:b/>
           <w:lang w:val="en-US"/>
@@ -2140,11 +2141,7 @@
         <w:t>Sprint 4</w:t>
       </w:r>
       <w:r>
-        <w:t xml:space="preserve">: Finish the pipeline development since some security checks were not complete and faced with issues, and start </w:t>
-      </w:r>
-      <w:r>
-        <w:lastRenderedPageBreak/>
-        <w:t>developing the dashboard (setu up the project for pulling the reports from the gitlab artifacts API)</w:t>
+        <w:t>: Finish the pipeline development since some security checks were not complete and faced with issues, and start developing the dashboard (setu up the project for pulling the reports from the gitlab artifacts API)</w:t>
       </w:r>
     </w:p>
     <w:p>
@@ -2234,7 +2231,7 @@
     </w:p>
     <w:p>
       <w:pPr>
-        <w:pStyle w:val="Heading3"/>
+        <w:pStyle w:val="Ttulo3"/>
         <w:rPr>
           <w:b/>
         </w:rPr>
@@ -2297,7 +2294,7 @@
     </w:p>
     <w:p>
       <w:pPr>
-        <w:pStyle w:val="Heading3"/>
+        <w:pStyle w:val="Ttulo3"/>
         <w:rPr>
           <w:b/>
         </w:rPr>
@@ -2436,7 +2433,7 @@
     </w:p>
     <w:p>
       <w:pPr>
-        <w:pStyle w:val="Heading2"/>
+        <w:pStyle w:val="Ttulo2"/>
         <w:rPr>
           <w:color w:val="0D0D0D" w:themeColor="text1" w:themeTint="F2"/>
         </w:rPr>
@@ -2500,7 +2497,7 @@
       </w:pPr>
       <w:r>
         <w:rPr>
-          <w:rStyle w:val="Strong"/>
+          <w:rStyle w:val="Textoennegrita"/>
           <w:rFonts w:eastAsia="SimSun" w:cs="Arial"/>
           <w:b w:val="0"/>
           <w:bCs w:val="0"/>
@@ -2515,7 +2512,7 @@
       </w:r>
       <w:r>
         <w:rPr>
-          <w:rStyle w:val="Strong"/>
+          <w:rStyle w:val="Textoennegrita"/>
           <w:rFonts w:eastAsia="SimSun" w:cs="Arial"/>
           <w:b w:val="0"/>
           <w:bCs w:val="0"/>
@@ -2530,7 +2527,7 @@
       </w:r>
       <w:r>
         <w:rPr>
-          <w:rStyle w:val="Strong"/>
+          <w:rStyle w:val="Textoennegrita"/>
           <w:rFonts w:eastAsia="SimSun" w:cs="Arial"/>
           <w:b w:val="0"/>
           <w:bCs w:val="0"/>
@@ -2545,7 +2542,7 @@
       </w:r>
       <w:r>
         <w:rPr>
-          <w:rStyle w:val="Strong"/>
+          <w:rStyle w:val="Textoennegrita"/>
           <w:rFonts w:eastAsia="SimSun" w:cs="Arial"/>
           <w:b w:val="0"/>
           <w:bCs w:val="0"/>
@@ -2566,7 +2563,7 @@
     </w:p>
     <w:p>
       <w:pPr>
-        <w:pStyle w:val="Heading2"/>
+        <w:pStyle w:val="Ttulo2"/>
         <w:rPr>
           <w:color w:val="0D0D0D" w:themeColor="text1" w:themeTint="F2"/>
         </w:rPr>
@@ -2628,7 +2625,7 @@
     </w:p>
     <w:p>
       <w:pPr>
-        <w:pStyle w:val="Heading2"/>
+        <w:pStyle w:val="Ttulo2"/>
         <w:rPr>
           <w:color w:val="0D0D0D" w:themeColor="text1" w:themeTint="F2"/>
         </w:rPr>
@@ -2719,39 +2716,7 @@
           <w:color w:val="0D0D0D" w:themeColor="text1" w:themeTint="F2"/>
           <w:lang w:val="en-US"/>
         </w:rPr>
-        <w:t xml:space="preserve">Configure </w:t>
-      </w:r>
-      <w:proofErr w:type="spellStart"/>
-      <w:r>
-        <w:rPr>
-          <w:color w:val="0D0D0D" w:themeColor="text1" w:themeTint="F2"/>
-          <w:lang w:val="en-US"/>
-        </w:rPr>
-        <w:t>gitlab</w:t>
-      </w:r>
-      <w:proofErr w:type="spellEnd"/>
-      <w:r>
-        <w:rPr>
-          <w:color w:val="0D0D0D" w:themeColor="text1" w:themeTint="F2"/>
-          <w:lang w:val="en-US"/>
-        </w:rPr>
-        <w:t xml:space="preserve">-runner in VM to run pipeline jobs from </w:t>
-      </w:r>
-      <w:proofErr w:type="spellStart"/>
-      <w:r>
-        <w:rPr>
-          <w:color w:val="0D0D0D" w:themeColor="text1" w:themeTint="F2"/>
-          <w:lang w:val="en-US"/>
-        </w:rPr>
-        <w:t>gitlab</w:t>
-      </w:r>
-      <w:proofErr w:type="spellEnd"/>
-      <w:r>
-        <w:rPr>
-          <w:color w:val="0D0D0D" w:themeColor="text1" w:themeTint="F2"/>
-          <w:lang w:val="en-US"/>
-        </w:rPr>
-        <w:t xml:space="preserve"> projects</w:t>
+        <w:t>Configure gitlab-runner in VM to run pipeline jobs from gitlab projects</w:t>
       </w:r>
     </w:p>
     <w:p>
@@ -2775,13 +2740,6 @@
           <w:lang w:val="en-US"/>
         </w:rPr>
         <w:tab/>
-      </w:r>
-      <w:proofErr w:type="spellStart"/>
-      <w:r>
-        <w:rPr>
-          <w:color w:val="0D0D0D" w:themeColor="text1" w:themeTint="F2"/>
-          <w:lang w:val="en-US"/>
-        </w:rPr>
         <w:t>TodoList</w:t>
       </w:r>
       <w:r>
@@ -2791,7 +2749,6 @@
         </w:rPr>
         <w:t>’s</w:t>
       </w:r>
-      <w:proofErr w:type="spellEnd"/>
       <w:r>
         <w:rPr>
           <w:color w:val="0D0D0D" w:themeColor="text1" w:themeTint="F2"/>
@@ -2817,17 +2774,8 @@
           <w:color w:val="0D0D0D" w:themeColor="text1" w:themeTint="F2"/>
           <w:lang w:val="en-US"/>
         </w:rPr>
-        <w:t xml:space="preserve">Custom Image via </w:t>
-      </w:r>
-      <w:proofErr w:type="spellStart"/>
-      <w:r>
-        <w:rPr>
-          <w:color w:val="0D0D0D" w:themeColor="text1" w:themeTint="F2"/>
-          <w:lang w:val="en-US"/>
-        </w:rPr>
-        <w:t>Dockerfile</w:t>
-      </w:r>
-      <w:proofErr w:type="spellEnd"/>
+        <w:t>Custom Image via Dockerfile</w:t>
+      </w:r>
     </w:p>
     <w:p>
       <w:pPr>
@@ -2962,7 +2910,6 @@
           <w:color w:val="0D0D0D" w:themeColor="text1" w:themeTint="F2"/>
           <w:lang w:val="en-US"/>
         </w:rPr>
-        <w:lastRenderedPageBreak/>
         <w:t xml:space="preserve"> </w:t>
       </w:r>
       <w:r>
@@ -2971,13 +2918,6 @@
           <w:lang w:val="en-US"/>
         </w:rPr>
         <w:tab/>
-      </w:r>
-      <w:proofErr w:type="spellStart"/>
-      <w:r>
-        <w:rPr>
-          <w:color w:val="0D0D0D" w:themeColor="text1" w:themeTint="F2"/>
-          <w:lang w:val="en-US"/>
-        </w:rPr>
         <w:t>JuiceShop</w:t>
       </w:r>
       <w:r>
@@ -2987,7 +2927,6 @@
         </w:rPr>
         <w:t>’s</w:t>
       </w:r>
-      <w:proofErr w:type="spellEnd"/>
       <w:r>
         <w:rPr>
           <w:color w:val="0D0D0D" w:themeColor="text1" w:themeTint="F2"/>
@@ -3013,17 +2952,8 @@
           <w:color w:val="0D0D0D" w:themeColor="text1" w:themeTint="F2"/>
           <w:lang w:val="en-US"/>
         </w:rPr>
-        <w:t xml:space="preserve">Custom Image via </w:t>
-      </w:r>
-      <w:proofErr w:type="spellStart"/>
-      <w:r>
-        <w:rPr>
-          <w:color w:val="0D0D0D" w:themeColor="text1" w:themeTint="F2"/>
-          <w:lang w:val="en-US"/>
-        </w:rPr>
-        <w:t>Dockerfile</w:t>
-      </w:r>
-      <w:proofErr w:type="spellEnd"/>
+        <w:t>Custom Image via Dockerfile</w:t>
+      </w:r>
     </w:p>
     <w:p>
       <w:pPr>
@@ -3082,6 +3012,7 @@
           <w:color w:val="0D0D0D" w:themeColor="text1" w:themeTint="F2"/>
           <w:lang w:val="en-US"/>
         </w:rPr>
+        <w:lastRenderedPageBreak/>
         <w:t>Container scanning stage</w:t>
       </w:r>
     </w:p>
@@ -3274,37 +3205,8 @@
           <w:color w:val="0D0D0D" w:themeColor="text1" w:themeTint="F2"/>
           <w:lang w:val="en-US"/>
         </w:rPr>
-        <w:t xml:space="preserve">Aadit </w:t>
-      </w:r>
-      <w:proofErr w:type="spellStart"/>
-      <w:r>
-        <w:rPr>
-          <w:rFonts w:cs="Arial"/>
-          <w:color w:val="0D0D0D" w:themeColor="text1" w:themeTint="F2"/>
-          <w:lang w:val="en-US"/>
-        </w:rPr>
-        <w:t>Karnavat</w:t>
-      </w:r>
-      <w:proofErr w:type="spellEnd"/>
-      <w:r>
-        <w:rPr>
-          <w:rFonts w:cs="Arial"/>
-          <w:color w:val="0D0D0D" w:themeColor="text1" w:themeTint="F2"/>
-          <w:lang w:val="en-US"/>
-        </w:rPr>
-        <w:t>:</w:t>
-      </w:r>
-    </w:p>
-    <w:p>
-      <w:pPr>
-        <w:pStyle w:val="Text-laufAbstze"/>
-        <w:ind w:firstLine="0"/>
-        <w:rPr>
-          <w:rFonts w:cs="Arial"/>
-          <w:color w:val="0D0D0D" w:themeColor="text1" w:themeTint="F2"/>
-          <w:lang w:val="en-US"/>
-        </w:rPr>
-      </w:pPr>
+        <w:t>Aadit Karnavat:</w:t>
+      </w:r>
     </w:p>
     <w:p>
       <w:pPr>
@@ -3345,7 +3247,7 @@
       </w:r>
       <w:r>
         <w:rPr>
-          <w:rStyle w:val="HTMLCode"/>
+          <w:rStyle w:val="CdigoHTML"/>
           <w:rFonts w:ascii="Arial" w:eastAsia="SimSun" w:hAnsi="Arial" w:cs="Arial"/>
         </w:rPr>
         <w:t>reports/</w:t>
@@ -3356,28 +3258,6 @@
         </w:rPr>
         <w:t xml:space="preserve"> manually when needed to ensure artifacts existed</w:t>
       </w:r>
-    </w:p>
-    <w:p>
-      <w:pPr>
-        <w:pStyle w:val="Text-laufAbstze"/>
-        <w:ind w:left="1776" w:firstLine="0"/>
-        <w:rPr>
-          <w:rFonts w:cs="Arial"/>
-          <w:color w:val="0D0D0D" w:themeColor="text1" w:themeTint="F2"/>
-          <w:lang w:val="en-US"/>
-        </w:rPr>
-      </w:pPr>
-    </w:p>
-    <w:p>
-      <w:pPr>
-        <w:pStyle w:val="Text-laufAbstze"/>
-        <w:ind w:firstLine="0"/>
-        <w:rPr>
-          <w:rFonts w:cs="Arial"/>
-          <w:color w:val="0D0D0D" w:themeColor="text1" w:themeTint="F2"/>
-          <w:lang w:val="en-US"/>
-        </w:rPr>
-      </w:pPr>
     </w:p>
     <w:p>
       <w:pPr>
@@ -3469,36 +3349,6 @@
           <w:lang w:val="en-US"/>
         </w:rPr>
       </w:pPr>
-    </w:p>
-    <w:p>
-      <w:pPr>
-        <w:pStyle w:val="Text-laufAbstze"/>
-        <w:ind w:firstLine="0"/>
-        <w:rPr>
-          <w:rFonts w:cs="Arial"/>
-          <w:color w:val="0D0D0D" w:themeColor="text1" w:themeTint="F2"/>
-          <w:lang w:val="en-US"/>
-        </w:rPr>
-      </w:pPr>
-      <w:r>
-        <w:rPr>
-          <w:rFonts w:cs="Arial"/>
-          <w:color w:val="0D0D0D" w:themeColor="text1" w:themeTint="F2"/>
-          <w:lang w:val="en-US"/>
-        </w:rPr>
-        <w:tab/>
-      </w:r>
-    </w:p>
-    <w:p>
-      <w:pPr>
-        <w:pStyle w:val="Text-laufAbstze"/>
-        <w:ind w:firstLine="0"/>
-        <w:rPr>
-          <w:rFonts w:cs="Arial"/>
-          <w:color w:val="0D0D0D" w:themeColor="text1" w:themeTint="F2"/>
-          <w:lang w:val="en-US"/>
-        </w:rPr>
-      </w:pPr>
       <w:r>
         <w:rPr>
           <w:rFonts w:cs="Arial"/>
@@ -3544,24 +3394,6 @@
         </w:rPr>
         <w:t xml:space="preserve"> </w:t>
       </w:r>
-      <w:r>
-        <w:rPr>
-          <w:rFonts w:cs="Arial"/>
-          <w:color w:val="0D0D0D" w:themeColor="text1" w:themeTint="F2"/>
-          <w:lang w:val="en-US"/>
-        </w:rPr>
-        <w:br/>
-      </w:r>
-    </w:p>
-    <w:p>
-      <w:pPr>
-        <w:pStyle w:val="Text-laufAbstze"/>
-        <w:rPr>
-          <w:rFonts w:ascii="SimSun" w:eastAsia="SimSun" w:hAnsi="SimSun" w:cs="SimSun"/>
-          <w:sz w:val="24"/>
-          <w:szCs w:val="24"/>
-        </w:rPr>
-      </w:pPr>
     </w:p>
     <w:p>
       <w:pPr>
@@ -3607,470 +3439,7 @@
           <w:lang w:val="en-US"/>
         </w:rPr>
         <w:tab/>
-      </w:r>
-      <w:r>
-        <w:rPr>
-          <w:color w:val="0D0D0D" w:themeColor="text1" w:themeTint="F2"/>
-          <w:lang w:val="en-US"/>
-        </w:rPr>
         <w:t>Generic:</w:t>
-      </w:r>
-    </w:p>
-    <w:p>
-      <w:pPr>
-        <w:pStyle w:val="Text-laufAbstze"/>
-        <w:rPr>
-          <w:color w:val="0D0D0D" w:themeColor="text1" w:themeTint="F2"/>
-          <w:lang w:val="en-US"/>
-        </w:rPr>
-      </w:pPr>
-    </w:p>
-    <w:p>
-      <w:pPr>
-        <w:pStyle w:val="Text-laufAbstze"/>
-        <w:rPr>
-          <w:color w:val="0D0D0D" w:themeColor="text1" w:themeTint="F2"/>
-          <w:lang w:val="en-US"/>
-        </w:rPr>
-      </w:pPr>
-      <w:r>
-        <w:rPr>
-          <w:color w:val="0D0D0D" w:themeColor="text1" w:themeTint="F2"/>
-          <w:lang w:val="en-US"/>
-        </w:rPr>
-        <w:tab/>
-      </w:r>
-      <w:r>
-        <w:rPr>
-          <w:color w:val="0D0D0D" w:themeColor="text1" w:themeTint="F2"/>
-          <w:lang w:val="en-US"/>
-        </w:rPr>
-        <w:tab/>
-        <w:t>Freed some space on the VM</w:t>
-      </w:r>
-    </w:p>
-    <w:p>
-      <w:pPr>
-        <w:pStyle w:val="Text-laufAbstze"/>
-        <w:rPr>
-          <w:color w:val="0D0D0D" w:themeColor="text1" w:themeTint="F2"/>
-          <w:lang w:val="en-US"/>
-        </w:rPr>
-      </w:pPr>
-      <w:r>
-        <w:rPr>
-          <w:color w:val="0D0D0D" w:themeColor="text1" w:themeTint="F2"/>
-          <w:lang w:val="en-US"/>
-        </w:rPr>
-        <w:tab/>
-      </w:r>
-      <w:r>
-        <w:rPr>
-          <w:color w:val="0D0D0D" w:themeColor="text1" w:themeTint="F2"/>
-          <w:lang w:val="en-US"/>
-        </w:rPr>
-        <w:tab/>
-        <w:t xml:space="preserve">Connected </w:t>
-      </w:r>
-      <w:proofErr w:type="spellStart"/>
-      <w:r>
-        <w:rPr>
-          <w:color w:val="0D0D0D" w:themeColor="text1" w:themeTint="F2"/>
-          <w:lang w:val="en-US"/>
-        </w:rPr>
-        <w:t>gitlab</w:t>
-      </w:r>
-      <w:proofErr w:type="spellEnd"/>
-      <w:r>
-        <w:rPr>
-          <w:color w:val="0D0D0D" w:themeColor="text1" w:themeTint="F2"/>
-          <w:lang w:val="en-US"/>
-        </w:rPr>
-        <w:t xml:space="preserve"> to the virtual machine</w:t>
-      </w:r>
-    </w:p>
-    <w:p>
-      <w:pPr>
-        <w:pStyle w:val="Text-laufAbstze"/>
-        <w:rPr>
-          <w:color w:val="0D0D0D" w:themeColor="text1" w:themeTint="F2"/>
-          <w:lang w:val="en-US"/>
-        </w:rPr>
-      </w:pPr>
-    </w:p>
-    <w:p>
-      <w:pPr>
-        <w:pStyle w:val="Text-laufAbstze"/>
-        <w:rPr>
-          <w:color w:val="0D0D0D" w:themeColor="text1" w:themeTint="F2"/>
-          <w:lang w:val="en-US"/>
-        </w:rPr>
-      </w:pPr>
-    </w:p>
-    <w:p>
-      <w:pPr>
-        <w:pStyle w:val="Text-laufAbstze"/>
-        <w:ind w:firstLine="708"/>
-        <w:rPr>
-          <w:color w:val="0D0D0D" w:themeColor="text1" w:themeTint="F2"/>
-          <w:lang w:val="en-US"/>
-        </w:rPr>
-      </w:pPr>
-      <w:proofErr w:type="spellStart"/>
-      <w:r>
-        <w:rPr>
-          <w:color w:val="0D0D0D" w:themeColor="text1" w:themeTint="F2"/>
-          <w:lang w:val="en-US"/>
-        </w:rPr>
-        <w:t>TodoList’s</w:t>
-      </w:r>
-      <w:proofErr w:type="spellEnd"/>
-      <w:r>
-        <w:rPr>
-          <w:color w:val="0D0D0D" w:themeColor="text1" w:themeTint="F2"/>
-          <w:lang w:val="en-US"/>
-        </w:rPr>
-        <w:t xml:space="preserve"> pipeline: </w:t>
-      </w:r>
-    </w:p>
-    <w:p>
-      <w:pPr>
-        <w:pStyle w:val="Text-laufAbstze"/>
-        <w:ind w:firstLine="708"/>
-        <w:rPr>
-          <w:color w:val="0D0D0D" w:themeColor="text1" w:themeTint="F2"/>
-          <w:lang w:val="en-US"/>
-        </w:rPr>
-      </w:pPr>
-    </w:p>
-    <w:p>
-      <w:pPr>
-        <w:pStyle w:val="Text-laufAbstze"/>
-        <w:ind w:firstLine="708"/>
-        <w:rPr>
-          <w:color w:val="0D0D0D" w:themeColor="text1" w:themeTint="F2"/>
-          <w:lang w:val="en-US"/>
-        </w:rPr>
-      </w:pPr>
-      <w:r>
-        <w:rPr>
-          <w:color w:val="0D0D0D" w:themeColor="text1" w:themeTint="F2"/>
-          <w:lang w:val="en-US"/>
-        </w:rPr>
-        <w:tab/>
-        <w:t>Implemented the SAST SonarQube</w:t>
-      </w:r>
-    </w:p>
-    <w:p>
-      <w:pPr>
-        <w:pStyle w:val="Text-laufAbstze"/>
-        <w:ind w:firstLine="708"/>
-        <w:rPr>
-          <w:color w:val="0D0D0D" w:themeColor="text1" w:themeTint="F2"/>
-          <w:lang w:val="en-US"/>
-        </w:rPr>
-      </w:pPr>
-      <w:r>
-        <w:rPr>
-          <w:color w:val="0D0D0D" w:themeColor="text1" w:themeTint="F2"/>
-          <w:lang w:val="en-US"/>
-        </w:rPr>
-        <w:tab/>
-        <w:t xml:space="preserve">Implemented the </w:t>
-      </w:r>
-      <w:proofErr w:type="spellStart"/>
-      <w:r>
-        <w:rPr>
-          <w:color w:val="0D0D0D" w:themeColor="text1" w:themeTint="F2"/>
-          <w:lang w:val="en-US"/>
-        </w:rPr>
-        <w:t>GitLeaks</w:t>
-      </w:r>
-      <w:proofErr w:type="spellEnd"/>
-    </w:p>
-    <w:p>
-      <w:pPr>
-        <w:pStyle w:val="Text-laufAbstze"/>
-        <w:ind w:firstLine="708"/>
-        <w:rPr>
-          <w:color w:val="0D0D0D" w:themeColor="text1" w:themeTint="F2"/>
-          <w:lang w:val="en-US"/>
-        </w:rPr>
-      </w:pPr>
-      <w:r>
-        <w:rPr>
-          <w:color w:val="0D0D0D" w:themeColor="text1" w:themeTint="F2"/>
-          <w:lang w:val="en-US"/>
-        </w:rPr>
-        <w:tab/>
-        <w:t>Did the deploy stage</w:t>
-      </w:r>
-    </w:p>
-    <w:p>
-      <w:pPr>
-        <w:pStyle w:val="Text-laufAbstze"/>
-        <w:ind w:firstLine="708"/>
-        <w:rPr>
-          <w:color w:val="0D0D0D" w:themeColor="text1" w:themeTint="F2"/>
-          <w:lang w:val="en-US"/>
-        </w:rPr>
-      </w:pPr>
-      <w:r>
-        <w:rPr>
-          <w:color w:val="0D0D0D" w:themeColor="text1" w:themeTint="F2"/>
-          <w:lang w:val="en-US"/>
-        </w:rPr>
-        <w:tab/>
-        <w:t>Implemented the DAST Stage</w:t>
-      </w:r>
-    </w:p>
-    <w:p>
-      <w:pPr>
-        <w:pStyle w:val="Text-laufAbstze"/>
-        <w:ind w:left="1416" w:firstLine="0"/>
-        <w:rPr>
-          <w:color w:val="0D0D0D" w:themeColor="text1" w:themeTint="F2"/>
-          <w:lang w:val="en-US"/>
-        </w:rPr>
-      </w:pPr>
-      <w:r>
-        <w:rPr>
-          <w:color w:val="0D0D0D" w:themeColor="text1" w:themeTint="F2"/>
-          <w:lang w:val="en-US"/>
-        </w:rPr>
-        <w:t xml:space="preserve">Added the </w:t>
-      </w:r>
-      <w:proofErr w:type="spellStart"/>
-      <w:r>
-        <w:rPr>
-          <w:color w:val="0D0D0D" w:themeColor="text1" w:themeTint="F2"/>
-          <w:lang w:val="en-US"/>
-        </w:rPr>
-        <w:t>dockerhub</w:t>
-      </w:r>
-      <w:proofErr w:type="spellEnd"/>
-      <w:r>
-        <w:rPr>
-          <w:color w:val="0D0D0D" w:themeColor="text1" w:themeTint="F2"/>
-          <w:lang w:val="en-US"/>
-        </w:rPr>
-        <w:t xml:space="preserve"> login data for authentication for pulling docker Images</w:t>
-      </w:r>
-    </w:p>
-    <w:p>
-      <w:pPr>
-        <w:pStyle w:val="Text-laufAbstze"/>
-        <w:ind w:firstLine="708"/>
-        <w:rPr>
-          <w:color w:val="0D0D0D" w:themeColor="text1" w:themeTint="F2"/>
-          <w:lang w:val="en-US"/>
-        </w:rPr>
-      </w:pPr>
-    </w:p>
-    <w:p>
-      <w:pPr>
-        <w:pStyle w:val="Text-laufAbstze"/>
-        <w:ind w:firstLine="708"/>
-        <w:rPr>
-          <w:color w:val="0D0D0D" w:themeColor="text1" w:themeTint="F2"/>
-          <w:lang w:val="en-US"/>
-        </w:rPr>
-      </w:pPr>
-      <w:proofErr w:type="spellStart"/>
-      <w:r>
-        <w:rPr>
-          <w:color w:val="0D0D0D" w:themeColor="text1" w:themeTint="F2"/>
-          <w:lang w:val="en-US"/>
-        </w:rPr>
-        <w:t>JuiceShop’s</w:t>
-      </w:r>
-      <w:proofErr w:type="spellEnd"/>
-      <w:r>
-        <w:rPr>
-          <w:color w:val="0D0D0D" w:themeColor="text1" w:themeTint="F2"/>
-          <w:lang w:val="en-US"/>
-        </w:rPr>
-        <w:t xml:space="preserve"> pipeline:</w:t>
-      </w:r>
-    </w:p>
-    <w:p>
-      <w:pPr>
-        <w:pStyle w:val="Text-laufAbstze"/>
-        <w:ind w:firstLine="708"/>
-        <w:rPr>
-          <w:color w:val="0D0D0D" w:themeColor="text1" w:themeTint="F2"/>
-          <w:lang w:val="en-US"/>
-        </w:rPr>
-      </w:pPr>
-    </w:p>
-    <w:p>
-      <w:pPr>
-        <w:pStyle w:val="Text-laufAbstze"/>
-        <w:ind w:firstLine="708"/>
-        <w:rPr>
-          <w:color w:val="0D0D0D" w:themeColor="text1" w:themeTint="F2"/>
-          <w:lang w:val="en-US"/>
-        </w:rPr>
-      </w:pPr>
-      <w:r>
-        <w:rPr>
-          <w:color w:val="0D0D0D" w:themeColor="text1" w:themeTint="F2"/>
-          <w:lang w:val="en-US"/>
-        </w:rPr>
-        <w:tab/>
-      </w:r>
-      <w:r>
-        <w:rPr>
-          <w:color w:val="0D0D0D" w:themeColor="text1" w:themeTint="F2"/>
-          <w:lang w:val="en-US"/>
-        </w:rPr>
-        <w:t xml:space="preserve">Implemented the SAST </w:t>
-      </w:r>
-      <w:proofErr w:type="spellStart"/>
-      <w:r>
-        <w:rPr>
-          <w:color w:val="0D0D0D" w:themeColor="text1" w:themeTint="F2"/>
-          <w:lang w:val="en-US"/>
-        </w:rPr>
-        <w:t>semgrep</w:t>
-      </w:r>
-      <w:proofErr w:type="spellEnd"/>
-    </w:p>
-    <w:p>
-      <w:pPr>
-        <w:pStyle w:val="Text-laufAbstze"/>
-        <w:ind w:firstLine="708"/>
-        <w:rPr>
-          <w:color w:val="0D0D0D" w:themeColor="text1" w:themeTint="F2"/>
-          <w:lang w:val="en-US"/>
-        </w:rPr>
-      </w:pPr>
-      <w:r>
-        <w:rPr>
-          <w:color w:val="0D0D0D" w:themeColor="text1" w:themeTint="F2"/>
-          <w:lang w:val="en-US"/>
-        </w:rPr>
-        <w:tab/>
-        <w:t xml:space="preserve">Implemented the </w:t>
-      </w:r>
-      <w:proofErr w:type="spellStart"/>
-      <w:r>
-        <w:rPr>
-          <w:color w:val="0D0D0D" w:themeColor="text1" w:themeTint="F2"/>
-          <w:lang w:val="en-US"/>
-        </w:rPr>
-        <w:t>GitLeaks</w:t>
-      </w:r>
-      <w:proofErr w:type="spellEnd"/>
-    </w:p>
-    <w:p>
-      <w:pPr>
-        <w:pStyle w:val="Text-laufAbstze"/>
-        <w:ind w:firstLine="708"/>
-        <w:rPr>
-          <w:color w:val="0D0D0D" w:themeColor="text1" w:themeTint="F2"/>
-          <w:lang w:val="en-US"/>
-        </w:rPr>
-      </w:pPr>
-      <w:r>
-        <w:rPr>
-          <w:color w:val="0D0D0D" w:themeColor="text1" w:themeTint="F2"/>
-          <w:lang w:val="en-US"/>
-        </w:rPr>
-        <w:tab/>
-        <w:t>Did the deploy stage</w:t>
-      </w:r>
-    </w:p>
-    <w:p>
-      <w:pPr>
-        <w:pStyle w:val="Text-laufAbstze"/>
-        <w:ind w:left="1416" w:firstLine="0"/>
-        <w:rPr>
-          <w:color w:val="0D0D0D" w:themeColor="text1" w:themeTint="F2"/>
-          <w:lang w:val="en-US"/>
-        </w:rPr>
-      </w:pPr>
-      <w:r>
-        <w:rPr>
-          <w:color w:val="0D0D0D" w:themeColor="text1" w:themeTint="F2"/>
-          <w:lang w:val="en-US"/>
-        </w:rPr>
-        <w:t>Implemented the DAST Stage</w:t>
-      </w:r>
-      <w:r>
-        <w:rPr>
-          <w:color w:val="0D0D0D" w:themeColor="text1" w:themeTint="F2"/>
-          <w:lang w:val="en-US"/>
-        </w:rPr>
-        <w:tab/>
-      </w:r>
-      <w:r>
-        <w:rPr>
-          <w:color w:val="0D0D0D" w:themeColor="text1" w:themeTint="F2"/>
-          <w:lang w:val="en-US"/>
-        </w:rPr>
-        <w:br/>
-        <w:t xml:space="preserve">Added the </w:t>
-      </w:r>
-      <w:proofErr w:type="spellStart"/>
-      <w:r>
-        <w:rPr>
-          <w:color w:val="0D0D0D" w:themeColor="text1" w:themeTint="F2"/>
-          <w:lang w:val="en-US"/>
-        </w:rPr>
-        <w:t>dockerhub</w:t>
-      </w:r>
-      <w:proofErr w:type="spellEnd"/>
-      <w:r>
-        <w:rPr>
-          <w:color w:val="0D0D0D" w:themeColor="text1" w:themeTint="F2"/>
-          <w:lang w:val="en-US"/>
-        </w:rPr>
-        <w:t xml:space="preserve"> login data for authentication for pulling docker Images</w:t>
-      </w:r>
-    </w:p>
-    <w:p>
-      <w:pPr>
-        <w:pStyle w:val="Text-laufAbstze"/>
-        <w:ind w:firstLine="708"/>
-        <w:rPr>
-          <w:color w:val="0D0D0D" w:themeColor="text1" w:themeTint="F2"/>
-          <w:lang w:val="en-US"/>
-        </w:rPr>
-      </w:pPr>
-    </w:p>
-    <w:p>
-      <w:pPr>
-        <w:pStyle w:val="Text-laufAbstze"/>
-        <w:ind w:firstLine="708"/>
-        <w:rPr>
-          <w:color w:val="0D0D0D" w:themeColor="text1" w:themeTint="F2"/>
-          <w:lang w:val="en-US"/>
-        </w:rPr>
-      </w:pPr>
-      <w:r>
-        <w:rPr>
-          <w:color w:val="0D0D0D" w:themeColor="text1" w:themeTint="F2"/>
-          <w:lang w:val="en-US"/>
-        </w:rPr>
-        <w:tab/>
-      </w:r>
-    </w:p>
-    <w:p>
-      <w:pPr>
-        <w:pStyle w:val="Text-laufAbstze"/>
-        <w:ind w:firstLine="708"/>
-        <w:rPr>
-          <w:color w:val="0D0D0D" w:themeColor="text1" w:themeTint="F2"/>
-          <w:lang w:val="en-US"/>
-        </w:rPr>
-      </w:pPr>
-      <w:r>
-        <w:rPr>
-          <w:color w:val="0D0D0D" w:themeColor="text1" w:themeTint="F2"/>
-          <w:lang w:val="en-US"/>
-        </w:rPr>
-        <w:t>Vulnerability dashboard:</w:t>
       </w:r>
     </w:p>
     <w:p>
@@ -4081,14 +3450,16 @@
           <w:numId w:val="19"/>
         </w:numPr>
         <w:rPr>
-          <w:lang w:val="en-US"/>
-        </w:rPr>
-      </w:pPr>
-      <w:r>
-        <w:rPr>
-          <w:lang w:val="en-US"/>
-        </w:rPr>
-        <w:t>Implemented the SAST stage</w:t>
+          <w:color w:val="0D0D0D" w:themeColor="text1" w:themeTint="F2"/>
+          <w:lang w:val="en-US"/>
+        </w:rPr>
+      </w:pPr>
+      <w:r>
+        <w:rPr>
+          <w:color w:val="0D0D0D" w:themeColor="text1" w:themeTint="F2"/>
+          <w:lang w:val="en-US"/>
+        </w:rPr>
+        <w:t>Freed some space on the VM</w:t>
       </w:r>
     </w:p>
     <w:p>
@@ -4099,6 +3470,302 @@
           <w:numId w:val="19"/>
         </w:numPr>
         <w:rPr>
+          <w:color w:val="0D0D0D" w:themeColor="text1" w:themeTint="F2"/>
+          <w:lang w:val="en-US"/>
+        </w:rPr>
+      </w:pPr>
+      <w:r>
+        <w:rPr>
+          <w:color w:val="0D0D0D" w:themeColor="text1" w:themeTint="F2"/>
+          <w:lang w:val="en-US"/>
+        </w:rPr>
+        <w:t>Connected gitlab to the virtual machine</w:t>
+      </w:r>
+    </w:p>
+    <w:p>
+      <w:pPr>
+        <w:pStyle w:val="Text-laufAbstze"/>
+        <w:ind w:firstLine="708"/>
+        <w:rPr>
+          <w:color w:val="0D0D0D" w:themeColor="text1" w:themeTint="F2"/>
+          <w:lang w:val="en-US"/>
+        </w:rPr>
+      </w:pPr>
+      <w:r>
+        <w:rPr>
+          <w:color w:val="0D0D0D" w:themeColor="text1" w:themeTint="F2"/>
+          <w:lang w:val="en-US"/>
+        </w:rPr>
+        <w:t>TodoList’s pipeline:</w:t>
+      </w:r>
+    </w:p>
+    <w:p>
+      <w:pPr>
+        <w:pStyle w:val="Text-laufAbstze"/>
+        <w:numPr>
+          <w:ilvl w:val="0"/>
+          <w:numId w:val="19"/>
+        </w:numPr>
+        <w:rPr>
+          <w:color w:val="0D0D0D" w:themeColor="text1" w:themeTint="F2"/>
+          <w:lang w:val="en-US"/>
+        </w:rPr>
+      </w:pPr>
+      <w:r>
+        <w:rPr>
+          <w:color w:val="0D0D0D" w:themeColor="text1" w:themeTint="F2"/>
+          <w:lang w:val="en-US"/>
+        </w:rPr>
+        <w:t>Implemented the SAST SonarQube</w:t>
+      </w:r>
+    </w:p>
+    <w:p>
+      <w:pPr>
+        <w:pStyle w:val="Text-laufAbstze"/>
+        <w:numPr>
+          <w:ilvl w:val="0"/>
+          <w:numId w:val="19"/>
+        </w:numPr>
+        <w:rPr>
+          <w:color w:val="0D0D0D" w:themeColor="text1" w:themeTint="F2"/>
+          <w:lang w:val="en-US"/>
+        </w:rPr>
+      </w:pPr>
+      <w:r>
+        <w:rPr>
+          <w:color w:val="0D0D0D" w:themeColor="text1" w:themeTint="F2"/>
+          <w:lang w:val="en-US"/>
+        </w:rPr>
+        <w:t>Implemented the GitLeaks</w:t>
+      </w:r>
+    </w:p>
+    <w:p>
+      <w:pPr>
+        <w:pStyle w:val="Text-laufAbstze"/>
+        <w:numPr>
+          <w:ilvl w:val="0"/>
+          <w:numId w:val="19"/>
+        </w:numPr>
+        <w:rPr>
+          <w:color w:val="0D0D0D" w:themeColor="text1" w:themeTint="F2"/>
+          <w:lang w:val="en-US"/>
+        </w:rPr>
+      </w:pPr>
+      <w:r>
+        <w:rPr>
+          <w:color w:val="0D0D0D" w:themeColor="text1" w:themeTint="F2"/>
+          <w:lang w:val="en-US"/>
+        </w:rPr>
+        <w:t>Did the deploy stage</w:t>
+      </w:r>
+    </w:p>
+    <w:p>
+      <w:pPr>
+        <w:pStyle w:val="Text-laufAbstze"/>
+        <w:numPr>
+          <w:ilvl w:val="0"/>
+          <w:numId w:val="19"/>
+        </w:numPr>
+        <w:rPr>
+          <w:color w:val="0D0D0D" w:themeColor="text1" w:themeTint="F2"/>
+          <w:lang w:val="en-US"/>
+        </w:rPr>
+      </w:pPr>
+      <w:r>
+        <w:rPr>
+          <w:color w:val="0D0D0D" w:themeColor="text1" w:themeTint="F2"/>
+          <w:lang w:val="en-US"/>
+        </w:rPr>
+        <w:t>Implemented the DAST Stage</w:t>
+      </w:r>
+    </w:p>
+    <w:p>
+      <w:pPr>
+        <w:pStyle w:val="Text-laufAbstze"/>
+        <w:numPr>
+          <w:ilvl w:val="0"/>
+          <w:numId w:val="19"/>
+        </w:numPr>
+        <w:rPr>
+          <w:color w:val="0D0D0D" w:themeColor="text1" w:themeTint="F2"/>
+          <w:lang w:val="en-US"/>
+        </w:rPr>
+      </w:pPr>
+      <w:r>
+        <w:rPr>
+          <w:color w:val="0D0D0D" w:themeColor="text1" w:themeTint="F2"/>
+          <w:lang w:val="en-US"/>
+        </w:rPr>
+        <w:t>Added the dockerhub login data for authentication for pulling docker Images</w:t>
+      </w:r>
+    </w:p>
+    <w:p>
+      <w:pPr>
+        <w:pStyle w:val="Text-laufAbstze"/>
+        <w:ind w:firstLine="708"/>
+        <w:rPr>
+          <w:color w:val="0D0D0D" w:themeColor="text1" w:themeTint="F2"/>
+          <w:lang w:val="en-US"/>
+        </w:rPr>
+      </w:pPr>
+      <w:r>
+        <w:rPr>
+          <w:color w:val="0D0D0D" w:themeColor="text1" w:themeTint="F2"/>
+          <w:lang w:val="en-US"/>
+        </w:rPr>
+        <w:t>JuiceShop’s pipeline:</w:t>
+      </w:r>
+    </w:p>
+    <w:p>
+      <w:pPr>
+        <w:pStyle w:val="Text-laufAbstze"/>
+        <w:numPr>
+          <w:ilvl w:val="0"/>
+          <w:numId w:val="19"/>
+        </w:numPr>
+        <w:rPr>
+          <w:color w:val="0D0D0D" w:themeColor="text1" w:themeTint="F2"/>
+          <w:lang w:val="en-US"/>
+        </w:rPr>
+      </w:pPr>
+      <w:r>
+        <w:rPr>
+          <w:color w:val="0D0D0D" w:themeColor="text1" w:themeTint="F2"/>
+          <w:lang w:val="en-US"/>
+        </w:rPr>
+        <w:t>Implemented the SAST semgrep</w:t>
+      </w:r>
+    </w:p>
+    <w:p>
+      <w:pPr>
+        <w:pStyle w:val="Text-laufAbstze"/>
+        <w:numPr>
+          <w:ilvl w:val="0"/>
+          <w:numId w:val="19"/>
+        </w:numPr>
+        <w:rPr>
+          <w:color w:val="0D0D0D" w:themeColor="text1" w:themeTint="F2"/>
+          <w:lang w:val="en-US"/>
+        </w:rPr>
+      </w:pPr>
+      <w:r>
+        <w:rPr>
+          <w:color w:val="0D0D0D" w:themeColor="text1" w:themeTint="F2"/>
+          <w:lang w:val="en-US"/>
+        </w:rPr>
+        <w:t>Implemented the GitLeaks</w:t>
+      </w:r>
+    </w:p>
+    <w:p>
+      <w:pPr>
+        <w:pStyle w:val="Text-laufAbstze"/>
+        <w:numPr>
+          <w:ilvl w:val="0"/>
+          <w:numId w:val="19"/>
+        </w:numPr>
+        <w:rPr>
+          <w:color w:val="0D0D0D" w:themeColor="text1" w:themeTint="F2"/>
+          <w:lang w:val="en-US"/>
+        </w:rPr>
+      </w:pPr>
+      <w:r>
+        <w:rPr>
+          <w:color w:val="0D0D0D" w:themeColor="text1" w:themeTint="F2"/>
+          <w:lang w:val="en-US"/>
+        </w:rPr>
+        <w:t>Did the deploy stage</w:t>
+      </w:r>
+    </w:p>
+    <w:p>
+      <w:pPr>
+        <w:pStyle w:val="Text-laufAbstze"/>
+        <w:numPr>
+          <w:ilvl w:val="0"/>
+          <w:numId w:val="19"/>
+        </w:numPr>
+        <w:rPr>
+          <w:color w:val="0D0D0D" w:themeColor="text1" w:themeTint="F2"/>
+          <w:lang w:val="en-US"/>
+        </w:rPr>
+      </w:pPr>
+      <w:r>
+        <w:rPr>
+          <w:color w:val="0D0D0D" w:themeColor="text1" w:themeTint="F2"/>
+          <w:lang w:val="en-US"/>
+        </w:rPr>
+        <w:t>Implemented the DAST Stage</w:t>
+      </w:r>
+      <w:r>
+        <w:rPr>
+          <w:color w:val="0D0D0D" w:themeColor="text1" w:themeTint="F2"/>
+          <w:lang w:val="en-US"/>
+        </w:rPr>
+        <w:tab/>
+      </w:r>
+    </w:p>
+    <w:p>
+      <w:pPr>
+        <w:pStyle w:val="Text-laufAbstze"/>
+        <w:numPr>
+          <w:ilvl w:val="0"/>
+          <w:numId w:val="19"/>
+        </w:numPr>
+        <w:rPr>
+          <w:color w:val="0D0D0D" w:themeColor="text1" w:themeTint="F2"/>
+          <w:lang w:val="en-US"/>
+        </w:rPr>
+      </w:pPr>
+      <w:r>
+        <w:rPr>
+          <w:color w:val="0D0D0D" w:themeColor="text1" w:themeTint="F2"/>
+          <w:lang w:val="en-US"/>
+        </w:rPr>
+        <w:t>Added the dockerhub login data for authentication for pulling docker Images</w:t>
+      </w:r>
+    </w:p>
+    <w:p>
+      <w:pPr>
+        <w:pStyle w:val="Text-laufAbstze"/>
+        <w:ind w:firstLine="708"/>
+        <w:rPr>
+          <w:color w:val="0D0D0D" w:themeColor="text1" w:themeTint="F2"/>
+          <w:lang w:val="en-US"/>
+        </w:rPr>
+      </w:pPr>
+      <w:r>
+        <w:rPr>
+          <w:color w:val="0D0D0D" w:themeColor="text1" w:themeTint="F2"/>
+          <w:lang w:val="en-US"/>
+        </w:rPr>
+        <w:t>Vulnerability dashboard:</w:t>
+      </w:r>
+    </w:p>
+    <w:p>
+      <w:pPr>
+        <w:pStyle w:val="Text-laufAbstze"/>
+        <w:numPr>
+          <w:ilvl w:val="0"/>
+          <w:numId w:val="19"/>
+        </w:numPr>
+        <w:rPr>
+          <w:lang w:val="en-US"/>
+        </w:rPr>
+      </w:pPr>
+      <w:r>
+        <w:rPr>
+          <w:lang w:val="en-US"/>
+        </w:rPr>
+        <w:t>Implemented the SAST stage</w:t>
+      </w:r>
+    </w:p>
+    <w:p>
+      <w:pPr>
+        <w:pStyle w:val="Text-laufAbstze"/>
+        <w:numPr>
+          <w:ilvl w:val="0"/>
+          <w:numId w:val="19"/>
+        </w:numPr>
+        <w:rPr>
           <w:lang w:val="en-US"/>
         </w:rPr>
       </w:pPr>
@@ -4139,7 +3806,7 @@
     </w:p>
     <w:p>
       <w:pPr>
-        <w:pStyle w:val="Heading1"/>
+        <w:pStyle w:val="Ttulo1"/>
       </w:pPr>
       <w:bookmarkStart w:id="16" w:name="_Toc199172764"/>
       <w:r>
@@ -4149,10 +3816,11 @@
     </w:p>
     <w:p>
       <w:pPr>
-        <w:pStyle w:val="Heading2"/>
+        <w:pStyle w:val="Ttulo2"/>
       </w:pPr>
       <w:bookmarkStart w:id="17" w:name="_Toc199172765"/>
       <w:r>
+        <w:lastRenderedPageBreak/>
         <w:t xml:space="preserve"> Team name and members</w:t>
       </w:r>
       <w:bookmarkEnd w:id="17"/>
@@ -4240,7 +3908,7 @@
     </w:p>
     <w:p>
       <w:pPr>
-        <w:pStyle w:val="Heading2"/>
+        <w:pStyle w:val="Ttulo2"/>
       </w:pPr>
       <w:bookmarkStart w:id="18" w:name="_Toc199172766"/>
       <w:r>
@@ -4493,7 +4161,7 @@
     </w:p>
     <w:p>
       <w:pPr>
-        <w:pStyle w:val="Heading2"/>
+        <w:pStyle w:val="Ttulo2"/>
       </w:pPr>
       <w:bookmarkStart w:id="19" w:name="_Toc199172767"/>
       <w:r>
@@ -4507,8 +4175,10 @@
       </w:r>
       <w:bookmarkEnd w:id="19"/>
       <w:r>
-        <w:tab/>
-      </w:r>
+        <w:t>(Written by Antonio Huesa Guardiola)</w:t>
+      </w:r>
+      <w:bookmarkStart w:id="20" w:name="_GoBack"/>
+      <w:bookmarkEnd w:id="20"/>
     </w:p>
     <w:p>
       <w:pPr>
@@ -4634,13 +4304,13 @@
     </w:p>
     <w:p>
       <w:pPr>
-        <w:pStyle w:val="Heading2"/>
-      </w:pPr>
-      <w:bookmarkStart w:id="20" w:name="_Toc199172768"/>
+        <w:pStyle w:val="Ttulo2"/>
+      </w:pPr>
+      <w:bookmarkStart w:id="21" w:name="_Toc199172768"/>
       <w:r>
         <w:t xml:space="preserve"> Retrospectives </w:t>
       </w:r>
-      <w:bookmarkEnd w:id="20"/>
+      <w:bookmarkEnd w:id="21"/>
     </w:p>
     <w:p>
       <w:pPr>
@@ -4873,7 +4543,6 @@
           <w:lang w:val="en-US"/>
         </w:rPr>
       </w:pPr>
-      <w:proofErr w:type="gramStart"/>
       <w:r>
         <w:rPr>
           <w:b/>
@@ -4886,14 +4555,7 @@
         <w:rPr>
           <w:lang w:val="en-US"/>
         </w:rPr>
-        <w:t>[</w:t>
-      </w:r>
-      <w:proofErr w:type="gramEnd"/>
-      <w:r>
-        <w:rPr>
-          <w:lang w:val="en-US"/>
-        </w:rPr>
-        <w:t>04-06-2025]</w:t>
+        <w:t>[04-06-2025]</w:t>
       </w:r>
     </w:p>
     <w:p>
@@ -4927,7 +4589,6 @@
         <w:rPr>
           <w:lang w:val="en-US"/>
         </w:rPr>
-        <w:lastRenderedPageBreak/>
         <w:t>Communication within the team improved.</w:t>
       </w:r>
     </w:p>
@@ -5209,13 +4870,16 @@
     </w:p>
     <w:p>
       <w:pPr>
-        <w:pStyle w:val="Heading1"/>
-      </w:pPr>
-      <w:bookmarkStart w:id="21" w:name="_Toc199172769"/>
+        <w:pStyle w:val="Ttulo1"/>
+      </w:pPr>
+      <w:bookmarkStart w:id="22" w:name="_Toc199172769"/>
       <w:r>
         <w:t>Summary</w:t>
       </w:r>
-      <w:bookmarkEnd w:id="21"/>
+      <w:bookmarkEnd w:id="22"/>
+      <w:r>
+        <w:t xml:space="preserve"> (Edited by Antonio Huesa Guardiola)</w:t>
+      </w:r>
     </w:p>
     <w:p>
       <w:pPr>
@@ -5313,13 +4977,13 @@
     </w:p>
     <w:p>
       <w:pPr>
-        <w:pStyle w:val="Heading1"/>
-      </w:pPr>
-      <w:bookmarkStart w:id="22" w:name="_Toc199172770"/>
+        <w:pStyle w:val="Ttulo1"/>
+      </w:pPr>
+      <w:bookmarkStart w:id="23" w:name="_Toc199172770"/>
       <w:r>
         <w:t xml:space="preserve">Appendix </w:t>
       </w:r>
-      <w:bookmarkEnd w:id="22"/>
+      <w:bookmarkEnd w:id="23"/>
     </w:p>
     <w:p>
       <w:pPr>
@@ -5332,7 +4996,11 @@
         <w:ind w:left="227" w:firstLine="0"/>
       </w:pPr>
       <w:r>
-        <w:t>Unfortunately, our team was formed later in the project phase, and as a result, we were not present for the lecture covering the Lego model formulation. We sincerely apologize for not being able to provide a Lego model for this assignment.</w:t>
+        <w:t xml:space="preserve">Unfortunately, our team was formed later in the project phase, and as a result, we were not present for the lecture covering the Lego model </w:t>
+      </w:r>
+      <w:r>
+        <w:lastRenderedPageBreak/>
+        <w:t>formulation. We sincerely apologize for not being able to provide a Lego model for this assignment.</w:t>
       </w:r>
     </w:p>
     <w:p>
@@ -5643,7 +5311,7 @@
 </file>
 
 <file path=word/endnotes.xml><?xml version="1.0" encoding="utf-8"?>
-<w:endnotes xmlns:wpc="http://schemas.microsoft.com/office/word/2010/wordprocessingCanvas" xmlns:cx="http://schemas.microsoft.com/office/drawing/2014/chartex" xmlns:cx1="http://schemas.microsoft.com/office/drawing/2015/9/8/chartex" xmlns:cx2="http://schemas.microsoft.com/office/drawing/2015/10/21/chartex" xmlns:cx3="http://schemas.microsoft.com/office/drawing/2016/5/9/chartex" xmlns:cx4="http://schemas.microsoft.com/office/drawing/2016/5/10/chartex" xmlns:cx5="http://schemas.microsoft.com/office/drawing/2016/5/11/chartex" xmlns:cx6="http://schemas.microsoft.com/office/drawing/2016/5/12/chartex" xmlns:cx7="http://schemas.microsoft.com/office/drawing/2016/5/13/chartex" xmlns:cx8="http://schemas.microsoft.com/office/drawing/2016/5/14/chartex" xmlns:mc="http://schemas.openxmlformats.org/markup-compatibility/2006" xmlns:aink="http://schemas.microsoft.com/office/drawing/2016/ink" xmlns:am3d="http://schemas.microsoft.com/office/drawing/2017/model3d" xmlns:o="urn:schemas-microsoft-com:office:office" xmlns:oel="http://schemas.microsoft.com/office/2019/extlst" xmlns:r="http://schemas.openxmlformats.org/officeDocument/2006/relationships" xmlns:m="http://schemas.openxmlformats.org/officeDocument/2006/math" xmlns:v="urn:schemas-microsoft-com:vml" xmlns:wp14="http://schemas.microsoft.com/office/word/2010/wordprocessingDrawing" xmlns:wp="http://schemas.openxmlformats.org/drawingml/2006/wordprocessingDrawing" xmlns:w10="urn:schemas-microsoft-com:office:word" xmlns:w="http://schemas.openxmlformats.org/wordprocessingml/2006/main" xmlns:w14="http://schemas.microsoft.com/office/word/2010/wordml" xmlns:w15="http://schemas.microsoft.com/office/word/2012/wordml" xmlns:w16cex="http://schemas.microsoft.com/office/word/2018/wordml/cex" xmlns:w16cid="http://schemas.microsoft.com/office/word/2016/wordml/cid" xmlns:w16="http://schemas.microsoft.com/office/word/2018/wordml" xmlns:w16du="http://schemas.microsoft.com/office/word/2023/wordml/word16du" xmlns:w16sdtdh="http://schemas.microsoft.com/office/word/2020/wordml/sdtdatahash" xmlns:w16sdtfl="http://schemas.microsoft.com/office/word/2024/wordml/sdtformatlock" xmlns:w16se="http://schemas.microsoft.com/office/word/2015/wordml/symex" xmlns:wpg="http://schemas.microsoft.com/office/word/2010/wordprocessingGroup" xmlns:wpi="http://schemas.microsoft.com/office/word/2010/wordprocessingInk" xmlns:wne="http://schemas.microsoft.com/office/word/2006/wordml" xmlns:wps="http://schemas.microsoft.com/office/word/2010/wordprocessingShape" mc:Ignorable="w14 w15 w16se w16cid w16 w16cex w16sdtdh w16sdtfl w16du wp14">
+<w:endnotes xmlns:wpc="http://schemas.microsoft.com/office/word/2010/wordprocessingCanvas" xmlns:cx="http://schemas.microsoft.com/office/drawing/2014/chartex" xmlns:cx1="http://schemas.microsoft.com/office/drawing/2015/9/8/chartex" xmlns:mc="http://schemas.openxmlformats.org/markup-compatibility/2006" xmlns:o="urn:schemas-microsoft-com:office:office" xmlns:r="http://schemas.openxmlformats.org/officeDocument/2006/relationships" xmlns:m="http://schemas.openxmlformats.org/officeDocument/2006/math" xmlns:v="urn:schemas-microsoft-com:vml" xmlns:wp14="http://schemas.microsoft.com/office/word/2010/wordprocessingDrawing" xmlns:wp="http://schemas.openxmlformats.org/drawingml/2006/wordprocessingDrawing" xmlns:w10="urn:schemas-microsoft-com:office:word" xmlns:w="http://schemas.openxmlformats.org/wordprocessingml/2006/main" xmlns:w14="http://schemas.microsoft.com/office/word/2010/wordml" xmlns:w15="http://schemas.microsoft.com/office/word/2012/wordml" xmlns:w16se="http://schemas.microsoft.com/office/word/2015/wordml/symex" xmlns:wpg="http://schemas.microsoft.com/office/word/2010/wordprocessingGroup" xmlns:wpi="http://schemas.microsoft.com/office/word/2010/wordprocessingInk" xmlns:wne="http://schemas.microsoft.com/office/word/2006/wordml" xmlns:wps="http://schemas.microsoft.com/office/word/2010/wordprocessingShape" mc:Ignorable="w14 w15 w16se wp14">
   <w:endnote w:type="separator" w:id="-1">
     <w:p>
       <w:r>
@@ -5662,7 +5330,7 @@
 </file>
 
 <file path=word/footnotes.xml><?xml version="1.0" encoding="utf-8"?>
-<w:footnotes xmlns:wpc="http://schemas.microsoft.com/office/word/2010/wordprocessingCanvas" xmlns:cx="http://schemas.microsoft.com/office/drawing/2014/chartex" xmlns:cx1="http://schemas.microsoft.com/office/drawing/2015/9/8/chartex" xmlns:cx2="http://schemas.microsoft.com/office/drawing/2015/10/21/chartex" xmlns:cx3="http://schemas.microsoft.com/office/drawing/2016/5/9/chartex" xmlns:cx4="http://schemas.microsoft.com/office/drawing/2016/5/10/chartex" xmlns:cx5="http://schemas.microsoft.com/office/drawing/2016/5/11/chartex" xmlns:cx6="http://schemas.microsoft.com/office/drawing/2016/5/12/chartex" xmlns:cx7="http://schemas.microsoft.com/office/drawing/2016/5/13/chartex" xmlns:cx8="http://schemas.microsoft.com/office/drawing/2016/5/14/chartex" xmlns:mc="http://schemas.openxmlformats.org/markup-compatibility/2006" xmlns:aink="http://schemas.microsoft.com/office/drawing/2016/ink" xmlns:am3d="http://schemas.microsoft.com/office/drawing/2017/model3d" xmlns:o="urn:schemas-microsoft-com:office:office" xmlns:oel="http://schemas.microsoft.com/office/2019/extlst" xmlns:r="http://schemas.openxmlformats.org/officeDocument/2006/relationships" xmlns:m="http://schemas.openxmlformats.org/officeDocument/2006/math" xmlns:v="urn:schemas-microsoft-com:vml" xmlns:wp14="http://schemas.microsoft.com/office/word/2010/wordprocessingDrawing" xmlns:wp="http://schemas.openxmlformats.org/drawingml/2006/wordprocessingDrawing" xmlns:w10="urn:schemas-microsoft-com:office:word" xmlns:w="http://schemas.openxmlformats.org/wordprocessingml/2006/main" xmlns:w14="http://schemas.microsoft.com/office/word/2010/wordml" xmlns:w15="http://schemas.microsoft.com/office/word/2012/wordml" xmlns:w16cex="http://schemas.microsoft.com/office/word/2018/wordml/cex" xmlns:w16cid="http://schemas.microsoft.com/office/word/2016/wordml/cid" xmlns:w16="http://schemas.microsoft.com/office/word/2018/wordml" xmlns:w16du="http://schemas.microsoft.com/office/word/2023/wordml/word16du" xmlns:w16sdtdh="http://schemas.microsoft.com/office/word/2020/wordml/sdtdatahash" xmlns:w16sdtfl="http://schemas.microsoft.com/office/word/2024/wordml/sdtformatlock" xmlns:w16se="http://schemas.microsoft.com/office/word/2015/wordml/symex" xmlns:wpg="http://schemas.microsoft.com/office/word/2010/wordprocessingGroup" xmlns:wpi="http://schemas.microsoft.com/office/word/2010/wordprocessingInk" xmlns:wne="http://schemas.microsoft.com/office/word/2006/wordml" xmlns:wps="http://schemas.microsoft.com/office/word/2010/wordprocessingShape" mc:Ignorable="w14 w15 w16se w16cid w16 w16cex w16sdtdh w16sdtfl w16du wp14">
+<w:footnotes xmlns:wpc="http://schemas.microsoft.com/office/word/2010/wordprocessingCanvas" xmlns:cx="http://schemas.microsoft.com/office/drawing/2014/chartex" xmlns:cx1="http://schemas.microsoft.com/office/drawing/2015/9/8/chartex" xmlns:mc="http://schemas.openxmlformats.org/markup-compatibility/2006" xmlns:o="urn:schemas-microsoft-com:office:office" xmlns:r="http://schemas.openxmlformats.org/officeDocument/2006/relationships" xmlns:m="http://schemas.openxmlformats.org/officeDocument/2006/math" xmlns:v="urn:schemas-microsoft-com:vml" xmlns:wp14="http://schemas.microsoft.com/office/word/2010/wordprocessingDrawing" xmlns:wp="http://schemas.openxmlformats.org/drawingml/2006/wordprocessingDrawing" xmlns:w10="urn:schemas-microsoft-com:office:word" xmlns:w="http://schemas.openxmlformats.org/wordprocessingml/2006/main" xmlns:w14="http://schemas.microsoft.com/office/word/2010/wordml" xmlns:w15="http://schemas.microsoft.com/office/word/2012/wordml" xmlns:w16se="http://schemas.microsoft.com/office/word/2015/wordml/symex" xmlns:wpg="http://schemas.microsoft.com/office/word/2010/wordprocessingGroup" xmlns:wpi="http://schemas.microsoft.com/office/word/2010/wordprocessingInk" xmlns:wne="http://schemas.microsoft.com/office/word/2006/wordml" xmlns:wps="http://schemas.microsoft.com/office/word/2010/wordprocessingShape" mc:Ignorable="w14 w15 w16se wp14">
   <w:footnote w:type="separator" w:id="-1">
     <w:p>
       <w:r>
@@ -5681,10 +5349,10 @@
 </file>
 
 <file path=word/header1.xml><?xml version="1.0" encoding="utf-8"?>
-<w:hdr xmlns:wpc="http://schemas.microsoft.com/office/word/2010/wordprocessingCanvas" xmlns:cx="http://schemas.microsoft.com/office/drawing/2014/chartex" xmlns:cx1="http://schemas.microsoft.com/office/drawing/2015/9/8/chartex" xmlns:cx2="http://schemas.microsoft.com/office/drawing/2015/10/21/chartex" xmlns:cx3="http://schemas.microsoft.com/office/drawing/2016/5/9/chartex" xmlns:cx4="http://schemas.microsoft.com/office/drawing/2016/5/10/chartex" xmlns:cx5="http://schemas.microsoft.com/office/drawing/2016/5/11/chartex" xmlns:cx6="http://schemas.microsoft.com/office/drawing/2016/5/12/chartex" xmlns:cx7="http://schemas.microsoft.com/office/drawing/2016/5/13/chartex" xmlns:cx8="http://schemas.microsoft.com/office/drawing/2016/5/14/chartex" xmlns:mc="http://schemas.openxmlformats.org/markup-compatibility/2006" xmlns:aink="http://schemas.microsoft.com/office/drawing/2016/ink" xmlns:am3d="http://schemas.microsoft.com/office/drawing/2017/model3d" xmlns:o="urn:schemas-microsoft-com:office:office" xmlns:oel="http://schemas.microsoft.com/office/2019/extlst" xmlns:r="http://schemas.openxmlformats.org/officeDocument/2006/relationships" xmlns:m="http://schemas.openxmlformats.org/officeDocument/2006/math" xmlns:v="urn:schemas-microsoft-com:vml" xmlns:wp14="http://schemas.microsoft.com/office/word/2010/wordprocessingDrawing" xmlns:wp="http://schemas.openxmlformats.org/drawingml/2006/wordprocessingDrawing" xmlns:w10="urn:schemas-microsoft-com:office:word" xmlns:w="http://schemas.openxmlformats.org/wordprocessingml/2006/main" xmlns:w14="http://schemas.microsoft.com/office/word/2010/wordml" xmlns:w15="http://schemas.microsoft.com/office/word/2012/wordml" xmlns:w16cex="http://schemas.microsoft.com/office/word/2018/wordml/cex" xmlns:w16cid="http://schemas.microsoft.com/office/word/2016/wordml/cid" xmlns:w16="http://schemas.microsoft.com/office/word/2018/wordml" xmlns:w16du="http://schemas.microsoft.com/office/word/2023/wordml/word16du" xmlns:w16sdtdh="http://schemas.microsoft.com/office/word/2020/wordml/sdtdatahash" xmlns:w16sdtfl="http://schemas.microsoft.com/office/word/2024/wordml/sdtformatlock" xmlns:w16se="http://schemas.microsoft.com/office/word/2015/wordml/symex" xmlns:wpg="http://schemas.microsoft.com/office/word/2010/wordprocessingGroup" xmlns:wpi="http://schemas.microsoft.com/office/word/2010/wordprocessingInk" xmlns:wne="http://schemas.microsoft.com/office/word/2006/wordml" xmlns:wps="http://schemas.microsoft.com/office/word/2010/wordprocessingShape" mc:Ignorable="w14 w15 w16se w16cid w16 w16cex w16sdtdh w16sdtfl w16du wp14">
+<w:hdr xmlns:wpc="http://schemas.microsoft.com/office/word/2010/wordprocessingCanvas" xmlns:cx="http://schemas.microsoft.com/office/drawing/2014/chartex" xmlns:cx1="http://schemas.microsoft.com/office/drawing/2015/9/8/chartex" xmlns:mc="http://schemas.openxmlformats.org/markup-compatibility/2006" xmlns:o="urn:schemas-microsoft-com:office:office" xmlns:r="http://schemas.openxmlformats.org/officeDocument/2006/relationships" xmlns:m="http://schemas.openxmlformats.org/officeDocument/2006/math" xmlns:v="urn:schemas-microsoft-com:vml" xmlns:wp14="http://schemas.microsoft.com/office/word/2010/wordprocessingDrawing" xmlns:wp="http://schemas.openxmlformats.org/drawingml/2006/wordprocessingDrawing" xmlns:w10="urn:schemas-microsoft-com:office:word" xmlns:w="http://schemas.openxmlformats.org/wordprocessingml/2006/main" xmlns:w14="http://schemas.microsoft.com/office/word/2010/wordml" xmlns:w15="http://schemas.microsoft.com/office/word/2012/wordml" xmlns:w16se="http://schemas.microsoft.com/office/word/2015/wordml/symex" xmlns:wpg="http://schemas.microsoft.com/office/word/2010/wordprocessingGroup" xmlns:wpi="http://schemas.microsoft.com/office/word/2010/wordprocessingInk" xmlns:wne="http://schemas.microsoft.com/office/word/2006/wordml" xmlns:wps="http://schemas.microsoft.com/office/word/2010/wordprocessingShape" mc:Ignorable="w14 w15 w16se wp14">
   <w:p>
     <w:pPr>
-      <w:pStyle w:val="Header"/>
+      <w:pStyle w:val="Encabezado"/>
     </w:pPr>
     <w:r>
       <w:fldChar w:fldCharType="begin"/>
@@ -5700,9 +5368,9 @@
         <w:b/>
         <w:bCs/>
         <w:noProof/>
-        <w:lang w:val="en-US"/>
-      </w:rPr>
-      <w:t>Error! Use the Home tab to apply Überschrift 1 to the text that you want to appear here.</w:t>
+        <w:lang w:val="es-ES"/>
+      </w:rPr>
+      <w:t>¡Error! Utilice la pestaña Inicio para aplicar Überschrift 1 al texto que desea que aparezca aquí.</w:t>
     </w:r>
     <w:r>
       <w:fldChar w:fldCharType="end"/>
@@ -5721,9 +5389,9 @@
         <w:b/>
         <w:bCs/>
         <w:noProof/>
-        <w:lang w:val="en-US"/>
-      </w:rPr>
-      <w:t>Error! Use the Home tab to apply Überschrift 1 to the text that you want to appear here.</w:t>
+        <w:lang w:val="es-ES"/>
+      </w:rPr>
+      <w:t>¡Error! Utilice la pestaña Inicio para aplicar Überschrift 1 al texto que desea que aparezca aquí.</w:t>
     </w:r>
     <w:r>
       <w:fldChar w:fldCharType="end"/>
@@ -5733,32 +5401,32 @@
     </w:r>
     <w:r>
       <w:rPr>
-        <w:rStyle w:val="PageNumber"/>
+        <w:rStyle w:val="Nmerodepgina"/>
       </w:rPr>
       <w:fldChar w:fldCharType="begin"/>
     </w:r>
     <w:r>
       <w:rPr>
-        <w:rStyle w:val="PageNumber"/>
+        <w:rStyle w:val="Nmerodepgina"/>
       </w:rPr>
       <w:instrText xml:space="preserve"> PAGE </w:instrText>
     </w:r>
     <w:r>
       <w:rPr>
-        <w:rStyle w:val="PageNumber"/>
+        <w:rStyle w:val="Nmerodepgina"/>
       </w:rPr>
       <w:fldChar w:fldCharType="separate"/>
     </w:r>
     <w:r>
       <w:rPr>
-        <w:rStyle w:val="PageNumber"/>
+        <w:rStyle w:val="Nmerodepgina"/>
         <w:noProof/>
       </w:rPr>
       <w:t>IV</w:t>
     </w:r>
     <w:r>
       <w:rPr>
-        <w:rStyle w:val="PageNumber"/>
+        <w:rStyle w:val="Nmerodepgina"/>
       </w:rPr>
       <w:fldChar w:fldCharType="end"/>
     </w:r>
@@ -5767,10 +5435,10 @@
 </file>
 
 <file path=word/header2.xml><?xml version="1.0" encoding="utf-8"?>
-<w:hdr xmlns:wpc="http://schemas.microsoft.com/office/word/2010/wordprocessingCanvas" xmlns:cx="http://schemas.microsoft.com/office/drawing/2014/chartex" xmlns:cx1="http://schemas.microsoft.com/office/drawing/2015/9/8/chartex" xmlns:cx2="http://schemas.microsoft.com/office/drawing/2015/10/21/chartex" xmlns:cx3="http://schemas.microsoft.com/office/drawing/2016/5/9/chartex" xmlns:cx4="http://schemas.microsoft.com/office/drawing/2016/5/10/chartex" xmlns:cx5="http://schemas.microsoft.com/office/drawing/2016/5/11/chartex" xmlns:cx6="http://schemas.microsoft.com/office/drawing/2016/5/12/chartex" xmlns:cx7="http://schemas.microsoft.com/office/drawing/2016/5/13/chartex" xmlns:cx8="http://schemas.microsoft.com/office/drawing/2016/5/14/chartex" xmlns:mc="http://schemas.openxmlformats.org/markup-compatibility/2006" xmlns:aink="http://schemas.microsoft.com/office/drawing/2016/ink" xmlns:am3d="http://schemas.microsoft.com/office/drawing/2017/model3d" xmlns:o="urn:schemas-microsoft-com:office:office" xmlns:oel="http://schemas.microsoft.com/office/2019/extlst" xmlns:r="http://schemas.openxmlformats.org/officeDocument/2006/relationships" xmlns:m="http://schemas.openxmlformats.org/officeDocument/2006/math" xmlns:v="urn:schemas-microsoft-com:vml" xmlns:wp14="http://schemas.microsoft.com/office/word/2010/wordprocessingDrawing" xmlns:wp="http://schemas.openxmlformats.org/drawingml/2006/wordprocessingDrawing" xmlns:w10="urn:schemas-microsoft-com:office:word" xmlns:w="http://schemas.openxmlformats.org/wordprocessingml/2006/main" xmlns:w14="http://schemas.microsoft.com/office/word/2010/wordml" xmlns:w15="http://schemas.microsoft.com/office/word/2012/wordml" xmlns:w16cex="http://schemas.microsoft.com/office/word/2018/wordml/cex" xmlns:w16cid="http://schemas.microsoft.com/office/word/2016/wordml/cid" xmlns:w16="http://schemas.microsoft.com/office/word/2018/wordml" xmlns:w16du="http://schemas.microsoft.com/office/word/2023/wordml/word16du" xmlns:w16sdtdh="http://schemas.microsoft.com/office/word/2020/wordml/sdtdatahash" xmlns:w16sdtfl="http://schemas.microsoft.com/office/word/2024/wordml/sdtformatlock" xmlns:w16se="http://schemas.microsoft.com/office/word/2015/wordml/symex" xmlns:wpg="http://schemas.microsoft.com/office/word/2010/wordprocessingGroup" xmlns:wpi="http://schemas.microsoft.com/office/word/2010/wordprocessingInk" xmlns:wne="http://schemas.microsoft.com/office/word/2006/wordml" xmlns:wps="http://schemas.microsoft.com/office/word/2010/wordprocessingShape" mc:Ignorable="w14 w15 w16se w16cid w16 w16cex w16sdtdh w16sdtfl w16du wp14">
+<w:hdr xmlns:wpc="http://schemas.microsoft.com/office/word/2010/wordprocessingCanvas" xmlns:cx="http://schemas.microsoft.com/office/drawing/2014/chartex" xmlns:cx1="http://schemas.microsoft.com/office/drawing/2015/9/8/chartex" xmlns:mc="http://schemas.openxmlformats.org/markup-compatibility/2006" xmlns:o="urn:schemas-microsoft-com:office:office" xmlns:r="http://schemas.openxmlformats.org/officeDocument/2006/relationships" xmlns:m="http://schemas.openxmlformats.org/officeDocument/2006/math" xmlns:v="urn:schemas-microsoft-com:vml" xmlns:wp14="http://schemas.microsoft.com/office/word/2010/wordprocessingDrawing" xmlns:wp="http://schemas.openxmlformats.org/drawingml/2006/wordprocessingDrawing" xmlns:w10="urn:schemas-microsoft-com:office:word" xmlns:w="http://schemas.openxmlformats.org/wordprocessingml/2006/main" xmlns:w14="http://schemas.microsoft.com/office/word/2010/wordml" xmlns:w15="http://schemas.microsoft.com/office/word/2012/wordml" xmlns:w16se="http://schemas.microsoft.com/office/word/2015/wordml/symex" xmlns:wpg="http://schemas.microsoft.com/office/word/2010/wordprocessingGroup" xmlns:wpi="http://schemas.microsoft.com/office/word/2010/wordprocessingInk" xmlns:wne="http://schemas.microsoft.com/office/word/2006/wordml" xmlns:wps="http://schemas.microsoft.com/office/word/2010/wordprocessingShape" mc:Ignorable="w14 w15 w16se wp14">
   <w:p>
     <w:pPr>
-      <w:pStyle w:val="Header"/>
+      <w:pStyle w:val="Encabezado"/>
     </w:pPr>
     <w:r>
       <w:fldChar w:fldCharType="begin"/>
@@ -5786,9 +5454,9 @@
         <w:b/>
         <w:bCs/>
         <w:noProof/>
-        <w:lang w:val="en-US"/>
-      </w:rPr>
-      <w:t>Error! Use the Home tab to apply Überschrift 1 to the text that you want to appear here.</w:t>
+        <w:lang w:val="es-ES"/>
+      </w:rPr>
+      <w:t>¡Error! Utilice la pestaña Inicio para aplicar Überschrift 1 al texto que desea que aparezca aquí.</w:t>
     </w:r>
     <w:r>
       <w:fldChar w:fldCharType="end"/>
@@ -5807,47 +5475,44 @@
         <w:b/>
         <w:bCs/>
         <w:noProof/>
-        <w:lang w:val="en-US"/>
-      </w:rPr>
-      <w:t>Error! Use the Home tab to apply Überschrift 1 to the text that you want to appear here.</w:t>
+        <w:lang w:val="es-ES"/>
+      </w:rPr>
+      <w:t>¡Error! Utilice la pestaña Inicio para aplicar Überschrift 1 al texto que desea que aparezca aquí.</w:t>
     </w:r>
     <w:r>
       <w:fldChar w:fldCharType="end"/>
     </w:r>
     <w:r>
-      <w:t xml:space="preserve"> - </w:t>
+      <w:t xml:space="preserve"> - Page </w:t>
     </w:r>
     <w:r>
-      <w:t xml:space="preserve">Page </w:t>
-    </w:r>
-    <w:r>
-      <w:rPr>
-        <w:rStyle w:val="PageNumber"/>
+      <w:rPr>
+        <w:rStyle w:val="Nmerodepgina"/>
       </w:rPr>
       <w:fldChar w:fldCharType="begin"/>
     </w:r>
     <w:r>
       <w:rPr>
-        <w:rStyle w:val="PageNumber"/>
+        <w:rStyle w:val="Nmerodepgina"/>
       </w:rPr>
       <w:instrText xml:space="preserve"> PAGE </w:instrText>
     </w:r>
     <w:r>
       <w:rPr>
-        <w:rStyle w:val="PageNumber"/>
+        <w:rStyle w:val="Nmerodepgina"/>
       </w:rPr>
       <w:fldChar w:fldCharType="separate"/>
     </w:r>
     <w:r>
       <w:rPr>
-        <w:rStyle w:val="PageNumber"/>
+        <w:rStyle w:val="Nmerodepgina"/>
         <w:noProof/>
       </w:rPr>
       <w:t>III</w:t>
     </w:r>
     <w:r>
       <w:rPr>
-        <w:rStyle w:val="PageNumber"/>
+        <w:rStyle w:val="Nmerodepgina"/>
       </w:rPr>
       <w:fldChar w:fldCharType="end"/>
     </w:r>
@@ -5856,10 +5521,10 @@
 </file>
 
 <file path=word/header3.xml><?xml version="1.0" encoding="utf-8"?>
-<w:hdr xmlns:wpc="http://schemas.microsoft.com/office/word/2010/wordprocessingCanvas" xmlns:cx="http://schemas.microsoft.com/office/drawing/2014/chartex" xmlns:cx1="http://schemas.microsoft.com/office/drawing/2015/9/8/chartex" xmlns:cx2="http://schemas.microsoft.com/office/drawing/2015/10/21/chartex" xmlns:cx3="http://schemas.microsoft.com/office/drawing/2016/5/9/chartex" xmlns:cx4="http://schemas.microsoft.com/office/drawing/2016/5/10/chartex" xmlns:cx5="http://schemas.microsoft.com/office/drawing/2016/5/11/chartex" xmlns:cx6="http://schemas.microsoft.com/office/drawing/2016/5/12/chartex" xmlns:cx7="http://schemas.microsoft.com/office/drawing/2016/5/13/chartex" xmlns:cx8="http://schemas.microsoft.com/office/drawing/2016/5/14/chartex" xmlns:mc="http://schemas.openxmlformats.org/markup-compatibility/2006" xmlns:aink="http://schemas.microsoft.com/office/drawing/2016/ink" xmlns:am3d="http://schemas.microsoft.com/office/drawing/2017/model3d" xmlns:o="urn:schemas-microsoft-com:office:office" xmlns:oel="http://schemas.microsoft.com/office/2019/extlst" xmlns:r="http://schemas.openxmlformats.org/officeDocument/2006/relationships" xmlns:m="http://schemas.openxmlformats.org/officeDocument/2006/math" xmlns:v="urn:schemas-microsoft-com:vml" xmlns:wp14="http://schemas.microsoft.com/office/word/2010/wordprocessingDrawing" xmlns:wp="http://schemas.openxmlformats.org/drawingml/2006/wordprocessingDrawing" xmlns:w10="urn:schemas-microsoft-com:office:word" xmlns:w="http://schemas.openxmlformats.org/wordprocessingml/2006/main" xmlns:w14="http://schemas.microsoft.com/office/word/2010/wordml" xmlns:w15="http://schemas.microsoft.com/office/word/2012/wordml" xmlns:w16cex="http://schemas.microsoft.com/office/word/2018/wordml/cex" xmlns:w16cid="http://schemas.microsoft.com/office/word/2016/wordml/cid" xmlns:w16="http://schemas.microsoft.com/office/word/2018/wordml" xmlns:w16du="http://schemas.microsoft.com/office/word/2023/wordml/word16du" xmlns:w16sdtdh="http://schemas.microsoft.com/office/word/2020/wordml/sdtdatahash" xmlns:w16sdtfl="http://schemas.microsoft.com/office/word/2024/wordml/sdtformatlock" xmlns:w16se="http://schemas.microsoft.com/office/word/2015/wordml/symex" xmlns:wpg="http://schemas.microsoft.com/office/word/2010/wordprocessingGroup" xmlns:wpi="http://schemas.microsoft.com/office/word/2010/wordprocessingInk" xmlns:wne="http://schemas.microsoft.com/office/word/2006/wordml" xmlns:wps="http://schemas.microsoft.com/office/word/2010/wordprocessingShape" mc:Ignorable="w14 w15 w16se w16cid w16 w16cex w16sdtdh w16sdtfl w16du wp14">
+<w:hdr xmlns:wpc="http://schemas.microsoft.com/office/word/2010/wordprocessingCanvas" xmlns:cx="http://schemas.microsoft.com/office/drawing/2014/chartex" xmlns:cx1="http://schemas.microsoft.com/office/drawing/2015/9/8/chartex" xmlns:mc="http://schemas.openxmlformats.org/markup-compatibility/2006" xmlns:o="urn:schemas-microsoft-com:office:office" xmlns:r="http://schemas.openxmlformats.org/officeDocument/2006/relationships" xmlns:m="http://schemas.openxmlformats.org/officeDocument/2006/math" xmlns:v="urn:schemas-microsoft-com:vml" xmlns:wp14="http://schemas.microsoft.com/office/word/2010/wordprocessingDrawing" xmlns:wp="http://schemas.openxmlformats.org/drawingml/2006/wordprocessingDrawing" xmlns:w10="urn:schemas-microsoft-com:office:word" xmlns:w="http://schemas.openxmlformats.org/wordprocessingml/2006/main" xmlns:w14="http://schemas.microsoft.com/office/word/2010/wordml" xmlns:w15="http://schemas.microsoft.com/office/word/2012/wordml" xmlns:w16se="http://schemas.microsoft.com/office/word/2015/wordml/symex" xmlns:wpg="http://schemas.microsoft.com/office/word/2010/wordprocessingGroup" xmlns:wpi="http://schemas.microsoft.com/office/word/2010/wordprocessingInk" xmlns:wne="http://schemas.microsoft.com/office/word/2006/wordml" xmlns:wps="http://schemas.microsoft.com/office/word/2010/wordprocessingShape" mc:Ignorable="w14 w15 w16se wp14">
   <w:p>
     <w:pPr>
-      <w:pStyle w:val="Header"/>
+      <w:pStyle w:val="Encabezado"/>
       <w:pBdr>
         <w:bottom w:val="none" w:sz="0" w:space="0" w:color="auto"/>
       </w:pBdr>
@@ -5869,7 +5534,7 @@
 </file>
 
 <file path=word/numbering.xml><?xml version="1.0" encoding="utf-8"?>
-<w:numbering xmlns:wpc="http://schemas.microsoft.com/office/word/2010/wordprocessingCanvas" xmlns:cx="http://schemas.microsoft.com/office/drawing/2014/chartex" xmlns:cx1="http://schemas.microsoft.com/office/drawing/2015/9/8/chartex" xmlns:cx2="http://schemas.microsoft.com/office/drawing/2015/10/21/chartex" xmlns:cx3="http://schemas.microsoft.com/office/drawing/2016/5/9/chartex" xmlns:cx4="http://schemas.microsoft.com/office/drawing/2016/5/10/chartex" xmlns:cx5="http://schemas.microsoft.com/office/drawing/2016/5/11/chartex" xmlns:cx6="http://schemas.microsoft.com/office/drawing/2016/5/12/chartex" xmlns:cx7="http://schemas.microsoft.com/office/drawing/2016/5/13/chartex" xmlns:cx8="http://schemas.microsoft.com/office/drawing/2016/5/14/chartex" xmlns:mc="http://schemas.openxmlformats.org/markup-compatibility/2006" xmlns:aink="http://schemas.microsoft.com/office/drawing/2016/ink" xmlns:am3d="http://schemas.microsoft.com/office/drawing/2017/model3d" xmlns:o="urn:schemas-microsoft-com:office:office" xmlns:oel="http://schemas.microsoft.com/office/2019/extlst" xmlns:r="http://schemas.openxmlformats.org/officeDocument/2006/relationships" xmlns:m="http://schemas.openxmlformats.org/officeDocument/2006/math" xmlns:v="urn:schemas-microsoft-com:vml" xmlns:wp14="http://schemas.microsoft.com/office/word/2010/wordprocessingDrawing" xmlns:wp="http://schemas.openxmlformats.org/drawingml/2006/wordprocessingDrawing" xmlns:w10="urn:schemas-microsoft-com:office:word" xmlns:w="http://schemas.openxmlformats.org/wordprocessingml/2006/main" xmlns:w14="http://schemas.microsoft.com/office/word/2010/wordml" xmlns:w15="http://schemas.microsoft.com/office/word/2012/wordml" xmlns:w16cex="http://schemas.microsoft.com/office/word/2018/wordml/cex" xmlns:w16cid="http://schemas.microsoft.com/office/word/2016/wordml/cid" xmlns:w16="http://schemas.microsoft.com/office/word/2018/wordml" xmlns:w16du="http://schemas.microsoft.com/office/word/2023/wordml/word16du" xmlns:w16sdtdh="http://schemas.microsoft.com/office/word/2020/wordml/sdtdatahash" xmlns:w16sdtfl="http://schemas.microsoft.com/office/word/2024/wordml/sdtformatlock" xmlns:w16se="http://schemas.microsoft.com/office/word/2015/wordml/symex" xmlns:wpg="http://schemas.microsoft.com/office/word/2010/wordprocessingGroup" xmlns:wpi="http://schemas.microsoft.com/office/word/2010/wordprocessingInk" xmlns:wne="http://schemas.microsoft.com/office/word/2006/wordml" xmlns:wps="http://schemas.microsoft.com/office/word/2010/wordprocessingShape" mc:Ignorable="w14 w15 w16se w16cid w16 w16cex w16sdtdh w16sdtfl w16du wp14">
+<w:numbering xmlns:wpc="http://schemas.microsoft.com/office/word/2010/wordprocessingCanvas" xmlns:cx="http://schemas.microsoft.com/office/drawing/2014/chartex" xmlns:cx1="http://schemas.microsoft.com/office/drawing/2015/9/8/chartex" xmlns:mc="http://schemas.openxmlformats.org/markup-compatibility/2006" xmlns:o="urn:schemas-microsoft-com:office:office" xmlns:r="http://schemas.openxmlformats.org/officeDocument/2006/relationships" xmlns:m="http://schemas.openxmlformats.org/officeDocument/2006/math" xmlns:v="urn:schemas-microsoft-com:vml" xmlns:wp14="http://schemas.microsoft.com/office/word/2010/wordprocessingDrawing" xmlns:wp="http://schemas.openxmlformats.org/drawingml/2006/wordprocessingDrawing" xmlns:w10="urn:schemas-microsoft-com:office:word" xmlns:w="http://schemas.openxmlformats.org/wordprocessingml/2006/main" xmlns:w14="http://schemas.microsoft.com/office/word/2010/wordml" xmlns:w15="http://schemas.microsoft.com/office/word/2012/wordml" xmlns:w16se="http://schemas.microsoft.com/office/word/2015/wordml/symex" xmlns:wpg="http://schemas.microsoft.com/office/word/2010/wordprocessingGroup" xmlns:wpi="http://schemas.microsoft.com/office/word/2010/wordprocessingInk" xmlns:wne="http://schemas.microsoft.com/office/word/2006/wordml" xmlns:wps="http://schemas.microsoft.com/office/word/2010/wordprocessingShape" mc:Ignorable="w14 w15 w16se wp14">
   <w:abstractNum w:abstractNumId="0" w15:restartNumberingAfterBreak="0">
     <w:nsid w:val="0FA0230E"/>
     <w:multiLevelType w:val="multilevel"/>
@@ -8254,7 +7919,7 @@
     <w:lvl w:ilvl="0">
       <w:start w:val="1"/>
       <w:numFmt w:val="decimal"/>
-      <w:pStyle w:val="Heading1"/>
+      <w:pStyle w:val="Ttulo1"/>
       <w:suff w:val="space"/>
       <w:lvlText w:val="%1"/>
       <w:lvlJc w:val="left"/>
@@ -8271,7 +7936,7 @@
     <w:lvl w:ilvl="1">
       <w:start w:val="1"/>
       <w:numFmt w:val="decimal"/>
-      <w:pStyle w:val="Heading2"/>
+      <w:pStyle w:val="Ttulo2"/>
       <w:suff w:val="nothing"/>
       <w:lvlText w:val="%1.%2"/>
       <w:lvlJc w:val="left"/>
@@ -8288,7 +7953,7 @@
     <w:lvl w:ilvl="2">
       <w:start w:val="1"/>
       <w:numFmt w:val="decimal"/>
-      <w:pStyle w:val="Heading3"/>
+      <w:pStyle w:val="Ttulo3"/>
       <w:suff w:val="nothing"/>
       <w:lvlText w:val="%1.%2.%3"/>
       <w:lvlJc w:val="left"/>
@@ -8305,7 +7970,7 @@
     <w:lvl w:ilvl="3">
       <w:start w:val="1"/>
       <w:numFmt w:val="decimal"/>
-      <w:pStyle w:val="Heading4"/>
+      <w:pStyle w:val="Ttulo4"/>
       <w:suff w:val="nothing"/>
       <w:lvlText w:val="%1.%2.%3.%4"/>
       <w:lvlJc w:val="left"/>
@@ -8322,7 +7987,7 @@
     <w:lvl w:ilvl="4">
       <w:start w:val="1"/>
       <w:numFmt w:val="decimal"/>
-      <w:pStyle w:val="Heading5"/>
+      <w:pStyle w:val="Ttulo5"/>
       <w:suff w:val="space"/>
       <w:lvlText w:val="%1.%2.%3.%4.%5"/>
       <w:lvlJc w:val="left"/>
@@ -8340,7 +8005,7 @@
     <w:lvl w:ilvl="5">
       <w:start w:val="1"/>
       <w:numFmt w:val="none"/>
-      <w:pStyle w:val="Heading6"/>
+      <w:pStyle w:val="Ttulo6"/>
       <w:suff w:val="nothing"/>
       <w:lvlText w:val=""/>
       <w:lvlJc w:val="left"/>
@@ -8354,7 +8019,7 @@
     <w:lvl w:ilvl="6">
       <w:start w:val="1"/>
       <w:numFmt w:val="none"/>
-      <w:pStyle w:val="Heading7"/>
+      <w:pStyle w:val="Ttulo7"/>
       <w:suff w:val="nothing"/>
       <w:lvlText w:val=""/>
       <w:lvlJc w:val="left"/>
@@ -8368,7 +8033,7 @@
     <w:lvl w:ilvl="7">
       <w:start w:val="1"/>
       <w:numFmt w:val="none"/>
-      <w:pStyle w:val="Heading8"/>
+      <w:pStyle w:val="Ttulo8"/>
       <w:suff w:val="nothing"/>
       <w:lvlText w:val=""/>
       <w:lvlJc w:val="left"/>
@@ -8382,7 +8047,7 @@
     <w:lvl w:ilvl="8">
       <w:start w:val="1"/>
       <w:numFmt w:val="none"/>
-      <w:pStyle w:val="Heading9"/>
+      <w:pStyle w:val="Ttulo9"/>
       <w:suff w:val="nothing"/>
       <w:lvlText w:val=""/>
       <w:lvlJc w:val="left"/>
@@ -8394,74 +8059,74 @@
       </w:rPr>
     </w:lvl>
   </w:abstractNum>
-  <w:num w:numId="1" w16cid:durableId="324012758">
+  <w:num w:numId="1">
     <w:abstractNumId w:val="20"/>
   </w:num>
-  <w:num w:numId="2" w16cid:durableId="910192224">
+  <w:num w:numId="2">
     <w:abstractNumId w:val="13"/>
   </w:num>
-  <w:num w:numId="3" w16cid:durableId="1429617846">
+  <w:num w:numId="3">
     <w:abstractNumId w:val="8"/>
   </w:num>
-  <w:num w:numId="4" w16cid:durableId="575018870">
+  <w:num w:numId="4">
     <w:abstractNumId w:val="4"/>
   </w:num>
-  <w:num w:numId="5" w16cid:durableId="630670206">
+  <w:num w:numId="5">
     <w:abstractNumId w:val="6"/>
   </w:num>
-  <w:num w:numId="6" w16cid:durableId="885750922">
+  <w:num w:numId="6">
     <w:abstractNumId w:val="18"/>
   </w:num>
-  <w:num w:numId="7" w16cid:durableId="785008460">
+  <w:num w:numId="7">
     <w:abstractNumId w:val="9"/>
   </w:num>
-  <w:num w:numId="8" w16cid:durableId="541134732">
+  <w:num w:numId="8">
     <w:abstractNumId w:val="7"/>
   </w:num>
-  <w:num w:numId="9" w16cid:durableId="616566252">
+  <w:num w:numId="9">
     <w:abstractNumId w:val="2"/>
   </w:num>
-  <w:num w:numId="10" w16cid:durableId="969551992">
+  <w:num w:numId="10">
     <w:abstractNumId w:val="10"/>
   </w:num>
-  <w:num w:numId="11" w16cid:durableId="1615943998">
+  <w:num w:numId="11">
     <w:abstractNumId w:val="14"/>
   </w:num>
-  <w:num w:numId="12" w16cid:durableId="1924795348">
+  <w:num w:numId="12">
     <w:abstractNumId w:val="1"/>
   </w:num>
-  <w:num w:numId="13" w16cid:durableId="1551989106">
+  <w:num w:numId="13">
     <w:abstractNumId w:val="0"/>
   </w:num>
-  <w:num w:numId="14" w16cid:durableId="1759521870">
+  <w:num w:numId="14">
     <w:abstractNumId w:val="16"/>
   </w:num>
-  <w:num w:numId="15" w16cid:durableId="770202480">
+  <w:num w:numId="15">
     <w:abstractNumId w:val="11"/>
   </w:num>
-  <w:num w:numId="16" w16cid:durableId="582224879">
+  <w:num w:numId="16">
     <w:abstractNumId w:val="19"/>
   </w:num>
-  <w:num w:numId="17" w16cid:durableId="2122146995">
+  <w:num w:numId="17">
     <w:abstractNumId w:val="17"/>
   </w:num>
-  <w:num w:numId="18" w16cid:durableId="990671197">
+  <w:num w:numId="18">
     <w:abstractNumId w:val="3"/>
   </w:num>
-  <w:num w:numId="19" w16cid:durableId="1764033026">
+  <w:num w:numId="19">
     <w:abstractNumId w:val="5"/>
   </w:num>
-  <w:num w:numId="20" w16cid:durableId="1789664514">
+  <w:num w:numId="20">
     <w:abstractNumId w:val="12"/>
   </w:num>
-  <w:num w:numId="21" w16cid:durableId="403911479">
+  <w:num w:numId="21">
     <w:abstractNumId w:val="15"/>
   </w:num>
 </w:numbering>
 </file>
 
 <file path=word/styles.xml><?xml version="1.0" encoding="utf-8"?>
-<w:styles xmlns:mc="http://schemas.openxmlformats.org/markup-compatibility/2006" xmlns:r="http://schemas.openxmlformats.org/officeDocument/2006/relationships" xmlns:w="http://schemas.openxmlformats.org/wordprocessingml/2006/main" xmlns:w14="http://schemas.microsoft.com/office/word/2010/wordml" xmlns:w15="http://schemas.microsoft.com/office/word/2012/wordml" xmlns:w16cex="http://schemas.microsoft.com/office/word/2018/wordml/cex" xmlns:w16cid="http://schemas.microsoft.com/office/word/2016/wordml/cid" xmlns:w16="http://schemas.microsoft.com/office/word/2018/wordml" xmlns:w16du="http://schemas.microsoft.com/office/word/2023/wordml/word16du" xmlns:w16sdtdh="http://schemas.microsoft.com/office/word/2020/wordml/sdtdatahash" xmlns:w16sdtfl="http://schemas.microsoft.com/office/word/2024/wordml/sdtformatlock" xmlns:w16se="http://schemas.microsoft.com/office/word/2015/wordml/symex" mc:Ignorable="w14 w15 w16se w16cid w16 w16cex w16sdtdh w16sdtfl w16du">
+<w:styles xmlns:mc="http://schemas.openxmlformats.org/markup-compatibility/2006" xmlns:r="http://schemas.openxmlformats.org/officeDocument/2006/relationships" xmlns:w="http://schemas.openxmlformats.org/wordprocessingml/2006/main" xmlns:w14="http://schemas.microsoft.com/office/word/2010/wordml" xmlns:w15="http://schemas.microsoft.com/office/word/2012/wordml" xmlns:w16se="http://schemas.microsoft.com/office/word/2015/wordml/symex" mc:Ignorable="w14 w15 w16se">
   <w:docDefaults>
     <w:rPrDefault>
       <w:rPr>
@@ -8471,7 +8136,7 @@
     </w:rPrDefault>
     <w:pPrDefault/>
   </w:docDefaults>
-  <w:latentStyles w:defLockedState="0" w:defUIPriority="99" w:defSemiHidden="0" w:defUnhideWhenUsed="0" w:defQFormat="0" w:count="376">
+  <w:latentStyles w:defLockedState="0" w:defUIPriority="99" w:defSemiHidden="0" w:defUnhideWhenUsed="0" w:defQFormat="0" w:count="371">
     <w:lsdException w:name="Normal" w:uiPriority="0" w:qFormat="1"/>
     <w:lsdException w:name="heading 1" w:uiPriority="0" w:qFormat="1"/>
     <w:lsdException w:name="heading 2" w:uiPriority="0" w:qFormat="1"/>
@@ -8839,11 +8504,6 @@
     <w:lsdException w:name="List Table 5 Dark Accent 6" w:uiPriority="50"/>
     <w:lsdException w:name="List Table 6 Colorful Accent 6" w:uiPriority="51"/>
     <w:lsdException w:name="List Table 7 Colorful Accent 6" w:uiPriority="52"/>
-    <w:lsdException w:name="Mention" w:semiHidden="1" w:unhideWhenUsed="1"/>
-    <w:lsdException w:name="Smart Hyperlink" w:semiHidden="1" w:unhideWhenUsed="1"/>
-    <w:lsdException w:name="Hashtag" w:semiHidden="1" w:unhideWhenUsed="1"/>
-    <w:lsdException w:name="Unresolved Mention" w:semiHidden="1" w:unhideWhenUsed="1"/>
-    <w:lsdException w:name="Smart Link" w:semiHidden="1" w:unhideWhenUsed="1"/>
   </w:latentStyles>
   <w:style w:type="paragraph" w:default="1" w:styleId="Normal">
     <w:name w:val="Normal"/>
@@ -8853,7 +8513,7 @@
       <w:lang w:val="de-DE" w:eastAsia="de-DE"/>
     </w:rPr>
   </w:style>
-  <w:style w:type="paragraph" w:styleId="Heading1">
+  <w:style w:type="paragraph" w:styleId="Ttulo1">
     <w:name w:val="heading 1"/>
     <w:basedOn w:val="Normal"/>
     <w:next w:val="Text-1Absatz"/>
@@ -8877,9 +8537,9 @@
       <w:sz w:val="28"/>
     </w:rPr>
   </w:style>
-  <w:style w:type="paragraph" w:styleId="Heading2">
+  <w:style w:type="paragraph" w:styleId="Ttulo2">
     <w:name w:val="heading 2"/>
-    <w:basedOn w:val="Heading1"/>
+    <w:basedOn w:val="Ttulo1"/>
     <w:next w:val="Text-1Absatz"/>
     <w:qFormat/>
     <w:pPr>
@@ -8894,9 +8554,9 @@
       <w:sz w:val="24"/>
     </w:rPr>
   </w:style>
-  <w:style w:type="paragraph" w:styleId="Heading3">
+  <w:style w:type="paragraph" w:styleId="Ttulo3">
     <w:name w:val="heading 3"/>
-    <w:basedOn w:val="Heading2"/>
+    <w:basedOn w:val="Ttulo2"/>
     <w:next w:val="Text-1Absatz"/>
     <w:qFormat/>
     <w:pPr>
@@ -8911,9 +8571,9 @@
       <w:sz w:val="20"/>
     </w:rPr>
   </w:style>
-  <w:style w:type="paragraph" w:styleId="Heading4">
+  <w:style w:type="paragraph" w:styleId="Ttulo4">
     <w:name w:val="heading 4"/>
-    <w:basedOn w:val="Heading3"/>
+    <w:basedOn w:val="Ttulo3"/>
     <w:next w:val="Text-1Absatz"/>
     <w:qFormat/>
     <w:pPr>
@@ -8926,9 +8586,9 @@
       <w:i/>
     </w:rPr>
   </w:style>
-  <w:style w:type="paragraph" w:styleId="Heading5">
+  <w:style w:type="paragraph" w:styleId="Ttulo5">
     <w:name w:val="heading 5"/>
-    <w:basedOn w:val="Heading4"/>
+    <w:basedOn w:val="Ttulo4"/>
     <w:next w:val="Text-1Absatz"/>
     <w:qFormat/>
     <w:pPr>
@@ -8939,9 +8599,9 @@
       <w:outlineLvl w:val="4"/>
     </w:pPr>
   </w:style>
-  <w:style w:type="paragraph" w:styleId="Heading6">
+  <w:style w:type="paragraph" w:styleId="Ttulo6">
     <w:name w:val="heading 6"/>
-    <w:basedOn w:val="Heading5"/>
+    <w:basedOn w:val="Ttulo5"/>
     <w:next w:val="Text-1Absatz"/>
     <w:qFormat/>
     <w:pPr>
@@ -8951,9 +8611,9 @@
       <w:outlineLvl w:val="5"/>
     </w:pPr>
   </w:style>
-  <w:style w:type="paragraph" w:styleId="Heading7">
+  <w:style w:type="paragraph" w:styleId="Ttulo7">
     <w:name w:val="heading 7"/>
-    <w:basedOn w:val="Heading6"/>
+    <w:basedOn w:val="Ttulo6"/>
     <w:next w:val="Text-1Absatz"/>
     <w:qFormat/>
     <w:pPr>
@@ -8963,9 +8623,9 @@
       <w:outlineLvl w:val="6"/>
     </w:pPr>
   </w:style>
-  <w:style w:type="paragraph" w:styleId="Heading8">
+  <w:style w:type="paragraph" w:styleId="Ttulo8">
     <w:name w:val="heading 8"/>
-    <w:basedOn w:val="Heading7"/>
+    <w:basedOn w:val="Ttulo7"/>
     <w:next w:val="Text-1Absatz"/>
     <w:qFormat/>
     <w:pPr>
@@ -8975,9 +8635,9 @@
       <w:outlineLvl w:val="7"/>
     </w:pPr>
   </w:style>
-  <w:style w:type="paragraph" w:styleId="Heading9">
+  <w:style w:type="paragraph" w:styleId="Ttulo9">
     <w:name w:val="heading 9"/>
-    <w:basedOn w:val="Heading8"/>
+    <w:basedOn w:val="Ttulo8"/>
     <w:next w:val="Text-1Absatz"/>
     <w:qFormat/>
     <w:pPr>
@@ -8987,12 +8647,13 @@
       <w:outlineLvl w:val="8"/>
     </w:pPr>
   </w:style>
-  <w:style w:type="character" w:default="1" w:styleId="DefaultParagraphFont">
+  <w:style w:type="character" w:default="1" w:styleId="Fuentedeprrafopredeter">
     <w:name w:val="Default Paragraph Font"/>
     <w:uiPriority w:val="1"/>
+    <w:semiHidden/>
     <w:unhideWhenUsed/>
   </w:style>
-  <w:style w:type="table" w:default="1" w:styleId="TableNormal">
+  <w:style w:type="table" w:default="1" w:styleId="Tablanormal">
     <w:name w:val="Normal Table"/>
     <w:uiPriority w:val="99"/>
     <w:semiHidden/>
@@ -9007,7 +8668,7 @@
       </w:tblCellMar>
     </w:tblPr>
   </w:style>
-  <w:style w:type="numbering" w:default="1" w:styleId="NoList">
+  <w:style w:type="numbering" w:default="1" w:styleId="Sinlista">
     <w:name w:val="No List"/>
     <w:uiPriority w:val="99"/>
     <w:semiHidden/>
@@ -9034,7 +8695,7 @@
       <w:ind w:firstLine="227"/>
     </w:pPr>
   </w:style>
-  <w:style w:type="paragraph" w:styleId="BalloonText">
+  <w:style w:type="paragraph" w:styleId="Textodeglobo">
     <w:name w:val="Balloon Text"/>
     <w:basedOn w:val="Normal"/>
     <w:semiHidden/>
@@ -9044,7 +8705,7 @@
       <w:szCs w:val="16"/>
     </w:rPr>
   </w:style>
-  <w:style w:type="character" w:styleId="CommentReference">
+  <w:style w:type="character" w:styleId="Refdecomentario">
     <w:name w:val="annotation reference"/>
     <w:basedOn w:val="Absatz-Standardschriftart1"/>
     <w:semiHidden/>
@@ -9059,10 +8720,10 @@
     <w:semiHidden/>
     <w:qFormat/>
   </w:style>
-  <w:style w:type="paragraph" w:styleId="CommentText">
+  <w:style w:type="paragraph" w:styleId="Textocomentario">
     <w:name w:val="annotation text"/>
     <w:basedOn w:val="Normal"/>
-    <w:link w:val="CommentTextChar"/>
+    <w:link w:val="TextocomentarioCar"/>
     <w:autoRedefine/>
     <w:semiHidden/>
     <w:pPr>
@@ -9073,11 +8734,11 @@
       <w:sz w:val="16"/>
     </w:rPr>
   </w:style>
-  <w:style w:type="paragraph" w:styleId="CommentSubject">
+  <w:style w:type="paragraph" w:styleId="Asuntodelcomentario">
     <w:name w:val="annotation subject"/>
-    <w:basedOn w:val="CommentText"/>
-    <w:next w:val="CommentText"/>
-    <w:link w:val="CommentSubjectChar"/>
+    <w:basedOn w:val="Textocomentario"/>
+    <w:next w:val="Textocomentario"/>
+    <w:link w:val="AsuntodelcomentarioCar"/>
     <w:uiPriority w:val="99"/>
     <w:semiHidden/>
     <w:unhideWhenUsed/>
@@ -9092,7 +8753,7 @@
       <w:sz w:val="20"/>
     </w:rPr>
   </w:style>
-  <w:style w:type="paragraph" w:styleId="DocumentMap">
+  <w:style w:type="paragraph" w:styleId="Mapadeldocumento">
     <w:name w:val="Document Map"/>
     <w:basedOn w:val="Normal"/>
     <w:semiHidden/>
@@ -9103,10 +8764,10 @@
       <w:rFonts w:ascii="Tahoma" w:hAnsi="Tahoma" w:cs="Tahoma"/>
     </w:rPr>
   </w:style>
-  <w:style w:type="paragraph" w:styleId="Footer">
+  <w:style w:type="paragraph" w:styleId="Piedepgina">
     <w:name w:val="footer"/>
     <w:basedOn w:val="Normal"/>
-    <w:link w:val="FooterChar"/>
+    <w:link w:val="PiedepginaCar"/>
     <w:uiPriority w:val="99"/>
     <w:qFormat/>
     <w:pPr>
@@ -9116,7 +8777,7 @@
       </w:tabs>
     </w:pPr>
   </w:style>
-  <w:style w:type="character" w:styleId="FootnoteReference">
+  <w:style w:type="character" w:styleId="Refdenotaalpie">
     <w:name w:val="footnote reference"/>
     <w:basedOn w:val="Absatz-Standardschriftart1"/>
     <w:semiHidden/>
@@ -9128,7 +8789,7 @@
       <w:vertAlign w:val="superscript"/>
     </w:rPr>
   </w:style>
-  <w:style w:type="paragraph" w:styleId="FootnoteText">
+  <w:style w:type="paragraph" w:styleId="Textonotapie">
     <w:name w:val="footnote text"/>
     <w:basedOn w:val="Text-1Absatz"/>
     <w:semiHidden/>
@@ -9143,7 +8804,7 @@
       <w:sz w:val="17"/>
     </w:rPr>
   </w:style>
-  <w:style w:type="paragraph" w:styleId="Header">
+  <w:style w:type="paragraph" w:styleId="Encabezado">
     <w:name w:val="header"/>
     <w:basedOn w:val="Normal"/>
     <w:pPr>
@@ -9163,9 +8824,9 @@
       <w:sz w:val="17"/>
     </w:rPr>
   </w:style>
-  <w:style w:type="character" w:styleId="HTMLCode">
+  <w:style w:type="character" w:styleId="CdigoHTML">
     <w:name w:val="HTML Code"/>
-    <w:basedOn w:val="DefaultParagraphFont"/>
+    <w:basedOn w:val="Fuentedeprrafopredeter"/>
     <w:uiPriority w:val="99"/>
     <w:semiHidden/>
     <w:unhideWhenUsed/>
@@ -9175,7 +8836,7 @@
       <w:szCs w:val="20"/>
     </w:rPr>
   </w:style>
-  <w:style w:type="character" w:styleId="Hyperlink">
+  <w:style w:type="character" w:styleId="Hipervnculo">
     <w:name w:val="Hyperlink"/>
     <w:basedOn w:val="Webadressen"/>
     <w:qFormat/>
@@ -9194,9 +8855,9 @@
       <w:rFonts w:ascii="Courier New" w:hAnsi="Courier New"/>
     </w:rPr>
   </w:style>
-  <w:style w:type="paragraph" w:styleId="Index1">
+  <w:style w:type="paragraph" w:styleId="ndice1">
     <w:name w:val="index 1"/>
-    <w:next w:val="Index2"/>
+    <w:next w:val="ndice2"/>
     <w:semiHidden/>
     <w:qFormat/>
     <w:pPr>
@@ -9209,93 +8870,93 @@
       <w:lang w:val="de-DE" w:eastAsia="de-DE"/>
     </w:rPr>
   </w:style>
-  <w:style w:type="paragraph" w:styleId="Index2">
+  <w:style w:type="paragraph" w:styleId="ndice2">
     <w:name w:val="index 2"/>
-    <w:basedOn w:val="Index1"/>
-    <w:next w:val="Index3"/>
+    <w:basedOn w:val="ndice1"/>
+    <w:next w:val="ndice3"/>
     <w:semiHidden/>
     <w:qFormat/>
     <w:pPr>
       <w:ind w:left="480"/>
     </w:pPr>
   </w:style>
-  <w:style w:type="paragraph" w:styleId="Index3">
+  <w:style w:type="paragraph" w:styleId="ndice3">
     <w:name w:val="index 3"/>
-    <w:basedOn w:val="Index2"/>
-    <w:next w:val="Index4"/>
+    <w:basedOn w:val="ndice2"/>
+    <w:next w:val="ndice4"/>
     <w:semiHidden/>
     <w:qFormat/>
     <w:pPr>
       <w:ind w:left="720"/>
     </w:pPr>
   </w:style>
-  <w:style w:type="paragraph" w:styleId="Index4">
+  <w:style w:type="paragraph" w:styleId="ndice4">
     <w:name w:val="index 4"/>
-    <w:basedOn w:val="Index3"/>
-    <w:next w:val="Index5"/>
+    <w:basedOn w:val="ndice3"/>
+    <w:next w:val="ndice5"/>
     <w:semiHidden/>
     <w:qFormat/>
     <w:pPr>
       <w:ind w:left="960"/>
     </w:pPr>
   </w:style>
-  <w:style w:type="paragraph" w:styleId="Index5">
+  <w:style w:type="paragraph" w:styleId="ndice5">
     <w:name w:val="index 5"/>
-    <w:basedOn w:val="Index4"/>
-    <w:next w:val="Index6"/>
+    <w:basedOn w:val="ndice4"/>
+    <w:next w:val="ndice6"/>
     <w:semiHidden/>
     <w:qFormat/>
     <w:pPr>
       <w:ind w:left="1200"/>
     </w:pPr>
   </w:style>
-  <w:style w:type="paragraph" w:styleId="Index6">
+  <w:style w:type="paragraph" w:styleId="ndice6">
     <w:name w:val="index 6"/>
-    <w:basedOn w:val="Index5"/>
-    <w:next w:val="Index7"/>
+    <w:basedOn w:val="ndice5"/>
+    <w:next w:val="ndice7"/>
     <w:semiHidden/>
     <w:qFormat/>
     <w:pPr>
       <w:ind w:left="1440"/>
     </w:pPr>
   </w:style>
-  <w:style w:type="paragraph" w:styleId="Index7">
+  <w:style w:type="paragraph" w:styleId="ndice7">
     <w:name w:val="index 7"/>
-    <w:basedOn w:val="Index6"/>
-    <w:next w:val="Index8"/>
+    <w:basedOn w:val="ndice6"/>
+    <w:next w:val="ndice8"/>
     <w:semiHidden/>
     <w:qFormat/>
     <w:pPr>
       <w:ind w:left="1680"/>
     </w:pPr>
   </w:style>
-  <w:style w:type="paragraph" w:styleId="Index8">
+  <w:style w:type="paragraph" w:styleId="ndice8">
     <w:name w:val="index 8"/>
-    <w:basedOn w:val="Index7"/>
-    <w:next w:val="Index9"/>
+    <w:basedOn w:val="ndice7"/>
+    <w:next w:val="ndice9"/>
     <w:semiHidden/>
     <w:qFormat/>
     <w:pPr>
       <w:ind w:left="1920"/>
     </w:pPr>
   </w:style>
-  <w:style w:type="paragraph" w:styleId="Index9">
+  <w:style w:type="paragraph" w:styleId="ndice9">
     <w:name w:val="index 9"/>
-    <w:basedOn w:val="Index8"/>
-    <w:next w:val="Index8"/>
+    <w:basedOn w:val="ndice8"/>
+    <w:next w:val="ndice8"/>
     <w:semiHidden/>
     <w:qFormat/>
     <w:pPr>
       <w:ind w:left="2160"/>
     </w:pPr>
   </w:style>
-  <w:style w:type="paragraph" w:styleId="IndexHeading">
+  <w:style w:type="paragraph" w:styleId="Ttulodendice">
     <w:name w:val="index heading"/>
-    <w:basedOn w:val="Index1"/>
+    <w:basedOn w:val="ndice1"/>
     <w:semiHidden/>
     <w:qFormat/>
   </w:style>
-  <w:style w:type="character" w:styleId="PageNumber">
+  <w:style w:type="character" w:styleId="Nmerodepgina">
     <w:name w:val="page number"/>
     <w:basedOn w:val="Absatz-Standardschriftart1"/>
     <w:qFormat/>
@@ -9304,9 +8965,9 @@
       <w:sz w:val="17"/>
     </w:rPr>
   </w:style>
-  <w:style w:type="character" w:styleId="Strong">
+  <w:style w:type="character" w:styleId="Textoennegrita">
     <w:name w:val="Strong"/>
-    <w:basedOn w:val="DefaultParagraphFont"/>
+    <w:basedOn w:val="Fuentedeprrafopredeter"/>
     <w:uiPriority w:val="22"/>
     <w:qFormat/>
     <w:rPr>
@@ -9314,9 +8975,9 @@
       <w:bCs/>
     </w:rPr>
   </w:style>
-  <w:style w:type="table" w:styleId="TableGrid">
+  <w:style w:type="table" w:styleId="Tablaconcuadrcula">
     <w:name w:val="Table Grid"/>
-    <w:basedOn w:val="TableNormal"/>
+    <w:basedOn w:val="Tablanormal"/>
     <w:qFormat/>
     <w:pPr>
       <w:spacing w:line="240" w:lineRule="atLeast"/>
@@ -9332,7 +8993,7 @@
       </w:tblBorders>
     </w:tblPr>
   </w:style>
-  <w:style w:type="paragraph" w:styleId="TableofFigures">
+  <w:style w:type="paragraph" w:styleId="Tabladeilustraciones">
     <w:name w:val="table of figures"/>
     <w:basedOn w:val="Titelaufnahme"/>
     <w:next w:val="Titelaufnahme"/>
@@ -9362,10 +9023,10 @@
       <w:sz w:val="17"/>
     </w:rPr>
   </w:style>
-  <w:style w:type="paragraph" w:styleId="TOC1">
+  <w:style w:type="paragraph" w:styleId="TDC1">
     <w:name w:val="toc 1"/>
     <w:basedOn w:val="Text-laufAbstze"/>
-    <w:next w:val="TOC2"/>
+    <w:next w:val="TDC2"/>
     <w:uiPriority w:val="39"/>
     <w:pPr>
       <w:tabs>
@@ -9380,10 +9041,10 @@
       <w:caps/>
     </w:rPr>
   </w:style>
-  <w:style w:type="paragraph" w:styleId="TOC2">
+  <w:style w:type="paragraph" w:styleId="TDC2">
     <w:name w:val="toc 2"/>
-    <w:basedOn w:val="TOC1"/>
-    <w:next w:val="TOC3"/>
+    <w:basedOn w:val="TDC1"/>
+    <w:next w:val="TDC3"/>
     <w:uiPriority w:val="39"/>
     <w:pPr>
       <w:spacing w:before="240"/>
@@ -9393,39 +9054,39 @@
       <w:caps w:val="0"/>
     </w:rPr>
   </w:style>
-  <w:style w:type="paragraph" w:styleId="TOC3">
+  <w:style w:type="paragraph" w:styleId="TDC3">
     <w:name w:val="toc 3"/>
-    <w:basedOn w:val="TOC2"/>
-    <w:next w:val="TOC4"/>
+    <w:basedOn w:val="TDC2"/>
+    <w:next w:val="TDC4"/>
     <w:uiPriority w:val="39"/>
     <w:qFormat/>
     <w:pPr>
       <w:ind w:left="510" w:hanging="510"/>
     </w:pPr>
   </w:style>
-  <w:style w:type="paragraph" w:styleId="TOC4">
+  <w:style w:type="paragraph" w:styleId="TDC4">
     <w:name w:val="toc 4"/>
-    <w:basedOn w:val="TOC3"/>
-    <w:next w:val="TOC5"/>
+    <w:basedOn w:val="TDC3"/>
+    <w:next w:val="TDC5"/>
     <w:semiHidden/>
     <w:pPr>
       <w:ind w:left="1701" w:right="227" w:hanging="680"/>
     </w:pPr>
   </w:style>
-  <w:style w:type="paragraph" w:styleId="TOC5">
+  <w:style w:type="paragraph" w:styleId="TDC5">
     <w:name w:val="toc 5"/>
-    <w:basedOn w:val="TOC3"/>
-    <w:next w:val="TOC6"/>
+    <w:basedOn w:val="TDC3"/>
+    <w:next w:val="TDC6"/>
     <w:semiHidden/>
     <w:qFormat/>
     <w:pPr>
       <w:ind w:left="2098" w:hanging="851"/>
     </w:pPr>
   </w:style>
-  <w:style w:type="paragraph" w:styleId="TOC6">
+  <w:style w:type="paragraph" w:styleId="TDC6">
     <w:name w:val="toc 6"/>
-    <w:basedOn w:val="TOC5"/>
-    <w:next w:val="TOC7"/>
+    <w:basedOn w:val="TDC5"/>
+    <w:next w:val="TDC7"/>
     <w:autoRedefine/>
     <w:semiHidden/>
     <w:qFormat/>
@@ -9433,10 +9094,10 @@
       <w:ind w:left="1202"/>
     </w:pPr>
   </w:style>
-  <w:style w:type="paragraph" w:styleId="TOC7">
+  <w:style w:type="paragraph" w:styleId="TDC7">
     <w:name w:val="toc 7"/>
-    <w:basedOn w:val="TOC6"/>
-    <w:next w:val="TOC8"/>
+    <w:basedOn w:val="TDC6"/>
+    <w:next w:val="TDC8"/>
     <w:autoRedefine/>
     <w:semiHidden/>
     <w:qFormat/>
@@ -9444,19 +9105,19 @@
       <w:ind w:left="1440"/>
     </w:pPr>
   </w:style>
-  <w:style w:type="paragraph" w:styleId="TOC8">
+  <w:style w:type="paragraph" w:styleId="TDC8">
     <w:name w:val="toc 8"/>
-    <w:basedOn w:val="TOC7"/>
-    <w:next w:val="TOC9"/>
+    <w:basedOn w:val="TDC7"/>
+    <w:next w:val="TDC9"/>
     <w:autoRedefine/>
     <w:semiHidden/>
     <w:pPr>
       <w:ind w:left="1680"/>
     </w:pPr>
   </w:style>
-  <w:style w:type="paragraph" w:styleId="TOC9">
+  <w:style w:type="paragraph" w:styleId="TDC9">
     <w:name w:val="toc 9"/>
-    <w:basedOn w:val="TOC8"/>
+    <w:basedOn w:val="TDC8"/>
     <w:next w:val="Text-1Absatz"/>
     <w:autoRedefine/>
     <w:semiHidden/>
@@ -9693,7 +9354,7 @@
   <w:style w:type="paragraph" w:customStyle="1" w:styleId="Inhaltsverzeichnis">
     <w:name w:val="Inhaltsverzeichnis"/>
     <w:basedOn w:val="Text-1Absatz"/>
-    <w:next w:val="TOC1"/>
+    <w:next w:val="TDC1"/>
     <w:autoRedefine/>
     <w:qFormat/>
     <w:pPr>
@@ -9933,30 +9594,30 @@
       <w:lang w:val="de-DE" w:eastAsia="de-DE" w:bidi="ar-SA"/>
     </w:rPr>
   </w:style>
-  <w:style w:type="character" w:customStyle="1" w:styleId="FooterChar">
-    <w:name w:val="Footer Char"/>
-    <w:basedOn w:val="DefaultParagraphFont"/>
-    <w:link w:val="Footer"/>
+  <w:style w:type="character" w:customStyle="1" w:styleId="PiedepginaCar">
+    <w:name w:val="Pie de página Car"/>
+    <w:basedOn w:val="Fuentedeprrafopredeter"/>
+    <w:link w:val="Piedepgina"/>
     <w:uiPriority w:val="99"/>
     <w:qFormat/>
     <w:rPr>
       <w:rFonts w:ascii="Roboto" w:hAnsi="Roboto"/>
     </w:rPr>
   </w:style>
-  <w:style w:type="character" w:customStyle="1" w:styleId="CommentTextChar">
-    <w:name w:val="Comment Text Char"/>
-    <w:basedOn w:val="DefaultParagraphFont"/>
-    <w:link w:val="CommentText"/>
+  <w:style w:type="character" w:customStyle="1" w:styleId="TextocomentarioCar">
+    <w:name w:val="Texto comentario Car"/>
+    <w:basedOn w:val="Fuentedeprrafopredeter"/>
+    <w:link w:val="Textocomentario"/>
     <w:semiHidden/>
     <w:rPr>
       <w:rFonts w:ascii="Arial" w:hAnsi="Arial"/>
       <w:sz w:val="16"/>
     </w:rPr>
   </w:style>
-  <w:style w:type="character" w:customStyle="1" w:styleId="CommentSubjectChar">
-    <w:name w:val="Comment Subject Char"/>
-    <w:basedOn w:val="CommentTextChar"/>
-    <w:link w:val="CommentSubject"/>
+  <w:style w:type="character" w:customStyle="1" w:styleId="AsuntodelcomentarioCar">
+    <w:name w:val="Asunto del comentario Car"/>
+    <w:basedOn w:val="TextocomentarioCar"/>
+    <w:link w:val="Asuntodelcomentario"/>
     <w:uiPriority w:val="99"/>
     <w:semiHidden/>
     <w:qFormat/>
@@ -10295,7 +9956,7 @@
 </file>
 
 <file path=customXml/itemProps1.xml><?xml version="1.0" encoding="utf-8"?>
-<ds:datastoreItem xmlns:ds="http://schemas.openxmlformats.org/officeDocument/2006/customXml" ds:itemID="{471B04F7-56C5-4645-AAA0-00F704B3843C}">
+<ds:datastoreItem xmlns:ds="http://schemas.openxmlformats.org/officeDocument/2006/customXml" ds:itemID="{EE904219-8EE8-4EEF-BA50-72FD5C88C40E}">
   <ds:schemaRefs>
     <ds:schemaRef ds:uri="http://schemas.openxmlformats.org/officeDocument/2006/bibliography"/>
   </ds:schemaRefs>

</xml_diff>

<commit_message>
add team member names
</commit_message>
<xml_diff>
--- a/Project final documentation/Project report.docx
+++ b/Project final documentation/Project report.docx
@@ -1,6 +1,6 @@
 
 <file path=word/document.xml><?xml version="1.0" encoding="utf-8"?>
-<w:document xmlns:wpc="http://schemas.microsoft.com/office/word/2010/wordprocessingCanvas" xmlns:cx="http://schemas.microsoft.com/office/drawing/2014/chartex" xmlns:cx1="http://schemas.microsoft.com/office/drawing/2015/9/8/chartex" xmlns:mc="http://schemas.openxmlformats.org/markup-compatibility/2006" xmlns:o="urn:schemas-microsoft-com:office:office" xmlns:r="http://schemas.openxmlformats.org/officeDocument/2006/relationships" xmlns:m="http://schemas.openxmlformats.org/officeDocument/2006/math" xmlns:v="urn:schemas-microsoft-com:vml" xmlns:wp14="http://schemas.microsoft.com/office/word/2010/wordprocessingDrawing" xmlns:wp="http://schemas.openxmlformats.org/drawingml/2006/wordprocessingDrawing" xmlns:w10="urn:schemas-microsoft-com:office:word" xmlns:w="http://schemas.openxmlformats.org/wordprocessingml/2006/main" xmlns:w14="http://schemas.microsoft.com/office/word/2010/wordml" xmlns:w15="http://schemas.microsoft.com/office/word/2012/wordml" xmlns:w16se="http://schemas.microsoft.com/office/word/2015/wordml/symex" xmlns:wpg="http://schemas.microsoft.com/office/word/2010/wordprocessingGroup" xmlns:wpi="http://schemas.microsoft.com/office/word/2010/wordprocessingInk" xmlns:wne="http://schemas.microsoft.com/office/word/2006/wordml" xmlns:wps="http://schemas.microsoft.com/office/word/2010/wordprocessingShape" mc:Ignorable="w14 w15 w16se wp14">
+<w:document xmlns:wpc="http://schemas.microsoft.com/office/word/2010/wordprocessingCanvas" xmlns:cx="http://schemas.microsoft.com/office/drawing/2014/chartex" xmlns:cx1="http://schemas.microsoft.com/office/drawing/2015/9/8/chartex" xmlns:cx2="http://schemas.microsoft.com/office/drawing/2015/10/21/chartex" xmlns:cx3="http://schemas.microsoft.com/office/drawing/2016/5/9/chartex" xmlns:cx4="http://schemas.microsoft.com/office/drawing/2016/5/10/chartex" xmlns:cx5="http://schemas.microsoft.com/office/drawing/2016/5/11/chartex" xmlns:cx6="http://schemas.microsoft.com/office/drawing/2016/5/12/chartex" xmlns:cx7="http://schemas.microsoft.com/office/drawing/2016/5/13/chartex" xmlns:cx8="http://schemas.microsoft.com/office/drawing/2016/5/14/chartex" xmlns:mc="http://schemas.openxmlformats.org/markup-compatibility/2006" xmlns:aink="http://schemas.microsoft.com/office/drawing/2016/ink" xmlns:am3d="http://schemas.microsoft.com/office/drawing/2017/model3d" xmlns:o="urn:schemas-microsoft-com:office:office" xmlns:oel="http://schemas.microsoft.com/office/2019/extlst" xmlns:r="http://schemas.openxmlformats.org/officeDocument/2006/relationships" xmlns:m="http://schemas.openxmlformats.org/officeDocument/2006/math" xmlns:v="urn:schemas-microsoft-com:vml" xmlns:wp14="http://schemas.microsoft.com/office/word/2010/wordprocessingDrawing" xmlns:wp="http://schemas.openxmlformats.org/drawingml/2006/wordprocessingDrawing" xmlns:w10="urn:schemas-microsoft-com:office:word" xmlns:w="http://schemas.openxmlformats.org/wordprocessingml/2006/main" xmlns:w14="http://schemas.microsoft.com/office/word/2010/wordml" xmlns:w15="http://schemas.microsoft.com/office/word/2012/wordml" xmlns:w16cex="http://schemas.microsoft.com/office/word/2018/wordml/cex" xmlns:w16cid="http://schemas.microsoft.com/office/word/2016/wordml/cid" xmlns:w16="http://schemas.microsoft.com/office/word/2018/wordml" xmlns:w16du="http://schemas.microsoft.com/office/word/2023/wordml/word16du" xmlns:w16sdtdh="http://schemas.microsoft.com/office/word/2020/wordml/sdtdatahash" xmlns:w16sdtfl="http://schemas.microsoft.com/office/word/2024/wordml/sdtformatlock" xmlns:w16se="http://schemas.microsoft.com/office/word/2015/wordml/symex" xmlns:wpg="http://schemas.microsoft.com/office/word/2010/wordprocessingGroup" xmlns:wpi="http://schemas.microsoft.com/office/word/2010/wordprocessingInk" xmlns:wne="http://schemas.microsoft.com/office/word/2006/wordml" xmlns:wps="http://schemas.microsoft.com/office/word/2010/wordprocessingShape" mc:Ignorable="w14 w15 w16se w16cid w16 w16cex w16sdtdh w16sdtfl w16du wp14">
   <w:body>
     <w:p/>
     <w:p/>
@@ -546,7 +546,7 @@
     </w:p>
     <w:p>
       <w:pPr>
-        <w:pStyle w:val="TDC1"/>
+        <w:pStyle w:val="TOC1"/>
         <w:rPr>
           <w:rFonts w:asciiTheme="minorHAnsi" w:eastAsiaTheme="minorEastAsia" w:hAnsiTheme="minorHAnsi" w:cstheme="minorBidi"/>
           <w:caps w:val="0"/>
@@ -623,7 +623,7 @@
     </w:p>
     <w:p>
       <w:pPr>
-        <w:pStyle w:val="TDC2"/>
+        <w:pStyle w:val="TOC2"/>
         <w:rPr>
           <w:rFonts w:asciiTheme="minorHAnsi" w:eastAsiaTheme="minorEastAsia" w:hAnsiTheme="minorHAnsi" w:cstheme="minorBidi"/>
           <w:sz w:val="22"/>
@@ -676,7 +676,7 @@
     </w:p>
     <w:p>
       <w:pPr>
-        <w:pStyle w:val="TDC2"/>
+        <w:pStyle w:val="TOC2"/>
         <w:rPr>
           <w:rFonts w:asciiTheme="minorHAnsi" w:eastAsiaTheme="minorEastAsia" w:hAnsiTheme="minorHAnsi" w:cstheme="minorBidi"/>
           <w:sz w:val="22"/>
@@ -729,7 +729,7 @@
     </w:p>
     <w:p>
       <w:pPr>
-        <w:pStyle w:val="TDC3"/>
+        <w:pStyle w:val="TOC3"/>
         <w:rPr>
           <w:rFonts w:asciiTheme="minorHAnsi" w:eastAsiaTheme="minorEastAsia" w:hAnsiTheme="minorHAnsi" w:cstheme="minorBidi"/>
           <w:sz w:val="22"/>
@@ -781,7 +781,7 @@
     </w:p>
     <w:p>
       <w:pPr>
-        <w:pStyle w:val="TDC3"/>
+        <w:pStyle w:val="TOC3"/>
         <w:rPr>
           <w:rFonts w:asciiTheme="minorHAnsi" w:eastAsiaTheme="minorEastAsia" w:hAnsiTheme="minorHAnsi" w:cstheme="minorBidi"/>
           <w:sz w:val="22"/>
@@ -833,7 +833,7 @@
     </w:p>
     <w:p>
       <w:pPr>
-        <w:pStyle w:val="TDC3"/>
+        <w:pStyle w:val="TOC3"/>
         <w:rPr>
           <w:rFonts w:asciiTheme="minorHAnsi" w:eastAsiaTheme="minorEastAsia" w:hAnsiTheme="minorHAnsi" w:cstheme="minorBidi"/>
           <w:sz w:val="22"/>
@@ -885,7 +885,7 @@
     </w:p>
     <w:p>
       <w:pPr>
-        <w:pStyle w:val="TDC3"/>
+        <w:pStyle w:val="TOC3"/>
         <w:rPr>
           <w:rFonts w:asciiTheme="minorHAnsi" w:eastAsiaTheme="minorEastAsia" w:hAnsiTheme="minorHAnsi" w:cstheme="minorBidi"/>
           <w:sz w:val="22"/>
@@ -937,7 +937,7 @@
     </w:p>
     <w:p>
       <w:pPr>
-        <w:pStyle w:val="TDC3"/>
+        <w:pStyle w:val="TOC3"/>
         <w:rPr>
           <w:rFonts w:asciiTheme="minorHAnsi" w:eastAsiaTheme="minorEastAsia" w:hAnsiTheme="minorHAnsi" w:cstheme="minorBidi"/>
           <w:sz w:val="22"/>
@@ -989,7 +989,7 @@
     </w:p>
     <w:p>
       <w:pPr>
-        <w:pStyle w:val="TDC2"/>
+        <w:pStyle w:val="TOC2"/>
         <w:rPr>
           <w:rFonts w:asciiTheme="minorHAnsi" w:eastAsiaTheme="minorEastAsia" w:hAnsiTheme="minorHAnsi" w:cstheme="minorBidi"/>
           <w:sz w:val="22"/>
@@ -1042,7 +1042,7 @@
     </w:p>
     <w:p>
       <w:pPr>
-        <w:pStyle w:val="TDC2"/>
+        <w:pStyle w:val="TOC2"/>
         <w:rPr>
           <w:rFonts w:asciiTheme="minorHAnsi" w:eastAsiaTheme="minorEastAsia" w:hAnsiTheme="minorHAnsi" w:cstheme="minorBidi"/>
           <w:sz w:val="22"/>
@@ -1095,7 +1095,7 @@
     </w:p>
     <w:p>
       <w:pPr>
-        <w:pStyle w:val="TDC2"/>
+        <w:pStyle w:val="TOC2"/>
         <w:rPr>
           <w:rFonts w:asciiTheme="minorHAnsi" w:eastAsiaTheme="minorEastAsia" w:hAnsiTheme="minorHAnsi" w:cstheme="minorBidi"/>
           <w:sz w:val="22"/>
@@ -1148,7 +1148,7 @@
     </w:p>
     <w:p>
       <w:pPr>
-        <w:pStyle w:val="TDC1"/>
+        <w:pStyle w:val="TOC1"/>
         <w:rPr>
           <w:rFonts w:asciiTheme="minorHAnsi" w:eastAsiaTheme="minorEastAsia" w:hAnsiTheme="minorHAnsi" w:cstheme="minorBidi"/>
           <w:caps w:val="0"/>
@@ -1201,7 +1201,7 @@
     </w:p>
     <w:p>
       <w:pPr>
-        <w:pStyle w:val="TDC2"/>
+        <w:pStyle w:val="TOC2"/>
         <w:rPr>
           <w:rFonts w:asciiTheme="minorHAnsi" w:eastAsiaTheme="minorEastAsia" w:hAnsiTheme="minorHAnsi" w:cstheme="minorBidi"/>
           <w:sz w:val="22"/>
@@ -1252,7 +1252,7 @@
     </w:p>
     <w:p>
       <w:pPr>
-        <w:pStyle w:val="TDC2"/>
+        <w:pStyle w:val="TOC2"/>
         <w:rPr>
           <w:rFonts w:asciiTheme="minorHAnsi" w:eastAsiaTheme="minorEastAsia" w:hAnsiTheme="minorHAnsi" w:cstheme="minorBidi"/>
           <w:sz w:val="22"/>
@@ -1303,7 +1303,7 @@
     </w:p>
     <w:p>
       <w:pPr>
-        <w:pStyle w:val="TDC2"/>
+        <w:pStyle w:val="TOC2"/>
         <w:rPr>
           <w:rFonts w:asciiTheme="minorHAnsi" w:eastAsiaTheme="minorEastAsia" w:hAnsiTheme="minorHAnsi" w:cstheme="minorBidi"/>
           <w:sz w:val="22"/>
@@ -1354,7 +1354,7 @@
     </w:p>
     <w:p>
       <w:pPr>
-        <w:pStyle w:val="TDC2"/>
+        <w:pStyle w:val="TOC2"/>
         <w:rPr>
           <w:rFonts w:asciiTheme="minorHAnsi" w:eastAsiaTheme="minorEastAsia" w:hAnsiTheme="minorHAnsi" w:cstheme="minorBidi"/>
           <w:sz w:val="22"/>
@@ -1405,7 +1405,7 @@
     </w:p>
     <w:p>
       <w:pPr>
-        <w:pStyle w:val="TDC1"/>
+        <w:pStyle w:val="TOC1"/>
         <w:rPr>
           <w:rFonts w:asciiTheme="minorHAnsi" w:eastAsiaTheme="minorEastAsia" w:hAnsiTheme="minorHAnsi" w:cstheme="minorBidi"/>
           <w:caps w:val="0"/>
@@ -1458,7 +1458,7 @@
     </w:p>
     <w:p>
       <w:pPr>
-        <w:pStyle w:val="TDC1"/>
+        <w:pStyle w:val="TOC1"/>
         <w:rPr>
           <w:rFonts w:asciiTheme="minorHAnsi" w:eastAsiaTheme="minorEastAsia" w:hAnsiTheme="minorHAnsi" w:cstheme="minorBidi"/>
           <w:caps w:val="0"/>
@@ -1544,7 +1544,7 @@
     </w:p>
     <w:p>
       <w:pPr>
-        <w:pStyle w:val="Ttulo1"/>
+        <w:pStyle w:val="Heading1"/>
         <w:rPr>
           <w:color w:val="0D0D0D" w:themeColor="text1" w:themeTint="F2"/>
         </w:rPr>
@@ -1564,12 +1564,12 @@
         <w:rPr>
           <w:color w:val="0D0D0D" w:themeColor="text1" w:themeTint="F2"/>
         </w:rPr>
-        <w:t xml:space="preserve"> (Written by Beshoy: Scrum Master)</w:t>
-      </w:r>
-    </w:p>
-    <w:p>
-      <w:pPr>
-        <w:pStyle w:val="Ttulo2"/>
+        <w:t xml:space="preserve"> (Written by Beshoy)</w:t>
+      </w:r>
+    </w:p>
+    <w:p>
+      <w:pPr>
+        <w:pStyle w:val="Heading2"/>
         <w:rPr>
           <w:color w:val="0D0D0D" w:themeColor="text1" w:themeTint="F2"/>
         </w:rPr>
@@ -1671,7 +1671,7 @@
     </w:p>
     <w:p>
       <w:pPr>
-        <w:pStyle w:val="Ttulo2"/>
+        <w:pStyle w:val="Heading2"/>
         <w:rPr>
           <w:color w:val="0D0D0D" w:themeColor="text1" w:themeTint="F2"/>
         </w:rPr>
@@ -1727,7 +1727,7 @@
     </w:p>
     <w:p>
       <w:pPr>
-        <w:pStyle w:val="Ttulo3"/>
+        <w:pStyle w:val="Heading3"/>
         <w:rPr>
           <w:b/>
         </w:rPr>
@@ -1790,7 +1790,7 @@
     </w:p>
     <w:p>
       <w:pPr>
-        <w:pStyle w:val="Ttulo3"/>
+        <w:pStyle w:val="Heading3"/>
         <w:rPr>
           <w:b/>
         </w:rPr>
@@ -2026,7 +2026,7 @@
     </w:p>
     <w:p>
       <w:pPr>
-        <w:pStyle w:val="Ttulo3"/>
+        <w:pStyle w:val="Heading3"/>
         <w:rPr>
           <w:b/>
           <w:lang w:val="en-US"/>
@@ -2231,7 +2231,7 @@
     </w:p>
     <w:p>
       <w:pPr>
-        <w:pStyle w:val="Ttulo3"/>
+        <w:pStyle w:val="Heading3"/>
         <w:rPr>
           <w:b/>
         </w:rPr>
@@ -2294,7 +2294,7 @@
     </w:p>
     <w:p>
       <w:pPr>
-        <w:pStyle w:val="Ttulo3"/>
+        <w:pStyle w:val="Heading3"/>
         <w:rPr>
           <w:b/>
         </w:rPr>
@@ -2433,7 +2433,7 @@
     </w:p>
     <w:p>
       <w:pPr>
-        <w:pStyle w:val="Ttulo2"/>
+        <w:pStyle w:val="Heading2"/>
         <w:rPr>
           <w:color w:val="0D0D0D" w:themeColor="text1" w:themeTint="F2"/>
         </w:rPr>
@@ -2497,7 +2497,7 @@
       </w:pPr>
       <w:r>
         <w:rPr>
-          <w:rStyle w:val="Textoennegrita"/>
+          <w:rStyle w:val="Strong"/>
           <w:rFonts w:eastAsia="SimSun" w:cs="Arial"/>
           <w:b w:val="0"/>
           <w:bCs w:val="0"/>
@@ -2512,7 +2512,7 @@
       </w:r>
       <w:r>
         <w:rPr>
-          <w:rStyle w:val="Textoennegrita"/>
+          <w:rStyle w:val="Strong"/>
           <w:rFonts w:eastAsia="SimSun" w:cs="Arial"/>
           <w:b w:val="0"/>
           <w:bCs w:val="0"/>
@@ -2527,7 +2527,7 @@
       </w:r>
       <w:r>
         <w:rPr>
-          <w:rStyle w:val="Textoennegrita"/>
+          <w:rStyle w:val="Strong"/>
           <w:rFonts w:eastAsia="SimSun" w:cs="Arial"/>
           <w:b w:val="0"/>
           <w:bCs w:val="0"/>
@@ -2542,7 +2542,7 @@
       </w:r>
       <w:r>
         <w:rPr>
-          <w:rStyle w:val="Textoennegrita"/>
+          <w:rStyle w:val="Strong"/>
           <w:rFonts w:eastAsia="SimSun" w:cs="Arial"/>
           <w:b w:val="0"/>
           <w:bCs w:val="0"/>
@@ -2563,7 +2563,7 @@
     </w:p>
     <w:p>
       <w:pPr>
-        <w:pStyle w:val="Ttulo2"/>
+        <w:pStyle w:val="Heading2"/>
         <w:rPr>
           <w:color w:val="0D0D0D" w:themeColor="text1" w:themeTint="F2"/>
         </w:rPr>
@@ -2625,7 +2625,7 @@
     </w:p>
     <w:p>
       <w:pPr>
-        <w:pStyle w:val="Ttulo2"/>
+        <w:pStyle w:val="Heading2"/>
         <w:rPr>
           <w:color w:val="0D0D0D" w:themeColor="text1" w:themeTint="F2"/>
         </w:rPr>
@@ -2638,6 +2638,12 @@
         <w:t xml:space="preserve"> Mapping for individual performance</w:t>
       </w:r>
       <w:bookmarkEnd w:id="15"/>
+      <w:r>
+        <w:rPr>
+          <w:color w:val="0D0D0D" w:themeColor="text1" w:themeTint="F2"/>
+        </w:rPr>
+        <w:t xml:space="preserve"> (By all team members)</w:t>
+      </w:r>
     </w:p>
     <w:p>
       <w:pPr>
@@ -2716,7 +2722,39 @@
           <w:color w:val="0D0D0D" w:themeColor="text1" w:themeTint="F2"/>
           <w:lang w:val="en-US"/>
         </w:rPr>
-        <w:t>Configure gitlab-runner in VM to run pipeline jobs from gitlab projects</w:t>
+        <w:t xml:space="preserve">Configure </w:t>
+      </w:r>
+      <w:proofErr w:type="spellStart"/>
+      <w:r>
+        <w:rPr>
+          <w:color w:val="0D0D0D" w:themeColor="text1" w:themeTint="F2"/>
+          <w:lang w:val="en-US"/>
+        </w:rPr>
+        <w:t>gitlab</w:t>
+      </w:r>
+      <w:proofErr w:type="spellEnd"/>
+      <w:r>
+        <w:rPr>
+          <w:color w:val="0D0D0D" w:themeColor="text1" w:themeTint="F2"/>
+          <w:lang w:val="en-US"/>
+        </w:rPr>
+        <w:t xml:space="preserve">-runner in VM to run pipeline jobs from </w:t>
+      </w:r>
+      <w:proofErr w:type="spellStart"/>
+      <w:r>
+        <w:rPr>
+          <w:color w:val="0D0D0D" w:themeColor="text1" w:themeTint="F2"/>
+          <w:lang w:val="en-US"/>
+        </w:rPr>
+        <w:t>gitlab</w:t>
+      </w:r>
+      <w:proofErr w:type="spellEnd"/>
+      <w:r>
+        <w:rPr>
+          <w:color w:val="0D0D0D" w:themeColor="text1" w:themeTint="F2"/>
+          <w:lang w:val="en-US"/>
+        </w:rPr>
+        <w:t xml:space="preserve"> projects</w:t>
       </w:r>
     </w:p>
     <w:p>
@@ -2740,6 +2778,13 @@
           <w:lang w:val="en-US"/>
         </w:rPr>
         <w:tab/>
+      </w:r>
+      <w:proofErr w:type="spellStart"/>
+      <w:r>
+        <w:rPr>
+          <w:color w:val="0D0D0D" w:themeColor="text1" w:themeTint="F2"/>
+          <w:lang w:val="en-US"/>
+        </w:rPr>
         <w:t>TodoList</w:t>
       </w:r>
       <w:r>
@@ -2749,6 +2794,7 @@
         </w:rPr>
         <w:t>’s</w:t>
       </w:r>
+      <w:proofErr w:type="spellEnd"/>
       <w:r>
         <w:rPr>
           <w:color w:val="0D0D0D" w:themeColor="text1" w:themeTint="F2"/>
@@ -2774,8 +2820,17 @@
           <w:color w:val="0D0D0D" w:themeColor="text1" w:themeTint="F2"/>
           <w:lang w:val="en-US"/>
         </w:rPr>
-        <w:t>Custom Image via Dockerfile</w:t>
-      </w:r>
+        <w:t xml:space="preserve">Custom Image via </w:t>
+      </w:r>
+      <w:proofErr w:type="spellStart"/>
+      <w:r>
+        <w:rPr>
+          <w:color w:val="0D0D0D" w:themeColor="text1" w:themeTint="F2"/>
+          <w:lang w:val="en-US"/>
+        </w:rPr>
+        <w:t>Dockerfile</w:t>
+      </w:r>
+      <w:proofErr w:type="spellEnd"/>
     </w:p>
     <w:p>
       <w:pPr>
@@ -2918,6 +2973,13 @@
           <w:lang w:val="en-US"/>
         </w:rPr>
         <w:tab/>
+      </w:r>
+      <w:proofErr w:type="spellStart"/>
+      <w:r>
+        <w:rPr>
+          <w:color w:val="0D0D0D" w:themeColor="text1" w:themeTint="F2"/>
+          <w:lang w:val="en-US"/>
+        </w:rPr>
         <w:t>JuiceShop</w:t>
       </w:r>
       <w:r>
@@ -2927,6 +2989,7 @@
         </w:rPr>
         <w:t>’s</w:t>
       </w:r>
+      <w:proofErr w:type="spellEnd"/>
       <w:r>
         <w:rPr>
           <w:color w:val="0D0D0D" w:themeColor="text1" w:themeTint="F2"/>
@@ -2952,8 +3015,17 @@
           <w:color w:val="0D0D0D" w:themeColor="text1" w:themeTint="F2"/>
           <w:lang w:val="en-US"/>
         </w:rPr>
-        <w:t>Custom Image via Dockerfile</w:t>
-      </w:r>
+        <w:t xml:space="preserve">Custom Image via </w:t>
+      </w:r>
+      <w:proofErr w:type="spellStart"/>
+      <w:r>
+        <w:rPr>
+          <w:color w:val="0D0D0D" w:themeColor="text1" w:themeTint="F2"/>
+          <w:lang w:val="en-US"/>
+        </w:rPr>
+        <w:t>Dockerfile</w:t>
+      </w:r>
+      <w:proofErr w:type="spellEnd"/>
     </w:p>
     <w:p>
       <w:pPr>
@@ -3205,7 +3277,25 @@
           <w:color w:val="0D0D0D" w:themeColor="text1" w:themeTint="F2"/>
           <w:lang w:val="en-US"/>
         </w:rPr>
-        <w:t>Aadit Karnavat:</w:t>
+        <w:t xml:space="preserve">Aadit </w:t>
+      </w:r>
+      <w:proofErr w:type="spellStart"/>
+      <w:r>
+        <w:rPr>
+          <w:rFonts w:cs="Arial"/>
+          <w:color w:val="0D0D0D" w:themeColor="text1" w:themeTint="F2"/>
+          <w:lang w:val="en-US"/>
+        </w:rPr>
+        <w:t>Karnavat</w:t>
+      </w:r>
+      <w:proofErr w:type="spellEnd"/>
+      <w:r>
+        <w:rPr>
+          <w:rFonts w:cs="Arial"/>
+          <w:color w:val="0D0D0D" w:themeColor="text1" w:themeTint="F2"/>
+          <w:lang w:val="en-US"/>
+        </w:rPr>
+        <w:t>:</w:t>
       </w:r>
     </w:p>
     <w:p>
@@ -3247,7 +3337,7 @@
       </w:r>
       <w:r>
         <w:rPr>
-          <w:rStyle w:val="CdigoHTML"/>
+          <w:rStyle w:val="HTMLCode"/>
           <w:rFonts w:ascii="Arial" w:eastAsia="SimSun" w:hAnsi="Arial" w:cs="Arial"/>
         </w:rPr>
         <w:t>reports/</w:t>
@@ -3479,7 +3569,23 @@
           <w:color w:val="0D0D0D" w:themeColor="text1" w:themeTint="F2"/>
           <w:lang w:val="en-US"/>
         </w:rPr>
-        <w:t>Connected gitlab to the virtual machine</w:t>
+        <w:t xml:space="preserve">Connected </w:t>
+      </w:r>
+      <w:proofErr w:type="spellStart"/>
+      <w:r>
+        <w:rPr>
+          <w:color w:val="0D0D0D" w:themeColor="text1" w:themeTint="F2"/>
+          <w:lang w:val="en-US"/>
+        </w:rPr>
+        <w:t>gitlab</w:t>
+      </w:r>
+      <w:proofErr w:type="spellEnd"/>
+      <w:r>
+        <w:rPr>
+          <w:color w:val="0D0D0D" w:themeColor="text1" w:themeTint="F2"/>
+          <w:lang w:val="en-US"/>
+        </w:rPr>
+        <w:t xml:space="preserve"> to the virtual machine</w:t>
       </w:r>
     </w:p>
     <w:p>
@@ -3491,12 +3597,21 @@
           <w:lang w:val="en-US"/>
         </w:rPr>
       </w:pPr>
-      <w:r>
-        <w:rPr>
-          <w:color w:val="0D0D0D" w:themeColor="text1" w:themeTint="F2"/>
-          <w:lang w:val="en-US"/>
-        </w:rPr>
-        <w:t>TodoList’s pipeline:</w:t>
+      <w:proofErr w:type="spellStart"/>
+      <w:r>
+        <w:rPr>
+          <w:color w:val="0D0D0D" w:themeColor="text1" w:themeTint="F2"/>
+          <w:lang w:val="en-US"/>
+        </w:rPr>
+        <w:t>TodoList’s</w:t>
+      </w:r>
+      <w:proofErr w:type="spellEnd"/>
+      <w:r>
+        <w:rPr>
+          <w:color w:val="0D0D0D" w:themeColor="text1" w:themeTint="F2"/>
+          <w:lang w:val="en-US"/>
+        </w:rPr>
+        <w:t xml:space="preserve"> pipeline:</w:t>
       </w:r>
     </w:p>
     <w:p>
@@ -3536,8 +3651,17 @@
           <w:color w:val="0D0D0D" w:themeColor="text1" w:themeTint="F2"/>
           <w:lang w:val="en-US"/>
         </w:rPr>
-        <w:t>Implemented the GitLeaks</w:t>
-      </w:r>
+        <w:t xml:space="preserve">Implemented the </w:t>
+      </w:r>
+      <w:proofErr w:type="spellStart"/>
+      <w:r>
+        <w:rPr>
+          <w:color w:val="0D0D0D" w:themeColor="text1" w:themeTint="F2"/>
+          <w:lang w:val="en-US"/>
+        </w:rPr>
+        <w:t>GitLeaks</w:t>
+      </w:r>
+      <w:proofErr w:type="spellEnd"/>
     </w:p>
     <w:p>
       <w:pPr>
@@ -3596,7 +3720,23 @@
           <w:color w:val="0D0D0D" w:themeColor="text1" w:themeTint="F2"/>
           <w:lang w:val="en-US"/>
         </w:rPr>
-        <w:t>Added the dockerhub login data for authentication for pulling docker Images</w:t>
+        <w:t xml:space="preserve">Added the </w:t>
+      </w:r>
+      <w:proofErr w:type="spellStart"/>
+      <w:r>
+        <w:rPr>
+          <w:color w:val="0D0D0D" w:themeColor="text1" w:themeTint="F2"/>
+          <w:lang w:val="en-US"/>
+        </w:rPr>
+        <w:t>dockerhub</w:t>
+      </w:r>
+      <w:proofErr w:type="spellEnd"/>
+      <w:r>
+        <w:rPr>
+          <w:color w:val="0D0D0D" w:themeColor="text1" w:themeTint="F2"/>
+          <w:lang w:val="en-US"/>
+        </w:rPr>
+        <w:t xml:space="preserve"> login data for authentication for pulling docker Images</w:t>
       </w:r>
     </w:p>
     <w:p>
@@ -3608,12 +3748,21 @@
           <w:lang w:val="en-US"/>
         </w:rPr>
       </w:pPr>
-      <w:r>
-        <w:rPr>
-          <w:color w:val="0D0D0D" w:themeColor="text1" w:themeTint="F2"/>
-          <w:lang w:val="en-US"/>
-        </w:rPr>
-        <w:t>JuiceShop’s pipeline:</w:t>
+      <w:proofErr w:type="spellStart"/>
+      <w:r>
+        <w:rPr>
+          <w:color w:val="0D0D0D" w:themeColor="text1" w:themeTint="F2"/>
+          <w:lang w:val="en-US"/>
+        </w:rPr>
+        <w:t>JuiceShop’s</w:t>
+      </w:r>
+      <w:proofErr w:type="spellEnd"/>
+      <w:r>
+        <w:rPr>
+          <w:color w:val="0D0D0D" w:themeColor="text1" w:themeTint="F2"/>
+          <w:lang w:val="en-US"/>
+        </w:rPr>
+        <w:t xml:space="preserve"> pipeline:</w:t>
       </w:r>
     </w:p>
     <w:p>
@@ -3633,8 +3782,17 @@
           <w:color w:val="0D0D0D" w:themeColor="text1" w:themeTint="F2"/>
           <w:lang w:val="en-US"/>
         </w:rPr>
-        <w:t>Implemented the SAST semgrep</w:t>
-      </w:r>
+        <w:t xml:space="preserve">Implemented the SAST </w:t>
+      </w:r>
+      <w:proofErr w:type="spellStart"/>
+      <w:r>
+        <w:rPr>
+          <w:color w:val="0D0D0D" w:themeColor="text1" w:themeTint="F2"/>
+          <w:lang w:val="en-US"/>
+        </w:rPr>
+        <w:t>semgrep</w:t>
+      </w:r>
+      <w:proofErr w:type="spellEnd"/>
     </w:p>
     <w:p>
       <w:pPr>
@@ -3653,8 +3811,17 @@
           <w:color w:val="0D0D0D" w:themeColor="text1" w:themeTint="F2"/>
           <w:lang w:val="en-US"/>
         </w:rPr>
-        <w:t>Implemented the GitLeaks</w:t>
-      </w:r>
+        <w:t xml:space="preserve">Implemented the </w:t>
+      </w:r>
+      <w:proofErr w:type="spellStart"/>
+      <w:r>
+        <w:rPr>
+          <w:color w:val="0D0D0D" w:themeColor="text1" w:themeTint="F2"/>
+          <w:lang w:val="en-US"/>
+        </w:rPr>
+        <w:t>GitLeaks</w:t>
+      </w:r>
+      <w:proofErr w:type="spellEnd"/>
     </w:p>
     <w:p>
       <w:pPr>
@@ -3720,7 +3887,23 @@
           <w:color w:val="0D0D0D" w:themeColor="text1" w:themeTint="F2"/>
           <w:lang w:val="en-US"/>
         </w:rPr>
-        <w:t>Added the dockerhub login data for authentication for pulling docker Images</w:t>
+        <w:t xml:space="preserve">Added the </w:t>
+      </w:r>
+      <w:proofErr w:type="spellStart"/>
+      <w:r>
+        <w:rPr>
+          <w:color w:val="0D0D0D" w:themeColor="text1" w:themeTint="F2"/>
+          <w:lang w:val="en-US"/>
+        </w:rPr>
+        <w:t>dockerhub</w:t>
+      </w:r>
+      <w:proofErr w:type="spellEnd"/>
+      <w:r>
+        <w:rPr>
+          <w:color w:val="0D0D0D" w:themeColor="text1" w:themeTint="F2"/>
+          <w:lang w:val="en-US"/>
+        </w:rPr>
+        <w:t xml:space="preserve"> login data for authentication for pulling docker Images</w:t>
       </w:r>
     </w:p>
     <w:p>
@@ -3806,7 +3989,7 @@
     </w:p>
     <w:p>
       <w:pPr>
-        <w:pStyle w:val="Ttulo1"/>
+        <w:pStyle w:val="Heading1"/>
       </w:pPr>
       <w:bookmarkStart w:id="16" w:name="_Toc199172764"/>
       <w:r>
@@ -3816,7 +3999,7 @@
     </w:p>
     <w:p>
       <w:pPr>
-        <w:pStyle w:val="Ttulo2"/>
+        <w:pStyle w:val="Heading2"/>
       </w:pPr>
       <w:bookmarkStart w:id="17" w:name="_Toc199172765"/>
       <w:r>
@@ -3824,6 +4007,9 @@
         <w:t xml:space="preserve"> Team name and members</w:t>
       </w:r>
       <w:bookmarkEnd w:id="17"/>
+      <w:r>
+        <w:t xml:space="preserve"> (Written by Beshoy)</w:t>
+      </w:r>
     </w:p>
     <w:p>
       <w:pPr>
@@ -3908,7 +4094,7 @@
     </w:p>
     <w:p>
       <w:pPr>
-        <w:pStyle w:val="Ttulo2"/>
+        <w:pStyle w:val="Heading2"/>
       </w:pPr>
       <w:bookmarkStart w:id="18" w:name="_Toc199172766"/>
       <w:r>
@@ -3921,6 +4107,9 @@
         <w:t xml:space="preserve">Team Commitment </w:t>
       </w:r>
       <w:bookmarkEnd w:id="18"/>
+      <w:r>
+        <w:t xml:space="preserve"> (Written by Aadit)</w:t>
+      </w:r>
     </w:p>
     <w:p>
       <w:pPr>
@@ -4161,7 +4350,7 @@
     </w:p>
     <w:p>
       <w:pPr>
-        <w:pStyle w:val="Ttulo2"/>
+        <w:pStyle w:val="Heading2"/>
       </w:pPr>
       <w:bookmarkStart w:id="19" w:name="_Toc199172767"/>
       <w:r>
@@ -4177,8 +4366,6 @@
       <w:r>
         <w:t>(Written by Antonio Huesa Guardiola)</w:t>
       </w:r>
-      <w:bookmarkStart w:id="20" w:name="_GoBack"/>
-      <w:bookmarkEnd w:id="20"/>
     </w:p>
     <w:p>
       <w:pPr>
@@ -4304,13 +4491,16 @@
     </w:p>
     <w:p>
       <w:pPr>
-        <w:pStyle w:val="Ttulo2"/>
-      </w:pPr>
-      <w:bookmarkStart w:id="21" w:name="_Toc199172768"/>
+        <w:pStyle w:val="Heading2"/>
+      </w:pPr>
+      <w:bookmarkStart w:id="20" w:name="_Toc199172768"/>
       <w:r>
         <w:t xml:space="preserve"> Retrospectives </w:t>
       </w:r>
-      <w:bookmarkEnd w:id="21"/>
+      <w:bookmarkEnd w:id="20"/>
+      <w:r>
+        <w:t>(Edited by Aadit)</w:t>
+      </w:r>
     </w:p>
     <w:p>
       <w:pPr>
@@ -4543,6 +4733,7 @@
           <w:lang w:val="en-US"/>
         </w:rPr>
       </w:pPr>
+      <w:proofErr w:type="gramStart"/>
       <w:r>
         <w:rPr>
           <w:b/>
@@ -4555,7 +4746,14 @@
         <w:rPr>
           <w:lang w:val="en-US"/>
         </w:rPr>
-        <w:t>[04-06-2025]</w:t>
+        <w:t>[</w:t>
+      </w:r>
+      <w:proofErr w:type="gramEnd"/>
+      <w:r>
+        <w:rPr>
+          <w:lang w:val="en-US"/>
+        </w:rPr>
+        <w:t>04-06-2025]</w:t>
       </w:r>
     </w:p>
     <w:p>
@@ -4870,13 +5068,13 @@
     </w:p>
     <w:p>
       <w:pPr>
-        <w:pStyle w:val="Ttulo1"/>
-      </w:pPr>
-      <w:bookmarkStart w:id="22" w:name="_Toc199172769"/>
+        <w:pStyle w:val="Heading1"/>
+      </w:pPr>
+      <w:bookmarkStart w:id="21" w:name="_Toc199172769"/>
       <w:r>
         <w:t>Summary</w:t>
       </w:r>
-      <w:bookmarkEnd w:id="22"/>
+      <w:bookmarkEnd w:id="21"/>
       <w:r>
         <w:t xml:space="preserve"> (Edited by Antonio Huesa Guardiola)</w:t>
       </w:r>
@@ -4977,13 +5175,13 @@
     </w:p>
     <w:p>
       <w:pPr>
-        <w:pStyle w:val="Ttulo1"/>
-      </w:pPr>
-      <w:bookmarkStart w:id="23" w:name="_Toc199172770"/>
+        <w:pStyle w:val="Heading1"/>
+      </w:pPr>
+      <w:bookmarkStart w:id="22" w:name="_Toc199172770"/>
       <w:r>
         <w:t xml:space="preserve">Appendix </w:t>
       </w:r>
-      <w:bookmarkEnd w:id="23"/>
+      <w:bookmarkEnd w:id="22"/>
     </w:p>
     <w:p>
       <w:pPr>
@@ -5311,7 +5509,7 @@
 </file>
 
 <file path=word/endnotes.xml><?xml version="1.0" encoding="utf-8"?>
-<w:endnotes xmlns:wpc="http://schemas.microsoft.com/office/word/2010/wordprocessingCanvas" xmlns:cx="http://schemas.microsoft.com/office/drawing/2014/chartex" xmlns:cx1="http://schemas.microsoft.com/office/drawing/2015/9/8/chartex" xmlns:mc="http://schemas.openxmlformats.org/markup-compatibility/2006" xmlns:o="urn:schemas-microsoft-com:office:office" xmlns:r="http://schemas.openxmlformats.org/officeDocument/2006/relationships" xmlns:m="http://schemas.openxmlformats.org/officeDocument/2006/math" xmlns:v="urn:schemas-microsoft-com:vml" xmlns:wp14="http://schemas.microsoft.com/office/word/2010/wordprocessingDrawing" xmlns:wp="http://schemas.openxmlformats.org/drawingml/2006/wordprocessingDrawing" xmlns:w10="urn:schemas-microsoft-com:office:word" xmlns:w="http://schemas.openxmlformats.org/wordprocessingml/2006/main" xmlns:w14="http://schemas.microsoft.com/office/word/2010/wordml" xmlns:w15="http://schemas.microsoft.com/office/word/2012/wordml" xmlns:w16se="http://schemas.microsoft.com/office/word/2015/wordml/symex" xmlns:wpg="http://schemas.microsoft.com/office/word/2010/wordprocessingGroup" xmlns:wpi="http://schemas.microsoft.com/office/word/2010/wordprocessingInk" xmlns:wne="http://schemas.microsoft.com/office/word/2006/wordml" xmlns:wps="http://schemas.microsoft.com/office/word/2010/wordprocessingShape" mc:Ignorable="w14 w15 w16se wp14">
+<w:endnotes xmlns:wpc="http://schemas.microsoft.com/office/word/2010/wordprocessingCanvas" xmlns:cx="http://schemas.microsoft.com/office/drawing/2014/chartex" xmlns:cx1="http://schemas.microsoft.com/office/drawing/2015/9/8/chartex" xmlns:cx2="http://schemas.microsoft.com/office/drawing/2015/10/21/chartex" xmlns:cx3="http://schemas.microsoft.com/office/drawing/2016/5/9/chartex" xmlns:cx4="http://schemas.microsoft.com/office/drawing/2016/5/10/chartex" xmlns:cx5="http://schemas.microsoft.com/office/drawing/2016/5/11/chartex" xmlns:cx6="http://schemas.microsoft.com/office/drawing/2016/5/12/chartex" xmlns:cx7="http://schemas.microsoft.com/office/drawing/2016/5/13/chartex" xmlns:cx8="http://schemas.microsoft.com/office/drawing/2016/5/14/chartex" xmlns:mc="http://schemas.openxmlformats.org/markup-compatibility/2006" xmlns:aink="http://schemas.microsoft.com/office/drawing/2016/ink" xmlns:am3d="http://schemas.microsoft.com/office/drawing/2017/model3d" xmlns:o="urn:schemas-microsoft-com:office:office" xmlns:oel="http://schemas.microsoft.com/office/2019/extlst" xmlns:r="http://schemas.openxmlformats.org/officeDocument/2006/relationships" xmlns:m="http://schemas.openxmlformats.org/officeDocument/2006/math" xmlns:v="urn:schemas-microsoft-com:vml" xmlns:wp14="http://schemas.microsoft.com/office/word/2010/wordprocessingDrawing" xmlns:wp="http://schemas.openxmlformats.org/drawingml/2006/wordprocessingDrawing" xmlns:w10="urn:schemas-microsoft-com:office:word" xmlns:w="http://schemas.openxmlformats.org/wordprocessingml/2006/main" xmlns:w14="http://schemas.microsoft.com/office/word/2010/wordml" xmlns:w15="http://schemas.microsoft.com/office/word/2012/wordml" xmlns:w16cex="http://schemas.microsoft.com/office/word/2018/wordml/cex" xmlns:w16cid="http://schemas.microsoft.com/office/word/2016/wordml/cid" xmlns:w16="http://schemas.microsoft.com/office/word/2018/wordml" xmlns:w16du="http://schemas.microsoft.com/office/word/2023/wordml/word16du" xmlns:w16sdtdh="http://schemas.microsoft.com/office/word/2020/wordml/sdtdatahash" xmlns:w16sdtfl="http://schemas.microsoft.com/office/word/2024/wordml/sdtformatlock" xmlns:w16se="http://schemas.microsoft.com/office/word/2015/wordml/symex" xmlns:wpg="http://schemas.microsoft.com/office/word/2010/wordprocessingGroup" xmlns:wpi="http://schemas.microsoft.com/office/word/2010/wordprocessingInk" xmlns:wne="http://schemas.microsoft.com/office/word/2006/wordml" xmlns:wps="http://schemas.microsoft.com/office/word/2010/wordprocessingShape" mc:Ignorable="w14 w15 w16se w16cid w16 w16cex w16sdtdh w16sdtfl w16du wp14">
   <w:endnote w:type="separator" w:id="-1">
     <w:p>
       <w:r>
@@ -5330,7 +5528,7 @@
 </file>
 
 <file path=word/footnotes.xml><?xml version="1.0" encoding="utf-8"?>
-<w:footnotes xmlns:wpc="http://schemas.microsoft.com/office/word/2010/wordprocessingCanvas" xmlns:cx="http://schemas.microsoft.com/office/drawing/2014/chartex" xmlns:cx1="http://schemas.microsoft.com/office/drawing/2015/9/8/chartex" xmlns:mc="http://schemas.openxmlformats.org/markup-compatibility/2006" xmlns:o="urn:schemas-microsoft-com:office:office" xmlns:r="http://schemas.openxmlformats.org/officeDocument/2006/relationships" xmlns:m="http://schemas.openxmlformats.org/officeDocument/2006/math" xmlns:v="urn:schemas-microsoft-com:vml" xmlns:wp14="http://schemas.microsoft.com/office/word/2010/wordprocessingDrawing" xmlns:wp="http://schemas.openxmlformats.org/drawingml/2006/wordprocessingDrawing" xmlns:w10="urn:schemas-microsoft-com:office:word" xmlns:w="http://schemas.openxmlformats.org/wordprocessingml/2006/main" xmlns:w14="http://schemas.microsoft.com/office/word/2010/wordml" xmlns:w15="http://schemas.microsoft.com/office/word/2012/wordml" xmlns:w16se="http://schemas.microsoft.com/office/word/2015/wordml/symex" xmlns:wpg="http://schemas.microsoft.com/office/word/2010/wordprocessingGroup" xmlns:wpi="http://schemas.microsoft.com/office/word/2010/wordprocessingInk" xmlns:wne="http://schemas.microsoft.com/office/word/2006/wordml" xmlns:wps="http://schemas.microsoft.com/office/word/2010/wordprocessingShape" mc:Ignorable="w14 w15 w16se wp14">
+<w:footnotes xmlns:wpc="http://schemas.microsoft.com/office/word/2010/wordprocessingCanvas" xmlns:cx="http://schemas.microsoft.com/office/drawing/2014/chartex" xmlns:cx1="http://schemas.microsoft.com/office/drawing/2015/9/8/chartex" xmlns:cx2="http://schemas.microsoft.com/office/drawing/2015/10/21/chartex" xmlns:cx3="http://schemas.microsoft.com/office/drawing/2016/5/9/chartex" xmlns:cx4="http://schemas.microsoft.com/office/drawing/2016/5/10/chartex" xmlns:cx5="http://schemas.microsoft.com/office/drawing/2016/5/11/chartex" xmlns:cx6="http://schemas.microsoft.com/office/drawing/2016/5/12/chartex" xmlns:cx7="http://schemas.microsoft.com/office/drawing/2016/5/13/chartex" xmlns:cx8="http://schemas.microsoft.com/office/drawing/2016/5/14/chartex" xmlns:mc="http://schemas.openxmlformats.org/markup-compatibility/2006" xmlns:aink="http://schemas.microsoft.com/office/drawing/2016/ink" xmlns:am3d="http://schemas.microsoft.com/office/drawing/2017/model3d" xmlns:o="urn:schemas-microsoft-com:office:office" xmlns:oel="http://schemas.microsoft.com/office/2019/extlst" xmlns:r="http://schemas.openxmlformats.org/officeDocument/2006/relationships" xmlns:m="http://schemas.openxmlformats.org/officeDocument/2006/math" xmlns:v="urn:schemas-microsoft-com:vml" xmlns:wp14="http://schemas.microsoft.com/office/word/2010/wordprocessingDrawing" xmlns:wp="http://schemas.openxmlformats.org/drawingml/2006/wordprocessingDrawing" xmlns:w10="urn:schemas-microsoft-com:office:word" xmlns:w="http://schemas.openxmlformats.org/wordprocessingml/2006/main" xmlns:w14="http://schemas.microsoft.com/office/word/2010/wordml" xmlns:w15="http://schemas.microsoft.com/office/word/2012/wordml" xmlns:w16cex="http://schemas.microsoft.com/office/word/2018/wordml/cex" xmlns:w16cid="http://schemas.microsoft.com/office/word/2016/wordml/cid" xmlns:w16="http://schemas.microsoft.com/office/word/2018/wordml" xmlns:w16du="http://schemas.microsoft.com/office/word/2023/wordml/word16du" xmlns:w16sdtdh="http://schemas.microsoft.com/office/word/2020/wordml/sdtdatahash" xmlns:w16sdtfl="http://schemas.microsoft.com/office/word/2024/wordml/sdtformatlock" xmlns:w16se="http://schemas.microsoft.com/office/word/2015/wordml/symex" xmlns:wpg="http://schemas.microsoft.com/office/word/2010/wordprocessingGroup" xmlns:wpi="http://schemas.microsoft.com/office/word/2010/wordprocessingInk" xmlns:wne="http://schemas.microsoft.com/office/word/2006/wordml" xmlns:wps="http://schemas.microsoft.com/office/word/2010/wordprocessingShape" mc:Ignorable="w14 w15 w16se w16cid w16 w16cex w16sdtdh w16sdtfl w16du wp14">
   <w:footnote w:type="separator" w:id="-1">
     <w:p>
       <w:r>
@@ -5349,10 +5547,10 @@
 </file>
 
 <file path=word/header1.xml><?xml version="1.0" encoding="utf-8"?>
-<w:hdr xmlns:wpc="http://schemas.microsoft.com/office/word/2010/wordprocessingCanvas" xmlns:cx="http://schemas.microsoft.com/office/drawing/2014/chartex" xmlns:cx1="http://schemas.microsoft.com/office/drawing/2015/9/8/chartex" xmlns:mc="http://schemas.openxmlformats.org/markup-compatibility/2006" xmlns:o="urn:schemas-microsoft-com:office:office" xmlns:r="http://schemas.openxmlformats.org/officeDocument/2006/relationships" xmlns:m="http://schemas.openxmlformats.org/officeDocument/2006/math" xmlns:v="urn:schemas-microsoft-com:vml" xmlns:wp14="http://schemas.microsoft.com/office/word/2010/wordprocessingDrawing" xmlns:wp="http://schemas.openxmlformats.org/drawingml/2006/wordprocessingDrawing" xmlns:w10="urn:schemas-microsoft-com:office:word" xmlns:w="http://schemas.openxmlformats.org/wordprocessingml/2006/main" xmlns:w14="http://schemas.microsoft.com/office/word/2010/wordml" xmlns:w15="http://schemas.microsoft.com/office/word/2012/wordml" xmlns:w16se="http://schemas.microsoft.com/office/word/2015/wordml/symex" xmlns:wpg="http://schemas.microsoft.com/office/word/2010/wordprocessingGroup" xmlns:wpi="http://schemas.microsoft.com/office/word/2010/wordprocessingInk" xmlns:wne="http://schemas.microsoft.com/office/word/2006/wordml" xmlns:wps="http://schemas.microsoft.com/office/word/2010/wordprocessingShape" mc:Ignorable="w14 w15 w16se wp14">
+<w:hdr xmlns:wpc="http://schemas.microsoft.com/office/word/2010/wordprocessingCanvas" xmlns:cx="http://schemas.microsoft.com/office/drawing/2014/chartex" xmlns:cx1="http://schemas.microsoft.com/office/drawing/2015/9/8/chartex" xmlns:cx2="http://schemas.microsoft.com/office/drawing/2015/10/21/chartex" xmlns:cx3="http://schemas.microsoft.com/office/drawing/2016/5/9/chartex" xmlns:cx4="http://schemas.microsoft.com/office/drawing/2016/5/10/chartex" xmlns:cx5="http://schemas.microsoft.com/office/drawing/2016/5/11/chartex" xmlns:cx6="http://schemas.microsoft.com/office/drawing/2016/5/12/chartex" xmlns:cx7="http://schemas.microsoft.com/office/drawing/2016/5/13/chartex" xmlns:cx8="http://schemas.microsoft.com/office/drawing/2016/5/14/chartex" xmlns:mc="http://schemas.openxmlformats.org/markup-compatibility/2006" xmlns:aink="http://schemas.microsoft.com/office/drawing/2016/ink" xmlns:am3d="http://schemas.microsoft.com/office/drawing/2017/model3d" xmlns:o="urn:schemas-microsoft-com:office:office" xmlns:oel="http://schemas.microsoft.com/office/2019/extlst" xmlns:r="http://schemas.openxmlformats.org/officeDocument/2006/relationships" xmlns:m="http://schemas.openxmlformats.org/officeDocument/2006/math" xmlns:v="urn:schemas-microsoft-com:vml" xmlns:wp14="http://schemas.microsoft.com/office/word/2010/wordprocessingDrawing" xmlns:wp="http://schemas.openxmlformats.org/drawingml/2006/wordprocessingDrawing" xmlns:w10="urn:schemas-microsoft-com:office:word" xmlns:w="http://schemas.openxmlformats.org/wordprocessingml/2006/main" xmlns:w14="http://schemas.microsoft.com/office/word/2010/wordml" xmlns:w15="http://schemas.microsoft.com/office/word/2012/wordml" xmlns:w16cex="http://schemas.microsoft.com/office/word/2018/wordml/cex" xmlns:w16cid="http://schemas.microsoft.com/office/word/2016/wordml/cid" xmlns:w16="http://schemas.microsoft.com/office/word/2018/wordml" xmlns:w16du="http://schemas.microsoft.com/office/word/2023/wordml/word16du" xmlns:w16sdtdh="http://schemas.microsoft.com/office/word/2020/wordml/sdtdatahash" xmlns:w16sdtfl="http://schemas.microsoft.com/office/word/2024/wordml/sdtformatlock" xmlns:w16se="http://schemas.microsoft.com/office/word/2015/wordml/symex" xmlns:wpg="http://schemas.microsoft.com/office/word/2010/wordprocessingGroup" xmlns:wpi="http://schemas.microsoft.com/office/word/2010/wordprocessingInk" xmlns:wne="http://schemas.microsoft.com/office/word/2006/wordml" xmlns:wps="http://schemas.microsoft.com/office/word/2010/wordprocessingShape" mc:Ignorable="w14 w15 w16se w16cid w16 w16cex w16sdtdh w16sdtfl w16du wp14">
   <w:p>
     <w:pPr>
-      <w:pStyle w:val="Encabezado"/>
+      <w:pStyle w:val="Header"/>
     </w:pPr>
     <w:r>
       <w:fldChar w:fldCharType="begin"/>
@@ -5368,9 +5566,9 @@
         <w:b/>
         <w:bCs/>
         <w:noProof/>
-        <w:lang w:val="es-ES"/>
-      </w:rPr>
-      <w:t>¡Error! Utilice la pestaña Inicio para aplicar Überschrift 1 al texto que desea que aparezca aquí.</w:t>
+        <w:lang w:val="en-US"/>
+      </w:rPr>
+      <w:t>Error! Use the Home tab to apply Überschrift 1 to the text that you want to appear here.</w:t>
     </w:r>
     <w:r>
       <w:fldChar w:fldCharType="end"/>
@@ -5389,9 +5587,9 @@
         <w:b/>
         <w:bCs/>
         <w:noProof/>
-        <w:lang w:val="es-ES"/>
-      </w:rPr>
-      <w:t>¡Error! Utilice la pestaña Inicio para aplicar Überschrift 1 al texto que desea que aparezca aquí.</w:t>
+        <w:lang w:val="en-US"/>
+      </w:rPr>
+      <w:t>Error! Use the Home tab to apply Überschrift 1 to the text that you want to appear here.</w:t>
     </w:r>
     <w:r>
       <w:fldChar w:fldCharType="end"/>
@@ -5401,32 +5599,32 @@
     </w:r>
     <w:r>
       <w:rPr>
-        <w:rStyle w:val="Nmerodepgina"/>
+        <w:rStyle w:val="PageNumber"/>
       </w:rPr>
       <w:fldChar w:fldCharType="begin"/>
     </w:r>
     <w:r>
       <w:rPr>
-        <w:rStyle w:val="Nmerodepgina"/>
+        <w:rStyle w:val="PageNumber"/>
       </w:rPr>
       <w:instrText xml:space="preserve"> PAGE </w:instrText>
     </w:r>
     <w:r>
       <w:rPr>
-        <w:rStyle w:val="Nmerodepgina"/>
+        <w:rStyle w:val="PageNumber"/>
       </w:rPr>
       <w:fldChar w:fldCharType="separate"/>
     </w:r>
     <w:r>
       <w:rPr>
-        <w:rStyle w:val="Nmerodepgina"/>
+        <w:rStyle w:val="PageNumber"/>
         <w:noProof/>
       </w:rPr>
       <w:t>IV</w:t>
     </w:r>
     <w:r>
       <w:rPr>
-        <w:rStyle w:val="Nmerodepgina"/>
+        <w:rStyle w:val="PageNumber"/>
       </w:rPr>
       <w:fldChar w:fldCharType="end"/>
     </w:r>
@@ -5435,10 +5633,10 @@
 </file>
 
 <file path=word/header2.xml><?xml version="1.0" encoding="utf-8"?>
-<w:hdr xmlns:wpc="http://schemas.microsoft.com/office/word/2010/wordprocessingCanvas" xmlns:cx="http://schemas.microsoft.com/office/drawing/2014/chartex" xmlns:cx1="http://schemas.microsoft.com/office/drawing/2015/9/8/chartex" xmlns:mc="http://schemas.openxmlformats.org/markup-compatibility/2006" xmlns:o="urn:schemas-microsoft-com:office:office" xmlns:r="http://schemas.openxmlformats.org/officeDocument/2006/relationships" xmlns:m="http://schemas.openxmlformats.org/officeDocument/2006/math" xmlns:v="urn:schemas-microsoft-com:vml" xmlns:wp14="http://schemas.microsoft.com/office/word/2010/wordprocessingDrawing" xmlns:wp="http://schemas.openxmlformats.org/drawingml/2006/wordprocessingDrawing" xmlns:w10="urn:schemas-microsoft-com:office:word" xmlns:w="http://schemas.openxmlformats.org/wordprocessingml/2006/main" xmlns:w14="http://schemas.microsoft.com/office/word/2010/wordml" xmlns:w15="http://schemas.microsoft.com/office/word/2012/wordml" xmlns:w16se="http://schemas.microsoft.com/office/word/2015/wordml/symex" xmlns:wpg="http://schemas.microsoft.com/office/word/2010/wordprocessingGroup" xmlns:wpi="http://schemas.microsoft.com/office/word/2010/wordprocessingInk" xmlns:wne="http://schemas.microsoft.com/office/word/2006/wordml" xmlns:wps="http://schemas.microsoft.com/office/word/2010/wordprocessingShape" mc:Ignorable="w14 w15 w16se wp14">
+<w:hdr xmlns:wpc="http://schemas.microsoft.com/office/word/2010/wordprocessingCanvas" xmlns:cx="http://schemas.microsoft.com/office/drawing/2014/chartex" xmlns:cx1="http://schemas.microsoft.com/office/drawing/2015/9/8/chartex" xmlns:cx2="http://schemas.microsoft.com/office/drawing/2015/10/21/chartex" xmlns:cx3="http://schemas.microsoft.com/office/drawing/2016/5/9/chartex" xmlns:cx4="http://schemas.microsoft.com/office/drawing/2016/5/10/chartex" xmlns:cx5="http://schemas.microsoft.com/office/drawing/2016/5/11/chartex" xmlns:cx6="http://schemas.microsoft.com/office/drawing/2016/5/12/chartex" xmlns:cx7="http://schemas.microsoft.com/office/drawing/2016/5/13/chartex" xmlns:cx8="http://schemas.microsoft.com/office/drawing/2016/5/14/chartex" xmlns:mc="http://schemas.openxmlformats.org/markup-compatibility/2006" xmlns:aink="http://schemas.microsoft.com/office/drawing/2016/ink" xmlns:am3d="http://schemas.microsoft.com/office/drawing/2017/model3d" xmlns:o="urn:schemas-microsoft-com:office:office" xmlns:oel="http://schemas.microsoft.com/office/2019/extlst" xmlns:r="http://schemas.openxmlformats.org/officeDocument/2006/relationships" xmlns:m="http://schemas.openxmlformats.org/officeDocument/2006/math" xmlns:v="urn:schemas-microsoft-com:vml" xmlns:wp14="http://schemas.microsoft.com/office/word/2010/wordprocessingDrawing" xmlns:wp="http://schemas.openxmlformats.org/drawingml/2006/wordprocessingDrawing" xmlns:w10="urn:schemas-microsoft-com:office:word" xmlns:w="http://schemas.openxmlformats.org/wordprocessingml/2006/main" xmlns:w14="http://schemas.microsoft.com/office/word/2010/wordml" xmlns:w15="http://schemas.microsoft.com/office/word/2012/wordml" xmlns:w16cex="http://schemas.microsoft.com/office/word/2018/wordml/cex" xmlns:w16cid="http://schemas.microsoft.com/office/word/2016/wordml/cid" xmlns:w16="http://schemas.microsoft.com/office/word/2018/wordml" xmlns:w16du="http://schemas.microsoft.com/office/word/2023/wordml/word16du" xmlns:w16sdtdh="http://schemas.microsoft.com/office/word/2020/wordml/sdtdatahash" xmlns:w16sdtfl="http://schemas.microsoft.com/office/word/2024/wordml/sdtformatlock" xmlns:w16se="http://schemas.microsoft.com/office/word/2015/wordml/symex" xmlns:wpg="http://schemas.microsoft.com/office/word/2010/wordprocessingGroup" xmlns:wpi="http://schemas.microsoft.com/office/word/2010/wordprocessingInk" xmlns:wne="http://schemas.microsoft.com/office/word/2006/wordml" xmlns:wps="http://schemas.microsoft.com/office/word/2010/wordprocessingShape" mc:Ignorable="w14 w15 w16se w16cid w16 w16cex w16sdtdh w16sdtfl w16du wp14">
   <w:p>
     <w:pPr>
-      <w:pStyle w:val="Encabezado"/>
+      <w:pStyle w:val="Header"/>
     </w:pPr>
     <w:r>
       <w:fldChar w:fldCharType="begin"/>
@@ -5454,9 +5652,9 @@
         <w:b/>
         <w:bCs/>
         <w:noProof/>
-        <w:lang w:val="es-ES"/>
-      </w:rPr>
-      <w:t>¡Error! Utilice la pestaña Inicio para aplicar Überschrift 1 al texto que desea que aparezca aquí.</w:t>
+        <w:lang w:val="en-US"/>
+      </w:rPr>
+      <w:t>Error! Use the Home tab to apply Überschrift 1 to the text that you want to appear here.</w:t>
     </w:r>
     <w:r>
       <w:fldChar w:fldCharType="end"/>
@@ -5475,44 +5673,47 @@
         <w:b/>
         <w:bCs/>
         <w:noProof/>
-        <w:lang w:val="es-ES"/>
-      </w:rPr>
-      <w:t>¡Error! Utilice la pestaña Inicio para aplicar Überschrift 1 al texto que desea que aparezca aquí.</w:t>
+        <w:lang w:val="en-US"/>
+      </w:rPr>
+      <w:t>Error! Use the Home tab to apply Überschrift 1 to the text that you want to appear here.</w:t>
     </w:r>
     <w:r>
       <w:fldChar w:fldCharType="end"/>
     </w:r>
     <w:r>
-      <w:t xml:space="preserve"> - Page </w:t>
+      <w:t xml:space="preserve"> - </w:t>
     </w:r>
     <w:r>
-      <w:rPr>
-        <w:rStyle w:val="Nmerodepgina"/>
+      <w:t xml:space="preserve">Page </w:t>
+    </w:r>
+    <w:r>
+      <w:rPr>
+        <w:rStyle w:val="PageNumber"/>
       </w:rPr>
       <w:fldChar w:fldCharType="begin"/>
     </w:r>
     <w:r>
       <w:rPr>
-        <w:rStyle w:val="Nmerodepgina"/>
+        <w:rStyle w:val="PageNumber"/>
       </w:rPr>
       <w:instrText xml:space="preserve"> PAGE </w:instrText>
     </w:r>
     <w:r>
       <w:rPr>
-        <w:rStyle w:val="Nmerodepgina"/>
+        <w:rStyle w:val="PageNumber"/>
       </w:rPr>
       <w:fldChar w:fldCharType="separate"/>
     </w:r>
     <w:r>
       <w:rPr>
-        <w:rStyle w:val="Nmerodepgina"/>
+        <w:rStyle w:val="PageNumber"/>
         <w:noProof/>
       </w:rPr>
       <w:t>III</w:t>
     </w:r>
     <w:r>
       <w:rPr>
-        <w:rStyle w:val="Nmerodepgina"/>
+        <w:rStyle w:val="PageNumber"/>
       </w:rPr>
       <w:fldChar w:fldCharType="end"/>
     </w:r>
@@ -5521,10 +5722,10 @@
 </file>
 
 <file path=word/header3.xml><?xml version="1.0" encoding="utf-8"?>
-<w:hdr xmlns:wpc="http://schemas.microsoft.com/office/word/2010/wordprocessingCanvas" xmlns:cx="http://schemas.microsoft.com/office/drawing/2014/chartex" xmlns:cx1="http://schemas.microsoft.com/office/drawing/2015/9/8/chartex" xmlns:mc="http://schemas.openxmlformats.org/markup-compatibility/2006" xmlns:o="urn:schemas-microsoft-com:office:office" xmlns:r="http://schemas.openxmlformats.org/officeDocument/2006/relationships" xmlns:m="http://schemas.openxmlformats.org/officeDocument/2006/math" xmlns:v="urn:schemas-microsoft-com:vml" xmlns:wp14="http://schemas.microsoft.com/office/word/2010/wordprocessingDrawing" xmlns:wp="http://schemas.openxmlformats.org/drawingml/2006/wordprocessingDrawing" xmlns:w10="urn:schemas-microsoft-com:office:word" xmlns:w="http://schemas.openxmlformats.org/wordprocessingml/2006/main" xmlns:w14="http://schemas.microsoft.com/office/word/2010/wordml" xmlns:w15="http://schemas.microsoft.com/office/word/2012/wordml" xmlns:w16se="http://schemas.microsoft.com/office/word/2015/wordml/symex" xmlns:wpg="http://schemas.microsoft.com/office/word/2010/wordprocessingGroup" xmlns:wpi="http://schemas.microsoft.com/office/word/2010/wordprocessingInk" xmlns:wne="http://schemas.microsoft.com/office/word/2006/wordml" xmlns:wps="http://schemas.microsoft.com/office/word/2010/wordprocessingShape" mc:Ignorable="w14 w15 w16se wp14">
+<w:hdr xmlns:wpc="http://schemas.microsoft.com/office/word/2010/wordprocessingCanvas" xmlns:cx="http://schemas.microsoft.com/office/drawing/2014/chartex" xmlns:cx1="http://schemas.microsoft.com/office/drawing/2015/9/8/chartex" xmlns:cx2="http://schemas.microsoft.com/office/drawing/2015/10/21/chartex" xmlns:cx3="http://schemas.microsoft.com/office/drawing/2016/5/9/chartex" xmlns:cx4="http://schemas.microsoft.com/office/drawing/2016/5/10/chartex" xmlns:cx5="http://schemas.microsoft.com/office/drawing/2016/5/11/chartex" xmlns:cx6="http://schemas.microsoft.com/office/drawing/2016/5/12/chartex" xmlns:cx7="http://schemas.microsoft.com/office/drawing/2016/5/13/chartex" xmlns:cx8="http://schemas.microsoft.com/office/drawing/2016/5/14/chartex" xmlns:mc="http://schemas.openxmlformats.org/markup-compatibility/2006" xmlns:aink="http://schemas.microsoft.com/office/drawing/2016/ink" xmlns:am3d="http://schemas.microsoft.com/office/drawing/2017/model3d" xmlns:o="urn:schemas-microsoft-com:office:office" xmlns:oel="http://schemas.microsoft.com/office/2019/extlst" xmlns:r="http://schemas.openxmlformats.org/officeDocument/2006/relationships" xmlns:m="http://schemas.openxmlformats.org/officeDocument/2006/math" xmlns:v="urn:schemas-microsoft-com:vml" xmlns:wp14="http://schemas.microsoft.com/office/word/2010/wordprocessingDrawing" xmlns:wp="http://schemas.openxmlformats.org/drawingml/2006/wordprocessingDrawing" xmlns:w10="urn:schemas-microsoft-com:office:word" xmlns:w="http://schemas.openxmlformats.org/wordprocessingml/2006/main" xmlns:w14="http://schemas.microsoft.com/office/word/2010/wordml" xmlns:w15="http://schemas.microsoft.com/office/word/2012/wordml" xmlns:w16cex="http://schemas.microsoft.com/office/word/2018/wordml/cex" xmlns:w16cid="http://schemas.microsoft.com/office/word/2016/wordml/cid" xmlns:w16="http://schemas.microsoft.com/office/word/2018/wordml" xmlns:w16du="http://schemas.microsoft.com/office/word/2023/wordml/word16du" xmlns:w16sdtdh="http://schemas.microsoft.com/office/word/2020/wordml/sdtdatahash" xmlns:w16sdtfl="http://schemas.microsoft.com/office/word/2024/wordml/sdtformatlock" xmlns:w16se="http://schemas.microsoft.com/office/word/2015/wordml/symex" xmlns:wpg="http://schemas.microsoft.com/office/word/2010/wordprocessingGroup" xmlns:wpi="http://schemas.microsoft.com/office/word/2010/wordprocessingInk" xmlns:wne="http://schemas.microsoft.com/office/word/2006/wordml" xmlns:wps="http://schemas.microsoft.com/office/word/2010/wordprocessingShape" mc:Ignorable="w14 w15 w16se w16cid w16 w16cex w16sdtdh w16sdtfl w16du wp14">
   <w:p>
     <w:pPr>
-      <w:pStyle w:val="Encabezado"/>
+      <w:pStyle w:val="Header"/>
       <w:pBdr>
         <w:bottom w:val="none" w:sz="0" w:space="0" w:color="auto"/>
       </w:pBdr>
@@ -5534,7 +5735,7 @@
 </file>
 
 <file path=word/numbering.xml><?xml version="1.0" encoding="utf-8"?>
-<w:numbering xmlns:wpc="http://schemas.microsoft.com/office/word/2010/wordprocessingCanvas" xmlns:cx="http://schemas.microsoft.com/office/drawing/2014/chartex" xmlns:cx1="http://schemas.microsoft.com/office/drawing/2015/9/8/chartex" xmlns:mc="http://schemas.openxmlformats.org/markup-compatibility/2006" xmlns:o="urn:schemas-microsoft-com:office:office" xmlns:r="http://schemas.openxmlformats.org/officeDocument/2006/relationships" xmlns:m="http://schemas.openxmlformats.org/officeDocument/2006/math" xmlns:v="urn:schemas-microsoft-com:vml" xmlns:wp14="http://schemas.microsoft.com/office/word/2010/wordprocessingDrawing" xmlns:wp="http://schemas.openxmlformats.org/drawingml/2006/wordprocessingDrawing" xmlns:w10="urn:schemas-microsoft-com:office:word" xmlns:w="http://schemas.openxmlformats.org/wordprocessingml/2006/main" xmlns:w14="http://schemas.microsoft.com/office/word/2010/wordml" xmlns:w15="http://schemas.microsoft.com/office/word/2012/wordml" xmlns:w16se="http://schemas.microsoft.com/office/word/2015/wordml/symex" xmlns:wpg="http://schemas.microsoft.com/office/word/2010/wordprocessingGroup" xmlns:wpi="http://schemas.microsoft.com/office/word/2010/wordprocessingInk" xmlns:wne="http://schemas.microsoft.com/office/word/2006/wordml" xmlns:wps="http://schemas.microsoft.com/office/word/2010/wordprocessingShape" mc:Ignorable="w14 w15 w16se wp14">
+<w:numbering xmlns:wpc="http://schemas.microsoft.com/office/word/2010/wordprocessingCanvas" xmlns:cx="http://schemas.microsoft.com/office/drawing/2014/chartex" xmlns:cx1="http://schemas.microsoft.com/office/drawing/2015/9/8/chartex" xmlns:cx2="http://schemas.microsoft.com/office/drawing/2015/10/21/chartex" xmlns:cx3="http://schemas.microsoft.com/office/drawing/2016/5/9/chartex" xmlns:cx4="http://schemas.microsoft.com/office/drawing/2016/5/10/chartex" xmlns:cx5="http://schemas.microsoft.com/office/drawing/2016/5/11/chartex" xmlns:cx6="http://schemas.microsoft.com/office/drawing/2016/5/12/chartex" xmlns:cx7="http://schemas.microsoft.com/office/drawing/2016/5/13/chartex" xmlns:cx8="http://schemas.microsoft.com/office/drawing/2016/5/14/chartex" xmlns:mc="http://schemas.openxmlformats.org/markup-compatibility/2006" xmlns:aink="http://schemas.microsoft.com/office/drawing/2016/ink" xmlns:am3d="http://schemas.microsoft.com/office/drawing/2017/model3d" xmlns:o="urn:schemas-microsoft-com:office:office" xmlns:oel="http://schemas.microsoft.com/office/2019/extlst" xmlns:r="http://schemas.openxmlformats.org/officeDocument/2006/relationships" xmlns:m="http://schemas.openxmlformats.org/officeDocument/2006/math" xmlns:v="urn:schemas-microsoft-com:vml" xmlns:wp14="http://schemas.microsoft.com/office/word/2010/wordprocessingDrawing" xmlns:wp="http://schemas.openxmlformats.org/drawingml/2006/wordprocessingDrawing" xmlns:w10="urn:schemas-microsoft-com:office:word" xmlns:w="http://schemas.openxmlformats.org/wordprocessingml/2006/main" xmlns:w14="http://schemas.microsoft.com/office/word/2010/wordml" xmlns:w15="http://schemas.microsoft.com/office/word/2012/wordml" xmlns:w16cex="http://schemas.microsoft.com/office/word/2018/wordml/cex" xmlns:w16cid="http://schemas.microsoft.com/office/word/2016/wordml/cid" xmlns:w16="http://schemas.microsoft.com/office/word/2018/wordml" xmlns:w16du="http://schemas.microsoft.com/office/word/2023/wordml/word16du" xmlns:w16sdtdh="http://schemas.microsoft.com/office/word/2020/wordml/sdtdatahash" xmlns:w16sdtfl="http://schemas.microsoft.com/office/word/2024/wordml/sdtformatlock" xmlns:w16se="http://schemas.microsoft.com/office/word/2015/wordml/symex" xmlns:wpg="http://schemas.microsoft.com/office/word/2010/wordprocessingGroup" xmlns:wpi="http://schemas.microsoft.com/office/word/2010/wordprocessingInk" xmlns:wne="http://schemas.microsoft.com/office/word/2006/wordml" xmlns:wps="http://schemas.microsoft.com/office/word/2010/wordprocessingShape" mc:Ignorable="w14 w15 w16se w16cid w16 w16cex w16sdtdh w16sdtfl w16du wp14">
   <w:abstractNum w:abstractNumId="0" w15:restartNumberingAfterBreak="0">
     <w:nsid w:val="0FA0230E"/>
     <w:multiLevelType w:val="multilevel"/>
@@ -7919,7 +8120,7 @@
     <w:lvl w:ilvl="0">
       <w:start w:val="1"/>
       <w:numFmt w:val="decimal"/>
-      <w:pStyle w:val="Ttulo1"/>
+      <w:pStyle w:val="Heading1"/>
       <w:suff w:val="space"/>
       <w:lvlText w:val="%1"/>
       <w:lvlJc w:val="left"/>
@@ -7936,7 +8137,7 @@
     <w:lvl w:ilvl="1">
       <w:start w:val="1"/>
       <w:numFmt w:val="decimal"/>
-      <w:pStyle w:val="Ttulo2"/>
+      <w:pStyle w:val="Heading2"/>
       <w:suff w:val="nothing"/>
       <w:lvlText w:val="%1.%2"/>
       <w:lvlJc w:val="left"/>
@@ -7953,7 +8154,7 @@
     <w:lvl w:ilvl="2">
       <w:start w:val="1"/>
       <w:numFmt w:val="decimal"/>
-      <w:pStyle w:val="Ttulo3"/>
+      <w:pStyle w:val="Heading3"/>
       <w:suff w:val="nothing"/>
       <w:lvlText w:val="%1.%2.%3"/>
       <w:lvlJc w:val="left"/>
@@ -7970,7 +8171,7 @@
     <w:lvl w:ilvl="3">
       <w:start w:val="1"/>
       <w:numFmt w:val="decimal"/>
-      <w:pStyle w:val="Ttulo4"/>
+      <w:pStyle w:val="Heading4"/>
       <w:suff w:val="nothing"/>
       <w:lvlText w:val="%1.%2.%3.%4"/>
       <w:lvlJc w:val="left"/>
@@ -7987,7 +8188,7 @@
     <w:lvl w:ilvl="4">
       <w:start w:val="1"/>
       <w:numFmt w:val="decimal"/>
-      <w:pStyle w:val="Ttulo5"/>
+      <w:pStyle w:val="Heading5"/>
       <w:suff w:val="space"/>
       <w:lvlText w:val="%1.%2.%3.%4.%5"/>
       <w:lvlJc w:val="left"/>
@@ -8005,7 +8206,7 @@
     <w:lvl w:ilvl="5">
       <w:start w:val="1"/>
       <w:numFmt w:val="none"/>
-      <w:pStyle w:val="Ttulo6"/>
+      <w:pStyle w:val="Heading6"/>
       <w:suff w:val="nothing"/>
       <w:lvlText w:val=""/>
       <w:lvlJc w:val="left"/>
@@ -8019,7 +8220,7 @@
     <w:lvl w:ilvl="6">
       <w:start w:val="1"/>
       <w:numFmt w:val="none"/>
-      <w:pStyle w:val="Ttulo7"/>
+      <w:pStyle w:val="Heading7"/>
       <w:suff w:val="nothing"/>
       <w:lvlText w:val=""/>
       <w:lvlJc w:val="left"/>
@@ -8033,7 +8234,7 @@
     <w:lvl w:ilvl="7">
       <w:start w:val="1"/>
       <w:numFmt w:val="none"/>
-      <w:pStyle w:val="Ttulo8"/>
+      <w:pStyle w:val="Heading8"/>
       <w:suff w:val="nothing"/>
       <w:lvlText w:val=""/>
       <w:lvlJc w:val="left"/>
@@ -8047,7 +8248,7 @@
     <w:lvl w:ilvl="8">
       <w:start w:val="1"/>
       <w:numFmt w:val="none"/>
-      <w:pStyle w:val="Ttulo9"/>
+      <w:pStyle w:val="Heading9"/>
       <w:suff w:val="nothing"/>
       <w:lvlText w:val=""/>
       <w:lvlJc w:val="left"/>
@@ -8059,74 +8260,74 @@
       </w:rPr>
     </w:lvl>
   </w:abstractNum>
-  <w:num w:numId="1">
+  <w:num w:numId="1" w16cid:durableId="1943873687">
     <w:abstractNumId w:val="20"/>
   </w:num>
-  <w:num w:numId="2">
+  <w:num w:numId="2" w16cid:durableId="630020802">
     <w:abstractNumId w:val="13"/>
   </w:num>
-  <w:num w:numId="3">
+  <w:num w:numId="3" w16cid:durableId="898981475">
     <w:abstractNumId w:val="8"/>
   </w:num>
-  <w:num w:numId="4">
+  <w:num w:numId="4" w16cid:durableId="1859465935">
     <w:abstractNumId w:val="4"/>
   </w:num>
-  <w:num w:numId="5">
+  <w:num w:numId="5" w16cid:durableId="111097527">
     <w:abstractNumId w:val="6"/>
   </w:num>
-  <w:num w:numId="6">
+  <w:num w:numId="6" w16cid:durableId="4787799">
     <w:abstractNumId w:val="18"/>
   </w:num>
-  <w:num w:numId="7">
+  <w:num w:numId="7" w16cid:durableId="1601522104">
     <w:abstractNumId w:val="9"/>
   </w:num>
-  <w:num w:numId="8">
+  <w:num w:numId="8" w16cid:durableId="2114006646">
     <w:abstractNumId w:val="7"/>
   </w:num>
-  <w:num w:numId="9">
+  <w:num w:numId="9" w16cid:durableId="1203787445">
     <w:abstractNumId w:val="2"/>
   </w:num>
-  <w:num w:numId="10">
+  <w:num w:numId="10" w16cid:durableId="933780686">
     <w:abstractNumId w:val="10"/>
   </w:num>
-  <w:num w:numId="11">
+  <w:num w:numId="11" w16cid:durableId="904608103">
     <w:abstractNumId w:val="14"/>
   </w:num>
-  <w:num w:numId="12">
+  <w:num w:numId="12" w16cid:durableId="1916166546">
     <w:abstractNumId w:val="1"/>
   </w:num>
-  <w:num w:numId="13">
+  <w:num w:numId="13" w16cid:durableId="748842135">
     <w:abstractNumId w:val="0"/>
   </w:num>
-  <w:num w:numId="14">
+  <w:num w:numId="14" w16cid:durableId="1319916290">
     <w:abstractNumId w:val="16"/>
   </w:num>
-  <w:num w:numId="15">
+  <w:num w:numId="15" w16cid:durableId="1707950801">
     <w:abstractNumId w:val="11"/>
   </w:num>
-  <w:num w:numId="16">
+  <w:num w:numId="16" w16cid:durableId="1598830555">
     <w:abstractNumId w:val="19"/>
   </w:num>
-  <w:num w:numId="17">
+  <w:num w:numId="17" w16cid:durableId="1040590213">
     <w:abstractNumId w:val="17"/>
   </w:num>
-  <w:num w:numId="18">
+  <w:num w:numId="18" w16cid:durableId="870610244">
     <w:abstractNumId w:val="3"/>
   </w:num>
-  <w:num w:numId="19">
+  <w:num w:numId="19" w16cid:durableId="187061414">
     <w:abstractNumId w:val="5"/>
   </w:num>
-  <w:num w:numId="20">
+  <w:num w:numId="20" w16cid:durableId="2012488030">
     <w:abstractNumId w:val="12"/>
   </w:num>
-  <w:num w:numId="21">
+  <w:num w:numId="21" w16cid:durableId="867639447">
     <w:abstractNumId w:val="15"/>
   </w:num>
 </w:numbering>
 </file>
 
 <file path=word/styles.xml><?xml version="1.0" encoding="utf-8"?>
-<w:styles xmlns:mc="http://schemas.openxmlformats.org/markup-compatibility/2006" xmlns:r="http://schemas.openxmlformats.org/officeDocument/2006/relationships" xmlns:w="http://schemas.openxmlformats.org/wordprocessingml/2006/main" xmlns:w14="http://schemas.microsoft.com/office/word/2010/wordml" xmlns:w15="http://schemas.microsoft.com/office/word/2012/wordml" xmlns:w16se="http://schemas.microsoft.com/office/word/2015/wordml/symex" mc:Ignorable="w14 w15 w16se">
+<w:styles xmlns:mc="http://schemas.openxmlformats.org/markup-compatibility/2006" xmlns:r="http://schemas.openxmlformats.org/officeDocument/2006/relationships" xmlns:w="http://schemas.openxmlformats.org/wordprocessingml/2006/main" xmlns:w14="http://schemas.microsoft.com/office/word/2010/wordml" xmlns:w15="http://schemas.microsoft.com/office/word/2012/wordml" xmlns:w16cex="http://schemas.microsoft.com/office/word/2018/wordml/cex" xmlns:w16cid="http://schemas.microsoft.com/office/word/2016/wordml/cid" xmlns:w16="http://schemas.microsoft.com/office/word/2018/wordml" xmlns:w16du="http://schemas.microsoft.com/office/word/2023/wordml/word16du" xmlns:w16sdtdh="http://schemas.microsoft.com/office/word/2020/wordml/sdtdatahash" xmlns:w16sdtfl="http://schemas.microsoft.com/office/word/2024/wordml/sdtformatlock" xmlns:w16se="http://schemas.microsoft.com/office/word/2015/wordml/symex" mc:Ignorable="w14 w15 w16se w16cid w16 w16cex w16sdtdh w16sdtfl w16du">
   <w:docDefaults>
     <w:rPrDefault>
       <w:rPr>
@@ -8136,7 +8337,7 @@
     </w:rPrDefault>
     <w:pPrDefault/>
   </w:docDefaults>
-  <w:latentStyles w:defLockedState="0" w:defUIPriority="99" w:defSemiHidden="0" w:defUnhideWhenUsed="0" w:defQFormat="0" w:count="371">
+  <w:latentStyles w:defLockedState="0" w:defUIPriority="99" w:defSemiHidden="0" w:defUnhideWhenUsed="0" w:defQFormat="0" w:count="376">
     <w:lsdException w:name="Normal" w:uiPriority="0" w:qFormat="1"/>
     <w:lsdException w:name="heading 1" w:uiPriority="0" w:qFormat="1"/>
     <w:lsdException w:name="heading 2" w:uiPriority="0" w:qFormat="1"/>
@@ -8504,6 +8705,11 @@
     <w:lsdException w:name="List Table 5 Dark Accent 6" w:uiPriority="50"/>
     <w:lsdException w:name="List Table 6 Colorful Accent 6" w:uiPriority="51"/>
     <w:lsdException w:name="List Table 7 Colorful Accent 6" w:uiPriority="52"/>
+    <w:lsdException w:name="Mention" w:semiHidden="1" w:unhideWhenUsed="1"/>
+    <w:lsdException w:name="Smart Hyperlink" w:semiHidden="1" w:unhideWhenUsed="1"/>
+    <w:lsdException w:name="Hashtag" w:semiHidden="1" w:unhideWhenUsed="1"/>
+    <w:lsdException w:name="Unresolved Mention" w:semiHidden="1" w:unhideWhenUsed="1"/>
+    <w:lsdException w:name="Smart Link" w:semiHidden="1" w:unhideWhenUsed="1"/>
   </w:latentStyles>
   <w:style w:type="paragraph" w:default="1" w:styleId="Normal">
     <w:name w:val="Normal"/>
@@ -8513,7 +8719,7 @@
       <w:lang w:val="de-DE" w:eastAsia="de-DE"/>
     </w:rPr>
   </w:style>
-  <w:style w:type="paragraph" w:styleId="Ttulo1">
+  <w:style w:type="paragraph" w:styleId="Heading1">
     <w:name w:val="heading 1"/>
     <w:basedOn w:val="Normal"/>
     <w:next w:val="Text-1Absatz"/>
@@ -8537,9 +8743,9 @@
       <w:sz w:val="28"/>
     </w:rPr>
   </w:style>
-  <w:style w:type="paragraph" w:styleId="Ttulo2">
+  <w:style w:type="paragraph" w:styleId="Heading2">
     <w:name w:val="heading 2"/>
-    <w:basedOn w:val="Ttulo1"/>
+    <w:basedOn w:val="Heading1"/>
     <w:next w:val="Text-1Absatz"/>
     <w:qFormat/>
     <w:pPr>
@@ -8554,9 +8760,9 @@
       <w:sz w:val="24"/>
     </w:rPr>
   </w:style>
-  <w:style w:type="paragraph" w:styleId="Ttulo3">
+  <w:style w:type="paragraph" w:styleId="Heading3">
     <w:name w:val="heading 3"/>
-    <w:basedOn w:val="Ttulo2"/>
+    <w:basedOn w:val="Heading2"/>
     <w:next w:val="Text-1Absatz"/>
     <w:qFormat/>
     <w:pPr>
@@ -8571,9 +8777,9 @@
       <w:sz w:val="20"/>
     </w:rPr>
   </w:style>
-  <w:style w:type="paragraph" w:styleId="Ttulo4">
+  <w:style w:type="paragraph" w:styleId="Heading4">
     <w:name w:val="heading 4"/>
-    <w:basedOn w:val="Ttulo3"/>
+    <w:basedOn w:val="Heading3"/>
     <w:next w:val="Text-1Absatz"/>
     <w:qFormat/>
     <w:pPr>
@@ -8586,9 +8792,9 @@
       <w:i/>
     </w:rPr>
   </w:style>
-  <w:style w:type="paragraph" w:styleId="Ttulo5">
+  <w:style w:type="paragraph" w:styleId="Heading5">
     <w:name w:val="heading 5"/>
-    <w:basedOn w:val="Ttulo4"/>
+    <w:basedOn w:val="Heading4"/>
     <w:next w:val="Text-1Absatz"/>
     <w:qFormat/>
     <w:pPr>
@@ -8599,9 +8805,9 @@
       <w:outlineLvl w:val="4"/>
     </w:pPr>
   </w:style>
-  <w:style w:type="paragraph" w:styleId="Ttulo6">
+  <w:style w:type="paragraph" w:styleId="Heading6">
     <w:name w:val="heading 6"/>
-    <w:basedOn w:val="Ttulo5"/>
+    <w:basedOn w:val="Heading5"/>
     <w:next w:val="Text-1Absatz"/>
     <w:qFormat/>
     <w:pPr>
@@ -8611,9 +8817,9 @@
       <w:outlineLvl w:val="5"/>
     </w:pPr>
   </w:style>
-  <w:style w:type="paragraph" w:styleId="Ttulo7">
+  <w:style w:type="paragraph" w:styleId="Heading7">
     <w:name w:val="heading 7"/>
-    <w:basedOn w:val="Ttulo6"/>
+    <w:basedOn w:val="Heading6"/>
     <w:next w:val="Text-1Absatz"/>
     <w:qFormat/>
     <w:pPr>
@@ -8623,9 +8829,9 @@
       <w:outlineLvl w:val="6"/>
     </w:pPr>
   </w:style>
-  <w:style w:type="paragraph" w:styleId="Ttulo8">
+  <w:style w:type="paragraph" w:styleId="Heading8">
     <w:name w:val="heading 8"/>
-    <w:basedOn w:val="Ttulo7"/>
+    <w:basedOn w:val="Heading7"/>
     <w:next w:val="Text-1Absatz"/>
     <w:qFormat/>
     <w:pPr>
@@ -8635,9 +8841,9 @@
       <w:outlineLvl w:val="7"/>
     </w:pPr>
   </w:style>
-  <w:style w:type="paragraph" w:styleId="Ttulo9">
+  <w:style w:type="paragraph" w:styleId="Heading9">
     <w:name w:val="heading 9"/>
-    <w:basedOn w:val="Ttulo8"/>
+    <w:basedOn w:val="Heading8"/>
     <w:next w:val="Text-1Absatz"/>
     <w:qFormat/>
     <w:pPr>
@@ -8647,13 +8853,13 @@
       <w:outlineLvl w:val="8"/>
     </w:pPr>
   </w:style>
-  <w:style w:type="character" w:default="1" w:styleId="Fuentedeprrafopredeter">
+  <w:style w:type="character" w:default="1" w:styleId="DefaultParagraphFont">
     <w:name w:val="Default Paragraph Font"/>
     <w:uiPriority w:val="1"/>
     <w:semiHidden/>
     <w:unhideWhenUsed/>
   </w:style>
-  <w:style w:type="table" w:default="1" w:styleId="Tablanormal">
+  <w:style w:type="table" w:default="1" w:styleId="TableNormal">
     <w:name w:val="Normal Table"/>
     <w:uiPriority w:val="99"/>
     <w:semiHidden/>
@@ -8668,7 +8874,7 @@
       </w:tblCellMar>
     </w:tblPr>
   </w:style>
-  <w:style w:type="numbering" w:default="1" w:styleId="Sinlista">
+  <w:style w:type="numbering" w:default="1" w:styleId="NoList">
     <w:name w:val="No List"/>
     <w:uiPriority w:val="99"/>
     <w:semiHidden/>
@@ -8695,7 +8901,7 @@
       <w:ind w:firstLine="227"/>
     </w:pPr>
   </w:style>
-  <w:style w:type="paragraph" w:styleId="Textodeglobo">
+  <w:style w:type="paragraph" w:styleId="BalloonText">
     <w:name w:val="Balloon Text"/>
     <w:basedOn w:val="Normal"/>
     <w:semiHidden/>
@@ -8705,7 +8911,7 @@
       <w:szCs w:val="16"/>
     </w:rPr>
   </w:style>
-  <w:style w:type="character" w:styleId="Refdecomentario">
+  <w:style w:type="character" w:styleId="CommentReference">
     <w:name w:val="annotation reference"/>
     <w:basedOn w:val="Absatz-Standardschriftart1"/>
     <w:semiHidden/>
@@ -8720,10 +8926,10 @@
     <w:semiHidden/>
     <w:qFormat/>
   </w:style>
-  <w:style w:type="paragraph" w:styleId="Textocomentario">
+  <w:style w:type="paragraph" w:styleId="CommentText">
     <w:name w:val="annotation text"/>
     <w:basedOn w:val="Normal"/>
-    <w:link w:val="TextocomentarioCar"/>
+    <w:link w:val="CommentTextChar"/>
     <w:autoRedefine/>
     <w:semiHidden/>
     <w:pPr>
@@ -8734,11 +8940,11 @@
       <w:sz w:val="16"/>
     </w:rPr>
   </w:style>
-  <w:style w:type="paragraph" w:styleId="Asuntodelcomentario">
+  <w:style w:type="paragraph" w:styleId="CommentSubject">
     <w:name w:val="annotation subject"/>
-    <w:basedOn w:val="Textocomentario"/>
-    <w:next w:val="Textocomentario"/>
-    <w:link w:val="AsuntodelcomentarioCar"/>
+    <w:basedOn w:val="CommentText"/>
+    <w:next w:val="CommentText"/>
+    <w:link w:val="CommentSubjectChar"/>
     <w:uiPriority w:val="99"/>
     <w:semiHidden/>
     <w:unhideWhenUsed/>
@@ -8753,7 +8959,7 @@
       <w:sz w:val="20"/>
     </w:rPr>
   </w:style>
-  <w:style w:type="paragraph" w:styleId="Mapadeldocumento">
+  <w:style w:type="paragraph" w:styleId="DocumentMap">
     <w:name w:val="Document Map"/>
     <w:basedOn w:val="Normal"/>
     <w:semiHidden/>
@@ -8764,10 +8970,10 @@
       <w:rFonts w:ascii="Tahoma" w:hAnsi="Tahoma" w:cs="Tahoma"/>
     </w:rPr>
   </w:style>
-  <w:style w:type="paragraph" w:styleId="Piedepgina">
+  <w:style w:type="paragraph" w:styleId="Footer">
     <w:name w:val="footer"/>
     <w:basedOn w:val="Normal"/>
-    <w:link w:val="PiedepginaCar"/>
+    <w:link w:val="FooterChar"/>
     <w:uiPriority w:val="99"/>
     <w:qFormat/>
     <w:pPr>
@@ -8777,7 +8983,7 @@
       </w:tabs>
     </w:pPr>
   </w:style>
-  <w:style w:type="character" w:styleId="Refdenotaalpie">
+  <w:style w:type="character" w:styleId="FootnoteReference">
     <w:name w:val="footnote reference"/>
     <w:basedOn w:val="Absatz-Standardschriftart1"/>
     <w:semiHidden/>
@@ -8789,7 +8995,7 @@
       <w:vertAlign w:val="superscript"/>
     </w:rPr>
   </w:style>
-  <w:style w:type="paragraph" w:styleId="Textonotapie">
+  <w:style w:type="paragraph" w:styleId="FootnoteText">
     <w:name w:val="footnote text"/>
     <w:basedOn w:val="Text-1Absatz"/>
     <w:semiHidden/>
@@ -8804,7 +9010,7 @@
       <w:sz w:val="17"/>
     </w:rPr>
   </w:style>
-  <w:style w:type="paragraph" w:styleId="Encabezado">
+  <w:style w:type="paragraph" w:styleId="Header">
     <w:name w:val="header"/>
     <w:basedOn w:val="Normal"/>
     <w:pPr>
@@ -8824,9 +9030,9 @@
       <w:sz w:val="17"/>
     </w:rPr>
   </w:style>
-  <w:style w:type="character" w:styleId="CdigoHTML">
+  <w:style w:type="character" w:styleId="HTMLCode">
     <w:name w:val="HTML Code"/>
-    <w:basedOn w:val="Fuentedeprrafopredeter"/>
+    <w:basedOn w:val="DefaultParagraphFont"/>
     <w:uiPriority w:val="99"/>
     <w:semiHidden/>
     <w:unhideWhenUsed/>
@@ -8836,7 +9042,7 @@
       <w:szCs w:val="20"/>
     </w:rPr>
   </w:style>
-  <w:style w:type="character" w:styleId="Hipervnculo">
+  <w:style w:type="character" w:styleId="Hyperlink">
     <w:name w:val="Hyperlink"/>
     <w:basedOn w:val="Webadressen"/>
     <w:qFormat/>
@@ -8855,9 +9061,9 @@
       <w:rFonts w:ascii="Courier New" w:hAnsi="Courier New"/>
     </w:rPr>
   </w:style>
-  <w:style w:type="paragraph" w:styleId="ndice1">
+  <w:style w:type="paragraph" w:styleId="Index1">
     <w:name w:val="index 1"/>
-    <w:next w:val="ndice2"/>
+    <w:next w:val="Index2"/>
     <w:semiHidden/>
     <w:qFormat/>
     <w:pPr>
@@ -8870,93 +9076,93 @@
       <w:lang w:val="de-DE" w:eastAsia="de-DE"/>
     </w:rPr>
   </w:style>
-  <w:style w:type="paragraph" w:styleId="ndice2">
+  <w:style w:type="paragraph" w:styleId="Index2">
     <w:name w:val="index 2"/>
-    <w:basedOn w:val="ndice1"/>
-    <w:next w:val="ndice3"/>
+    <w:basedOn w:val="Index1"/>
+    <w:next w:val="Index3"/>
     <w:semiHidden/>
     <w:qFormat/>
     <w:pPr>
       <w:ind w:left="480"/>
     </w:pPr>
   </w:style>
-  <w:style w:type="paragraph" w:styleId="ndice3">
+  <w:style w:type="paragraph" w:styleId="Index3">
     <w:name w:val="index 3"/>
-    <w:basedOn w:val="ndice2"/>
-    <w:next w:val="ndice4"/>
+    <w:basedOn w:val="Index2"/>
+    <w:next w:val="Index4"/>
     <w:semiHidden/>
     <w:qFormat/>
     <w:pPr>
       <w:ind w:left="720"/>
     </w:pPr>
   </w:style>
-  <w:style w:type="paragraph" w:styleId="ndice4">
+  <w:style w:type="paragraph" w:styleId="Index4">
     <w:name w:val="index 4"/>
-    <w:basedOn w:val="ndice3"/>
-    <w:next w:val="ndice5"/>
+    <w:basedOn w:val="Index3"/>
+    <w:next w:val="Index5"/>
     <w:semiHidden/>
     <w:qFormat/>
     <w:pPr>
       <w:ind w:left="960"/>
     </w:pPr>
   </w:style>
-  <w:style w:type="paragraph" w:styleId="ndice5">
+  <w:style w:type="paragraph" w:styleId="Index5">
     <w:name w:val="index 5"/>
-    <w:basedOn w:val="ndice4"/>
-    <w:next w:val="ndice6"/>
+    <w:basedOn w:val="Index4"/>
+    <w:next w:val="Index6"/>
     <w:semiHidden/>
     <w:qFormat/>
     <w:pPr>
       <w:ind w:left="1200"/>
     </w:pPr>
   </w:style>
-  <w:style w:type="paragraph" w:styleId="ndice6">
+  <w:style w:type="paragraph" w:styleId="Index6">
     <w:name w:val="index 6"/>
-    <w:basedOn w:val="ndice5"/>
-    <w:next w:val="ndice7"/>
+    <w:basedOn w:val="Index5"/>
+    <w:next w:val="Index7"/>
     <w:semiHidden/>
     <w:qFormat/>
     <w:pPr>
       <w:ind w:left="1440"/>
     </w:pPr>
   </w:style>
-  <w:style w:type="paragraph" w:styleId="ndice7">
+  <w:style w:type="paragraph" w:styleId="Index7">
     <w:name w:val="index 7"/>
-    <w:basedOn w:val="ndice6"/>
-    <w:next w:val="ndice8"/>
+    <w:basedOn w:val="Index6"/>
+    <w:next w:val="Index8"/>
     <w:semiHidden/>
     <w:qFormat/>
     <w:pPr>
       <w:ind w:left="1680"/>
     </w:pPr>
   </w:style>
-  <w:style w:type="paragraph" w:styleId="ndice8">
+  <w:style w:type="paragraph" w:styleId="Index8">
     <w:name w:val="index 8"/>
-    <w:basedOn w:val="ndice7"/>
-    <w:next w:val="ndice9"/>
+    <w:basedOn w:val="Index7"/>
+    <w:next w:val="Index9"/>
     <w:semiHidden/>
     <w:qFormat/>
     <w:pPr>
       <w:ind w:left="1920"/>
     </w:pPr>
   </w:style>
-  <w:style w:type="paragraph" w:styleId="ndice9">
+  <w:style w:type="paragraph" w:styleId="Index9">
     <w:name w:val="index 9"/>
-    <w:basedOn w:val="ndice8"/>
-    <w:next w:val="ndice8"/>
+    <w:basedOn w:val="Index8"/>
+    <w:next w:val="Index8"/>
     <w:semiHidden/>
     <w:qFormat/>
     <w:pPr>
       <w:ind w:left="2160"/>
     </w:pPr>
   </w:style>
-  <w:style w:type="paragraph" w:styleId="Ttulodendice">
+  <w:style w:type="paragraph" w:styleId="IndexHeading">
     <w:name w:val="index heading"/>
-    <w:basedOn w:val="ndice1"/>
+    <w:basedOn w:val="Index1"/>
     <w:semiHidden/>
     <w:qFormat/>
   </w:style>
-  <w:style w:type="character" w:styleId="Nmerodepgina">
+  <w:style w:type="character" w:styleId="PageNumber">
     <w:name w:val="page number"/>
     <w:basedOn w:val="Absatz-Standardschriftart1"/>
     <w:qFormat/>
@@ -8965,9 +9171,9 @@
       <w:sz w:val="17"/>
     </w:rPr>
   </w:style>
-  <w:style w:type="character" w:styleId="Textoennegrita">
+  <w:style w:type="character" w:styleId="Strong">
     <w:name w:val="Strong"/>
-    <w:basedOn w:val="Fuentedeprrafopredeter"/>
+    <w:basedOn w:val="DefaultParagraphFont"/>
     <w:uiPriority w:val="22"/>
     <w:qFormat/>
     <w:rPr>
@@ -8975,9 +9181,9 @@
       <w:bCs/>
     </w:rPr>
   </w:style>
-  <w:style w:type="table" w:styleId="Tablaconcuadrcula">
+  <w:style w:type="table" w:styleId="TableGrid">
     <w:name w:val="Table Grid"/>
-    <w:basedOn w:val="Tablanormal"/>
+    <w:basedOn w:val="TableNormal"/>
     <w:qFormat/>
     <w:pPr>
       <w:spacing w:line="240" w:lineRule="atLeast"/>
@@ -8993,7 +9199,7 @@
       </w:tblBorders>
     </w:tblPr>
   </w:style>
-  <w:style w:type="paragraph" w:styleId="Tabladeilustraciones">
+  <w:style w:type="paragraph" w:styleId="TableofFigures">
     <w:name w:val="table of figures"/>
     <w:basedOn w:val="Titelaufnahme"/>
     <w:next w:val="Titelaufnahme"/>
@@ -9023,10 +9229,10 @@
       <w:sz w:val="17"/>
     </w:rPr>
   </w:style>
-  <w:style w:type="paragraph" w:styleId="TDC1">
+  <w:style w:type="paragraph" w:styleId="TOC1">
     <w:name w:val="toc 1"/>
     <w:basedOn w:val="Text-laufAbstze"/>
-    <w:next w:val="TDC2"/>
+    <w:next w:val="TOC2"/>
     <w:uiPriority w:val="39"/>
     <w:pPr>
       <w:tabs>
@@ -9041,10 +9247,10 @@
       <w:caps/>
     </w:rPr>
   </w:style>
-  <w:style w:type="paragraph" w:styleId="TDC2">
+  <w:style w:type="paragraph" w:styleId="TOC2">
     <w:name w:val="toc 2"/>
-    <w:basedOn w:val="TDC1"/>
-    <w:next w:val="TDC3"/>
+    <w:basedOn w:val="TOC1"/>
+    <w:next w:val="TOC3"/>
     <w:uiPriority w:val="39"/>
     <w:pPr>
       <w:spacing w:before="240"/>
@@ -9054,39 +9260,39 @@
       <w:caps w:val="0"/>
     </w:rPr>
   </w:style>
-  <w:style w:type="paragraph" w:styleId="TDC3">
+  <w:style w:type="paragraph" w:styleId="TOC3">
     <w:name w:val="toc 3"/>
-    <w:basedOn w:val="TDC2"/>
-    <w:next w:val="TDC4"/>
+    <w:basedOn w:val="TOC2"/>
+    <w:next w:val="TOC4"/>
     <w:uiPriority w:val="39"/>
     <w:qFormat/>
     <w:pPr>
       <w:ind w:left="510" w:hanging="510"/>
     </w:pPr>
   </w:style>
-  <w:style w:type="paragraph" w:styleId="TDC4">
+  <w:style w:type="paragraph" w:styleId="TOC4">
     <w:name w:val="toc 4"/>
-    <w:basedOn w:val="TDC3"/>
-    <w:next w:val="TDC5"/>
+    <w:basedOn w:val="TOC3"/>
+    <w:next w:val="TOC5"/>
     <w:semiHidden/>
     <w:pPr>
       <w:ind w:left="1701" w:right="227" w:hanging="680"/>
     </w:pPr>
   </w:style>
-  <w:style w:type="paragraph" w:styleId="TDC5">
+  <w:style w:type="paragraph" w:styleId="TOC5">
     <w:name w:val="toc 5"/>
-    <w:basedOn w:val="TDC3"/>
-    <w:next w:val="TDC6"/>
+    <w:basedOn w:val="TOC3"/>
+    <w:next w:val="TOC6"/>
     <w:semiHidden/>
     <w:qFormat/>
     <w:pPr>
       <w:ind w:left="2098" w:hanging="851"/>
     </w:pPr>
   </w:style>
-  <w:style w:type="paragraph" w:styleId="TDC6">
+  <w:style w:type="paragraph" w:styleId="TOC6">
     <w:name w:val="toc 6"/>
-    <w:basedOn w:val="TDC5"/>
-    <w:next w:val="TDC7"/>
+    <w:basedOn w:val="TOC5"/>
+    <w:next w:val="TOC7"/>
     <w:autoRedefine/>
     <w:semiHidden/>
     <w:qFormat/>
@@ -9094,10 +9300,10 @@
       <w:ind w:left="1202"/>
     </w:pPr>
   </w:style>
-  <w:style w:type="paragraph" w:styleId="TDC7">
+  <w:style w:type="paragraph" w:styleId="TOC7">
     <w:name w:val="toc 7"/>
-    <w:basedOn w:val="TDC6"/>
-    <w:next w:val="TDC8"/>
+    <w:basedOn w:val="TOC6"/>
+    <w:next w:val="TOC8"/>
     <w:autoRedefine/>
     <w:semiHidden/>
     <w:qFormat/>
@@ -9105,19 +9311,19 @@
       <w:ind w:left="1440"/>
     </w:pPr>
   </w:style>
-  <w:style w:type="paragraph" w:styleId="TDC8">
+  <w:style w:type="paragraph" w:styleId="TOC8">
     <w:name w:val="toc 8"/>
-    <w:basedOn w:val="TDC7"/>
-    <w:next w:val="TDC9"/>
+    <w:basedOn w:val="TOC7"/>
+    <w:next w:val="TOC9"/>
     <w:autoRedefine/>
     <w:semiHidden/>
     <w:pPr>
       <w:ind w:left="1680"/>
     </w:pPr>
   </w:style>
-  <w:style w:type="paragraph" w:styleId="TDC9">
+  <w:style w:type="paragraph" w:styleId="TOC9">
     <w:name w:val="toc 9"/>
-    <w:basedOn w:val="TDC8"/>
+    <w:basedOn w:val="TOC8"/>
     <w:next w:val="Text-1Absatz"/>
     <w:autoRedefine/>
     <w:semiHidden/>
@@ -9354,7 +9560,7 @@
   <w:style w:type="paragraph" w:customStyle="1" w:styleId="Inhaltsverzeichnis">
     <w:name w:val="Inhaltsverzeichnis"/>
     <w:basedOn w:val="Text-1Absatz"/>
-    <w:next w:val="TDC1"/>
+    <w:next w:val="TOC1"/>
     <w:autoRedefine/>
     <w:qFormat/>
     <w:pPr>
@@ -9594,30 +9800,30 @@
       <w:lang w:val="de-DE" w:eastAsia="de-DE" w:bidi="ar-SA"/>
     </w:rPr>
   </w:style>
-  <w:style w:type="character" w:customStyle="1" w:styleId="PiedepginaCar">
-    <w:name w:val="Pie de página Car"/>
-    <w:basedOn w:val="Fuentedeprrafopredeter"/>
-    <w:link w:val="Piedepgina"/>
+  <w:style w:type="character" w:customStyle="1" w:styleId="FooterChar">
+    <w:name w:val="Footer Char"/>
+    <w:basedOn w:val="DefaultParagraphFont"/>
+    <w:link w:val="Footer"/>
     <w:uiPriority w:val="99"/>
     <w:qFormat/>
     <w:rPr>
       <w:rFonts w:ascii="Roboto" w:hAnsi="Roboto"/>
     </w:rPr>
   </w:style>
-  <w:style w:type="character" w:customStyle="1" w:styleId="TextocomentarioCar">
-    <w:name w:val="Texto comentario Car"/>
-    <w:basedOn w:val="Fuentedeprrafopredeter"/>
-    <w:link w:val="Textocomentario"/>
+  <w:style w:type="character" w:customStyle="1" w:styleId="CommentTextChar">
+    <w:name w:val="Comment Text Char"/>
+    <w:basedOn w:val="DefaultParagraphFont"/>
+    <w:link w:val="CommentText"/>
     <w:semiHidden/>
     <w:rPr>
       <w:rFonts w:ascii="Arial" w:hAnsi="Arial"/>
       <w:sz w:val="16"/>
     </w:rPr>
   </w:style>
-  <w:style w:type="character" w:customStyle="1" w:styleId="AsuntodelcomentarioCar">
-    <w:name w:val="Asunto del comentario Car"/>
-    <w:basedOn w:val="TextocomentarioCar"/>
-    <w:link w:val="Asuntodelcomentario"/>
+  <w:style w:type="character" w:customStyle="1" w:styleId="CommentSubjectChar">
+    <w:name w:val="Comment Subject Char"/>
+    <w:basedOn w:val="CommentTextChar"/>
+    <w:link w:val="CommentSubject"/>
     <w:uiPriority w:val="99"/>
     <w:semiHidden/>
     <w:qFormat/>

</xml_diff>